<commit_message>
Simple TEMPLATE Keyword working
</commit_message>
<xml_diff>
--- a/assets/Keyword Parser Test Document.docx
+++ b/assets/Keyword Parser Test Document.docx
@@ -39,7 +39,6 @@
           <w:bottom w:val="single" w:sz="4" w:space="1" w:color="auto"/>
           <w:right w:val="single" w:sz="4" w:space="4" w:color="auto"/>
         </w:pBdr>
-        <w:cnfStyle w:val="000000100000" w:firstRow="0" w:lastRow="0" w:firstColumn="0" w:lastColumn="0" w:oddVBand="0" w:evenVBand="0" w:oddHBand="1" w:evenHBand="0" w:firstRowFirstColumn="0" w:firstRowLastColumn="0" w:lastRowFirstColumn="0" w:lastRowLastColumn="0"/>
         <w:rPr>
           <w:rStyle w:val="SubtleReference"/>
         </w:rPr>
@@ -87,6 +86,7 @@
         <w:t xml:space="preserve"> your full </w:t>
       </w:r>
       <w:proofErr w:type="spellStart"/>
+      <w:proofErr w:type="gramStart"/>
       <w:r>
         <w:rPr>
           <w:rStyle w:val="SubtleReference"/>
@@ -96,6 +96,7 @@
         <w:t>name!Joe</w:t>
       </w:r>
       <w:proofErr w:type="spellEnd"/>
+      <w:proofErr w:type="gramEnd"/>
       <w:r>
         <w:rPr>
           <w:rStyle w:val="SubtleReference"/>
@@ -108,7 +109,6 @@
     <w:p>
       <w:pPr>
         <w:pStyle w:val="Subtitle"/>
-        <w:cnfStyle w:val="000000100000" w:firstRow="0" w:lastRow="0" w:firstColumn="0" w:lastColumn="0" w:oddVBand="0" w:evenVBand="0" w:oddHBand="1" w:evenHBand="0" w:firstRowFirstColumn="0" w:firstRowLastColumn="0" w:lastRowFirstColumn="0" w:lastRowLastColumn="0"/>
         <w:rPr>
           <w:rStyle w:val="SubtleReference"/>
           <w:sz w:val="20"/>
@@ -119,7 +119,6 @@
     <w:p>
       <w:pPr>
         <w:pStyle w:val="Subtitle"/>
-        <w:cnfStyle w:val="000000100000" w:firstRow="0" w:lastRow="0" w:firstColumn="0" w:lastColumn="0" w:oddVBand="0" w:evenVBand="0" w:oddHBand="1" w:evenHBand="0" w:firstRowFirstColumn="0" w:firstRowLastColumn="0" w:lastRowFirstColumn="0" w:lastRowLastColumn="0"/>
         <w:rPr>
           <w:rStyle w:val="SubtleReference"/>
           <w:sz w:val="20"/>
@@ -163,6 +162,7 @@
         <w:t xml:space="preserve"> your full </w:t>
       </w:r>
       <w:proofErr w:type="spellStart"/>
+      <w:proofErr w:type="gramStart"/>
       <w:r>
         <w:rPr>
           <w:rStyle w:val="SubtleReference"/>
@@ -172,6 +172,7 @@
         <w:t>name!Joe</w:t>
       </w:r>
       <w:proofErr w:type="spellEnd"/>
+      <w:proofErr w:type="gramEnd"/>
       <w:r>
         <w:rPr>
           <w:rStyle w:val="SubtleReference"/>
@@ -184,7 +185,6 @@
     <w:p>
       <w:pPr>
         <w:pStyle w:val="Subtitle"/>
-        <w:cnfStyle w:val="000000100000" w:firstRow="0" w:lastRow="0" w:firstColumn="0" w:lastColumn="0" w:oddVBand="0" w:evenVBand="0" w:oddHBand="1" w:evenHBand="0" w:firstRowFirstColumn="0" w:firstRowLastColumn="0" w:lastRowFirstColumn="0" w:lastRowLastColumn="0"/>
         <w:rPr>
           <w:rStyle w:val="SubtleReference"/>
           <w:smallCaps w:val="0"/>
@@ -201,7 +201,6 @@
           <w:bottom w:val="single" w:sz="4" w:space="1" w:color="auto"/>
           <w:right w:val="single" w:sz="4" w:space="4" w:color="auto"/>
         </w:pBdr>
-        <w:cnfStyle w:val="000000100000" w:firstRow="0" w:lastRow="0" w:firstColumn="0" w:lastColumn="0" w:oddVBand="0" w:evenVBand="0" w:oddHBand="1" w:evenHBand="0" w:firstRowFirstColumn="0" w:firstRowLastColumn="0" w:lastRowFirstColumn="0" w:lastRowLastColumn="0"/>
         <w:rPr>
           <w:rStyle w:val="SubtleReference"/>
           <w:smallCaps w:val="0"/>
@@ -264,6 +263,7 @@
         <w:t xml:space="preserve"> </w:t>
       </w:r>
       <w:proofErr w:type="spellStart"/>
+      <w:proofErr w:type="gramStart"/>
       <w:r>
         <w:rPr>
           <w:rStyle w:val="HTMLCode"/>
@@ -272,6 +272,7 @@
         <w:t>Summary!Place</w:t>
       </w:r>
       <w:proofErr w:type="spellEnd"/>
+      <w:proofErr w:type="gramEnd"/>
       <w:r>
         <w:rPr>
           <w:rStyle w:val="HTMLCode"/>
@@ -340,6 +341,7 @@
         <w:t xml:space="preserve"> </w:t>
       </w:r>
       <w:proofErr w:type="spellStart"/>
+      <w:proofErr w:type="gramStart"/>
       <w:r>
         <w:rPr>
           <w:rStyle w:val="HTMLCode"/>
@@ -350,6 +352,7 @@
         <w:t>Summary!Place</w:t>
       </w:r>
       <w:proofErr w:type="spellEnd"/>
+      <w:proofErr w:type="gramEnd"/>
       <w:r>
         <w:rPr>
           <w:rStyle w:val="HTMLCode"/>
@@ -363,7 +366,6 @@
     <w:p>
       <w:pPr>
         <w:pStyle w:val="Subtitle"/>
-        <w:cnfStyle w:val="000000100000" w:firstRow="0" w:lastRow="0" w:firstColumn="0" w:lastColumn="0" w:oddVBand="0" w:evenVBand="0" w:oddHBand="1" w:evenHBand="0" w:firstRowFirstColumn="0" w:firstRowLastColumn="0" w:lastRowFirstColumn="0" w:lastRowLastColumn="0"/>
         <w:rPr>
           <w:rStyle w:val="SubtleReference"/>
           <w:smallCaps w:val="0"/>
@@ -380,7 +382,6 @@
           <w:bottom w:val="single" w:sz="4" w:space="1" w:color="auto"/>
           <w:right w:val="single" w:sz="4" w:space="4" w:color="auto"/>
         </w:pBdr>
-        <w:cnfStyle w:val="000000100000" w:firstRow="0" w:lastRow="0" w:firstColumn="0" w:lastColumn="0" w:oddVBand="0" w:evenVBand="0" w:oddHBand="1" w:evenHBand="0" w:firstRowFirstColumn="0" w:firstRowLastColumn="0" w:lastRowFirstColumn="0" w:lastRowLastColumn="0"/>
         <w:rPr>
           <w:rStyle w:val="SubtleReference"/>
           <w:smallCaps w:val="0"/>
@@ -444,7 +445,27 @@
           <w:color w:val="000000" w:themeColor="text1"/>
           <w:shd w:val="clear" w:color="auto" w:fill="F8F9FB"/>
         </w:rPr>
-        <w:t xml:space="preserve"> DOB!1964/11/05!YYY/MM/DD}}</w:t>
+        <w:t xml:space="preserve"> DOB!1964/11/</w:t>
+      </w:r>
+      <w:proofErr w:type="gramStart"/>
+      <w:r>
+        <w:rPr>
+          <w:rStyle w:val="HTMLCode"/>
+          <w:rFonts w:ascii="Aptos Light" w:eastAsiaTheme="majorEastAsia" w:hAnsi="Aptos Light" w:cs="Arial"/>
+          <w:color w:val="000000" w:themeColor="text1"/>
+          <w:shd w:val="clear" w:color="auto" w:fill="F8F9FB"/>
+        </w:rPr>
+        <w:t>05!YYY</w:t>
+      </w:r>
+      <w:proofErr w:type="gramEnd"/>
+      <w:r>
+        <w:rPr>
+          <w:rStyle w:val="HTMLCode"/>
+          <w:rFonts w:ascii="Aptos Light" w:eastAsiaTheme="majorEastAsia" w:hAnsi="Aptos Light" w:cs="Arial"/>
+          <w:color w:val="000000" w:themeColor="text1"/>
+          <w:shd w:val="clear" w:color="auto" w:fill="F8F9FB"/>
+        </w:rPr>
+        <w:t>/MM/DD}}</w:t>
       </w:r>
     </w:p>
     <w:p>
@@ -498,13 +519,32 @@
           <w:color w:val="000000" w:themeColor="text1"/>
           <w:shd w:val="clear" w:color="auto" w:fill="F8F9FB"/>
         </w:rPr>
-        <w:t xml:space="preserve"> DOB!1964/11/05!YYY/MM/DD}}</w:t>
+        <w:t xml:space="preserve"> DOB!1964/11/</w:t>
+      </w:r>
+      <w:proofErr w:type="gramStart"/>
+      <w:r>
+        <w:rPr>
+          <w:rStyle w:val="HTMLCode"/>
+          <w:rFonts w:ascii="Aptos Light" w:eastAsiaTheme="majorEastAsia" w:hAnsi="Aptos Light" w:cs="Arial"/>
+          <w:color w:val="000000" w:themeColor="text1"/>
+          <w:shd w:val="clear" w:color="auto" w:fill="F8F9FB"/>
+        </w:rPr>
+        <w:t>05!YYY</w:t>
+      </w:r>
+      <w:proofErr w:type="gramEnd"/>
+      <w:r>
+        <w:rPr>
+          <w:rStyle w:val="HTMLCode"/>
+          <w:rFonts w:ascii="Aptos Light" w:eastAsiaTheme="majorEastAsia" w:hAnsi="Aptos Light" w:cs="Arial"/>
+          <w:color w:val="000000" w:themeColor="text1"/>
+          <w:shd w:val="clear" w:color="auto" w:fill="F8F9FB"/>
+        </w:rPr>
+        <w:t>/MM/DD}}</w:t>
       </w:r>
     </w:p>
     <w:p>
       <w:pPr>
         <w:pStyle w:val="Subtitle"/>
-        <w:cnfStyle w:val="000000100000" w:firstRow="0" w:lastRow="0" w:firstColumn="0" w:lastColumn="0" w:oddVBand="0" w:evenVBand="0" w:oddHBand="1" w:evenHBand="0" w:firstRowFirstColumn="0" w:firstRowLastColumn="0" w:lastRowFirstColumn="0" w:lastRowLastColumn="0"/>
         <w:rPr>
           <w:rStyle w:val="SubtleReference"/>
           <w:smallCaps w:val="0"/>
@@ -521,7 +561,6 @@
           <w:bottom w:val="single" w:sz="4" w:space="1" w:color="auto"/>
           <w:right w:val="single" w:sz="4" w:space="4" w:color="auto"/>
         </w:pBdr>
-        <w:cnfStyle w:val="000000100000" w:firstRow="0" w:lastRow="0" w:firstColumn="0" w:lastColumn="0" w:oddVBand="0" w:evenVBand="0" w:oddHBand="1" w:evenHBand="0" w:firstRowFirstColumn="0" w:firstRowLastColumn="0" w:lastRowFirstColumn="0" w:lastRowLastColumn="0"/>
         <w:rPr>
           <w:rStyle w:val="SubtleReference"/>
           <w:smallCaps w:val="0"/>
@@ -596,18 +635,44 @@
         <w:t xml:space="preserve"> </w:t>
       </w:r>
       <w:proofErr w:type="spellStart"/>
-      <w:r>
-        <w:rPr>
-          <w:rStyle w:val="HTMLCode"/>
-          <w:rFonts w:ascii="Aptos Light" w:eastAsiaTheme="majorEastAsia" w:hAnsi="Aptos Light" w:cs="Arial"/>
-          <w:color w:val="000000" w:themeColor="text1"/>
-          <w:sz w:val="18"/>
-          <w:szCs w:val="18"/>
-          <w:shd w:val="clear" w:color="auto" w:fill="F8F9FB"/>
-        </w:rPr>
-        <w:t>Rank!General,Captain,Major</w:t>
+      <w:proofErr w:type="gramStart"/>
+      <w:r>
+        <w:rPr>
+          <w:rStyle w:val="HTMLCode"/>
+          <w:rFonts w:ascii="Aptos Light" w:eastAsiaTheme="majorEastAsia" w:hAnsi="Aptos Light" w:cs="Arial"/>
+          <w:color w:val="000000" w:themeColor="text1"/>
+          <w:sz w:val="18"/>
+          <w:szCs w:val="18"/>
+          <w:shd w:val="clear" w:color="auto" w:fill="F8F9FB"/>
+        </w:rPr>
+        <w:t>Rank!General</w:t>
+      </w:r>
+      <w:proofErr w:type="gramEnd"/>
+      <w:r>
+        <w:rPr>
+          <w:rStyle w:val="HTMLCode"/>
+          <w:rFonts w:ascii="Aptos Light" w:eastAsiaTheme="majorEastAsia" w:hAnsi="Aptos Light" w:cs="Arial"/>
+          <w:color w:val="000000" w:themeColor="text1"/>
+          <w:sz w:val="18"/>
+          <w:szCs w:val="18"/>
+          <w:shd w:val="clear" w:color="auto" w:fill="F8F9FB"/>
+        </w:rPr>
+        <w:t>,</w:t>
+      </w:r>
+      <w:proofErr w:type="gramStart"/>
+      <w:r>
+        <w:rPr>
+          <w:rStyle w:val="HTMLCode"/>
+          <w:rFonts w:ascii="Aptos Light" w:eastAsiaTheme="majorEastAsia" w:hAnsi="Aptos Light" w:cs="Arial"/>
+          <w:color w:val="000000" w:themeColor="text1"/>
+          <w:sz w:val="18"/>
+          <w:szCs w:val="18"/>
+          <w:shd w:val="clear" w:color="auto" w:fill="F8F9FB"/>
+        </w:rPr>
+        <w:t>Captain,Major</w:t>
       </w:r>
       <w:proofErr w:type="spellEnd"/>
+      <w:proofErr w:type="gramEnd"/>
       <w:r>
         <w:rPr>
           <w:rStyle w:val="HTMLCode"/>
@@ -692,18 +757,44 @@
         <w:t xml:space="preserve"> </w:t>
       </w:r>
       <w:proofErr w:type="spellStart"/>
-      <w:r>
-        <w:rPr>
-          <w:rStyle w:val="HTMLCode"/>
-          <w:rFonts w:ascii="Aptos Light" w:eastAsiaTheme="majorEastAsia" w:hAnsi="Aptos Light" w:cs="Arial"/>
-          <w:color w:val="000000" w:themeColor="text1"/>
-          <w:sz w:val="18"/>
-          <w:szCs w:val="18"/>
-          <w:shd w:val="clear" w:color="auto" w:fill="F8F9FB"/>
-        </w:rPr>
-        <w:t>Rank!General,Captain,Major</w:t>
+      <w:proofErr w:type="gramStart"/>
+      <w:r>
+        <w:rPr>
+          <w:rStyle w:val="HTMLCode"/>
+          <w:rFonts w:ascii="Aptos Light" w:eastAsiaTheme="majorEastAsia" w:hAnsi="Aptos Light" w:cs="Arial"/>
+          <w:color w:val="000000" w:themeColor="text1"/>
+          <w:sz w:val="18"/>
+          <w:szCs w:val="18"/>
+          <w:shd w:val="clear" w:color="auto" w:fill="F8F9FB"/>
+        </w:rPr>
+        <w:t>Rank!General</w:t>
+      </w:r>
+      <w:proofErr w:type="gramEnd"/>
+      <w:r>
+        <w:rPr>
+          <w:rStyle w:val="HTMLCode"/>
+          <w:rFonts w:ascii="Aptos Light" w:eastAsiaTheme="majorEastAsia" w:hAnsi="Aptos Light" w:cs="Arial"/>
+          <w:color w:val="000000" w:themeColor="text1"/>
+          <w:sz w:val="18"/>
+          <w:szCs w:val="18"/>
+          <w:shd w:val="clear" w:color="auto" w:fill="F8F9FB"/>
+        </w:rPr>
+        <w:t>,</w:t>
+      </w:r>
+      <w:proofErr w:type="gramStart"/>
+      <w:r>
+        <w:rPr>
+          <w:rStyle w:val="HTMLCode"/>
+          <w:rFonts w:ascii="Aptos Light" w:eastAsiaTheme="majorEastAsia" w:hAnsi="Aptos Light" w:cs="Arial"/>
+          <w:color w:val="000000" w:themeColor="text1"/>
+          <w:sz w:val="18"/>
+          <w:szCs w:val="18"/>
+          <w:shd w:val="clear" w:color="auto" w:fill="F8F9FB"/>
+        </w:rPr>
+        <w:t>Captain,Major</w:t>
       </w:r>
       <w:proofErr w:type="spellEnd"/>
+      <w:proofErr w:type="gramEnd"/>
       <w:r>
         <w:rPr>
           <w:rStyle w:val="HTMLCode"/>
@@ -719,7 +810,6 @@
     <w:p>
       <w:pPr>
         <w:pStyle w:val="Subtitle"/>
-        <w:cnfStyle w:val="000000100000" w:firstRow="0" w:lastRow="0" w:firstColumn="0" w:lastColumn="0" w:oddVBand="0" w:evenVBand="0" w:oddHBand="1" w:evenHBand="0" w:firstRowFirstColumn="0" w:firstRowLastColumn="0" w:lastRowFirstColumn="0" w:lastRowLastColumn="0"/>
         <w:rPr>
           <w:rStyle w:val="SubtleReference"/>
           <w:smallCaps w:val="0"/>
@@ -736,7 +826,6 @@
           <w:bottom w:val="single" w:sz="4" w:space="1" w:color="auto"/>
           <w:right w:val="single" w:sz="4" w:space="4" w:color="auto"/>
         </w:pBdr>
-        <w:cnfStyle w:val="000000100000" w:firstRow="0" w:lastRow="0" w:firstColumn="0" w:lastColumn="0" w:oddVBand="0" w:evenVBand="0" w:oddHBand="1" w:evenHBand="0" w:firstRowFirstColumn="0" w:firstRowLastColumn="0" w:lastRowFirstColumn="0" w:lastRowLastColumn="0"/>
         <w:rPr>
           <w:rStyle w:val="SubtleReference"/>
           <w:smallCaps w:val="0"/>
@@ -955,28 +1044,15 @@
           <w:bottom w:val="single" w:sz="4" w:space="1" w:color="auto"/>
           <w:right w:val="single" w:sz="4" w:space="4" w:color="auto"/>
         </w:pBdr>
-        <w:cnfStyle w:val="000000100000" w:firstRow="0" w:lastRow="0" w:firstColumn="0" w:lastColumn="0" w:oddVBand="0" w:evenVBand="0" w:oddHBand="1" w:evenHBand="0" w:firstRowFirstColumn="0" w:firstRowLastColumn="0" w:lastRowFirstColumn="0" w:lastRowLastColumn="0"/>
-        <w:rPr>
-          <w:rStyle w:val="SubtleReference"/>
-        </w:rPr>
-      </w:pPr>
-      <w:r>
-        <w:rPr>
-          <w:rStyle w:val="SubtleReference"/>
-        </w:rPr>
-        <w:t xml:space="preserve">SINGLE </w:t>
-      </w:r>
-      <w:r>
-        <w:rPr>
-          <w:rStyle w:val="SubtleReference"/>
-        </w:rPr>
-        <w:t>CELL</w:t>
-      </w:r>
-      <w:r>
-        <w:rPr>
-          <w:rStyle w:val="SubtleReference"/>
-        </w:rPr>
-        <w:t xml:space="preserve">: </w:t>
+        <w:rPr>
+          <w:rStyle w:val="SubtleReference"/>
+        </w:rPr>
+      </w:pPr>
+      <w:r>
+        <w:rPr>
+          <w:rStyle w:val="SubtleReference"/>
+        </w:rPr>
+        <w:t xml:space="preserve">SINGLE CELL: </w:t>
       </w:r>
       <w:r>
         <w:rPr>
@@ -1017,7 +1093,6 @@
     <w:p>
       <w:pPr>
         <w:pStyle w:val="Subtitle"/>
-        <w:cnfStyle w:val="000000100000" w:firstRow="0" w:lastRow="0" w:firstColumn="0" w:lastColumn="0" w:oddVBand="0" w:evenVBand="0" w:oddHBand="1" w:evenHBand="0" w:firstRowFirstColumn="0" w:firstRowLastColumn="0" w:lastRowFirstColumn="0" w:lastRowLastColumn="0"/>
         <w:rPr>
           <w:rStyle w:val="SubtleReference"/>
           <w:sz w:val="20"/>
@@ -1028,7 +1103,6 @@
     <w:p>
       <w:pPr>
         <w:pStyle w:val="Subtitle"/>
-        <w:cnfStyle w:val="000000100000" w:firstRow="0" w:lastRow="0" w:firstColumn="0" w:lastColumn="0" w:oddVBand="0" w:evenVBand="0" w:oddHBand="1" w:evenHBand="0" w:firstRowFirstColumn="0" w:firstRowLastColumn="0" w:lastRowFirstColumn="0" w:lastRowLastColumn="0"/>
         <w:rPr>
           <w:rStyle w:val="HTMLCode"/>
           <w:rFonts w:ascii="Aptos Light" w:eastAsiaTheme="majorEastAsia" w:hAnsi="Aptos Light" w:cs="Arial"/>
@@ -1074,11 +1148,7 @@
         <w:t>!f11}}</w:t>
       </w:r>
     </w:p>
-    <w:p>
-      <w:pPr>
-        <w:cnfStyle w:val="000000100000" w:firstRow="0" w:lastRow="0" w:firstColumn="0" w:lastColumn="0" w:oddVBand="0" w:evenVBand="0" w:oddHBand="1" w:evenHBand="0" w:firstRowFirstColumn="0" w:firstRowLastColumn="0" w:lastRowFirstColumn="0" w:lastRowLastColumn="0"/>
-      </w:pPr>
-    </w:p>
+    <w:p/>
     <w:p>
       <w:pPr>
         <w:pStyle w:val="Subtitle"/>
@@ -1088,7 +1158,6 @@
           <w:bottom w:val="single" w:sz="4" w:space="1" w:color="auto"/>
           <w:right w:val="single" w:sz="4" w:space="4" w:color="auto"/>
         </w:pBdr>
-        <w:cnfStyle w:val="000000100000" w:firstRow="0" w:lastRow="0" w:firstColumn="0" w:lastColumn="0" w:oddVBand="0" w:evenVBand="0" w:oddHBand="1" w:evenHBand="0" w:firstRowFirstColumn="0" w:firstRowLastColumn="0" w:lastRowFirstColumn="0" w:lastRowLastColumn="0"/>
         <w:rPr>
           <w:rStyle w:val="SubtleReference"/>
           <w:smallCaps w:val="0"/>
@@ -1160,7 +1229,29 @@
           <w:szCs w:val="18"/>
           <w:shd w:val="clear" w:color="auto" w:fill="F8F9FB"/>
         </w:rPr>
-        <w:t xml:space="preserve"> years!g13}}</w:t>
+        <w:t xml:space="preserve"> </w:t>
+      </w:r>
+      <w:proofErr w:type="gramStart"/>
+      <w:r>
+        <w:rPr>
+          <w:rFonts w:ascii="Aptos Light" w:hAnsi="Aptos Light" w:cs="Arial"/>
+          <w:color w:val="000000" w:themeColor="text1"/>
+          <w:sz w:val="18"/>
+          <w:szCs w:val="18"/>
+          <w:shd w:val="clear" w:color="auto" w:fill="F8F9FB"/>
+        </w:rPr>
+        <w:t>years!g</w:t>
+      </w:r>
+      <w:proofErr w:type="gramEnd"/>
+      <w:r>
+        <w:rPr>
+          <w:rFonts w:ascii="Aptos Light" w:hAnsi="Aptos Light" w:cs="Arial"/>
+          <w:color w:val="000000" w:themeColor="text1"/>
+          <w:sz w:val="18"/>
+          <w:szCs w:val="18"/>
+          <w:shd w:val="clear" w:color="auto" w:fill="F8F9FB"/>
+        </w:rPr>
+        <w:t>13}}</w:t>
       </w:r>
     </w:p>
     <w:p>
@@ -1178,7 +1269,6 @@
     <w:p>
       <w:pPr>
         <w:pStyle w:val="Subtitle"/>
-        <w:cnfStyle w:val="000000100000" w:firstRow="0" w:lastRow="0" w:firstColumn="0" w:lastColumn="0" w:oddVBand="0" w:evenVBand="0" w:oddHBand="1" w:evenHBand="0" w:firstRowFirstColumn="0" w:firstRowLastColumn="0" w:lastRowFirstColumn="0" w:lastRowLastColumn="0"/>
         <w:rPr>
           <w:rFonts w:ascii="Aptos Light" w:hAnsi="Aptos Light" w:cs="Arial"/>
           <w:color w:val="000000" w:themeColor="text1"/>
@@ -1229,14 +1319,32 @@
           <w:szCs w:val="18"/>
           <w:shd w:val="clear" w:color="auto" w:fill="F8F9FB"/>
         </w:rPr>
-        <w:t xml:space="preserve"> years!g13}}</w:t>
-      </w:r>
-    </w:p>
-    <w:p>
-      <w:pPr>
-        <w:cnfStyle w:val="000000100000" w:firstRow="0" w:lastRow="0" w:firstColumn="0" w:lastColumn="0" w:oddVBand="0" w:evenVBand="0" w:oddHBand="1" w:evenHBand="0" w:firstRowFirstColumn="0" w:firstRowLastColumn="0" w:lastRowFirstColumn="0" w:lastRowLastColumn="0"/>
-      </w:pPr>
-    </w:p>
+        <w:t xml:space="preserve"> </w:t>
+      </w:r>
+      <w:proofErr w:type="gramStart"/>
+      <w:r>
+        <w:rPr>
+          <w:rFonts w:ascii="Aptos Light" w:hAnsi="Aptos Light" w:cs="Arial"/>
+          <w:color w:val="000000" w:themeColor="text1"/>
+          <w:sz w:val="18"/>
+          <w:szCs w:val="18"/>
+          <w:shd w:val="clear" w:color="auto" w:fill="F8F9FB"/>
+        </w:rPr>
+        <w:t>years!g</w:t>
+      </w:r>
+      <w:proofErr w:type="gramEnd"/>
+      <w:r>
+        <w:rPr>
+          <w:rFonts w:ascii="Aptos Light" w:hAnsi="Aptos Light" w:cs="Arial"/>
+          <w:color w:val="000000" w:themeColor="text1"/>
+          <w:sz w:val="18"/>
+          <w:szCs w:val="18"/>
+          <w:shd w:val="clear" w:color="auto" w:fill="F8F9FB"/>
+        </w:rPr>
+        <w:t>13}}</w:t>
+      </w:r>
+    </w:p>
+    <w:p/>
     <w:p>
       <w:pPr>
         <w:pStyle w:val="Subtitle"/>
@@ -1246,7 +1354,6 @@
           <w:bottom w:val="single" w:sz="4" w:space="1" w:color="auto"/>
           <w:right w:val="single" w:sz="4" w:space="4" w:color="auto"/>
         </w:pBdr>
-        <w:cnfStyle w:val="000000100000" w:firstRow="0" w:lastRow="0" w:firstColumn="0" w:lastColumn="0" w:oddVBand="0" w:evenVBand="0" w:oddHBand="1" w:evenHBand="0" w:firstRowFirstColumn="0" w:firstRowLastColumn="0" w:lastRowFirstColumn="0" w:lastRowLastColumn="0"/>
         <w:rPr>
           <w:rStyle w:val="SubtleReference"/>
           <w:smallCaps w:val="0"/>
@@ -1363,7 +1470,6 @@
     <w:p>
       <w:pPr>
         <w:pStyle w:val="Subtitle"/>
-        <w:cnfStyle w:val="000000100000" w:firstRow="0" w:lastRow="0" w:firstColumn="0" w:lastColumn="0" w:oddVBand="0" w:evenVBand="0" w:oddHBand="1" w:evenHBand="0" w:firstRowFirstColumn="0" w:firstRowLastColumn="0" w:lastRowFirstColumn="0" w:lastRowLastColumn="0"/>
         <w:rPr>
           <w:rStyle w:val="SubtleReference"/>
           <w:smallCaps w:val="0"/>
@@ -1380,7 +1486,6 @@
           <w:bottom w:val="single" w:sz="4" w:space="1" w:color="auto"/>
           <w:right w:val="single" w:sz="4" w:space="4" w:color="auto"/>
         </w:pBdr>
-        <w:cnfStyle w:val="000000100000" w:firstRow="0" w:lastRow="0" w:firstColumn="0" w:lastColumn="0" w:oddVBand="0" w:evenVBand="0" w:oddHBand="1" w:evenHBand="0" w:firstRowFirstColumn="0" w:firstRowLastColumn="0" w:lastRowFirstColumn="0" w:lastRowLastColumn="0"/>
         <w:rPr>
           <w:rStyle w:val="SubtleReference"/>
           <w:smallCaps w:val="0"/>
@@ -1453,7 +1558,6 @@
     </w:p>
     <w:p>
       <w:pPr>
-        <w:cnfStyle w:val="000000100000" w:firstRow="0" w:lastRow="0" w:firstColumn="0" w:lastColumn="0" w:oddVBand="0" w:evenVBand="0" w:oddHBand="1" w:evenHBand="0" w:firstRowFirstColumn="0" w:firstRowLastColumn="0" w:lastRowFirstColumn="0" w:lastRowLastColumn="0"/>
         <w:rPr>
           <w:rFonts w:ascii="Aptos Light" w:hAnsi="Aptos Light" w:cs="Arial"/>
           <w:color w:val="000000" w:themeColor="text1"/>
@@ -1495,11 +1599,7 @@
         <w:t>!A4:F11}}</w:t>
       </w:r>
     </w:p>
-    <w:p>
-      <w:pPr>
-        <w:cnfStyle w:val="000000100000" w:firstRow="0" w:lastRow="0" w:firstColumn="0" w:lastColumn="0" w:oddVBand="0" w:evenVBand="0" w:oddHBand="1" w:evenHBand="0" w:firstRowFirstColumn="0" w:firstRowLastColumn="0" w:lastRowFirstColumn="0" w:lastRowLastColumn="0"/>
-      </w:pPr>
-    </w:p>
+    <w:p/>
     <w:p>
       <w:pPr>
         <w:pStyle w:val="Subtitle"/>
@@ -1509,7 +1609,6 @@
           <w:bottom w:val="single" w:sz="4" w:space="1" w:color="auto"/>
           <w:right w:val="single" w:sz="4" w:space="4" w:color="auto"/>
         </w:pBdr>
-        <w:cnfStyle w:val="000000100000" w:firstRow="0" w:lastRow="0" w:firstColumn="0" w:lastColumn="0" w:oddVBand="0" w:evenVBand="0" w:oddHBand="1" w:evenHBand="0" w:firstRowFirstColumn="0" w:firstRowLastColumn="0" w:lastRowFirstColumn="0" w:lastRowLastColumn="0"/>
         <w:rPr>
           <w:rStyle w:val="SubtleReference"/>
           <w:smallCaps w:val="0"/>
@@ -1565,7 +1664,29 @@
           <w:szCs w:val="18"/>
           <w:shd w:val="clear" w:color="auto" w:fill="F8F9FB"/>
         </w:rPr>
-        <w:t>!Support!A4:J7}}</w:t>
+        <w:t>!</w:t>
+      </w:r>
+      <w:proofErr w:type="gramStart"/>
+      <w:r>
+        <w:rPr>
+          <w:rFonts w:ascii="Aptos Light" w:hAnsi="Aptos Light" w:cs="Arial"/>
+          <w:color w:val="000000" w:themeColor="text1"/>
+          <w:sz w:val="18"/>
+          <w:szCs w:val="18"/>
+          <w:shd w:val="clear" w:color="auto" w:fill="F8F9FB"/>
+        </w:rPr>
+        <w:t>Support!A4:J7</w:t>
+      </w:r>
+      <w:proofErr w:type="gramEnd"/>
+      <w:r>
+        <w:rPr>
+          <w:rFonts w:ascii="Aptos Light" w:hAnsi="Aptos Light" w:cs="Arial"/>
+          <w:color w:val="000000" w:themeColor="text1"/>
+          <w:sz w:val="18"/>
+          <w:szCs w:val="18"/>
+          <w:shd w:val="clear" w:color="auto" w:fill="F8F9FB"/>
+        </w:rPr>
+        <w:t>}}</w:t>
       </w:r>
     </w:p>
     <w:p>
@@ -1620,25 +1741,43 @@
           <w:szCs w:val="18"/>
           <w:shd w:val="clear" w:color="auto" w:fill="F8F9FB"/>
         </w:rPr>
-        <w:t>!Support!A4:J7}}</w:t>
-      </w:r>
-    </w:p>
-    <w:p>
-      <w:pPr>
-        <w:rPr>
-          <w:rFonts w:ascii="Aptos Light" w:hAnsi="Aptos Light" w:cs="Arial"/>
-          <w:color w:val="000000" w:themeColor="text1"/>
-          <w:sz w:val="18"/>
-          <w:szCs w:val="18"/>
-          <w:shd w:val="clear" w:color="auto" w:fill="F8F9FB"/>
-        </w:rPr>
-      </w:pPr>
-    </w:p>
-    <w:p>
-      <w:pPr>
-        <w:cnfStyle w:val="000000100000" w:firstRow="0" w:lastRow="0" w:firstColumn="0" w:lastColumn="0" w:oddVBand="0" w:evenVBand="0" w:oddHBand="1" w:evenHBand="0" w:firstRowFirstColumn="0" w:firstRowLastColumn="0" w:lastRowFirstColumn="0" w:lastRowLastColumn="0"/>
-      </w:pPr>
-    </w:p>
+        <w:t>!</w:t>
+      </w:r>
+      <w:proofErr w:type="gramStart"/>
+      <w:r>
+        <w:rPr>
+          <w:rFonts w:ascii="Aptos Light" w:hAnsi="Aptos Light" w:cs="Arial"/>
+          <w:color w:val="000000" w:themeColor="text1"/>
+          <w:sz w:val="18"/>
+          <w:szCs w:val="18"/>
+          <w:shd w:val="clear" w:color="auto" w:fill="F8F9FB"/>
+        </w:rPr>
+        <w:t>Support!A4:J7</w:t>
+      </w:r>
+      <w:proofErr w:type="gramEnd"/>
+      <w:r>
+        <w:rPr>
+          <w:rFonts w:ascii="Aptos Light" w:hAnsi="Aptos Light" w:cs="Arial"/>
+          <w:color w:val="000000" w:themeColor="text1"/>
+          <w:sz w:val="18"/>
+          <w:szCs w:val="18"/>
+          <w:shd w:val="clear" w:color="auto" w:fill="F8F9FB"/>
+        </w:rPr>
+        <w:t>}}</w:t>
+      </w:r>
+    </w:p>
+    <w:p>
+      <w:pPr>
+        <w:rPr>
+          <w:rFonts w:ascii="Aptos Light" w:hAnsi="Aptos Light" w:cs="Arial"/>
+          <w:color w:val="000000" w:themeColor="text1"/>
+          <w:sz w:val="18"/>
+          <w:szCs w:val="18"/>
+          <w:shd w:val="clear" w:color="auto" w:fill="F8F9FB"/>
+        </w:rPr>
+      </w:pPr>
+    </w:p>
+    <w:p/>
     <w:p>
       <w:pPr>
         <w:pStyle w:val="Subtitle"/>
@@ -1648,7 +1787,6 @@
           <w:bottom w:val="single" w:sz="4" w:space="1" w:color="auto"/>
           <w:right w:val="single" w:sz="4" w:space="4" w:color="auto"/>
         </w:pBdr>
-        <w:cnfStyle w:val="000000100000" w:firstRow="0" w:lastRow="0" w:firstColumn="0" w:lastColumn="0" w:oddVBand="0" w:evenVBand="0" w:oddHBand="1" w:evenHBand="0" w:firstRowFirstColumn="0" w:firstRowLastColumn="0" w:lastRowFirstColumn="0" w:lastRowLastColumn="0"/>
         <w:rPr>
           <w:rStyle w:val="SubtleReference"/>
           <w:smallCaps w:val="0"/>
@@ -1704,7 +1842,29 @@
           <w:szCs w:val="18"/>
           <w:shd w:val="clear" w:color="auto" w:fill="F8F9FB"/>
         </w:rPr>
-        <w:t>!Support!C4,E4,J4}}</w:t>
+        <w:t>!</w:t>
+      </w:r>
+      <w:proofErr w:type="gramStart"/>
+      <w:r>
+        <w:rPr>
+          <w:rFonts w:ascii="Aptos Light" w:hAnsi="Aptos Light" w:cs="Arial"/>
+          <w:color w:val="000000" w:themeColor="text1"/>
+          <w:sz w:val="18"/>
+          <w:szCs w:val="18"/>
+          <w:shd w:val="clear" w:color="auto" w:fill="F8F9FB"/>
+        </w:rPr>
+        <w:t>Support!C4,E4,J</w:t>
+      </w:r>
+      <w:proofErr w:type="gramEnd"/>
+      <w:r>
+        <w:rPr>
+          <w:rFonts w:ascii="Aptos Light" w:hAnsi="Aptos Light" w:cs="Arial"/>
+          <w:color w:val="000000" w:themeColor="text1"/>
+          <w:sz w:val="18"/>
+          <w:szCs w:val="18"/>
+          <w:shd w:val="clear" w:color="auto" w:fill="F8F9FB"/>
+        </w:rPr>
+        <w:t>4}}</w:t>
       </w:r>
     </w:p>
     <w:p>
@@ -1760,25 +1920,43 @@
           <w:szCs w:val="18"/>
           <w:shd w:val="clear" w:color="auto" w:fill="F8F9FB"/>
         </w:rPr>
-        <w:t>!Support!C4,E4,J4}}</w:t>
-      </w:r>
-    </w:p>
-    <w:p>
-      <w:pPr>
-        <w:rPr>
-          <w:rFonts w:ascii="Aptos Light" w:hAnsi="Aptos Light" w:cs="Arial"/>
-          <w:color w:val="000000" w:themeColor="text1"/>
-          <w:sz w:val="18"/>
-          <w:szCs w:val="18"/>
-          <w:shd w:val="clear" w:color="auto" w:fill="F8F9FB"/>
-        </w:rPr>
-      </w:pPr>
-    </w:p>
-    <w:p>
-      <w:pPr>
-        <w:cnfStyle w:val="000000100000" w:firstRow="0" w:lastRow="0" w:firstColumn="0" w:lastColumn="0" w:oddVBand="0" w:evenVBand="0" w:oddHBand="1" w:evenHBand="0" w:firstRowFirstColumn="0" w:firstRowLastColumn="0" w:lastRowFirstColumn="0" w:lastRowLastColumn="0"/>
-      </w:pPr>
-    </w:p>
+        <w:t>!</w:t>
+      </w:r>
+      <w:proofErr w:type="gramStart"/>
+      <w:r>
+        <w:rPr>
+          <w:rFonts w:ascii="Aptos Light" w:hAnsi="Aptos Light" w:cs="Arial"/>
+          <w:color w:val="000000" w:themeColor="text1"/>
+          <w:sz w:val="18"/>
+          <w:szCs w:val="18"/>
+          <w:shd w:val="clear" w:color="auto" w:fill="F8F9FB"/>
+        </w:rPr>
+        <w:t>Support!C4,E4,J</w:t>
+      </w:r>
+      <w:proofErr w:type="gramEnd"/>
+      <w:r>
+        <w:rPr>
+          <w:rFonts w:ascii="Aptos Light" w:hAnsi="Aptos Light" w:cs="Arial"/>
+          <w:color w:val="000000" w:themeColor="text1"/>
+          <w:sz w:val="18"/>
+          <w:szCs w:val="18"/>
+          <w:shd w:val="clear" w:color="auto" w:fill="F8F9FB"/>
+        </w:rPr>
+        <w:t>4}}</w:t>
+      </w:r>
+    </w:p>
+    <w:p>
+      <w:pPr>
+        <w:rPr>
+          <w:rFonts w:ascii="Aptos Light" w:hAnsi="Aptos Light" w:cs="Arial"/>
+          <w:color w:val="000000" w:themeColor="text1"/>
+          <w:sz w:val="18"/>
+          <w:szCs w:val="18"/>
+          <w:shd w:val="clear" w:color="auto" w:fill="F8F9FB"/>
+        </w:rPr>
+      </w:pPr>
+    </w:p>
+    <w:p/>
     <w:p>
       <w:pPr>
         <w:pStyle w:val="Subtitle"/>
@@ -1788,7 +1966,6 @@
           <w:bottom w:val="single" w:sz="4" w:space="1" w:color="auto"/>
           <w:right w:val="single" w:sz="4" w:space="4" w:color="auto"/>
         </w:pBdr>
-        <w:cnfStyle w:val="000000100000" w:firstRow="0" w:lastRow="0" w:firstColumn="0" w:lastColumn="0" w:oddVBand="0" w:evenVBand="0" w:oddHBand="1" w:evenHBand="0" w:firstRowFirstColumn="0" w:firstRowLastColumn="0" w:lastRowFirstColumn="0" w:lastRowLastColumn="0"/>
         <w:rPr>
           <w:rStyle w:val="SubtleReference"/>
           <w:smallCaps w:val="0"/>
@@ -1801,7 +1978,7 @@
           <w:smallCaps w:val="0"/>
           <w:color w:val="595959" w:themeColor="text1" w:themeTint="A6"/>
         </w:rPr>
-        <w:t xml:space="preserve">COLUMN(S) BY </w:t>
+        <w:t>COLUMN(S) BY TITLE(S)</w:t>
       </w:r>
       <w:r>
         <w:rPr>
@@ -1809,22 +1986,6 @@
           <w:smallCaps w:val="0"/>
           <w:color w:val="595959" w:themeColor="text1" w:themeTint="A6"/>
         </w:rPr>
-        <w:t>TITLE</w:t>
-      </w:r>
-      <w:r>
-        <w:rPr>
-          <w:rStyle w:val="SubtleReference"/>
-          <w:smallCaps w:val="0"/>
-          <w:color w:val="595959" w:themeColor="text1" w:themeTint="A6"/>
-        </w:rPr>
-        <w:t>(S)</w:t>
-      </w:r>
-      <w:r>
-        <w:rPr>
-          <w:rStyle w:val="SubtleReference"/>
-          <w:smallCaps w:val="0"/>
-          <w:color w:val="595959" w:themeColor="text1" w:themeTint="A6"/>
-        </w:rPr>
         <w:t>:</w:t>
       </w:r>
       <w:r>
@@ -1892,7 +2053,29 @@
           <w:szCs w:val="18"/>
           <w:shd w:val="clear" w:color="auto" w:fill="F8F9FB"/>
         </w:rPr>
-        <w:t>!"Unit,DHTC,Total"!4}}</w:t>
+        <w:t>!"</w:t>
+      </w:r>
+      <w:proofErr w:type="gramStart"/>
+      <w:r>
+        <w:rPr>
+          <w:rFonts w:ascii="Aptos Light" w:hAnsi="Aptos Light" w:cs="Arial"/>
+          <w:color w:val="000000" w:themeColor="text1"/>
+          <w:sz w:val="18"/>
+          <w:szCs w:val="18"/>
+          <w:shd w:val="clear" w:color="auto" w:fill="F8F9FB"/>
+        </w:rPr>
+        <w:t>Unit,DHTC</w:t>
+      </w:r>
+      <w:proofErr w:type="gramEnd"/>
+      <w:r>
+        <w:rPr>
+          <w:rFonts w:ascii="Aptos Light" w:hAnsi="Aptos Light" w:cs="Arial"/>
+          <w:color w:val="000000" w:themeColor="text1"/>
+          <w:sz w:val="18"/>
+          <w:szCs w:val="18"/>
+          <w:shd w:val="clear" w:color="auto" w:fill="F8F9FB"/>
+        </w:rPr>
+        <w:t>,Total"!4}}</w:t>
       </w:r>
     </w:p>
     <w:p>
@@ -1967,7 +2150,29 @@
           <w:szCs w:val="18"/>
           <w:shd w:val="clear" w:color="auto" w:fill="F8F9FB"/>
         </w:rPr>
-        <w:t>!"Unit,DHTC,Total"!4}}</w:t>
+        <w:t>!"</w:t>
+      </w:r>
+      <w:proofErr w:type="gramStart"/>
+      <w:r>
+        <w:rPr>
+          <w:rFonts w:ascii="Aptos Light" w:hAnsi="Aptos Light" w:cs="Arial"/>
+          <w:color w:val="000000" w:themeColor="text1"/>
+          <w:sz w:val="18"/>
+          <w:szCs w:val="18"/>
+          <w:shd w:val="clear" w:color="auto" w:fill="F8F9FB"/>
+        </w:rPr>
+        <w:t>Unit,DHTC</w:t>
+      </w:r>
+      <w:proofErr w:type="gramEnd"/>
+      <w:r>
+        <w:rPr>
+          <w:rFonts w:ascii="Aptos Light" w:hAnsi="Aptos Light" w:cs="Arial"/>
+          <w:color w:val="000000" w:themeColor="text1"/>
+          <w:sz w:val="18"/>
+          <w:szCs w:val="18"/>
+          <w:shd w:val="clear" w:color="auto" w:fill="F8F9FB"/>
+        </w:rPr>
+        <w:t>,Total"!4}}</w:t>
       </w:r>
     </w:p>
     <w:p>
@@ -1982,6 +2187,149 @@
       </w:pPr>
     </w:p>
     <w:p/>
+    <w:p>
+      <w:pPr>
+        <w:pStyle w:val="Heading2"/>
+        <w:rPr>
+          <w:i/>
+          <w:iCs/>
+          <w:u w:val="single"/>
+        </w:rPr>
+      </w:pPr>
+      <w:r>
+        <w:rPr>
+          <w:i/>
+          <w:iCs/>
+          <w:u w:val="single"/>
+        </w:rPr>
+        <w:t>Template</w:t>
+      </w:r>
+      <w:r>
+        <w:rPr>
+          <w:i/>
+          <w:iCs/>
+          <w:u w:val="single"/>
+        </w:rPr>
+        <w:t xml:space="preserve"> Input Keywords</w:t>
+      </w:r>
+    </w:p>
+    <w:p/>
+    <w:p>
+      <w:pPr>
+        <w:pStyle w:val="Subtitle"/>
+        <w:pBdr>
+          <w:top w:val="single" w:sz="4" w:space="1" w:color="auto"/>
+          <w:left w:val="single" w:sz="4" w:space="4" w:color="auto"/>
+          <w:bottom w:val="single" w:sz="4" w:space="1" w:color="auto"/>
+          <w:right w:val="single" w:sz="4" w:space="4" w:color="auto"/>
+        </w:pBdr>
+        <w:rPr>
+          <w:rStyle w:val="SubtleReference"/>
+        </w:rPr>
+      </w:pPr>
+      <w:r>
+        <w:rPr>
+          <w:rStyle w:val="SubtleReference"/>
+        </w:rPr>
+        <w:t xml:space="preserve">SINGLE CELL: </w:t>
+      </w:r>
+      <w:r>
+        <w:rPr>
+          <w:rFonts w:ascii="Aptos" w:hAnsi="Aptos" w:cs="Courier New"/>
+          <w:color w:val="000000" w:themeColor="text1"/>
+          <w:spacing w:val="8"/>
+          <w:sz w:val="18"/>
+          <w:szCs w:val="18"/>
+        </w:rPr>
+        <w:t>[[</w:t>
+      </w:r>
+      <w:proofErr w:type="gramStart"/>
+      <w:r>
+        <w:rPr>
+          <w:rFonts w:ascii="Aptos" w:hAnsi="Aptos" w:cs="Courier New"/>
+          <w:color w:val="000000" w:themeColor="text1"/>
+          <w:spacing w:val="8"/>
+          <w:sz w:val="18"/>
+          <w:szCs w:val="18"/>
+        </w:rPr>
+        <w:t>TEMPLATE!contract_template.docx</w:t>
+      </w:r>
+      <w:proofErr w:type="gramEnd"/>
+      <w:r>
+        <w:rPr>
+          <w:rFonts w:ascii="Aptos" w:hAnsi="Aptos" w:cs="Courier New"/>
+          <w:color w:val="000000" w:themeColor="text1"/>
+          <w:spacing w:val="8"/>
+          <w:sz w:val="18"/>
+          <w:szCs w:val="18"/>
+        </w:rPr>
+        <w:t>}}</w:t>
+      </w:r>
+    </w:p>
+    <w:p>
+      <w:pPr>
+        <w:pStyle w:val="Subtitle"/>
+        <w:rPr>
+          <w:rStyle w:val="SubtleReference"/>
+          <w:sz w:val="20"/>
+          <w:szCs w:val="20"/>
+        </w:rPr>
+      </w:pPr>
+    </w:p>
+    <w:p>
+      <w:r>
+        <w:rPr>
+          <w:rFonts w:ascii="Aptos" w:hAnsi="Aptos" w:cs="Courier New"/>
+          <w:color w:val="000000" w:themeColor="text1"/>
+          <w:spacing w:val="8"/>
+          <w:sz w:val="18"/>
+          <w:szCs w:val="18"/>
+        </w:rPr>
+        <w:t>{{</w:t>
+      </w:r>
+      <w:proofErr w:type="gramStart"/>
+      <w:r>
+        <w:rPr>
+          <w:rFonts w:ascii="Aptos" w:hAnsi="Aptos" w:cs="Courier New"/>
+          <w:color w:val="000000" w:themeColor="text1"/>
+          <w:spacing w:val="8"/>
+          <w:sz w:val="18"/>
+          <w:szCs w:val="18"/>
+        </w:rPr>
+        <w:t>TEMPLATE!</w:t>
+      </w:r>
+      <w:r>
+        <w:rPr>
+          <w:rFonts w:ascii="Aptos" w:hAnsi="Aptos" w:cs="Courier New"/>
+          <w:color w:val="000000" w:themeColor="text1"/>
+          <w:spacing w:val="8"/>
+          <w:sz w:val="18"/>
+          <w:szCs w:val="18"/>
+        </w:rPr>
+        <w:t>1000-islands</w:t>
+      </w:r>
+      <w:r>
+        <w:rPr>
+          <w:rFonts w:ascii="Aptos" w:hAnsi="Aptos" w:cs="Courier New"/>
+          <w:color w:val="000000" w:themeColor="text1"/>
+          <w:spacing w:val="8"/>
+          <w:sz w:val="18"/>
+          <w:szCs w:val="18"/>
+        </w:rPr>
+        <w:t>.docx</w:t>
+      </w:r>
+      <w:proofErr w:type="gramEnd"/>
+      <w:r>
+        <w:rPr>
+          <w:rFonts w:ascii="Aptos" w:hAnsi="Aptos" w:cs="Courier New"/>
+          <w:color w:val="000000" w:themeColor="text1"/>
+          <w:spacing w:val="8"/>
+          <w:sz w:val="18"/>
+          <w:szCs w:val="18"/>
+        </w:rPr>
+        <w:t>}}</w:t>
+      </w:r>
+    </w:p>
     <w:sectPr>
       <w:pgSz w:w="12240" w:h="15840"/>
       <w:pgMar w:top="1440" w:right="1440" w:bottom="1440" w:left="1440" w:header="708" w:footer="708" w:gutter="0"/>

</xml_diff>

<commit_message>
template section extraction now working
</commit_message>
<xml_diff>
--- a/assets/Keyword Parser Test Document.docx
+++ b/assets/Keyword Parser Test Document.docx
@@ -2231,7 +2231,13 @@
         <w:rPr>
           <w:rStyle w:val="SubtleReference"/>
         </w:rPr>
-        <w:t xml:space="preserve">SINGLE CELL: </w:t>
+        <w:t>FULL TEMPLATE REPLACEMENT</w:t>
+      </w:r>
+      <w:r>
+        <w:rPr>
+          <w:rStyle w:val="SubtleReference"/>
+        </w:rPr>
+        <w:t xml:space="preserve">: </w:t>
       </w:r>
       <w:r>
         <w:rPr>
@@ -2277,7 +2283,7 @@
       </w:pPr>
     </w:p>
     <w:p>
-      <w:r>
+      <w:pPr>
         <w:rPr>
           <w:rFonts w:ascii="Aptos" w:hAnsi="Aptos" w:cs="Courier New"/>
           <w:color w:val="000000" w:themeColor="text1"/>
@@ -2285,6 +2291,15 @@
           <w:sz w:val="18"/>
           <w:szCs w:val="18"/>
         </w:rPr>
+      </w:pPr>
+      <w:r>
+        <w:rPr>
+          <w:rFonts w:ascii="Aptos" w:hAnsi="Aptos" w:cs="Courier New"/>
+          <w:color w:val="000000" w:themeColor="text1"/>
+          <w:spacing w:val="8"/>
+          <w:sz w:val="18"/>
+          <w:szCs w:val="18"/>
+        </w:rPr>
         <w:t>{{</w:t>
       </w:r>
       <w:proofErr w:type="gramStart"/>
@@ -2329,6 +2344,218 @@
         </w:rPr>
         <w:t>}}</w:t>
       </w:r>
+    </w:p>
+    <w:p>
+      <w:pPr>
+        <w:rPr>
+          <w:rFonts w:ascii="Aptos" w:hAnsi="Aptos" w:cs="Courier New"/>
+          <w:color w:val="000000" w:themeColor="text1"/>
+          <w:spacing w:val="8"/>
+          <w:sz w:val="18"/>
+          <w:szCs w:val="18"/>
+        </w:rPr>
+      </w:pPr>
+    </w:p>
+    <w:p/>
+    <w:p>
+      <w:pPr>
+        <w:pStyle w:val="Subtitle"/>
+        <w:pBdr>
+          <w:top w:val="single" w:sz="4" w:space="1" w:color="auto"/>
+          <w:left w:val="single" w:sz="4" w:space="4" w:color="auto"/>
+          <w:bottom w:val="single" w:sz="4" w:space="1" w:color="auto"/>
+          <w:right w:val="single" w:sz="4" w:space="4" w:color="auto"/>
+        </w:pBdr>
+        <w:rPr>
+          <w:rStyle w:val="SubtleReference"/>
+          <w:lang w:val="fr-CA"/>
+        </w:rPr>
+      </w:pPr>
+      <w:r>
+        <w:rPr>
+          <w:rStyle w:val="SubtleReference"/>
+          <w:lang w:val="fr-CA"/>
+        </w:rPr>
+        <w:t>SEC</w:t>
+      </w:r>
+      <w:r>
+        <w:rPr>
+          <w:rStyle w:val="SubtleReference"/>
+          <w:lang w:val="fr-CA"/>
+        </w:rPr>
+        <w:t xml:space="preserve">TION </w:t>
+      </w:r>
+      <w:r>
+        <w:rPr>
+          <w:rStyle w:val="SubtleReference"/>
+          <w:lang w:val="fr-CA"/>
+        </w:rPr>
+        <w:t>REPLACEMENT</w:t>
+      </w:r>
+      <w:r>
+        <w:rPr>
+          <w:rStyle w:val="SubtleReference"/>
+          <w:lang w:val="fr-CA"/>
+        </w:rPr>
+        <w:t xml:space="preserve">: </w:t>
+      </w:r>
+      <w:r>
+        <w:rPr>
+          <w:rFonts w:ascii="Aptos" w:hAnsi="Aptos" w:cs="Courier New"/>
+          <w:color w:val="000000" w:themeColor="text1"/>
+          <w:spacing w:val="8"/>
+          <w:sz w:val="18"/>
+          <w:szCs w:val="18"/>
+          <w:lang w:val="fr-CA"/>
+        </w:rPr>
+        <w:t>[[</w:t>
+      </w:r>
+      <w:proofErr w:type="spellStart"/>
+      <w:proofErr w:type="gramStart"/>
+      <w:r>
+        <w:rPr>
+          <w:rFonts w:ascii="Aptos" w:hAnsi="Aptos" w:cs="Courier New"/>
+          <w:color w:val="000000" w:themeColor="text1"/>
+          <w:spacing w:val="8"/>
+          <w:sz w:val="18"/>
+          <w:szCs w:val="18"/>
+          <w:lang w:val="fr-CA"/>
+        </w:rPr>
+        <w:t>TEMPLATE!contract_template.docx</w:t>
+      </w:r>
+      <w:proofErr w:type="gramEnd"/>
+      <w:r>
+        <w:rPr>
+          <w:rFonts w:ascii="Aptos" w:hAnsi="Aptos" w:cs="Courier New"/>
+          <w:color w:val="000000" w:themeColor="text1"/>
+          <w:spacing w:val="8"/>
+          <w:sz w:val="18"/>
+          <w:szCs w:val="18"/>
+          <w:lang w:val="fr-CA"/>
+        </w:rPr>
+        <w:t>!section</w:t>
+      </w:r>
+      <w:proofErr w:type="spellEnd"/>
+      <w:r>
+        <w:rPr>
+          <w:rFonts w:ascii="Aptos" w:hAnsi="Aptos" w:cs="Courier New"/>
+          <w:color w:val="000000" w:themeColor="text1"/>
+          <w:spacing w:val="8"/>
+          <w:sz w:val="18"/>
+          <w:szCs w:val="18"/>
+          <w:lang w:val="fr-CA"/>
+        </w:rPr>
+        <w:t>=conclusion</w:t>
+      </w:r>
+      <w:r>
+        <w:rPr>
+          <w:rFonts w:ascii="Aptos" w:hAnsi="Aptos" w:cs="Courier New"/>
+          <w:color w:val="000000" w:themeColor="text1"/>
+          <w:spacing w:val="8"/>
+          <w:sz w:val="18"/>
+          <w:szCs w:val="18"/>
+          <w:lang w:val="fr-CA"/>
+        </w:rPr>
+        <w:t>}}</w:t>
+      </w:r>
+    </w:p>
+    <w:p>
+      <w:pPr>
+        <w:pStyle w:val="Subtitle"/>
+        <w:rPr>
+          <w:rStyle w:val="SubtleReference"/>
+          <w:sz w:val="20"/>
+          <w:szCs w:val="20"/>
+          <w:lang w:val="fr-CA"/>
+        </w:rPr>
+      </w:pPr>
+    </w:p>
+    <w:p>
+      <w:pPr>
+        <w:rPr>
+          <w:rFonts w:ascii="Aptos" w:hAnsi="Aptos" w:cs="Courier New"/>
+          <w:color w:val="000000" w:themeColor="text1"/>
+          <w:spacing w:val="8"/>
+          <w:sz w:val="18"/>
+          <w:szCs w:val="18"/>
+          <w:lang w:val="fr-CA"/>
+        </w:rPr>
+      </w:pPr>
+      <w:r>
+        <w:rPr>
+          <w:rFonts w:ascii="Aptos" w:hAnsi="Aptos" w:cs="Courier New"/>
+          <w:color w:val="000000" w:themeColor="text1"/>
+          <w:spacing w:val="8"/>
+          <w:sz w:val="18"/>
+          <w:szCs w:val="18"/>
+          <w:lang w:val="fr-CA"/>
+        </w:rPr>
+        <w:t>{{</w:t>
+      </w:r>
+      <w:proofErr w:type="gramStart"/>
+      <w:r>
+        <w:rPr>
+          <w:rFonts w:ascii="Aptos" w:hAnsi="Aptos" w:cs="Courier New"/>
+          <w:color w:val="000000" w:themeColor="text1"/>
+          <w:spacing w:val="8"/>
+          <w:sz w:val="18"/>
+          <w:szCs w:val="18"/>
+          <w:lang w:val="fr-CA"/>
+        </w:rPr>
+        <w:t>TEMPLATE!1000-islands.docx</w:t>
+      </w:r>
+      <w:proofErr w:type="gramEnd"/>
+      <w:r>
+        <w:rPr>
+          <w:rFonts w:ascii="Aptos" w:hAnsi="Aptos" w:cs="Courier New"/>
+          <w:color w:val="000000" w:themeColor="text1"/>
+          <w:spacing w:val="8"/>
+          <w:sz w:val="18"/>
+          <w:szCs w:val="18"/>
+          <w:lang w:val="fr-CA"/>
+        </w:rPr>
+        <w:t>!</w:t>
+      </w:r>
+      <w:r>
+        <w:rPr>
+          <w:rFonts w:ascii="Aptos" w:hAnsi="Aptos" w:cs="Courier New"/>
+          <w:color w:val="000000" w:themeColor="text1"/>
+          <w:spacing w:val="8"/>
+          <w:sz w:val="18"/>
+          <w:szCs w:val="18"/>
+          <w:lang w:val="fr-CA"/>
+        </w:rPr>
+        <w:t>section=</w:t>
+      </w:r>
+      <w:r>
+        <w:rPr>
+          <w:rFonts w:ascii="Aptos" w:hAnsi="Aptos" w:cs="Courier New"/>
+          <w:color w:val="000000" w:themeColor="text1"/>
+          <w:spacing w:val="8"/>
+          <w:sz w:val="18"/>
+          <w:szCs w:val="18"/>
+          <w:lang w:val="fr-CA"/>
+        </w:rPr>
+        <w:t>conclusion</w:t>
+      </w:r>
+      <w:r>
+        <w:rPr>
+          <w:rFonts w:ascii="Aptos" w:hAnsi="Aptos" w:cs="Courier New"/>
+          <w:color w:val="000000" w:themeColor="text1"/>
+          <w:spacing w:val="8"/>
+          <w:sz w:val="18"/>
+          <w:szCs w:val="18"/>
+          <w:lang w:val="fr-CA"/>
+        </w:rPr>
+        <w:t>}}</w:t>
+      </w:r>
+    </w:p>
+    <w:p>
+      <w:pPr>
+        <w:rPr>
+          <w:lang w:val="fr-CA"/>
+        </w:rPr>
+      </w:pPr>
     </w:p>
     <w:sectPr>
       <w:pgSz w:w="12240" w:h="15840"/>

</xml_diff>

<commit_message>
Template works: Full, Section and Range
</commit_message>
<xml_diff>
--- a/assets/Keyword Parser Test Document.docx
+++ b/assets/Keyword Parser Test Document.docx
@@ -2231,7 +2231,13 @@
         <w:rPr>
           <w:rStyle w:val="SubtleReference"/>
         </w:rPr>
-        <w:t>FULL TEMPLATE REPLACEMENT</w:t>
+        <w:t xml:space="preserve">FULL TEMPLATE </w:t>
+      </w:r>
+      <w:r>
+        <w:rPr>
+          <w:rStyle w:val="SubtleReference"/>
+        </w:rPr>
+        <w:t>INJECTION</w:t>
       </w:r>
       <w:r>
         <w:rPr>
@@ -2390,7 +2396,7 @@
           <w:rStyle w:val="SubtleReference"/>
           <w:lang w:val="fr-CA"/>
         </w:rPr>
-        <w:t>REPLACEMENT</w:t>
+        <w:t>INJECTION</w:t>
       </w:r>
       <w:r>
         <w:rPr>
@@ -2445,7 +2451,31 @@
           <w:szCs w:val="18"/>
           <w:lang w:val="fr-CA"/>
         </w:rPr>
-        <w:t>=conclusion</w:t>
+        <w:t>=</w:t>
+      </w:r>
+      <w:proofErr w:type="spellStart"/>
+      <w:r>
+        <w:rPr>
+          <w:rFonts w:ascii="Aptos" w:hAnsi="Aptos" w:cs="Courier New"/>
+          <w:color w:val="000000" w:themeColor="text1"/>
+          <w:spacing w:val="8"/>
+          <w:sz w:val="18"/>
+          <w:szCs w:val="18"/>
+          <w:lang w:val="fr-CA"/>
+        </w:rPr>
+        <w:t>Lost</w:t>
+      </w:r>
+      <w:proofErr w:type="spellEnd"/>
+      <w:r>
+        <w:rPr>
+          <w:rFonts w:ascii="Aptos" w:hAnsi="Aptos" w:cs="Courier New"/>
+          <w:color w:val="000000" w:themeColor="text1"/>
+          <w:spacing w:val="8"/>
+          <w:sz w:val="18"/>
+          <w:szCs w:val="18"/>
+          <w:lang w:val="fr-CA"/>
+        </w:rPr>
+        <w:t xml:space="preserve"> Villages</w:t>
       </w:r>
       <w:r>
         <w:rPr>
@@ -2527,6 +2557,7 @@
         </w:rPr>
         <w:t>section=</w:t>
       </w:r>
+      <w:proofErr w:type="spellStart"/>
       <w:r>
         <w:rPr>
           <w:rFonts w:ascii="Aptos" w:hAnsi="Aptos" w:cs="Courier New"/>
@@ -2536,8 +2567,9 @@
           <w:szCs w:val="18"/>
           <w:lang w:val="fr-CA"/>
         </w:rPr>
-        <w:t>conclusion</w:t>
-      </w:r>
+        <w:t>Lost</w:t>
+      </w:r>
+      <w:proofErr w:type="spellEnd"/>
       <w:r>
         <w:rPr>
           <w:rFonts w:ascii="Aptos" w:hAnsi="Aptos" w:cs="Courier New"/>
@@ -2547,6 +2579,17 @@
           <w:szCs w:val="18"/>
           <w:lang w:val="fr-CA"/>
         </w:rPr>
+        <w:t xml:space="preserve"> Villages</w:t>
+      </w:r>
+      <w:r>
+        <w:rPr>
+          <w:rFonts w:ascii="Aptos" w:hAnsi="Aptos" w:cs="Courier New"/>
+          <w:color w:val="000000" w:themeColor="text1"/>
+          <w:spacing w:val="8"/>
+          <w:sz w:val="18"/>
+          <w:szCs w:val="18"/>
+          <w:lang w:val="fr-CA"/>
+        </w:rPr>
         <w:t>}}</w:t>
       </w:r>
     </w:p>
@@ -2557,6 +2600,503 @@
         </w:rPr>
       </w:pPr>
     </w:p>
+    <w:p>
+      <w:pPr>
+        <w:rPr>
+          <w:lang w:val="fr-CA"/>
+        </w:rPr>
+      </w:pPr>
+    </w:p>
+    <w:p>
+      <w:pPr>
+        <w:pStyle w:val="Subtitle"/>
+        <w:pBdr>
+          <w:top w:val="single" w:sz="4" w:space="1" w:color="auto"/>
+          <w:left w:val="single" w:sz="4" w:space="4" w:color="auto"/>
+          <w:bottom w:val="single" w:sz="4" w:space="1" w:color="auto"/>
+          <w:right w:val="single" w:sz="4" w:space="4" w:color="auto"/>
+        </w:pBdr>
+        <w:rPr>
+          <w:rStyle w:val="SubtleReference"/>
+          <w:lang w:val="fr-CA"/>
+        </w:rPr>
+      </w:pPr>
+      <w:r>
+        <w:rPr>
+          <w:rStyle w:val="SubtleReference"/>
+          <w:lang w:val="fr-CA"/>
+        </w:rPr>
+        <w:t>SEC</w:t>
+      </w:r>
+      <w:r>
+        <w:rPr>
+          <w:rStyle w:val="SubtleReference"/>
+          <w:lang w:val="fr-CA"/>
+        </w:rPr>
+        <w:t>TION INJECTION</w:t>
+      </w:r>
+      <w:r>
+        <w:rPr>
+          <w:rStyle w:val="SubtleReference"/>
+          <w:lang w:val="fr-CA"/>
+        </w:rPr>
+        <w:t xml:space="preserve">: </w:t>
+      </w:r>
+      <w:r>
+        <w:rPr>
+          <w:rFonts w:ascii="Aptos" w:hAnsi="Aptos" w:cs="Courier New"/>
+          <w:color w:val="000000" w:themeColor="text1"/>
+          <w:spacing w:val="8"/>
+          <w:sz w:val="18"/>
+          <w:szCs w:val="18"/>
+          <w:lang w:val="fr-CA"/>
+        </w:rPr>
+        <w:t>[[</w:t>
+      </w:r>
+      <w:proofErr w:type="spellStart"/>
+      <w:proofErr w:type="gramStart"/>
+      <w:r>
+        <w:rPr>
+          <w:rFonts w:ascii="Aptos" w:hAnsi="Aptos" w:cs="Courier New"/>
+          <w:color w:val="000000" w:themeColor="text1"/>
+          <w:spacing w:val="8"/>
+          <w:sz w:val="18"/>
+          <w:szCs w:val="18"/>
+          <w:lang w:val="fr-CA"/>
+        </w:rPr>
+        <w:t>TEMPLATE!contract_template.docx</w:t>
+      </w:r>
+      <w:proofErr w:type="gramEnd"/>
+      <w:r>
+        <w:rPr>
+          <w:rFonts w:ascii="Aptos" w:hAnsi="Aptos" w:cs="Courier New"/>
+          <w:color w:val="000000" w:themeColor="text1"/>
+          <w:spacing w:val="8"/>
+          <w:sz w:val="18"/>
+          <w:szCs w:val="18"/>
+          <w:lang w:val="fr-CA"/>
+        </w:rPr>
+        <w:t>!section</w:t>
+      </w:r>
+      <w:proofErr w:type="spellEnd"/>
+      <w:r>
+        <w:rPr>
+          <w:rFonts w:ascii="Aptos" w:hAnsi="Aptos" w:cs="Courier New"/>
+          <w:color w:val="000000" w:themeColor="text1"/>
+          <w:spacing w:val="8"/>
+          <w:sz w:val="18"/>
+          <w:szCs w:val="18"/>
+          <w:lang w:val="fr-CA"/>
+        </w:rPr>
+        <w:t>=</w:t>
+      </w:r>
+      <w:proofErr w:type="spellStart"/>
+      <w:r>
+        <w:rPr>
+          <w:rFonts w:ascii="Aptos" w:hAnsi="Aptos" w:cs="Courier New"/>
+          <w:color w:val="000000" w:themeColor="text1"/>
+          <w:spacing w:val="8"/>
+          <w:sz w:val="18"/>
+          <w:szCs w:val="18"/>
+          <w:lang w:val="fr-CA"/>
+        </w:rPr>
+        <w:t>Millionaires</w:t>
+      </w:r>
+      <w:proofErr w:type="spellEnd"/>
+      <w:r>
+        <w:rPr>
+          <w:rFonts w:ascii="Aptos" w:hAnsi="Aptos" w:cs="Courier New"/>
+          <w:color w:val="000000" w:themeColor="text1"/>
+          <w:spacing w:val="8"/>
+          <w:sz w:val="18"/>
+          <w:szCs w:val="18"/>
+          <w:lang w:val="fr-CA"/>
+        </w:rPr>
+        <w:t xml:space="preserve"> Row</w:t>
+      </w:r>
+      <w:r>
+        <w:rPr>
+          <w:rFonts w:ascii="Aptos" w:hAnsi="Aptos" w:cs="Courier New"/>
+          <w:color w:val="000000" w:themeColor="text1"/>
+          <w:spacing w:val="8"/>
+          <w:sz w:val="18"/>
+          <w:szCs w:val="18"/>
+          <w:lang w:val="fr-CA"/>
+        </w:rPr>
+        <w:t>}}</w:t>
+      </w:r>
+    </w:p>
+    <w:p>
+      <w:pPr>
+        <w:pStyle w:val="Subtitle"/>
+        <w:rPr>
+          <w:rStyle w:val="SubtleReference"/>
+          <w:sz w:val="20"/>
+          <w:szCs w:val="20"/>
+          <w:lang w:val="fr-CA"/>
+        </w:rPr>
+      </w:pPr>
+    </w:p>
+    <w:p>
+      <w:pPr>
+        <w:rPr>
+          <w:rFonts w:ascii="Aptos" w:hAnsi="Aptos" w:cs="Courier New"/>
+          <w:color w:val="000000" w:themeColor="text1"/>
+          <w:spacing w:val="8"/>
+          <w:sz w:val="18"/>
+          <w:szCs w:val="18"/>
+          <w:lang w:val="fr-CA"/>
+        </w:rPr>
+      </w:pPr>
+      <w:r>
+        <w:rPr>
+          <w:rFonts w:ascii="Aptos" w:hAnsi="Aptos" w:cs="Courier New"/>
+          <w:color w:val="000000" w:themeColor="text1"/>
+          <w:spacing w:val="8"/>
+          <w:sz w:val="18"/>
+          <w:szCs w:val="18"/>
+          <w:lang w:val="fr-CA"/>
+        </w:rPr>
+        <w:t>{{</w:t>
+      </w:r>
+      <w:proofErr w:type="gramStart"/>
+      <w:r>
+        <w:rPr>
+          <w:rFonts w:ascii="Aptos" w:hAnsi="Aptos" w:cs="Courier New"/>
+          <w:color w:val="000000" w:themeColor="text1"/>
+          <w:spacing w:val="8"/>
+          <w:sz w:val="18"/>
+          <w:szCs w:val="18"/>
+          <w:lang w:val="fr-CA"/>
+        </w:rPr>
+        <w:t>TEMPLATE!1000-islands.docx</w:t>
+      </w:r>
+      <w:proofErr w:type="gramEnd"/>
+      <w:r>
+        <w:rPr>
+          <w:rFonts w:ascii="Aptos" w:hAnsi="Aptos" w:cs="Courier New"/>
+          <w:color w:val="000000" w:themeColor="text1"/>
+          <w:spacing w:val="8"/>
+          <w:sz w:val="18"/>
+          <w:szCs w:val="18"/>
+          <w:lang w:val="fr-CA"/>
+        </w:rPr>
+        <w:t>!</w:t>
+      </w:r>
+      <w:r>
+        <w:rPr>
+          <w:rFonts w:ascii="Aptos" w:hAnsi="Aptos" w:cs="Courier New"/>
+          <w:color w:val="000000" w:themeColor="text1"/>
+          <w:spacing w:val="8"/>
+          <w:sz w:val="18"/>
+          <w:szCs w:val="18"/>
+          <w:lang w:val="fr-CA"/>
+        </w:rPr>
+        <w:t>section=</w:t>
+      </w:r>
+      <w:proofErr w:type="spellStart"/>
+      <w:r>
+        <w:rPr>
+          <w:rFonts w:ascii="Aptos" w:hAnsi="Aptos" w:cs="Courier New"/>
+          <w:color w:val="000000" w:themeColor="text1"/>
+          <w:spacing w:val="8"/>
+          <w:sz w:val="18"/>
+          <w:szCs w:val="18"/>
+          <w:lang w:val="fr-CA"/>
+        </w:rPr>
+        <w:t>Millionaires</w:t>
+      </w:r>
+      <w:proofErr w:type="spellEnd"/>
+      <w:r>
+        <w:rPr>
+          <w:rFonts w:ascii="Aptos" w:hAnsi="Aptos" w:cs="Courier New"/>
+          <w:color w:val="000000" w:themeColor="text1"/>
+          <w:spacing w:val="8"/>
+          <w:sz w:val="18"/>
+          <w:szCs w:val="18"/>
+          <w:lang w:val="fr-CA"/>
+        </w:rPr>
+        <w:t xml:space="preserve"> Row</w:t>
+      </w:r>
+      <w:r>
+        <w:rPr>
+          <w:rFonts w:ascii="Aptos" w:hAnsi="Aptos" w:cs="Courier New"/>
+          <w:color w:val="000000" w:themeColor="text1"/>
+          <w:spacing w:val="8"/>
+          <w:sz w:val="18"/>
+          <w:szCs w:val="18"/>
+          <w:lang w:val="fr-CA"/>
+        </w:rPr>
+        <w:t>}}</w:t>
+      </w:r>
+    </w:p>
+    <w:p>
+      <w:pPr>
+        <w:rPr>
+          <w:lang w:val="fr-CA"/>
+        </w:rPr>
+      </w:pPr>
+    </w:p>
+    <w:p>
+      <w:pPr>
+        <w:pStyle w:val="Subtitle"/>
+        <w:pBdr>
+          <w:top w:val="single" w:sz="4" w:space="1" w:color="auto"/>
+          <w:left w:val="single" w:sz="4" w:space="4" w:color="auto"/>
+          <w:bottom w:val="single" w:sz="4" w:space="1" w:color="auto"/>
+          <w:right w:val="single" w:sz="4" w:space="4" w:color="auto"/>
+        </w:pBdr>
+        <w:rPr>
+          <w:rStyle w:val="SubtleReference"/>
+        </w:rPr>
+      </w:pPr>
+      <w:r>
+        <w:rPr>
+          <w:rStyle w:val="SubtleReference"/>
+        </w:rPr>
+        <w:t xml:space="preserve">SECTION </w:t>
+      </w:r>
+      <w:r>
+        <w:rPr>
+          <w:rStyle w:val="SubtleReference"/>
+        </w:rPr>
+        <w:t xml:space="preserve">RANGE </w:t>
+      </w:r>
+      <w:r>
+        <w:rPr>
+          <w:rStyle w:val="SubtleReference"/>
+        </w:rPr>
+        <w:t xml:space="preserve">INJECTION: </w:t>
+      </w:r>
+      <w:r>
+        <w:rPr>
+          <w:rFonts w:ascii="Aptos" w:hAnsi="Aptos" w:cs="Courier New"/>
+          <w:color w:val="000000" w:themeColor="text1"/>
+          <w:spacing w:val="8"/>
+          <w:sz w:val="18"/>
+          <w:szCs w:val="18"/>
+        </w:rPr>
+        <w:t>[[</w:t>
+      </w:r>
+      <w:proofErr w:type="spellStart"/>
+      <w:proofErr w:type="gramStart"/>
+      <w:r>
+        <w:rPr>
+          <w:rFonts w:ascii="Aptos" w:hAnsi="Aptos" w:cs="Courier New"/>
+          <w:color w:val="000000" w:themeColor="text1"/>
+          <w:spacing w:val="8"/>
+          <w:sz w:val="18"/>
+          <w:szCs w:val="18"/>
+        </w:rPr>
+        <w:t>TEMPLATE!contract_template.docx</w:t>
+      </w:r>
+      <w:proofErr w:type="gramEnd"/>
+      <w:r>
+        <w:rPr>
+          <w:rFonts w:ascii="Aptos" w:hAnsi="Aptos" w:cs="Courier New"/>
+          <w:color w:val="000000" w:themeColor="text1"/>
+          <w:spacing w:val="8"/>
+          <w:sz w:val="18"/>
+          <w:szCs w:val="18"/>
+        </w:rPr>
+        <w:t>!section</w:t>
+      </w:r>
+      <w:proofErr w:type="spellEnd"/>
+      <w:r>
+        <w:rPr>
+          <w:rFonts w:ascii="Aptos" w:hAnsi="Aptos" w:cs="Courier New"/>
+          <w:color w:val="000000" w:themeColor="text1"/>
+          <w:spacing w:val="8"/>
+          <w:sz w:val="18"/>
+          <w:szCs w:val="18"/>
+        </w:rPr>
+        <w:t>=</w:t>
+      </w:r>
+      <w:r>
+        <w:rPr>
+          <w:rFonts w:ascii="Aptos" w:hAnsi="Aptos" w:cs="Courier New"/>
+          <w:color w:val="000000" w:themeColor="text1"/>
+          <w:spacing w:val="8"/>
+          <w:sz w:val="18"/>
+          <w:szCs w:val="18"/>
+        </w:rPr>
+        <w:t xml:space="preserve">Top </w:t>
+      </w:r>
+      <w:proofErr w:type="spellStart"/>
+      <w:proofErr w:type="gramStart"/>
+      <w:r>
+        <w:rPr>
+          <w:rFonts w:ascii="Aptos" w:hAnsi="Aptos" w:cs="Courier New"/>
+          <w:color w:val="000000" w:themeColor="text1"/>
+          <w:spacing w:val="8"/>
+          <w:sz w:val="18"/>
+          <w:szCs w:val="18"/>
+        </w:rPr>
+        <w:t>Attractions</w:t>
+      </w:r>
+      <w:r>
+        <w:rPr>
+          <w:rFonts w:ascii="Aptos" w:hAnsi="Aptos" w:cs="Courier New"/>
+          <w:color w:val="000000" w:themeColor="text1"/>
+          <w:spacing w:val="8"/>
+          <w:sz w:val="18"/>
+          <w:szCs w:val="18"/>
+        </w:rPr>
+        <w:t>:</w:t>
+      </w:r>
+      <w:r>
+        <w:rPr>
+          <w:rFonts w:ascii="Aptos" w:hAnsi="Aptos" w:cs="Courier New"/>
+          <w:color w:val="000000" w:themeColor="text1"/>
+          <w:spacing w:val="8"/>
+          <w:sz w:val="18"/>
+          <w:szCs w:val="18"/>
+        </w:rPr>
+        <w:t>Unique</w:t>
+      </w:r>
+      <w:proofErr w:type="spellEnd"/>
+      <w:proofErr w:type="gramEnd"/>
+      <w:r>
+        <w:rPr>
+          <w:rFonts w:ascii="Aptos" w:hAnsi="Aptos" w:cs="Courier New"/>
+          <w:color w:val="000000" w:themeColor="text1"/>
+          <w:spacing w:val="8"/>
+          <w:sz w:val="18"/>
+          <w:szCs w:val="18"/>
+        </w:rPr>
+        <w:t xml:space="preserve"> Experiences</w:t>
+      </w:r>
+      <w:r>
+        <w:rPr>
+          <w:rFonts w:ascii="Aptos" w:hAnsi="Aptos" w:cs="Courier New"/>
+          <w:color w:val="000000" w:themeColor="text1"/>
+          <w:spacing w:val="8"/>
+          <w:sz w:val="18"/>
+          <w:szCs w:val="18"/>
+        </w:rPr>
+        <w:t>}}</w:t>
+      </w:r>
+    </w:p>
+    <w:p>
+      <w:pPr>
+        <w:pStyle w:val="Subtitle"/>
+        <w:rPr>
+          <w:rStyle w:val="SubtleReference"/>
+          <w:sz w:val="20"/>
+          <w:szCs w:val="20"/>
+        </w:rPr>
+      </w:pPr>
+    </w:p>
+    <w:p>
+      <w:pPr>
+        <w:rPr>
+          <w:rFonts w:ascii="Aptos" w:hAnsi="Aptos" w:cs="Courier New"/>
+          <w:color w:val="000000" w:themeColor="text1"/>
+          <w:spacing w:val="8"/>
+          <w:sz w:val="18"/>
+          <w:szCs w:val="18"/>
+        </w:rPr>
+      </w:pPr>
+      <w:r>
+        <w:rPr>
+          <w:rFonts w:ascii="Aptos" w:hAnsi="Aptos" w:cs="Courier New"/>
+          <w:color w:val="000000" w:themeColor="text1"/>
+          <w:spacing w:val="8"/>
+          <w:sz w:val="18"/>
+          <w:szCs w:val="18"/>
+        </w:rPr>
+        <w:lastRenderedPageBreak/>
+        <w:t>{{</w:t>
+      </w:r>
+      <w:proofErr w:type="gramStart"/>
+      <w:r>
+        <w:rPr>
+          <w:rFonts w:ascii="Aptos" w:hAnsi="Aptos" w:cs="Courier New"/>
+          <w:color w:val="000000" w:themeColor="text1"/>
+          <w:spacing w:val="8"/>
+          <w:sz w:val="18"/>
+          <w:szCs w:val="18"/>
+        </w:rPr>
+        <w:t>TEMPLATE!1000-islands.docx</w:t>
+      </w:r>
+      <w:proofErr w:type="gramEnd"/>
+      <w:r>
+        <w:rPr>
+          <w:rFonts w:ascii="Aptos" w:hAnsi="Aptos" w:cs="Courier New"/>
+          <w:color w:val="000000" w:themeColor="text1"/>
+          <w:spacing w:val="8"/>
+          <w:sz w:val="18"/>
+          <w:szCs w:val="18"/>
+        </w:rPr>
+        <w:t>!section=</w:t>
+      </w:r>
+      <w:r>
+        <w:rPr>
+          <w:rFonts w:ascii="Aptos" w:hAnsi="Aptos" w:cs="Courier New"/>
+          <w:color w:val="000000" w:themeColor="text1"/>
+          <w:spacing w:val="8"/>
+          <w:sz w:val="18"/>
+          <w:szCs w:val="18"/>
+        </w:rPr>
+        <w:t xml:space="preserve">Top </w:t>
+      </w:r>
+      <w:proofErr w:type="spellStart"/>
+      <w:proofErr w:type="gramStart"/>
+      <w:r>
+        <w:rPr>
+          <w:rFonts w:ascii="Aptos" w:hAnsi="Aptos" w:cs="Courier New"/>
+          <w:color w:val="000000" w:themeColor="text1"/>
+          <w:spacing w:val="8"/>
+          <w:sz w:val="18"/>
+          <w:szCs w:val="18"/>
+        </w:rPr>
+        <w:t>Attractions</w:t>
+      </w:r>
+      <w:r>
+        <w:rPr>
+          <w:rFonts w:ascii="Aptos" w:hAnsi="Aptos" w:cs="Courier New"/>
+          <w:color w:val="000000" w:themeColor="text1"/>
+          <w:spacing w:val="8"/>
+          <w:sz w:val="18"/>
+          <w:szCs w:val="18"/>
+        </w:rPr>
+        <w:t>:</w:t>
+      </w:r>
+      <w:r>
+        <w:rPr>
+          <w:rFonts w:ascii="Aptos" w:hAnsi="Aptos" w:cs="Courier New"/>
+          <w:color w:val="000000" w:themeColor="text1"/>
+          <w:spacing w:val="8"/>
+          <w:sz w:val="18"/>
+          <w:szCs w:val="18"/>
+        </w:rPr>
+        <w:t>Unique</w:t>
+      </w:r>
+      <w:proofErr w:type="spellEnd"/>
+      <w:proofErr w:type="gramEnd"/>
+      <w:r>
+        <w:rPr>
+          <w:rFonts w:ascii="Aptos" w:hAnsi="Aptos" w:cs="Courier New"/>
+          <w:color w:val="000000" w:themeColor="text1"/>
+          <w:spacing w:val="8"/>
+          <w:sz w:val="18"/>
+          <w:szCs w:val="18"/>
+        </w:rPr>
+        <w:t xml:space="preserve"> Experiences</w:t>
+      </w:r>
+      <w:r>
+        <w:rPr>
+          <w:rFonts w:ascii="Aptos" w:hAnsi="Aptos" w:cs="Courier New"/>
+          <w:color w:val="000000" w:themeColor="text1"/>
+          <w:spacing w:val="8"/>
+          <w:sz w:val="18"/>
+          <w:szCs w:val="18"/>
+        </w:rPr>
+        <w:t>}}</w:t>
+      </w:r>
+    </w:p>
+    <w:p/>
+    <w:p/>
     <w:sectPr>
       <w:pgSz w:w="12240" w:h="15840"/>
       <w:pgMar w:top="1440" w:right="1440" w:bottom="1440" w:left="1440" w:header="708" w:footer="708" w:gutter="0"/>

</xml_diff>

<commit_message>
section & range templates now supports title exclusion
</commit_message>
<xml_diff>
--- a/assets/Keyword Parser Test Document.docx
+++ b/assets/Keyword Parser Test Document.docx
@@ -2186,7 +2186,11 @@
         </w:rPr>
       </w:pPr>
     </w:p>
-    <w:p/>
+    <w:p>
+      <w:r>
+        <w:br w:type="page"/>
+      </w:r>
+    </w:p>
     <w:p>
       <w:pPr>
         <w:pStyle w:val="Heading2"/>
@@ -2202,6 +2206,7 @@
           <w:iCs/>
           <w:u w:val="single"/>
         </w:rPr>
+        <w:lastRenderedPageBreak/>
         <w:t>Template</w:t>
       </w:r>
       <w:r>
@@ -2374,34 +2379,23 @@
         </w:pBdr>
         <w:rPr>
           <w:rStyle w:val="SubtleReference"/>
-          <w:lang w:val="fr-CA"/>
-        </w:rPr>
-      </w:pPr>
-      <w:r>
-        <w:rPr>
-          <w:rStyle w:val="SubtleReference"/>
-          <w:lang w:val="fr-CA"/>
-        </w:rPr>
-        <w:t>SEC</w:t>
-      </w:r>
-      <w:r>
-        <w:rPr>
-          <w:rStyle w:val="SubtleReference"/>
-          <w:lang w:val="fr-CA"/>
-        </w:rPr>
-        <w:t xml:space="preserve">TION </w:t>
-      </w:r>
-      <w:r>
-        <w:rPr>
-          <w:rStyle w:val="SubtleReference"/>
-          <w:lang w:val="fr-CA"/>
+        </w:rPr>
+      </w:pPr>
+      <w:r>
+        <w:rPr>
+          <w:rStyle w:val="SubtleReference"/>
+        </w:rPr>
+        <w:t xml:space="preserve">SECTION </w:t>
+      </w:r>
+      <w:r>
+        <w:rPr>
+          <w:rStyle w:val="SubtleReference"/>
         </w:rPr>
         <w:t>INJECTION</w:t>
       </w:r>
       <w:r>
         <w:rPr>
           <w:rStyle w:val="SubtleReference"/>
-          <w:lang w:val="fr-CA"/>
         </w:rPr>
         <w:t xml:space="preserve">: </w:t>
       </w:r>
@@ -2412,7 +2406,6 @@
           <w:spacing w:val="8"/>
           <w:sz w:val="18"/>
           <w:szCs w:val="18"/>
-          <w:lang w:val="fr-CA"/>
         </w:rPr>
         <w:t>[[</w:t>
       </w:r>
@@ -2425,7 +2418,6 @@
           <w:spacing w:val="8"/>
           <w:sz w:val="18"/>
           <w:szCs w:val="18"/>
-          <w:lang w:val="fr-CA"/>
         </w:rPr>
         <w:t>TEMPLATE!contract_template.docx</w:t>
       </w:r>
@@ -2437,7 +2429,6 @@
           <w:spacing w:val="8"/>
           <w:sz w:val="18"/>
           <w:szCs w:val="18"/>
-          <w:lang w:val="fr-CA"/>
         </w:rPr>
         <w:t>!section</w:t>
       </w:r>
@@ -2449,42 +2440,26 @@
           <w:spacing w:val="8"/>
           <w:sz w:val="18"/>
           <w:szCs w:val="18"/>
-          <w:lang w:val="fr-CA"/>
         </w:rPr>
         <w:t>=</w:t>
       </w:r>
-      <w:proofErr w:type="spellStart"/>
-      <w:r>
-        <w:rPr>
-          <w:rFonts w:ascii="Aptos" w:hAnsi="Aptos" w:cs="Courier New"/>
-          <w:color w:val="000000" w:themeColor="text1"/>
-          <w:spacing w:val="8"/>
-          <w:sz w:val="18"/>
-          <w:szCs w:val="18"/>
-          <w:lang w:val="fr-CA"/>
-        </w:rPr>
-        <w:t>Lost</w:t>
-      </w:r>
-      <w:proofErr w:type="spellEnd"/>
-      <w:r>
-        <w:rPr>
-          <w:rFonts w:ascii="Aptos" w:hAnsi="Aptos" w:cs="Courier New"/>
-          <w:color w:val="000000" w:themeColor="text1"/>
-          <w:spacing w:val="8"/>
-          <w:sz w:val="18"/>
-          <w:szCs w:val="18"/>
-          <w:lang w:val="fr-CA"/>
-        </w:rPr>
-        <w:t xml:space="preserve"> Villages</w:t>
-      </w:r>
-      <w:r>
-        <w:rPr>
-          <w:rFonts w:ascii="Aptos" w:hAnsi="Aptos" w:cs="Courier New"/>
-          <w:color w:val="000000" w:themeColor="text1"/>
-          <w:spacing w:val="8"/>
-          <w:sz w:val="18"/>
-          <w:szCs w:val="18"/>
-          <w:lang w:val="fr-CA"/>
+      <w:r>
+        <w:rPr>
+          <w:rFonts w:ascii="Aptos" w:hAnsi="Aptos" w:cs="Courier New"/>
+          <w:color w:val="000000" w:themeColor="text1"/>
+          <w:spacing w:val="8"/>
+          <w:sz w:val="18"/>
+          <w:szCs w:val="18"/>
+        </w:rPr>
+        <w:t>Lost Villages</w:t>
+      </w:r>
+      <w:r>
+        <w:rPr>
+          <w:rFonts w:ascii="Aptos" w:hAnsi="Aptos" w:cs="Courier New"/>
+          <w:color w:val="000000" w:themeColor="text1"/>
+          <w:spacing w:val="8"/>
+          <w:sz w:val="18"/>
+          <w:szCs w:val="18"/>
         </w:rPr>
         <w:t>}}</w:t>
       </w:r>
@@ -2496,29 +2471,26 @@
           <w:rStyle w:val="SubtleReference"/>
           <w:sz w:val="20"/>
           <w:szCs w:val="20"/>
-          <w:lang w:val="fr-CA"/>
-        </w:rPr>
-      </w:pPr>
-    </w:p>
-    <w:p>
-      <w:pPr>
-        <w:rPr>
-          <w:rFonts w:ascii="Aptos" w:hAnsi="Aptos" w:cs="Courier New"/>
-          <w:color w:val="000000" w:themeColor="text1"/>
-          <w:spacing w:val="8"/>
-          <w:sz w:val="18"/>
-          <w:szCs w:val="18"/>
-          <w:lang w:val="fr-CA"/>
-        </w:rPr>
-      </w:pPr>
-      <w:r>
-        <w:rPr>
-          <w:rFonts w:ascii="Aptos" w:hAnsi="Aptos" w:cs="Courier New"/>
-          <w:color w:val="000000" w:themeColor="text1"/>
-          <w:spacing w:val="8"/>
-          <w:sz w:val="18"/>
-          <w:szCs w:val="18"/>
-          <w:lang w:val="fr-CA"/>
+        </w:rPr>
+      </w:pPr>
+    </w:p>
+    <w:p>
+      <w:pPr>
+        <w:rPr>
+          <w:rFonts w:ascii="Aptos" w:hAnsi="Aptos" w:cs="Courier New"/>
+          <w:color w:val="000000" w:themeColor="text1"/>
+          <w:spacing w:val="8"/>
+          <w:sz w:val="18"/>
+          <w:szCs w:val="18"/>
+        </w:rPr>
+      </w:pPr>
+      <w:r>
+        <w:rPr>
+          <w:rFonts w:ascii="Aptos" w:hAnsi="Aptos" w:cs="Courier New"/>
+          <w:color w:val="000000" w:themeColor="text1"/>
+          <w:spacing w:val="8"/>
+          <w:sz w:val="18"/>
+          <w:szCs w:val="18"/>
         </w:rPr>
         <w:t>{{</w:t>
       </w:r>
@@ -2530,7 +2502,6 @@
           <w:spacing w:val="8"/>
           <w:sz w:val="18"/>
           <w:szCs w:val="18"/>
-          <w:lang w:val="fr-CA"/>
         </w:rPr>
         <w:t>TEMPLATE!1000-islands.docx</w:t>
       </w:r>
@@ -2542,71 +2513,31 @@
           <w:spacing w:val="8"/>
           <w:sz w:val="18"/>
           <w:szCs w:val="18"/>
-          <w:lang w:val="fr-CA"/>
-        </w:rPr>
-        <w:t>!</w:t>
-      </w:r>
-      <w:r>
-        <w:rPr>
-          <w:rFonts w:ascii="Aptos" w:hAnsi="Aptos" w:cs="Courier New"/>
-          <w:color w:val="000000" w:themeColor="text1"/>
-          <w:spacing w:val="8"/>
-          <w:sz w:val="18"/>
-          <w:szCs w:val="18"/>
-          <w:lang w:val="fr-CA"/>
-        </w:rPr>
-        <w:t>section=</w:t>
-      </w:r>
-      <w:proofErr w:type="spellStart"/>
-      <w:r>
-        <w:rPr>
-          <w:rFonts w:ascii="Aptos" w:hAnsi="Aptos" w:cs="Courier New"/>
-          <w:color w:val="000000" w:themeColor="text1"/>
-          <w:spacing w:val="8"/>
-          <w:sz w:val="18"/>
-          <w:szCs w:val="18"/>
-          <w:lang w:val="fr-CA"/>
-        </w:rPr>
-        <w:t>Lost</w:t>
-      </w:r>
-      <w:proofErr w:type="spellEnd"/>
-      <w:r>
-        <w:rPr>
-          <w:rFonts w:ascii="Aptos" w:hAnsi="Aptos" w:cs="Courier New"/>
-          <w:color w:val="000000" w:themeColor="text1"/>
-          <w:spacing w:val="8"/>
-          <w:sz w:val="18"/>
-          <w:szCs w:val="18"/>
-          <w:lang w:val="fr-CA"/>
-        </w:rPr>
-        <w:t xml:space="preserve"> Villages</w:t>
-      </w:r>
-      <w:r>
-        <w:rPr>
-          <w:rFonts w:ascii="Aptos" w:hAnsi="Aptos" w:cs="Courier New"/>
-          <w:color w:val="000000" w:themeColor="text1"/>
-          <w:spacing w:val="8"/>
-          <w:sz w:val="18"/>
-          <w:szCs w:val="18"/>
-          <w:lang w:val="fr-CA"/>
+        </w:rPr>
+        <w:t>!section=</w:t>
+      </w:r>
+      <w:r>
+        <w:rPr>
+          <w:rFonts w:ascii="Aptos" w:hAnsi="Aptos" w:cs="Courier New"/>
+          <w:color w:val="000000" w:themeColor="text1"/>
+          <w:spacing w:val="8"/>
+          <w:sz w:val="18"/>
+          <w:szCs w:val="18"/>
+        </w:rPr>
+        <w:t>Lost Villages</w:t>
+      </w:r>
+      <w:r>
+        <w:rPr>
+          <w:rFonts w:ascii="Aptos" w:hAnsi="Aptos" w:cs="Courier New"/>
+          <w:color w:val="000000" w:themeColor="text1"/>
+          <w:spacing w:val="8"/>
+          <w:sz w:val="18"/>
+          <w:szCs w:val="18"/>
         </w:rPr>
         <w:t>}}</w:t>
       </w:r>
     </w:p>
-    <w:p>
-      <w:pPr>
-        <w:rPr>
-          <w:lang w:val="fr-CA"/>
-        </w:rPr>
-      </w:pPr>
-    </w:p>
-    <w:p>
-      <w:pPr>
-        <w:rPr>
-          <w:lang w:val="fr-CA"/>
-        </w:rPr>
-      </w:pPr>
-    </w:p>
+    <w:p/>
     <w:p>
       <w:pPr>
         <w:pStyle w:val="Subtitle"/>
@@ -2618,27 +2549,23 @@
         </w:pBdr>
         <w:rPr>
           <w:rStyle w:val="SubtleReference"/>
-          <w:lang w:val="fr-CA"/>
-        </w:rPr>
-      </w:pPr>
-      <w:r>
-        <w:rPr>
-          <w:rStyle w:val="SubtleReference"/>
-          <w:lang w:val="fr-CA"/>
-        </w:rPr>
-        <w:t>SEC</w:t>
-      </w:r>
-      <w:r>
-        <w:rPr>
-          <w:rStyle w:val="SubtleReference"/>
-          <w:lang w:val="fr-CA"/>
-        </w:rPr>
-        <w:t>TION INJECTION</w:t>
-      </w:r>
-      <w:r>
-        <w:rPr>
-          <w:rStyle w:val="SubtleReference"/>
-          <w:lang w:val="fr-CA"/>
+        </w:rPr>
+      </w:pPr>
+      <w:r>
+        <w:rPr>
+          <w:rStyle w:val="SubtleReference"/>
+        </w:rPr>
+        <w:t>SECTION INJECTION</w:t>
+      </w:r>
+      <w:r>
+        <w:rPr>
+          <w:rStyle w:val="SubtleReference"/>
+        </w:rPr>
+        <w:t xml:space="preserve"> (W/O TITLE)</w:t>
+      </w:r>
+      <w:r>
+        <w:rPr>
+          <w:rStyle w:val="SubtleReference"/>
         </w:rPr>
         <w:t xml:space="preserve">: </w:t>
       </w:r>
@@ -2649,7 +2576,6 @@
           <w:spacing w:val="8"/>
           <w:sz w:val="18"/>
           <w:szCs w:val="18"/>
-          <w:lang w:val="fr-CA"/>
         </w:rPr>
         <w:t>[[</w:t>
       </w:r>
@@ -2662,7 +2588,6 @@
           <w:spacing w:val="8"/>
           <w:sz w:val="18"/>
           <w:szCs w:val="18"/>
-          <w:lang w:val="fr-CA"/>
         </w:rPr>
         <w:t>TEMPLATE!contract_template.docx</w:t>
       </w:r>
@@ -2674,7 +2599,6 @@
           <w:spacing w:val="8"/>
           <w:sz w:val="18"/>
           <w:szCs w:val="18"/>
-          <w:lang w:val="fr-CA"/>
         </w:rPr>
         <w:t>!section</w:t>
       </w:r>
@@ -2686,7 +2610,38 @@
           <w:spacing w:val="8"/>
           <w:sz w:val="18"/>
           <w:szCs w:val="18"/>
-          <w:lang w:val="fr-CA"/>
+        </w:rPr>
+        <w:t xml:space="preserve">=Lost </w:t>
+      </w:r>
+      <w:proofErr w:type="spellStart"/>
+      <w:r>
+        <w:rPr>
+          <w:rFonts w:ascii="Aptos" w:hAnsi="Aptos" w:cs="Courier New"/>
+          <w:color w:val="000000" w:themeColor="text1"/>
+          <w:spacing w:val="8"/>
+          <w:sz w:val="18"/>
+          <w:szCs w:val="18"/>
+        </w:rPr>
+        <w:t>Villages</w:t>
+      </w:r>
+      <w:r>
+        <w:rPr>
+          <w:rFonts w:ascii="Aptos" w:hAnsi="Aptos" w:cs="Courier New"/>
+          <w:color w:val="000000" w:themeColor="text1"/>
+          <w:spacing w:val="8"/>
+          <w:sz w:val="18"/>
+          <w:szCs w:val="18"/>
+        </w:rPr>
+        <w:t>&amp;title</w:t>
+      </w:r>
+      <w:proofErr w:type="spellEnd"/>
+      <w:r>
+        <w:rPr>
+          <w:rFonts w:ascii="Aptos" w:hAnsi="Aptos" w:cs="Courier New"/>
+          <w:color w:val="000000" w:themeColor="text1"/>
+          <w:spacing w:val="8"/>
+          <w:sz w:val="18"/>
+          <w:szCs w:val="18"/>
         </w:rPr>
         <w:t>=</w:t>
       </w:r>
@@ -2698,9 +2653,8 @@
           <w:spacing w:val="8"/>
           <w:sz w:val="18"/>
           <w:szCs w:val="18"/>
-          <w:lang w:val="fr-CA"/>
-        </w:rPr>
-        <w:t>Millionaires</w:t>
+        </w:rPr>
+        <w:t>false&amp;title</w:t>
       </w:r>
       <w:proofErr w:type="spellEnd"/>
       <w:r>
@@ -2710,18 +2664,16 @@
           <w:spacing w:val="8"/>
           <w:sz w:val="18"/>
           <w:szCs w:val="18"/>
-          <w:lang w:val="fr-CA"/>
-        </w:rPr>
-        <w:t xml:space="preserve"> Row</w:t>
-      </w:r>
-      <w:r>
-        <w:rPr>
-          <w:rFonts w:ascii="Aptos" w:hAnsi="Aptos" w:cs="Courier New"/>
-          <w:color w:val="000000" w:themeColor="text1"/>
-          <w:spacing w:val="8"/>
-          <w:sz w:val="18"/>
-          <w:szCs w:val="18"/>
-          <w:lang w:val="fr-CA"/>
+        </w:rPr>
+        <w:t>=false</w:t>
+      </w:r>
+      <w:r>
+        <w:rPr>
+          <w:rFonts w:ascii="Aptos" w:hAnsi="Aptos" w:cs="Courier New"/>
+          <w:color w:val="000000" w:themeColor="text1"/>
+          <w:spacing w:val="8"/>
+          <w:sz w:val="18"/>
+          <w:szCs w:val="18"/>
         </w:rPr>
         <w:t>}}</w:t>
       </w:r>
@@ -2733,29 +2685,26 @@
           <w:rStyle w:val="SubtleReference"/>
           <w:sz w:val="20"/>
           <w:szCs w:val="20"/>
-          <w:lang w:val="fr-CA"/>
-        </w:rPr>
-      </w:pPr>
-    </w:p>
-    <w:p>
-      <w:pPr>
-        <w:rPr>
-          <w:rFonts w:ascii="Aptos" w:hAnsi="Aptos" w:cs="Courier New"/>
-          <w:color w:val="000000" w:themeColor="text1"/>
-          <w:spacing w:val="8"/>
-          <w:sz w:val="18"/>
-          <w:szCs w:val="18"/>
-          <w:lang w:val="fr-CA"/>
-        </w:rPr>
-      </w:pPr>
-      <w:r>
-        <w:rPr>
-          <w:rFonts w:ascii="Aptos" w:hAnsi="Aptos" w:cs="Courier New"/>
-          <w:color w:val="000000" w:themeColor="text1"/>
-          <w:spacing w:val="8"/>
-          <w:sz w:val="18"/>
-          <w:szCs w:val="18"/>
-          <w:lang w:val="fr-CA"/>
+        </w:rPr>
+      </w:pPr>
+    </w:p>
+    <w:p>
+      <w:pPr>
+        <w:rPr>
+          <w:rFonts w:ascii="Aptos" w:hAnsi="Aptos" w:cs="Courier New"/>
+          <w:color w:val="000000" w:themeColor="text1"/>
+          <w:spacing w:val="8"/>
+          <w:sz w:val="18"/>
+          <w:szCs w:val="18"/>
+        </w:rPr>
+      </w:pPr>
+      <w:r>
+        <w:rPr>
+          <w:rFonts w:ascii="Aptos" w:hAnsi="Aptos" w:cs="Courier New"/>
+          <w:color w:val="000000" w:themeColor="text1"/>
+          <w:spacing w:val="8"/>
+          <w:sz w:val="18"/>
+          <w:szCs w:val="18"/>
         </w:rPr>
         <w:t>{{</w:t>
       </w:r>
@@ -2767,7 +2716,6 @@
           <w:spacing w:val="8"/>
           <w:sz w:val="18"/>
           <w:szCs w:val="18"/>
-          <w:lang w:val="fr-CA"/>
         </w:rPr>
         <w:t>TEMPLATE!1000-islands.docx</w:t>
       </w:r>
@@ -2779,20 +2727,8 @@
           <w:spacing w:val="8"/>
           <w:sz w:val="18"/>
           <w:szCs w:val="18"/>
-          <w:lang w:val="fr-CA"/>
-        </w:rPr>
-        <w:t>!</w:t>
-      </w:r>
-      <w:r>
-        <w:rPr>
-          <w:rFonts w:ascii="Aptos" w:hAnsi="Aptos" w:cs="Courier New"/>
-          <w:color w:val="000000" w:themeColor="text1"/>
-          <w:spacing w:val="8"/>
-          <w:sz w:val="18"/>
-          <w:szCs w:val="18"/>
-          <w:lang w:val="fr-CA"/>
-        </w:rPr>
-        <w:t>section=</w:t>
+        </w:rPr>
+        <w:t xml:space="preserve">!section=Lost </w:t>
       </w:r>
       <w:proofErr w:type="spellStart"/>
       <w:r>
@@ -2802,9 +2738,28 @@
           <w:spacing w:val="8"/>
           <w:sz w:val="18"/>
           <w:szCs w:val="18"/>
-          <w:lang w:val="fr-CA"/>
-        </w:rPr>
-        <w:t>Millionaires</w:t>
+        </w:rPr>
+        <w:t>Villages</w:t>
+      </w:r>
+      <w:r>
+        <w:rPr>
+          <w:rFonts w:ascii="Aptos" w:hAnsi="Aptos" w:cs="Courier New"/>
+          <w:color w:val="000000" w:themeColor="text1"/>
+          <w:spacing w:val="8"/>
+          <w:sz w:val="18"/>
+          <w:szCs w:val="18"/>
+        </w:rPr>
+        <w:t>&amp;</w:t>
+      </w:r>
+      <w:r>
+        <w:rPr>
+          <w:rFonts w:ascii="Aptos" w:hAnsi="Aptos" w:cs="Courier New"/>
+          <w:color w:val="000000" w:themeColor="text1"/>
+          <w:spacing w:val="8"/>
+          <w:sz w:val="18"/>
+          <w:szCs w:val="18"/>
+        </w:rPr>
+        <w:t>title</w:t>
       </w:r>
       <w:proofErr w:type="spellEnd"/>
       <w:r>
@@ -2814,29 +2769,21 @@
           <w:spacing w:val="8"/>
           <w:sz w:val="18"/>
           <w:szCs w:val="18"/>
-          <w:lang w:val="fr-CA"/>
-        </w:rPr>
-        <w:t xml:space="preserve"> Row</w:t>
-      </w:r>
-      <w:r>
-        <w:rPr>
-          <w:rFonts w:ascii="Aptos" w:hAnsi="Aptos" w:cs="Courier New"/>
-          <w:color w:val="000000" w:themeColor="text1"/>
-          <w:spacing w:val="8"/>
-          <w:sz w:val="18"/>
-          <w:szCs w:val="18"/>
-          <w:lang w:val="fr-CA"/>
+        </w:rPr>
+        <w:t>=false</w:t>
+      </w:r>
+      <w:r>
+        <w:rPr>
+          <w:rFonts w:ascii="Aptos" w:hAnsi="Aptos" w:cs="Courier New"/>
+          <w:color w:val="000000" w:themeColor="text1"/>
+          <w:spacing w:val="8"/>
+          <w:sz w:val="18"/>
+          <w:szCs w:val="18"/>
         </w:rPr>
         <w:t>}}</w:t>
       </w:r>
     </w:p>
-    <w:p>
-      <w:pPr>
-        <w:rPr>
-          <w:lang w:val="fr-CA"/>
-        </w:rPr>
-      </w:pPr>
-    </w:p>
+    <w:p/>
     <w:p>
       <w:pPr>
         <w:pStyle w:val="Subtitle"/>
@@ -2848,33 +2795,24 @@
         </w:pBdr>
         <w:rPr>
           <w:rStyle w:val="SubtleReference"/>
-        </w:rPr>
-      </w:pPr>
-      <w:r>
-        <w:rPr>
-          <w:rStyle w:val="SubtleReference"/>
-        </w:rPr>
-        <w:t xml:space="preserve">SECTION </w:t>
-      </w:r>
-      <w:r>
-        <w:rPr>
-          <w:rStyle w:val="SubtleReference"/>
-        </w:rPr>
-        <w:t xml:space="preserve">RANGE </w:t>
-      </w:r>
-      <w:r>
-        <w:rPr>
-          <w:rStyle w:val="SubtleReference"/>
-        </w:rPr>
-        <w:t xml:space="preserve">INJECTION: </w:t>
-      </w:r>
-      <w:r>
-        <w:rPr>
-          <w:rFonts w:ascii="Aptos" w:hAnsi="Aptos" w:cs="Courier New"/>
-          <w:color w:val="000000" w:themeColor="text1"/>
-          <w:spacing w:val="8"/>
-          <w:sz w:val="18"/>
-          <w:szCs w:val="18"/>
+          <w:lang w:val="fr-CA"/>
+        </w:rPr>
+      </w:pPr>
+      <w:r>
+        <w:rPr>
+          <w:rStyle w:val="SubtleReference"/>
+          <w:lang w:val="fr-CA"/>
+        </w:rPr>
+        <w:t xml:space="preserve">SECTION RANGE INJECTION: </w:t>
+      </w:r>
+      <w:r>
+        <w:rPr>
+          <w:rFonts w:ascii="Aptos" w:hAnsi="Aptos" w:cs="Courier New"/>
+          <w:color w:val="000000" w:themeColor="text1"/>
+          <w:spacing w:val="8"/>
+          <w:sz w:val="18"/>
+          <w:szCs w:val="18"/>
+          <w:lang w:val="fr-CA"/>
         </w:rPr>
         <w:t>[[</w:t>
       </w:r>
@@ -2887,6 +2825,7 @@
           <w:spacing w:val="8"/>
           <w:sz w:val="18"/>
           <w:szCs w:val="18"/>
+          <w:lang w:val="fr-CA"/>
         </w:rPr>
         <w:t>TEMPLATE!contract_template.docx</w:t>
       </w:r>
@@ -2898,6 +2837,7 @@
           <w:spacing w:val="8"/>
           <w:sz w:val="18"/>
           <w:szCs w:val="18"/>
+          <w:lang w:val="fr-CA"/>
         </w:rPr>
         <w:t>!section</w:t>
       </w:r>
@@ -2909,6 +2849,7 @@
           <w:spacing w:val="8"/>
           <w:sz w:val="18"/>
           <w:szCs w:val="18"/>
+          <w:lang w:val="fr-CA"/>
         </w:rPr>
         <w:t>=</w:t>
       </w:r>
@@ -2919,6 +2860,7 @@
           <w:spacing w:val="8"/>
           <w:sz w:val="18"/>
           <w:szCs w:val="18"/>
+          <w:lang w:val="fr-CA"/>
         </w:rPr>
         <w:t xml:space="preserve">Top </w:t>
       </w:r>
@@ -2931,28 +2873,9 @@
           <w:spacing w:val="8"/>
           <w:sz w:val="18"/>
           <w:szCs w:val="18"/>
-        </w:rPr>
-        <w:t>Attractions</w:t>
-      </w:r>
-      <w:r>
-        <w:rPr>
-          <w:rFonts w:ascii="Aptos" w:hAnsi="Aptos" w:cs="Courier New"/>
-          <w:color w:val="000000" w:themeColor="text1"/>
-          <w:spacing w:val="8"/>
-          <w:sz w:val="18"/>
-          <w:szCs w:val="18"/>
-        </w:rPr>
-        <w:t>:</w:t>
-      </w:r>
-      <w:r>
-        <w:rPr>
-          <w:rFonts w:ascii="Aptos" w:hAnsi="Aptos" w:cs="Courier New"/>
-          <w:color w:val="000000" w:themeColor="text1"/>
-          <w:spacing w:val="8"/>
-          <w:sz w:val="18"/>
-          <w:szCs w:val="18"/>
-        </w:rPr>
-        <w:t>Unique</w:t>
+          <w:lang w:val="fr-CA"/>
+        </w:rPr>
+        <w:t>Attractions:Unique</w:t>
       </w:r>
       <w:proofErr w:type="spellEnd"/>
       <w:proofErr w:type="gramEnd"/>
@@ -2963,16 +2886,31 @@
           <w:spacing w:val="8"/>
           <w:sz w:val="18"/>
           <w:szCs w:val="18"/>
-        </w:rPr>
-        <w:t xml:space="preserve"> Experiences</w:t>
-      </w:r>
-      <w:r>
-        <w:rPr>
-          <w:rFonts w:ascii="Aptos" w:hAnsi="Aptos" w:cs="Courier New"/>
-          <w:color w:val="000000" w:themeColor="text1"/>
-          <w:spacing w:val="8"/>
-          <w:sz w:val="18"/>
-          <w:szCs w:val="18"/>
+          <w:lang w:val="fr-CA"/>
+        </w:rPr>
+        <w:t xml:space="preserve"> </w:t>
+      </w:r>
+      <w:proofErr w:type="spellStart"/>
+      <w:r>
+        <w:rPr>
+          <w:rFonts w:ascii="Aptos" w:hAnsi="Aptos" w:cs="Courier New"/>
+          <w:color w:val="000000" w:themeColor="text1"/>
+          <w:spacing w:val="8"/>
+          <w:sz w:val="18"/>
+          <w:szCs w:val="18"/>
+          <w:lang w:val="fr-CA"/>
+        </w:rPr>
+        <w:t>Experiences</w:t>
+      </w:r>
+      <w:proofErr w:type="spellEnd"/>
+      <w:r>
+        <w:rPr>
+          <w:rFonts w:ascii="Aptos" w:hAnsi="Aptos" w:cs="Courier New"/>
+          <w:color w:val="000000" w:themeColor="text1"/>
+          <w:spacing w:val="8"/>
+          <w:sz w:val="18"/>
+          <w:szCs w:val="18"/>
+          <w:lang w:val="fr-CA"/>
         </w:rPr>
         <w:t>}}</w:t>
       </w:r>
@@ -2984,28 +2922,30 @@
           <w:rStyle w:val="SubtleReference"/>
           <w:sz w:val="20"/>
           <w:szCs w:val="20"/>
-        </w:rPr>
-      </w:pPr>
-    </w:p>
-    <w:p>
-      <w:pPr>
-        <w:rPr>
-          <w:rFonts w:ascii="Aptos" w:hAnsi="Aptos" w:cs="Courier New"/>
-          <w:color w:val="000000" w:themeColor="text1"/>
-          <w:spacing w:val="8"/>
-          <w:sz w:val="18"/>
-          <w:szCs w:val="18"/>
-        </w:rPr>
-      </w:pPr>
-      <w:r>
-        <w:rPr>
-          <w:rFonts w:ascii="Aptos" w:hAnsi="Aptos" w:cs="Courier New"/>
-          <w:color w:val="000000" w:themeColor="text1"/>
-          <w:spacing w:val="8"/>
-          <w:sz w:val="18"/>
-          <w:szCs w:val="18"/>
-        </w:rPr>
-        <w:lastRenderedPageBreak/>
+          <w:lang w:val="fr-CA"/>
+        </w:rPr>
+      </w:pPr>
+    </w:p>
+    <w:p>
+      <w:pPr>
+        <w:rPr>
+          <w:rFonts w:ascii="Aptos" w:hAnsi="Aptos" w:cs="Courier New"/>
+          <w:color w:val="000000" w:themeColor="text1"/>
+          <w:spacing w:val="8"/>
+          <w:sz w:val="18"/>
+          <w:szCs w:val="18"/>
+          <w:lang w:val="fr-CA"/>
+        </w:rPr>
+      </w:pPr>
+      <w:r>
+        <w:rPr>
+          <w:rFonts w:ascii="Aptos" w:hAnsi="Aptos" w:cs="Courier New"/>
+          <w:color w:val="000000" w:themeColor="text1"/>
+          <w:spacing w:val="8"/>
+          <w:sz w:val="18"/>
+          <w:szCs w:val="18"/>
+          <w:lang w:val="fr-CA"/>
+        </w:rPr>
         <w:t>{{</w:t>
       </w:r>
       <w:proofErr w:type="gramStart"/>
@@ -3016,6 +2956,7 @@
           <w:spacing w:val="8"/>
           <w:sz w:val="18"/>
           <w:szCs w:val="18"/>
+          <w:lang w:val="fr-CA"/>
         </w:rPr>
         <w:t>TEMPLATE!1000-islands.docx</w:t>
       </w:r>
@@ -3027,6 +2968,7 @@
           <w:spacing w:val="8"/>
           <w:sz w:val="18"/>
           <w:szCs w:val="18"/>
+          <w:lang w:val="fr-CA"/>
         </w:rPr>
         <w:t>!section=</w:t>
       </w:r>
@@ -3037,6 +2979,7 @@
           <w:spacing w:val="8"/>
           <w:sz w:val="18"/>
           <w:szCs w:val="18"/>
+          <w:lang w:val="fr-CA"/>
         </w:rPr>
         <w:t xml:space="preserve">Top </w:t>
       </w:r>
@@ -3049,6 +2992,7 @@
           <w:spacing w:val="8"/>
           <w:sz w:val="18"/>
           <w:szCs w:val="18"/>
+          <w:lang w:val="fr-CA"/>
         </w:rPr>
         <w:t>Attractions</w:t>
       </w:r>
@@ -3059,6 +3003,7 @@
           <w:spacing w:val="8"/>
           <w:sz w:val="18"/>
           <w:szCs w:val="18"/>
+          <w:lang w:val="fr-CA"/>
         </w:rPr>
         <w:t>:</w:t>
       </w:r>
@@ -3069,6 +3014,7 @@
           <w:spacing w:val="8"/>
           <w:sz w:val="18"/>
           <w:szCs w:val="18"/>
+          <w:lang w:val="fr-CA"/>
         </w:rPr>
         <w:t>Unique</w:t>
       </w:r>
@@ -3081,22 +3027,349 @@
           <w:spacing w:val="8"/>
           <w:sz w:val="18"/>
           <w:szCs w:val="18"/>
-        </w:rPr>
-        <w:t xml:space="preserve"> Experiences</w:t>
-      </w:r>
-      <w:r>
-        <w:rPr>
-          <w:rFonts w:ascii="Aptos" w:hAnsi="Aptos" w:cs="Courier New"/>
-          <w:color w:val="000000" w:themeColor="text1"/>
-          <w:spacing w:val="8"/>
-          <w:sz w:val="18"/>
-          <w:szCs w:val="18"/>
+          <w:lang w:val="fr-CA"/>
+        </w:rPr>
+        <w:t xml:space="preserve"> </w:t>
+      </w:r>
+      <w:proofErr w:type="spellStart"/>
+      <w:r>
+        <w:rPr>
+          <w:rFonts w:ascii="Aptos" w:hAnsi="Aptos" w:cs="Courier New"/>
+          <w:color w:val="000000" w:themeColor="text1"/>
+          <w:spacing w:val="8"/>
+          <w:sz w:val="18"/>
+          <w:szCs w:val="18"/>
+          <w:lang w:val="fr-CA"/>
+        </w:rPr>
+        <w:t>Experiences</w:t>
+      </w:r>
+      <w:proofErr w:type="spellEnd"/>
+      <w:r>
+        <w:rPr>
+          <w:rFonts w:ascii="Aptos" w:hAnsi="Aptos" w:cs="Courier New"/>
+          <w:color w:val="000000" w:themeColor="text1"/>
+          <w:spacing w:val="8"/>
+          <w:sz w:val="18"/>
+          <w:szCs w:val="18"/>
+          <w:lang w:val="fr-CA"/>
         </w:rPr>
         <w:t>}}</w:t>
       </w:r>
     </w:p>
-    <w:p/>
-    <w:p/>
+    <w:p>
+      <w:pPr>
+        <w:rPr>
+          <w:lang w:val="fr-CA"/>
+        </w:rPr>
+      </w:pPr>
+    </w:p>
+    <w:p>
+      <w:pPr>
+        <w:pStyle w:val="Subtitle"/>
+        <w:pBdr>
+          <w:top w:val="single" w:sz="4" w:space="1" w:color="auto"/>
+          <w:left w:val="single" w:sz="4" w:space="4" w:color="auto"/>
+          <w:bottom w:val="single" w:sz="4" w:space="1" w:color="auto"/>
+          <w:right w:val="single" w:sz="4" w:space="4" w:color="auto"/>
+        </w:pBdr>
+        <w:rPr>
+          <w:rStyle w:val="SubtleReference"/>
+          <w:lang w:val="fr-CA"/>
+        </w:rPr>
+      </w:pPr>
+      <w:r>
+        <w:rPr>
+          <w:rStyle w:val="SubtleReference"/>
+          <w:lang w:val="fr-CA"/>
+        </w:rPr>
+        <w:t>SECTION RANGE INJECTION</w:t>
+      </w:r>
+      <w:r>
+        <w:rPr>
+          <w:rStyle w:val="SubtleReference"/>
+          <w:lang w:val="fr-CA"/>
+        </w:rPr>
+        <w:t xml:space="preserve"> (W/O TITLE)</w:t>
+      </w:r>
+      <w:r>
+        <w:rPr>
+          <w:rStyle w:val="SubtleReference"/>
+          <w:lang w:val="fr-CA"/>
+        </w:rPr>
+        <w:t xml:space="preserve">: </w:t>
+      </w:r>
+      <w:r>
+        <w:rPr>
+          <w:rFonts w:ascii="Aptos" w:hAnsi="Aptos" w:cs="Courier New"/>
+          <w:color w:val="000000" w:themeColor="text1"/>
+          <w:spacing w:val="8"/>
+          <w:sz w:val="18"/>
+          <w:szCs w:val="18"/>
+          <w:lang w:val="fr-CA"/>
+        </w:rPr>
+        <w:t>[[</w:t>
+      </w:r>
+      <w:proofErr w:type="spellStart"/>
+      <w:proofErr w:type="gramStart"/>
+      <w:r>
+        <w:rPr>
+          <w:rFonts w:ascii="Aptos" w:hAnsi="Aptos" w:cs="Courier New"/>
+          <w:color w:val="000000" w:themeColor="text1"/>
+          <w:spacing w:val="8"/>
+          <w:sz w:val="18"/>
+          <w:szCs w:val="18"/>
+          <w:lang w:val="fr-CA"/>
+        </w:rPr>
+        <w:t>TEMPLATE!contract_template.docx</w:t>
+      </w:r>
+      <w:proofErr w:type="gramEnd"/>
+      <w:r>
+        <w:rPr>
+          <w:rFonts w:ascii="Aptos" w:hAnsi="Aptos" w:cs="Courier New"/>
+          <w:color w:val="000000" w:themeColor="text1"/>
+          <w:spacing w:val="8"/>
+          <w:sz w:val="18"/>
+          <w:szCs w:val="18"/>
+          <w:lang w:val="fr-CA"/>
+        </w:rPr>
+        <w:t>!section</w:t>
+      </w:r>
+      <w:proofErr w:type="spellEnd"/>
+      <w:r>
+        <w:rPr>
+          <w:rFonts w:ascii="Aptos" w:hAnsi="Aptos" w:cs="Courier New"/>
+          <w:color w:val="000000" w:themeColor="text1"/>
+          <w:spacing w:val="8"/>
+          <w:sz w:val="18"/>
+          <w:szCs w:val="18"/>
+          <w:lang w:val="fr-CA"/>
+        </w:rPr>
+        <w:t xml:space="preserve">=Top </w:t>
+      </w:r>
+      <w:proofErr w:type="spellStart"/>
+      <w:proofErr w:type="gramStart"/>
+      <w:r>
+        <w:rPr>
+          <w:rFonts w:ascii="Aptos" w:hAnsi="Aptos" w:cs="Courier New"/>
+          <w:color w:val="000000" w:themeColor="text1"/>
+          <w:spacing w:val="8"/>
+          <w:sz w:val="18"/>
+          <w:szCs w:val="18"/>
+          <w:lang w:val="fr-CA"/>
+        </w:rPr>
+        <w:t>Attractions:Unique</w:t>
+      </w:r>
+      <w:proofErr w:type="spellEnd"/>
+      <w:proofErr w:type="gramEnd"/>
+      <w:r>
+        <w:rPr>
+          <w:rFonts w:ascii="Aptos" w:hAnsi="Aptos" w:cs="Courier New"/>
+          <w:color w:val="000000" w:themeColor="text1"/>
+          <w:spacing w:val="8"/>
+          <w:sz w:val="18"/>
+          <w:szCs w:val="18"/>
+          <w:lang w:val="fr-CA"/>
+        </w:rPr>
+        <w:t xml:space="preserve"> </w:t>
+      </w:r>
+      <w:proofErr w:type="spellStart"/>
+      <w:r>
+        <w:rPr>
+          <w:rFonts w:ascii="Aptos" w:hAnsi="Aptos" w:cs="Courier New"/>
+          <w:color w:val="000000" w:themeColor="text1"/>
+          <w:spacing w:val="8"/>
+          <w:sz w:val="18"/>
+          <w:szCs w:val="18"/>
+          <w:lang w:val="fr-CA"/>
+        </w:rPr>
+        <w:t>Experiences</w:t>
+      </w:r>
+      <w:r>
+        <w:rPr>
+          <w:rFonts w:ascii="Aptos" w:hAnsi="Aptos" w:cs="Courier New"/>
+          <w:color w:val="000000" w:themeColor="text1"/>
+          <w:spacing w:val="8"/>
+          <w:sz w:val="18"/>
+          <w:szCs w:val="18"/>
+          <w:lang w:val="fr-CA"/>
+        </w:rPr>
+        <w:t>&amp;title</w:t>
+      </w:r>
+      <w:proofErr w:type="spellEnd"/>
+      <w:r>
+        <w:rPr>
+          <w:rFonts w:ascii="Aptos" w:hAnsi="Aptos" w:cs="Courier New"/>
+          <w:color w:val="000000" w:themeColor="text1"/>
+          <w:spacing w:val="8"/>
+          <w:sz w:val="18"/>
+          <w:szCs w:val="18"/>
+          <w:lang w:val="fr-CA"/>
+        </w:rPr>
+        <w:t>=false</w:t>
+      </w:r>
+      <w:r>
+        <w:rPr>
+          <w:rFonts w:ascii="Aptos" w:hAnsi="Aptos" w:cs="Courier New"/>
+          <w:color w:val="000000" w:themeColor="text1"/>
+          <w:spacing w:val="8"/>
+          <w:sz w:val="18"/>
+          <w:szCs w:val="18"/>
+          <w:lang w:val="fr-CA"/>
+        </w:rPr>
+        <w:t>}}</w:t>
+      </w:r>
+    </w:p>
+    <w:p>
+      <w:pPr>
+        <w:pStyle w:val="Subtitle"/>
+        <w:rPr>
+          <w:rStyle w:val="SubtleReference"/>
+          <w:sz w:val="20"/>
+          <w:szCs w:val="20"/>
+          <w:lang w:val="fr-CA"/>
+        </w:rPr>
+      </w:pPr>
+    </w:p>
+    <w:p>
+      <w:pPr>
+        <w:rPr>
+          <w:rFonts w:ascii="Aptos" w:hAnsi="Aptos" w:cs="Courier New"/>
+          <w:color w:val="000000" w:themeColor="text1"/>
+          <w:spacing w:val="8"/>
+          <w:sz w:val="18"/>
+          <w:szCs w:val="18"/>
+          <w:lang w:val="fr-CA"/>
+        </w:rPr>
+      </w:pPr>
+      <w:r>
+        <w:rPr>
+          <w:rFonts w:ascii="Aptos" w:hAnsi="Aptos" w:cs="Courier New"/>
+          <w:color w:val="000000" w:themeColor="text1"/>
+          <w:spacing w:val="8"/>
+          <w:sz w:val="18"/>
+          <w:szCs w:val="18"/>
+          <w:lang w:val="fr-CA"/>
+        </w:rPr>
+        <w:t>{{</w:t>
+      </w:r>
+      <w:proofErr w:type="gramStart"/>
+      <w:r>
+        <w:rPr>
+          <w:rFonts w:ascii="Aptos" w:hAnsi="Aptos" w:cs="Courier New"/>
+          <w:color w:val="000000" w:themeColor="text1"/>
+          <w:spacing w:val="8"/>
+          <w:sz w:val="18"/>
+          <w:szCs w:val="18"/>
+          <w:lang w:val="fr-CA"/>
+        </w:rPr>
+        <w:t>TEMPLATE!1000-islands.docx</w:t>
+      </w:r>
+      <w:proofErr w:type="gramEnd"/>
+      <w:r>
+        <w:rPr>
+          <w:rFonts w:ascii="Aptos" w:hAnsi="Aptos" w:cs="Courier New"/>
+          <w:color w:val="000000" w:themeColor="text1"/>
+          <w:spacing w:val="8"/>
+          <w:sz w:val="18"/>
+          <w:szCs w:val="18"/>
+          <w:lang w:val="fr-CA"/>
+        </w:rPr>
+        <w:t xml:space="preserve">!section=Top </w:t>
+      </w:r>
+      <w:proofErr w:type="spellStart"/>
+      <w:proofErr w:type="gramStart"/>
+      <w:r>
+        <w:rPr>
+          <w:rFonts w:ascii="Aptos" w:hAnsi="Aptos" w:cs="Courier New"/>
+          <w:color w:val="000000" w:themeColor="text1"/>
+          <w:spacing w:val="8"/>
+          <w:sz w:val="18"/>
+          <w:szCs w:val="18"/>
+          <w:lang w:val="fr-CA"/>
+        </w:rPr>
+        <w:t>Attractions:Unique</w:t>
+      </w:r>
+      <w:proofErr w:type="spellEnd"/>
+      <w:proofErr w:type="gramEnd"/>
+      <w:r>
+        <w:rPr>
+          <w:rFonts w:ascii="Aptos" w:hAnsi="Aptos" w:cs="Courier New"/>
+          <w:color w:val="000000" w:themeColor="text1"/>
+          <w:spacing w:val="8"/>
+          <w:sz w:val="18"/>
+          <w:szCs w:val="18"/>
+          <w:lang w:val="fr-CA"/>
+        </w:rPr>
+        <w:t xml:space="preserve"> </w:t>
+      </w:r>
+      <w:proofErr w:type="spellStart"/>
+      <w:r>
+        <w:rPr>
+          <w:rFonts w:ascii="Aptos" w:hAnsi="Aptos" w:cs="Courier New"/>
+          <w:color w:val="000000" w:themeColor="text1"/>
+          <w:spacing w:val="8"/>
+          <w:sz w:val="18"/>
+          <w:szCs w:val="18"/>
+          <w:lang w:val="fr-CA"/>
+        </w:rPr>
+        <w:t>Experiences</w:t>
+      </w:r>
+      <w:r>
+        <w:rPr>
+          <w:rFonts w:ascii="Aptos" w:hAnsi="Aptos" w:cs="Courier New"/>
+          <w:color w:val="000000" w:themeColor="text1"/>
+          <w:spacing w:val="8"/>
+          <w:sz w:val="18"/>
+          <w:szCs w:val="18"/>
+          <w:lang w:val="fr-CA"/>
+        </w:rPr>
+        <w:t>&amp;title</w:t>
+      </w:r>
+      <w:proofErr w:type="spellEnd"/>
+      <w:r>
+        <w:rPr>
+          <w:rFonts w:ascii="Aptos" w:hAnsi="Aptos" w:cs="Courier New"/>
+          <w:color w:val="000000" w:themeColor="text1"/>
+          <w:spacing w:val="8"/>
+          <w:sz w:val="18"/>
+          <w:szCs w:val="18"/>
+          <w:lang w:val="fr-CA"/>
+        </w:rPr>
+        <w:t>=false</w:t>
+      </w:r>
+      <w:r>
+        <w:rPr>
+          <w:rFonts w:ascii="Aptos" w:hAnsi="Aptos" w:cs="Courier New"/>
+          <w:color w:val="000000" w:themeColor="text1"/>
+          <w:spacing w:val="8"/>
+          <w:sz w:val="18"/>
+          <w:szCs w:val="18"/>
+          <w:lang w:val="fr-CA"/>
+        </w:rPr>
+        <w:t>}}</w:t>
+      </w:r>
+    </w:p>
+    <w:p>
+      <w:pPr>
+        <w:rPr>
+          <w:lang w:val="fr-CA"/>
+        </w:rPr>
+      </w:pPr>
+    </w:p>
+    <w:p>
+      <w:pPr>
+        <w:rPr>
+          <w:lang w:val="fr-CA"/>
+        </w:rPr>
+      </w:pPr>
+    </w:p>
+    <w:p>
+      <w:pPr>
+        <w:rPr>
+          <w:lang w:val="fr-CA"/>
+        </w:rPr>
+      </w:pPr>
+    </w:p>
     <w:sectPr>
       <w:pgSz w:w="12240" w:h="15840"/>
       <w:pgMar w:top="1440" w:right="1440" w:bottom="1440" w:left="1440" w:header="708" w:footer="708" w:gutter="0"/>

</xml_diff>

<commit_message>
updated sample word document
</commit_message>
<xml_diff>
--- a/assets/Keyword Parser Test Document.docx
+++ b/assets/Keyword Parser Test Document.docx
@@ -57,6 +57,7 @@
         </w:rPr>
         <w:t>[[</w:t>
       </w:r>
+      <w:proofErr w:type="spellStart"/>
       <w:proofErr w:type="gramStart"/>
       <w:r>
         <w:rPr>
@@ -64,81 +65,83 @@
           <w:sz w:val="20"/>
           <w:szCs w:val="20"/>
         </w:rPr>
-        <w:t>INPUT!text</w:t>
-      </w:r>
-      <w:proofErr w:type="gramEnd"/>
+        <w:t>INPUT!</w:t>
+      </w:r>
       <w:r>
         <w:rPr>
           <w:rStyle w:val="SubtleReference"/>
           <w:sz w:val="20"/>
           <w:szCs w:val="20"/>
         </w:rPr>
-        <w:t xml:space="preserve">!Enter your full </w:t>
-      </w:r>
-      <w:proofErr w:type="gramStart"/>
+        <w:t>TEXT</w:t>
+      </w:r>
+      <w:proofErr w:type="gramEnd"/>
       <w:r>
         <w:rPr>
           <w:rStyle w:val="SubtleReference"/>
           <w:sz w:val="20"/>
           <w:szCs w:val="20"/>
         </w:rPr>
-        <w:t>name!Joe</w:t>
-      </w:r>
-      <w:proofErr w:type="gramEnd"/>
+        <w:t>!Enter</w:t>
+      </w:r>
+      <w:proofErr w:type="spellEnd"/>
       <w:r>
         <w:rPr>
           <w:rStyle w:val="SubtleReference"/>
           <w:sz w:val="20"/>
           <w:szCs w:val="20"/>
         </w:rPr>
-        <w:t xml:space="preserve"> Smith}}</w:t>
-      </w:r>
-    </w:p>
-    <w:p>
-      <w:pPr>
-        <w:pStyle w:val="Subtitle"/>
+        <w:t xml:space="preserve"> your full </w:t>
+      </w:r>
+      <w:proofErr w:type="spellStart"/>
+      <w:proofErr w:type="gramStart"/>
+      <w:r>
         <w:rPr>
           <w:rStyle w:val="SubtleReference"/>
           <w:sz w:val="20"/>
           <w:szCs w:val="20"/>
         </w:rPr>
-      </w:pPr>
-    </w:p>
-    <w:p>
-      <w:pPr>
-        <w:pStyle w:val="Subtitle"/>
+        <w:t>name!Joe</w:t>
+      </w:r>
+      <w:proofErr w:type="spellEnd"/>
+      <w:proofErr w:type="gramEnd"/>
+      <w:r>
         <w:rPr>
           <w:rStyle w:val="SubtleReference"/>
           <w:sz w:val="20"/>
           <w:szCs w:val="20"/>
         </w:rPr>
-      </w:pPr>
-      <w:r>
+        <w:t xml:space="preserve"> Smith}}</w:t>
+      </w:r>
+    </w:p>
+    <w:p>
+      <w:pPr>
+        <w:pStyle w:val="Subtitle"/>
         <w:rPr>
           <w:rStyle w:val="SubtleReference"/>
           <w:sz w:val="20"/>
           <w:szCs w:val="20"/>
         </w:rPr>
-        <w:t>{{</w:t>
-      </w:r>
-      <w:proofErr w:type="gramStart"/>
-      <w:r>
+      </w:pPr>
+    </w:p>
+    <w:p>
+      <w:pPr>
+        <w:pStyle w:val="Subtitle"/>
         <w:rPr>
           <w:rStyle w:val="SubtleReference"/>
           <w:sz w:val="20"/>
           <w:szCs w:val="20"/>
         </w:rPr>
-        <w:t>INPUT!text</w:t>
-      </w:r>
-      <w:proofErr w:type="gramEnd"/>
+      </w:pPr>
       <w:r>
         <w:rPr>
           <w:rStyle w:val="SubtleReference"/>
           <w:sz w:val="20"/>
           <w:szCs w:val="20"/>
         </w:rPr>
-        <w:t xml:space="preserve">!Enter your full </w:t>
-      </w:r>
+        <w:t>{{</w:t>
+      </w:r>
+      <w:proofErr w:type="spellStart"/>
       <w:proofErr w:type="gramStart"/>
       <w:r>
         <w:rPr>
@@ -146,8 +149,45 @@
           <w:sz w:val="20"/>
           <w:szCs w:val="20"/>
         </w:rPr>
+        <w:t>INPUT!</w:t>
+      </w:r>
+      <w:r>
+        <w:rPr>
+          <w:rStyle w:val="SubtleReference"/>
+          <w:sz w:val="20"/>
+          <w:szCs w:val="20"/>
+        </w:rPr>
+        <w:t>TEXT</w:t>
+      </w:r>
+      <w:proofErr w:type="gramEnd"/>
+      <w:r>
+        <w:rPr>
+          <w:rStyle w:val="SubtleReference"/>
+          <w:sz w:val="20"/>
+          <w:szCs w:val="20"/>
+        </w:rPr>
+        <w:t>!Enter</w:t>
+      </w:r>
+      <w:proofErr w:type="spellEnd"/>
+      <w:r>
+        <w:rPr>
+          <w:rStyle w:val="SubtleReference"/>
+          <w:sz w:val="20"/>
+          <w:szCs w:val="20"/>
+        </w:rPr>
+        <w:t xml:space="preserve"> your full </w:t>
+      </w:r>
+      <w:proofErr w:type="spellStart"/>
+      <w:proofErr w:type="gramStart"/>
+      <w:r>
+        <w:rPr>
+          <w:rStyle w:val="SubtleReference"/>
+          <w:sz w:val="20"/>
+          <w:szCs w:val="20"/>
+        </w:rPr>
         <w:t>name!Joe</w:t>
       </w:r>
+      <w:proofErr w:type="spellEnd"/>
       <w:proofErr w:type="gramEnd"/>
       <w:r>
         <w:rPr>
@@ -213,30 +253,48 @@
         </w:rPr>
         <w:t>[[</w:t>
       </w:r>
+      <w:proofErr w:type="spellStart"/>
       <w:proofErr w:type="gramStart"/>
       <w:r>
         <w:rPr>
           <w:rStyle w:val="HTMLCode"/>
           <w:rFonts w:asciiTheme="minorHAnsi" w:eastAsiaTheme="majorEastAsia" w:hAnsiTheme="minorHAnsi" w:cstheme="majorBidi"/>
         </w:rPr>
-        <w:t>INPUT!area</w:t>
-      </w:r>
-      <w:proofErr w:type="gramEnd"/>
+        <w:t>INPUT!</w:t>
+      </w:r>
       <w:r>
         <w:rPr>
           <w:rStyle w:val="HTMLCode"/>
           <w:rFonts w:asciiTheme="minorHAnsi" w:eastAsiaTheme="majorEastAsia" w:hAnsiTheme="minorHAnsi" w:cstheme="majorBidi"/>
         </w:rPr>
-        <w:t xml:space="preserve">!Executive </w:t>
-      </w:r>
-      <w:proofErr w:type="gramStart"/>
+        <w:t>AREA</w:t>
+      </w:r>
+      <w:proofErr w:type="gramEnd"/>
       <w:r>
         <w:rPr>
           <w:rStyle w:val="HTMLCode"/>
           <w:rFonts w:asciiTheme="minorHAnsi" w:eastAsiaTheme="majorEastAsia" w:hAnsiTheme="minorHAnsi" w:cstheme="majorBidi"/>
         </w:rPr>
+        <w:t>!Executive</w:t>
+      </w:r>
+      <w:proofErr w:type="spellEnd"/>
+      <w:r>
+        <w:rPr>
+          <w:rStyle w:val="HTMLCode"/>
+          <w:rFonts w:asciiTheme="minorHAnsi" w:eastAsiaTheme="majorEastAsia" w:hAnsiTheme="minorHAnsi" w:cstheme="majorBidi"/>
+        </w:rPr>
+        <w:t xml:space="preserve"> </w:t>
+      </w:r>
+      <w:proofErr w:type="spellStart"/>
+      <w:proofErr w:type="gramStart"/>
+      <w:r>
+        <w:rPr>
+          <w:rStyle w:val="HTMLCode"/>
+          <w:rFonts w:asciiTheme="minorHAnsi" w:eastAsiaTheme="majorEastAsia" w:hAnsiTheme="minorHAnsi" w:cstheme="majorBidi"/>
+        </w:rPr>
         <w:t>Summary!Place</w:t>
       </w:r>
+      <w:proofErr w:type="spellEnd"/>
       <w:proofErr w:type="gramEnd"/>
       <w:r>
         <w:rPr>
@@ -274,26 +332,47 @@
         </w:rPr>
         <w:t>{{</w:t>
       </w:r>
-      <w:proofErr w:type="gramStart"/>
-      <w:r>
-        <w:rPr>
-          <w:rStyle w:val="HTMLCode"/>
-          <w:rFonts w:ascii="Aptos Light" w:eastAsiaTheme="majorEastAsia" w:hAnsi="Aptos Light" w:cs="Arial"/>
-          <w:color w:val="000000" w:themeColor="text1"/>
-          <w:shd w:val="clear" w:color="auto" w:fill="F8F9FB"/>
-        </w:rPr>
-        <w:t>INPUT!area</w:t>
-      </w:r>
-      <w:proofErr w:type="gramEnd"/>
-      <w:r>
-        <w:rPr>
-          <w:rStyle w:val="HTMLCode"/>
-          <w:rFonts w:ascii="Aptos Light" w:eastAsiaTheme="majorEastAsia" w:hAnsi="Aptos Light" w:cs="Arial"/>
-          <w:color w:val="000000" w:themeColor="text1"/>
-          <w:shd w:val="clear" w:color="auto" w:fill="F8F9FB"/>
-        </w:rPr>
-        <w:t xml:space="preserve">!Executive </w:t>
-      </w:r>
+      <w:proofErr w:type="spellStart"/>
+      <w:proofErr w:type="gramStart"/>
+      <w:r>
+        <w:rPr>
+          <w:rStyle w:val="HTMLCode"/>
+          <w:rFonts w:ascii="Aptos Light" w:eastAsiaTheme="majorEastAsia" w:hAnsi="Aptos Light" w:cs="Arial"/>
+          <w:color w:val="000000" w:themeColor="text1"/>
+          <w:shd w:val="clear" w:color="auto" w:fill="F8F9FB"/>
+        </w:rPr>
+        <w:t>INPUT!</w:t>
+      </w:r>
+      <w:r>
+        <w:rPr>
+          <w:rStyle w:val="HTMLCode"/>
+          <w:rFonts w:ascii="Aptos Light" w:eastAsiaTheme="majorEastAsia" w:hAnsi="Aptos Light" w:cs="Arial"/>
+          <w:color w:val="000000" w:themeColor="text1"/>
+          <w:shd w:val="clear" w:color="auto" w:fill="F8F9FB"/>
+        </w:rPr>
+        <w:t>AREA</w:t>
+      </w:r>
+      <w:proofErr w:type="gramEnd"/>
+      <w:r>
+        <w:rPr>
+          <w:rStyle w:val="HTMLCode"/>
+          <w:rFonts w:ascii="Aptos Light" w:eastAsiaTheme="majorEastAsia" w:hAnsi="Aptos Light" w:cs="Arial"/>
+          <w:color w:val="000000" w:themeColor="text1"/>
+          <w:shd w:val="clear" w:color="auto" w:fill="F8F9FB"/>
+        </w:rPr>
+        <w:t>!Executive</w:t>
+      </w:r>
+      <w:proofErr w:type="spellEnd"/>
+      <w:r>
+        <w:rPr>
+          <w:rStyle w:val="HTMLCode"/>
+          <w:rFonts w:ascii="Aptos Light" w:eastAsiaTheme="majorEastAsia" w:hAnsi="Aptos Light" w:cs="Arial"/>
+          <w:color w:val="000000" w:themeColor="text1"/>
+          <w:shd w:val="clear" w:color="auto" w:fill="F8F9FB"/>
+        </w:rPr>
+        <w:t xml:space="preserve"> </w:t>
+      </w:r>
+      <w:proofErr w:type="spellStart"/>
       <w:proofErr w:type="gramStart"/>
       <w:r>
         <w:rPr>
@@ -304,6 +383,7 @@
         </w:rPr>
         <w:t>Summary!Place</w:t>
       </w:r>
+      <w:proofErr w:type="spellEnd"/>
       <w:proofErr w:type="gramEnd"/>
       <w:r>
         <w:rPr>
@@ -368,25 +448,45 @@
         </w:rPr>
         <w:t>[[</w:t>
       </w:r>
-      <w:proofErr w:type="gramStart"/>
-      <w:r>
-        <w:rPr>
-          <w:rStyle w:val="HTMLCode"/>
-          <w:rFonts w:ascii="Aptos Light" w:eastAsiaTheme="majorEastAsia" w:hAnsi="Aptos Light" w:cs="Arial"/>
-          <w:color w:val="000000" w:themeColor="text1"/>
-          <w:shd w:val="clear" w:color="auto" w:fill="F8F9FB"/>
-        </w:rPr>
-        <w:t>INPUT!date</w:t>
-      </w:r>
-      <w:proofErr w:type="gramEnd"/>
-      <w:r>
-        <w:rPr>
-          <w:rStyle w:val="HTMLCode"/>
-          <w:rFonts w:ascii="Aptos Light" w:eastAsiaTheme="majorEastAsia" w:hAnsi="Aptos Light" w:cs="Arial"/>
-          <w:color w:val="000000" w:themeColor="text1"/>
-          <w:shd w:val="clear" w:color="auto" w:fill="F8F9FB"/>
-        </w:rPr>
-        <w:t>!Enter DOB!1964/11/</w:t>
+      <w:proofErr w:type="spellStart"/>
+      <w:proofErr w:type="gramStart"/>
+      <w:r>
+        <w:rPr>
+          <w:rStyle w:val="HTMLCode"/>
+          <w:rFonts w:ascii="Aptos Light" w:eastAsiaTheme="majorEastAsia" w:hAnsi="Aptos Light" w:cs="Arial"/>
+          <w:color w:val="000000" w:themeColor="text1"/>
+          <w:shd w:val="clear" w:color="auto" w:fill="F8F9FB"/>
+        </w:rPr>
+        <w:t>INPUT!</w:t>
+      </w:r>
+      <w:r>
+        <w:rPr>
+          <w:rStyle w:val="HTMLCode"/>
+          <w:rFonts w:ascii="Aptos Light" w:eastAsiaTheme="majorEastAsia" w:hAnsi="Aptos Light" w:cs="Arial"/>
+          <w:color w:val="000000" w:themeColor="text1"/>
+          <w:shd w:val="clear" w:color="auto" w:fill="F8F9FB"/>
+        </w:rPr>
+        <w:t>DATE</w:t>
+      </w:r>
+      <w:proofErr w:type="gramEnd"/>
+      <w:r>
+        <w:rPr>
+          <w:rStyle w:val="HTMLCode"/>
+          <w:rFonts w:ascii="Aptos Light" w:eastAsiaTheme="majorEastAsia" w:hAnsi="Aptos Light" w:cs="Arial"/>
+          <w:color w:val="000000" w:themeColor="text1"/>
+          <w:shd w:val="clear" w:color="auto" w:fill="F8F9FB"/>
+        </w:rPr>
+        <w:t>!Enter</w:t>
+      </w:r>
+      <w:proofErr w:type="spellEnd"/>
+      <w:r>
+        <w:rPr>
+          <w:rStyle w:val="HTMLCode"/>
+          <w:rFonts w:ascii="Aptos Light" w:eastAsiaTheme="majorEastAsia" w:hAnsi="Aptos Light" w:cs="Arial"/>
+          <w:color w:val="000000" w:themeColor="text1"/>
+          <w:shd w:val="clear" w:color="auto" w:fill="F8F9FB"/>
+        </w:rPr>
+        <w:t xml:space="preserve"> DOB!1964/11/</w:t>
       </w:r>
       <w:proofErr w:type="gramStart"/>
       <w:r>
@@ -431,25 +531,45 @@
         </w:rPr>
         <w:t>{{</w:t>
       </w:r>
-      <w:proofErr w:type="gramStart"/>
-      <w:r>
-        <w:rPr>
-          <w:rStyle w:val="HTMLCode"/>
-          <w:rFonts w:ascii="Aptos Light" w:eastAsiaTheme="majorEastAsia" w:hAnsi="Aptos Light" w:cs="Arial"/>
-          <w:color w:val="000000" w:themeColor="text1"/>
-          <w:shd w:val="clear" w:color="auto" w:fill="F8F9FB"/>
-        </w:rPr>
-        <w:t>INPUT!date</w:t>
-      </w:r>
-      <w:proofErr w:type="gramEnd"/>
-      <w:r>
-        <w:rPr>
-          <w:rStyle w:val="HTMLCode"/>
-          <w:rFonts w:ascii="Aptos Light" w:eastAsiaTheme="majorEastAsia" w:hAnsi="Aptos Light" w:cs="Arial"/>
-          <w:color w:val="000000" w:themeColor="text1"/>
-          <w:shd w:val="clear" w:color="auto" w:fill="F8F9FB"/>
-        </w:rPr>
-        <w:t>!Enter DOB!1964/11/</w:t>
+      <w:proofErr w:type="spellStart"/>
+      <w:proofErr w:type="gramStart"/>
+      <w:r>
+        <w:rPr>
+          <w:rStyle w:val="HTMLCode"/>
+          <w:rFonts w:ascii="Aptos Light" w:eastAsiaTheme="majorEastAsia" w:hAnsi="Aptos Light" w:cs="Arial"/>
+          <w:color w:val="000000" w:themeColor="text1"/>
+          <w:shd w:val="clear" w:color="auto" w:fill="F8F9FB"/>
+        </w:rPr>
+        <w:t>INPUT!</w:t>
+      </w:r>
+      <w:r>
+        <w:rPr>
+          <w:rStyle w:val="HTMLCode"/>
+          <w:rFonts w:ascii="Aptos Light" w:eastAsiaTheme="majorEastAsia" w:hAnsi="Aptos Light" w:cs="Arial"/>
+          <w:color w:val="000000" w:themeColor="text1"/>
+          <w:shd w:val="clear" w:color="auto" w:fill="F8F9FB"/>
+        </w:rPr>
+        <w:t>DATE</w:t>
+      </w:r>
+      <w:proofErr w:type="gramEnd"/>
+      <w:r>
+        <w:rPr>
+          <w:rStyle w:val="HTMLCode"/>
+          <w:rFonts w:ascii="Aptos Light" w:eastAsiaTheme="majorEastAsia" w:hAnsi="Aptos Light" w:cs="Arial"/>
+          <w:color w:val="000000" w:themeColor="text1"/>
+          <w:shd w:val="clear" w:color="auto" w:fill="F8F9FB"/>
+        </w:rPr>
+        <w:t>!Enter</w:t>
+      </w:r>
+      <w:proofErr w:type="spellEnd"/>
+      <w:r>
+        <w:rPr>
+          <w:rStyle w:val="HTMLCode"/>
+          <w:rFonts w:ascii="Aptos Light" w:eastAsiaTheme="majorEastAsia" w:hAnsi="Aptos Light" w:cs="Arial"/>
+          <w:color w:val="000000" w:themeColor="text1"/>
+          <w:shd w:val="clear" w:color="auto" w:fill="F8F9FB"/>
+        </w:rPr>
+        <w:t xml:space="preserve"> DOB!1964/11/</w:t>
       </w:r>
       <w:proofErr w:type="gramStart"/>
       <w:r>
@@ -527,30 +647,55 @@
         </w:rPr>
         <w:t>[[</w:t>
       </w:r>
-      <w:proofErr w:type="gramStart"/>
-      <w:r>
-        <w:rPr>
-          <w:rStyle w:val="HTMLCode"/>
-          <w:rFonts w:ascii="Aptos Light" w:eastAsiaTheme="majorEastAsia" w:hAnsi="Aptos Light" w:cs="Arial"/>
-          <w:color w:val="000000" w:themeColor="text1"/>
-          <w:sz w:val="18"/>
-          <w:szCs w:val="18"/>
-          <w:shd w:val="clear" w:color="auto" w:fill="F8F9FB"/>
-        </w:rPr>
-        <w:t>INPUT!select</w:t>
-      </w:r>
-      <w:proofErr w:type="gramEnd"/>
-      <w:r>
-        <w:rPr>
-          <w:rStyle w:val="HTMLCode"/>
-          <w:rFonts w:ascii="Aptos Light" w:eastAsiaTheme="majorEastAsia" w:hAnsi="Aptos Light" w:cs="Arial"/>
-          <w:color w:val="000000" w:themeColor="text1"/>
-          <w:sz w:val="18"/>
-          <w:szCs w:val="18"/>
-          <w:shd w:val="clear" w:color="auto" w:fill="F8F9FB"/>
-        </w:rPr>
-        <w:t xml:space="preserve">!Select </w:t>
-      </w:r>
+      <w:proofErr w:type="spellStart"/>
+      <w:proofErr w:type="gramStart"/>
+      <w:r>
+        <w:rPr>
+          <w:rStyle w:val="HTMLCode"/>
+          <w:rFonts w:ascii="Aptos Light" w:eastAsiaTheme="majorEastAsia" w:hAnsi="Aptos Light" w:cs="Arial"/>
+          <w:color w:val="000000" w:themeColor="text1"/>
+          <w:sz w:val="18"/>
+          <w:szCs w:val="18"/>
+          <w:shd w:val="clear" w:color="auto" w:fill="F8F9FB"/>
+        </w:rPr>
+        <w:t>INPUT!</w:t>
+      </w:r>
+      <w:r>
+        <w:rPr>
+          <w:rStyle w:val="HTMLCode"/>
+          <w:rFonts w:ascii="Aptos Light" w:eastAsiaTheme="majorEastAsia" w:hAnsi="Aptos Light" w:cs="Arial"/>
+          <w:color w:val="000000" w:themeColor="text1"/>
+          <w:sz w:val="18"/>
+          <w:szCs w:val="18"/>
+          <w:shd w:val="clear" w:color="auto" w:fill="F8F9FB"/>
+        </w:rPr>
+        <w:t>SELECT</w:t>
+      </w:r>
+      <w:proofErr w:type="gramEnd"/>
+      <w:r>
+        <w:rPr>
+          <w:rStyle w:val="HTMLCode"/>
+          <w:rFonts w:ascii="Aptos Light" w:eastAsiaTheme="majorEastAsia" w:hAnsi="Aptos Light" w:cs="Arial"/>
+          <w:color w:val="000000" w:themeColor="text1"/>
+          <w:sz w:val="18"/>
+          <w:szCs w:val="18"/>
+          <w:shd w:val="clear" w:color="auto" w:fill="F8F9FB"/>
+        </w:rPr>
+        <w:t>!Select</w:t>
+      </w:r>
+      <w:proofErr w:type="spellEnd"/>
+      <w:r>
+        <w:rPr>
+          <w:rStyle w:val="HTMLCode"/>
+          <w:rFonts w:ascii="Aptos Light" w:eastAsiaTheme="majorEastAsia" w:hAnsi="Aptos Light" w:cs="Arial"/>
+          <w:color w:val="000000" w:themeColor="text1"/>
+          <w:sz w:val="18"/>
+          <w:szCs w:val="18"/>
+          <w:shd w:val="clear" w:color="auto" w:fill="F8F9FB"/>
+        </w:rPr>
+        <w:t xml:space="preserve"> </w:t>
+      </w:r>
+      <w:proofErr w:type="spellStart"/>
       <w:proofErr w:type="gramStart"/>
       <w:r>
         <w:rPr>
@@ -587,6 +732,7 @@
         </w:rPr>
         <w:t>Captain,Major</w:t>
       </w:r>
+      <w:proofErr w:type="spellEnd"/>
       <w:proofErr w:type="gramEnd"/>
       <w:r>
         <w:rPr>
@@ -634,30 +780,55 @@
         </w:rPr>
         <w:t>{{</w:t>
       </w:r>
-      <w:proofErr w:type="gramStart"/>
-      <w:r>
-        <w:rPr>
-          <w:rStyle w:val="HTMLCode"/>
-          <w:rFonts w:ascii="Aptos Light" w:eastAsiaTheme="majorEastAsia" w:hAnsi="Aptos Light" w:cs="Arial"/>
-          <w:color w:val="000000" w:themeColor="text1"/>
-          <w:sz w:val="18"/>
-          <w:szCs w:val="18"/>
-          <w:shd w:val="clear" w:color="auto" w:fill="F8F9FB"/>
-        </w:rPr>
-        <w:t>INPUT!select</w:t>
-      </w:r>
-      <w:proofErr w:type="gramEnd"/>
-      <w:r>
-        <w:rPr>
-          <w:rStyle w:val="HTMLCode"/>
-          <w:rFonts w:ascii="Aptos Light" w:eastAsiaTheme="majorEastAsia" w:hAnsi="Aptos Light" w:cs="Arial"/>
-          <w:color w:val="000000" w:themeColor="text1"/>
-          <w:sz w:val="18"/>
-          <w:szCs w:val="18"/>
-          <w:shd w:val="clear" w:color="auto" w:fill="F8F9FB"/>
-        </w:rPr>
-        <w:t xml:space="preserve">!Select </w:t>
-      </w:r>
+      <w:proofErr w:type="spellStart"/>
+      <w:proofErr w:type="gramStart"/>
+      <w:r>
+        <w:rPr>
+          <w:rStyle w:val="HTMLCode"/>
+          <w:rFonts w:ascii="Aptos Light" w:eastAsiaTheme="majorEastAsia" w:hAnsi="Aptos Light" w:cs="Arial"/>
+          <w:color w:val="000000" w:themeColor="text1"/>
+          <w:sz w:val="18"/>
+          <w:szCs w:val="18"/>
+          <w:shd w:val="clear" w:color="auto" w:fill="F8F9FB"/>
+        </w:rPr>
+        <w:t>INPUT!</w:t>
+      </w:r>
+      <w:r>
+        <w:rPr>
+          <w:rStyle w:val="HTMLCode"/>
+          <w:rFonts w:ascii="Aptos Light" w:eastAsiaTheme="majorEastAsia" w:hAnsi="Aptos Light" w:cs="Arial"/>
+          <w:color w:val="000000" w:themeColor="text1"/>
+          <w:sz w:val="18"/>
+          <w:szCs w:val="18"/>
+          <w:shd w:val="clear" w:color="auto" w:fill="F8F9FB"/>
+        </w:rPr>
+        <w:t>SELECT</w:t>
+      </w:r>
+      <w:proofErr w:type="gramEnd"/>
+      <w:r>
+        <w:rPr>
+          <w:rStyle w:val="HTMLCode"/>
+          <w:rFonts w:ascii="Aptos Light" w:eastAsiaTheme="majorEastAsia" w:hAnsi="Aptos Light" w:cs="Arial"/>
+          <w:color w:val="000000" w:themeColor="text1"/>
+          <w:sz w:val="18"/>
+          <w:szCs w:val="18"/>
+          <w:shd w:val="clear" w:color="auto" w:fill="F8F9FB"/>
+        </w:rPr>
+        <w:t>!Select</w:t>
+      </w:r>
+      <w:proofErr w:type="spellEnd"/>
+      <w:r>
+        <w:rPr>
+          <w:rStyle w:val="HTMLCode"/>
+          <w:rFonts w:ascii="Aptos Light" w:eastAsiaTheme="majorEastAsia" w:hAnsi="Aptos Light" w:cs="Arial"/>
+          <w:color w:val="000000" w:themeColor="text1"/>
+          <w:sz w:val="18"/>
+          <w:szCs w:val="18"/>
+          <w:shd w:val="clear" w:color="auto" w:fill="F8F9FB"/>
+        </w:rPr>
+        <w:t xml:space="preserve"> </w:t>
+      </w:r>
+      <w:proofErr w:type="spellStart"/>
       <w:proofErr w:type="gramStart"/>
       <w:r>
         <w:rPr>
@@ -694,6 +865,7 @@
         </w:rPr>
         <w:t>Captain,Major</w:t>
       </w:r>
+      <w:proofErr w:type="spellEnd"/>
       <w:proofErr w:type="gramEnd"/>
       <w:r>
         <w:rPr>
@@ -762,29 +934,53 @@
         </w:rPr>
         <w:t>[[</w:t>
       </w:r>
-      <w:proofErr w:type="gramStart"/>
-      <w:r>
-        <w:rPr>
-          <w:rStyle w:val="HTMLCode"/>
-          <w:rFonts w:ascii="Aptos Light" w:eastAsiaTheme="majorEastAsia" w:hAnsi="Aptos Light" w:cs="Arial"/>
-          <w:color w:val="000000" w:themeColor="text1"/>
-          <w:sz w:val="18"/>
-          <w:szCs w:val="18"/>
-          <w:shd w:val="clear" w:color="auto" w:fill="F8F9FB"/>
-        </w:rPr>
-        <w:t>INPUT!check</w:t>
-      </w:r>
-      <w:proofErr w:type="gramEnd"/>
-      <w:r>
-        <w:rPr>
-          <w:rStyle w:val="HTMLCode"/>
-          <w:rFonts w:ascii="Aptos Light" w:eastAsiaTheme="majorEastAsia" w:hAnsi="Aptos Light" w:cs="Arial"/>
-          <w:color w:val="000000" w:themeColor="text1"/>
-          <w:sz w:val="18"/>
-          <w:szCs w:val="18"/>
-          <w:shd w:val="clear" w:color="auto" w:fill="F8F9FB"/>
-        </w:rPr>
-        <w:t>!Agree?!false}}</w:t>
+      <w:proofErr w:type="spellStart"/>
+      <w:proofErr w:type="gramStart"/>
+      <w:r>
+        <w:rPr>
+          <w:rStyle w:val="HTMLCode"/>
+          <w:rFonts w:ascii="Aptos Light" w:eastAsiaTheme="majorEastAsia" w:hAnsi="Aptos Light" w:cs="Arial"/>
+          <w:color w:val="000000" w:themeColor="text1"/>
+          <w:sz w:val="18"/>
+          <w:szCs w:val="18"/>
+          <w:shd w:val="clear" w:color="auto" w:fill="F8F9FB"/>
+        </w:rPr>
+        <w:t>INPUT!</w:t>
+      </w:r>
+      <w:r>
+        <w:rPr>
+          <w:rStyle w:val="HTMLCode"/>
+          <w:rFonts w:ascii="Aptos Light" w:eastAsiaTheme="majorEastAsia" w:hAnsi="Aptos Light" w:cs="Arial"/>
+          <w:color w:val="000000" w:themeColor="text1"/>
+          <w:sz w:val="18"/>
+          <w:szCs w:val="18"/>
+          <w:shd w:val="clear" w:color="auto" w:fill="F8F9FB"/>
+        </w:rPr>
+        <w:t>CHECK</w:t>
+      </w:r>
+      <w:proofErr w:type="gramEnd"/>
+      <w:r>
+        <w:rPr>
+          <w:rStyle w:val="HTMLCode"/>
+          <w:rFonts w:ascii="Aptos Light" w:eastAsiaTheme="majorEastAsia" w:hAnsi="Aptos Light" w:cs="Arial"/>
+          <w:color w:val="000000" w:themeColor="text1"/>
+          <w:sz w:val="18"/>
+          <w:szCs w:val="18"/>
+          <w:shd w:val="clear" w:color="auto" w:fill="F8F9FB"/>
+        </w:rPr>
+        <w:t>!Agree</w:t>
+      </w:r>
+      <w:proofErr w:type="spellEnd"/>
+      <w:r>
+        <w:rPr>
+          <w:rStyle w:val="HTMLCode"/>
+          <w:rFonts w:ascii="Aptos Light" w:eastAsiaTheme="majorEastAsia" w:hAnsi="Aptos Light" w:cs="Arial"/>
+          <w:color w:val="000000" w:themeColor="text1"/>
+          <w:sz w:val="18"/>
+          <w:szCs w:val="18"/>
+          <w:shd w:val="clear" w:color="auto" w:fill="F8F9FB"/>
+        </w:rPr>
+        <w:t>?!false}}</w:t>
       </w:r>
     </w:p>
     <w:p>
@@ -821,29 +1017,53 @@
         </w:rPr>
         <w:t>{{</w:t>
       </w:r>
-      <w:proofErr w:type="gramStart"/>
-      <w:r>
-        <w:rPr>
-          <w:rStyle w:val="HTMLCode"/>
-          <w:rFonts w:ascii="Aptos Light" w:eastAsiaTheme="majorEastAsia" w:hAnsi="Aptos Light" w:cs="Arial"/>
-          <w:color w:val="000000" w:themeColor="text1"/>
-          <w:sz w:val="18"/>
-          <w:szCs w:val="18"/>
-          <w:shd w:val="clear" w:color="auto" w:fill="F8F9FB"/>
-        </w:rPr>
-        <w:t>INPUT!check</w:t>
-      </w:r>
-      <w:proofErr w:type="gramEnd"/>
-      <w:r>
-        <w:rPr>
-          <w:rStyle w:val="HTMLCode"/>
-          <w:rFonts w:ascii="Aptos Light" w:eastAsiaTheme="majorEastAsia" w:hAnsi="Aptos Light" w:cs="Arial"/>
-          <w:color w:val="000000" w:themeColor="text1"/>
-          <w:sz w:val="18"/>
-          <w:szCs w:val="18"/>
-          <w:shd w:val="clear" w:color="auto" w:fill="F8F9FB"/>
-        </w:rPr>
-        <w:t>!Agree?!false}}</w:t>
+      <w:proofErr w:type="spellStart"/>
+      <w:proofErr w:type="gramStart"/>
+      <w:r>
+        <w:rPr>
+          <w:rStyle w:val="HTMLCode"/>
+          <w:rFonts w:ascii="Aptos Light" w:eastAsiaTheme="majorEastAsia" w:hAnsi="Aptos Light" w:cs="Arial"/>
+          <w:color w:val="000000" w:themeColor="text1"/>
+          <w:sz w:val="18"/>
+          <w:szCs w:val="18"/>
+          <w:shd w:val="clear" w:color="auto" w:fill="F8F9FB"/>
+        </w:rPr>
+        <w:t>INPUT!</w:t>
+      </w:r>
+      <w:r>
+        <w:rPr>
+          <w:rStyle w:val="HTMLCode"/>
+          <w:rFonts w:ascii="Aptos Light" w:eastAsiaTheme="majorEastAsia" w:hAnsi="Aptos Light" w:cs="Arial"/>
+          <w:color w:val="000000" w:themeColor="text1"/>
+          <w:sz w:val="18"/>
+          <w:szCs w:val="18"/>
+          <w:shd w:val="clear" w:color="auto" w:fill="F8F9FB"/>
+        </w:rPr>
+        <w:t>CHECK</w:t>
+      </w:r>
+      <w:proofErr w:type="gramEnd"/>
+      <w:r>
+        <w:rPr>
+          <w:rStyle w:val="HTMLCode"/>
+          <w:rFonts w:ascii="Aptos Light" w:eastAsiaTheme="majorEastAsia" w:hAnsi="Aptos Light" w:cs="Arial"/>
+          <w:color w:val="000000" w:themeColor="text1"/>
+          <w:sz w:val="18"/>
+          <w:szCs w:val="18"/>
+          <w:shd w:val="clear" w:color="auto" w:fill="F8F9FB"/>
+        </w:rPr>
+        <w:t>!Agree</w:t>
+      </w:r>
+      <w:proofErr w:type="spellEnd"/>
+      <w:r>
+        <w:rPr>
+          <w:rStyle w:val="HTMLCode"/>
+          <w:rFonts w:ascii="Aptos Light" w:eastAsiaTheme="majorEastAsia" w:hAnsi="Aptos Light" w:cs="Arial"/>
+          <w:color w:val="000000" w:themeColor="text1"/>
+          <w:sz w:val="18"/>
+          <w:szCs w:val="18"/>
+          <w:shd w:val="clear" w:color="auto" w:fill="F8F9FB"/>
+        </w:rPr>
+        <w:t>?!false}}</w:t>
       </w:r>
     </w:p>
     <w:p>
@@ -1071,6 +1291,7 @@
         </w:rPr>
         <w:t>[[</w:t>
       </w:r>
+      <w:proofErr w:type="spellStart"/>
       <w:proofErr w:type="gramStart"/>
       <w:r>
         <w:rPr>
@@ -1091,7 +1312,18 @@
           <w:szCs w:val="18"/>
           <w:shd w:val="clear" w:color="auto" w:fill="F8F9FB"/>
         </w:rPr>
-        <w:t xml:space="preserve">!contract </w:t>
+        <w:t>!contract</w:t>
+      </w:r>
+      <w:proofErr w:type="spellEnd"/>
+      <w:r>
+        <w:rPr>
+          <w:rFonts w:ascii="Aptos Light" w:hAnsi="Aptos Light" w:cs="Arial"/>
+          <w:color w:val="000000" w:themeColor="text1"/>
+          <w:sz w:val="18"/>
+          <w:szCs w:val="18"/>
+          <w:shd w:val="clear" w:color="auto" w:fill="F8F9FB"/>
+        </w:rPr>
+        <w:t xml:space="preserve"> </w:t>
       </w:r>
       <w:proofErr w:type="gramStart"/>
       <w:r>
@@ -1149,6 +1381,7 @@
         </w:rPr>
         <w:t>{{</w:t>
       </w:r>
+      <w:proofErr w:type="spellStart"/>
       <w:proofErr w:type="gramStart"/>
       <w:r>
         <w:rPr>
@@ -1169,7 +1402,18 @@
           <w:szCs w:val="18"/>
           <w:shd w:val="clear" w:color="auto" w:fill="F8F9FB"/>
         </w:rPr>
-        <w:t xml:space="preserve">!contract </w:t>
+        <w:t>!contract</w:t>
+      </w:r>
+      <w:proofErr w:type="spellEnd"/>
+      <w:r>
+        <w:rPr>
+          <w:rFonts w:ascii="Aptos Light" w:hAnsi="Aptos Light" w:cs="Arial"/>
+          <w:color w:val="000000" w:themeColor="text1"/>
+          <w:sz w:val="18"/>
+          <w:szCs w:val="18"/>
+          <w:shd w:val="clear" w:color="auto" w:fill="F8F9FB"/>
+        </w:rPr>
+        <w:t xml:space="preserve"> </w:t>
       </w:r>
       <w:proofErr w:type="gramStart"/>
       <w:r>
@@ -1382,6 +1626,7 @@
         </w:rPr>
         <w:t>[[</w:t>
       </w:r>
+      <w:proofErr w:type="spellStart"/>
       <w:proofErr w:type="gramStart"/>
       <w:r>
         <w:rPr>
@@ -1412,7 +1657,18 @@
           <w:szCs w:val="18"/>
           <w:shd w:val="clear" w:color="auto" w:fill="F8F9FB"/>
         </w:rPr>
-        <w:t xml:space="preserve">Contract </w:t>
+        <w:t>Contract</w:t>
+      </w:r>
+      <w:proofErr w:type="spellEnd"/>
+      <w:r>
+        <w:rPr>
+          <w:rFonts w:ascii="Aptos Light" w:hAnsi="Aptos Light" w:cs="Arial"/>
+          <w:color w:val="000000" w:themeColor="text1"/>
+          <w:sz w:val="18"/>
+          <w:szCs w:val="18"/>
+          <w:shd w:val="clear" w:color="auto" w:fill="F8F9FB"/>
+        </w:rPr>
+        <w:t xml:space="preserve"> </w:t>
       </w:r>
       <w:proofErr w:type="gramStart"/>
       <w:r>
@@ -1487,6 +1743,7 @@
         </w:rPr>
         <w:t>{</w:t>
       </w:r>
+      <w:proofErr w:type="spellStart"/>
       <w:proofErr w:type="gramStart"/>
       <w:r>
         <w:rPr>
@@ -1517,7 +1774,18 @@
           <w:szCs w:val="18"/>
           <w:shd w:val="clear" w:color="auto" w:fill="F8F9FB"/>
         </w:rPr>
-        <w:t xml:space="preserve">Contract </w:t>
+        <w:t>Contract</w:t>
+      </w:r>
+      <w:proofErr w:type="spellEnd"/>
+      <w:r>
+        <w:rPr>
+          <w:rFonts w:ascii="Aptos Light" w:hAnsi="Aptos Light" w:cs="Arial"/>
+          <w:color w:val="000000" w:themeColor="text1"/>
+          <w:sz w:val="18"/>
+          <w:szCs w:val="18"/>
+          <w:shd w:val="clear" w:color="auto" w:fill="F8F9FB"/>
+        </w:rPr>
+        <w:t xml:space="preserve"> </w:t>
       </w:r>
       <w:proofErr w:type="gramStart"/>
       <w:r>
@@ -1623,6 +1891,7 @@
         </w:rPr>
         <w:t>[[</w:t>
       </w:r>
+      <w:proofErr w:type="spellStart"/>
       <w:proofErr w:type="gramStart"/>
       <w:r>
         <w:rPr>
@@ -1656,7 +1925,19 @@
           <w:szCs w:val="18"/>
           <w14:ligatures w14:val="none"/>
         </w:rPr>
-        <w:t xml:space="preserve">Contract </w:t>
+        <w:t>Contract</w:t>
+      </w:r>
+      <w:proofErr w:type="spellEnd"/>
+      <w:r>
+        <w:rPr>
+          <w:rFonts w:ascii="Menlo" w:eastAsia="Times New Roman" w:hAnsi="Menlo" w:cs="Menlo"/>
+          <w:color w:val="A31515"/>
+          <w:kern w:val="0"/>
+          <w:sz w:val="18"/>
+          <w:szCs w:val="18"/>
+          <w14:ligatures w14:val="none"/>
+        </w:rPr>
+        <w:t xml:space="preserve"> </w:t>
       </w:r>
       <w:proofErr w:type="gramStart"/>
       <w:r>
@@ -1776,6 +2057,7 @@
         </w:rPr>
         <w:t>{{</w:t>
       </w:r>
+      <w:proofErr w:type="spellStart"/>
       <w:proofErr w:type="gramStart"/>
       <w:r>
         <w:rPr>
@@ -1809,7 +2091,19 @@
           <w:szCs w:val="18"/>
           <w14:ligatures w14:val="none"/>
         </w:rPr>
-        <w:t xml:space="preserve">Contract </w:t>
+        <w:t>Contract</w:t>
+      </w:r>
+      <w:proofErr w:type="spellEnd"/>
+      <w:r>
+        <w:rPr>
+          <w:rFonts w:ascii="Menlo" w:eastAsia="Times New Roman" w:hAnsi="Menlo" w:cs="Menlo"/>
+          <w:color w:val="A31515"/>
+          <w:kern w:val="0"/>
+          <w:sz w:val="18"/>
+          <w:szCs w:val="18"/>
+          <w14:ligatures w14:val="none"/>
+        </w:rPr>
+        <w:t xml:space="preserve"> </w:t>
       </w:r>
       <w:proofErr w:type="gramStart"/>
       <w:r>
@@ -2415,6 +2709,7 @@
         </w:rPr>
         <w:t>[[</w:t>
       </w:r>
+      <w:proofErr w:type="spellStart"/>
       <w:proofErr w:type="gramStart"/>
       <w:r>
         <w:rPr>
@@ -2445,39 +2740,72 @@
           <w:szCs w:val="18"/>
           <w:shd w:val="clear" w:color="auto" w:fill="F8F9FB"/>
         </w:rPr>
-        <w:t>Distribution Plan</w:t>
-      </w:r>
-      <w:r>
-        <w:rPr>
-          <w:rFonts w:ascii="Aptos Light" w:hAnsi="Aptos Light" w:cs="Arial"/>
-          <w:color w:val="000000" w:themeColor="text1"/>
-          <w:sz w:val="18"/>
-          <w:szCs w:val="18"/>
-          <w:shd w:val="clear" w:color="auto" w:fill="F8F9FB"/>
-        </w:rPr>
-        <w:t>!"</w:t>
-      </w:r>
-      <w:proofErr w:type="gramStart"/>
-      <w:r>
-        <w:rPr>
-          <w:rFonts w:ascii="Aptos Light" w:hAnsi="Aptos Light" w:cs="Arial"/>
-          <w:color w:val="000000" w:themeColor="text1"/>
-          <w:sz w:val="18"/>
-          <w:szCs w:val="18"/>
-          <w:shd w:val="clear" w:color="auto" w:fill="F8F9FB"/>
-        </w:rPr>
-        <w:t>Unit,DHTC</w:t>
-      </w:r>
-      <w:proofErr w:type="gramEnd"/>
-      <w:r>
-        <w:rPr>
-          <w:rFonts w:ascii="Aptos Light" w:hAnsi="Aptos Light" w:cs="Arial"/>
-          <w:color w:val="000000" w:themeColor="text1"/>
-          <w:sz w:val="18"/>
-          <w:szCs w:val="18"/>
-          <w:shd w:val="clear" w:color="auto" w:fill="F8F9FB"/>
-        </w:rPr>
-        <w:t>,Total"!4}}</w:t>
+        <w:t>Distribution</w:t>
+      </w:r>
+      <w:proofErr w:type="spellEnd"/>
+      <w:r>
+        <w:rPr>
+          <w:rFonts w:ascii="Aptos Light" w:hAnsi="Aptos Light" w:cs="Arial"/>
+          <w:color w:val="000000" w:themeColor="text1"/>
+          <w:sz w:val="18"/>
+          <w:szCs w:val="18"/>
+          <w:shd w:val="clear" w:color="auto" w:fill="F8F9FB"/>
+        </w:rPr>
+        <w:t xml:space="preserve"> </w:t>
+      </w:r>
+      <w:proofErr w:type="gramStart"/>
+      <w:r>
+        <w:rPr>
+          <w:rFonts w:ascii="Aptos Light" w:hAnsi="Aptos Light" w:cs="Arial"/>
+          <w:color w:val="000000" w:themeColor="text1"/>
+          <w:sz w:val="18"/>
+          <w:szCs w:val="18"/>
+          <w:shd w:val="clear" w:color="auto" w:fill="F8F9FB"/>
+        </w:rPr>
+        <w:t>Plan</w:t>
+      </w:r>
+      <w:r>
+        <w:rPr>
+          <w:rFonts w:ascii="Aptos Light" w:hAnsi="Aptos Light" w:cs="Arial"/>
+          <w:color w:val="000000" w:themeColor="text1"/>
+          <w:sz w:val="18"/>
+          <w:szCs w:val="18"/>
+          <w:shd w:val="clear" w:color="auto" w:fill="F8F9FB"/>
+        </w:rPr>
+        <w:t>!Unit</w:t>
+      </w:r>
+      <w:proofErr w:type="gramEnd"/>
+      <w:r>
+        <w:rPr>
+          <w:rFonts w:ascii="Aptos Light" w:hAnsi="Aptos Light" w:cs="Arial"/>
+          <w:color w:val="000000" w:themeColor="text1"/>
+          <w:sz w:val="18"/>
+          <w:szCs w:val="18"/>
+          <w:shd w:val="clear" w:color="auto" w:fill="F8F9FB"/>
+        </w:rPr>
+        <w:t>,</w:t>
+      </w:r>
+      <w:proofErr w:type="gramStart"/>
+      <w:r>
+        <w:rPr>
+          <w:rFonts w:ascii="Aptos Light" w:hAnsi="Aptos Light" w:cs="Arial"/>
+          <w:color w:val="000000" w:themeColor="text1"/>
+          <w:sz w:val="18"/>
+          <w:szCs w:val="18"/>
+          <w:shd w:val="clear" w:color="auto" w:fill="F8F9FB"/>
+        </w:rPr>
+        <w:t>DHTC,Total</w:t>
+      </w:r>
+      <w:proofErr w:type="gramEnd"/>
+      <w:r>
+        <w:rPr>
+          <w:rFonts w:ascii="Aptos Light" w:hAnsi="Aptos Light" w:cs="Arial"/>
+          <w:color w:val="000000" w:themeColor="text1"/>
+          <w:sz w:val="18"/>
+          <w:szCs w:val="18"/>
+          <w:shd w:val="clear" w:color="auto" w:fill="F8F9FB"/>
+        </w:rPr>
+        <w:t>!4}}</w:t>
       </w:r>
     </w:p>
     <w:p>
@@ -2512,6 +2840,7 @@
         </w:rPr>
         <w:t>{{</w:t>
       </w:r>
+      <w:proofErr w:type="spellStart"/>
       <w:proofErr w:type="gramStart"/>
       <w:r>
         <w:rPr>
@@ -2542,7 +2871,18 @@
           <w:szCs w:val="18"/>
           <w:shd w:val="clear" w:color="auto" w:fill="F8F9FB"/>
         </w:rPr>
-        <w:t xml:space="preserve">Distribution </w:t>
+        <w:t>Distribution</w:t>
+      </w:r>
+      <w:proofErr w:type="spellEnd"/>
+      <w:r>
+        <w:rPr>
+          <w:rFonts w:ascii="Aptos Light" w:hAnsi="Aptos Light" w:cs="Arial"/>
+          <w:color w:val="000000" w:themeColor="text1"/>
+          <w:sz w:val="18"/>
+          <w:szCs w:val="18"/>
+          <w:shd w:val="clear" w:color="auto" w:fill="F8F9FB"/>
+        </w:rPr>
+        <w:t xml:space="preserve"> </w:t>
       </w:r>
       <w:proofErr w:type="gramStart"/>
       <w:r>
@@ -2838,6 +3178,7 @@
         </w:rPr>
         <w:t>[[</w:t>
       </w:r>
+      <w:proofErr w:type="spellStart"/>
       <w:proofErr w:type="gramStart"/>
       <w:r>
         <w:rPr>
@@ -2860,99 +3201,137 @@
           <w:szCs w:val="18"/>
           <w:lang w:val="fr-CA"/>
         </w:rPr>
+        <w:t>!section</w:t>
+      </w:r>
+      <w:proofErr w:type="spellEnd"/>
+      <w:r>
+        <w:rPr>
+          <w:rFonts w:ascii="Aptos" w:hAnsi="Aptos" w:cs="Courier New"/>
+          <w:color w:val="000000" w:themeColor="text1"/>
+          <w:spacing w:val="8"/>
+          <w:sz w:val="18"/>
+          <w:szCs w:val="18"/>
+          <w:lang w:val="fr-CA"/>
+        </w:rPr>
+        <w:t>=</w:t>
+      </w:r>
+      <w:proofErr w:type="spellStart"/>
+      <w:r>
+        <w:rPr>
+          <w:rFonts w:ascii="Aptos" w:hAnsi="Aptos" w:cs="Courier New"/>
+          <w:color w:val="000000" w:themeColor="text1"/>
+          <w:spacing w:val="8"/>
+          <w:sz w:val="18"/>
+          <w:szCs w:val="18"/>
+          <w:lang w:val="fr-CA"/>
+        </w:rPr>
+        <w:t>Lost</w:t>
+      </w:r>
+      <w:proofErr w:type="spellEnd"/>
+      <w:r>
+        <w:rPr>
+          <w:rFonts w:ascii="Aptos" w:hAnsi="Aptos" w:cs="Courier New"/>
+          <w:color w:val="000000" w:themeColor="text1"/>
+          <w:spacing w:val="8"/>
+          <w:sz w:val="18"/>
+          <w:szCs w:val="18"/>
+          <w:lang w:val="fr-CA"/>
+        </w:rPr>
+        <w:t xml:space="preserve"> Villages</w:t>
+      </w:r>
+      <w:r>
+        <w:rPr>
+          <w:rFonts w:ascii="Aptos" w:hAnsi="Aptos" w:cs="Courier New"/>
+          <w:color w:val="000000" w:themeColor="text1"/>
+          <w:spacing w:val="8"/>
+          <w:sz w:val="18"/>
+          <w:szCs w:val="18"/>
+          <w:lang w:val="fr-CA"/>
+        </w:rPr>
+        <w:t>}}</w:t>
+      </w:r>
+    </w:p>
+    <w:p>
+      <w:pPr>
+        <w:rPr>
+          <w:rFonts w:ascii="Aptos" w:hAnsi="Aptos" w:cs="Courier New"/>
+          <w:color w:val="000000" w:themeColor="text1"/>
+          <w:spacing w:val="8"/>
+          <w:sz w:val="18"/>
+          <w:szCs w:val="18"/>
+          <w:lang w:val="fr-CA"/>
+        </w:rPr>
+      </w:pPr>
+    </w:p>
+    <w:p>
+      <w:pPr>
+        <w:rPr>
+          <w:rFonts w:ascii="Aptos" w:hAnsi="Aptos" w:cs="Courier New"/>
+          <w:color w:val="000000" w:themeColor="text1"/>
+          <w:spacing w:val="8"/>
+          <w:sz w:val="18"/>
+          <w:szCs w:val="18"/>
+          <w:lang w:val="fr-CA"/>
+        </w:rPr>
+      </w:pPr>
+      <w:r>
+        <w:rPr>
+          <w:rFonts w:ascii="Aptos" w:hAnsi="Aptos" w:cs="Courier New"/>
+          <w:color w:val="000000" w:themeColor="text1"/>
+          <w:spacing w:val="8"/>
+          <w:sz w:val="18"/>
+          <w:szCs w:val="18"/>
+          <w:lang w:val="fr-CA"/>
+        </w:rPr>
+        <w:t>{{</w:t>
+      </w:r>
+      <w:proofErr w:type="gramStart"/>
+      <w:r>
+        <w:rPr>
+          <w:rFonts w:ascii="Aptos" w:hAnsi="Aptos" w:cs="Courier New"/>
+          <w:color w:val="000000" w:themeColor="text1"/>
+          <w:spacing w:val="8"/>
+          <w:sz w:val="18"/>
+          <w:szCs w:val="18"/>
+          <w:lang w:val="fr-CA"/>
+        </w:rPr>
+        <w:t>TEMPLATE!1000-islands.docx</w:t>
+      </w:r>
+      <w:proofErr w:type="gramEnd"/>
+      <w:r>
+        <w:rPr>
+          <w:rFonts w:ascii="Aptos" w:hAnsi="Aptos" w:cs="Courier New"/>
+          <w:color w:val="000000" w:themeColor="text1"/>
+          <w:spacing w:val="8"/>
+          <w:sz w:val="18"/>
+          <w:szCs w:val="18"/>
+          <w:lang w:val="fr-CA"/>
+        </w:rPr>
         <w:t>!section=</w:t>
       </w:r>
-      <w:r>
-        <w:rPr>
-          <w:rFonts w:ascii="Aptos" w:hAnsi="Aptos" w:cs="Courier New"/>
-          <w:color w:val="000000" w:themeColor="text1"/>
-          <w:spacing w:val="8"/>
-          <w:sz w:val="18"/>
-          <w:szCs w:val="18"/>
-          <w:lang w:val="fr-CA"/>
-        </w:rPr>
-        <w:t>Lost Villages</w:t>
-      </w:r>
-      <w:r>
-        <w:rPr>
-          <w:rFonts w:ascii="Aptos" w:hAnsi="Aptos" w:cs="Courier New"/>
-          <w:color w:val="000000" w:themeColor="text1"/>
-          <w:spacing w:val="8"/>
-          <w:sz w:val="18"/>
-          <w:szCs w:val="18"/>
-          <w:lang w:val="fr-CA"/>
-        </w:rPr>
-        <w:t>}}</w:t>
-      </w:r>
-    </w:p>
-    <w:p>
-      <w:pPr>
-        <w:rPr>
-          <w:rFonts w:ascii="Aptos" w:hAnsi="Aptos" w:cs="Courier New"/>
-          <w:color w:val="000000" w:themeColor="text1"/>
-          <w:spacing w:val="8"/>
-          <w:sz w:val="18"/>
-          <w:szCs w:val="18"/>
-          <w:lang w:val="fr-CA"/>
-        </w:rPr>
-      </w:pPr>
-    </w:p>
-    <w:p>
-      <w:pPr>
-        <w:rPr>
-          <w:rFonts w:ascii="Aptos" w:hAnsi="Aptos" w:cs="Courier New"/>
-          <w:color w:val="000000" w:themeColor="text1"/>
-          <w:spacing w:val="8"/>
-          <w:sz w:val="18"/>
-          <w:szCs w:val="18"/>
-          <w:lang w:val="fr-CA"/>
-        </w:rPr>
-      </w:pPr>
-      <w:r>
-        <w:rPr>
-          <w:rFonts w:ascii="Aptos" w:hAnsi="Aptos" w:cs="Courier New"/>
-          <w:color w:val="000000" w:themeColor="text1"/>
-          <w:spacing w:val="8"/>
-          <w:sz w:val="18"/>
-          <w:szCs w:val="18"/>
-          <w:lang w:val="fr-CA"/>
-        </w:rPr>
-        <w:t>{{</w:t>
-      </w:r>
-      <w:proofErr w:type="gramStart"/>
-      <w:r>
-        <w:rPr>
-          <w:rFonts w:ascii="Aptos" w:hAnsi="Aptos" w:cs="Courier New"/>
-          <w:color w:val="000000" w:themeColor="text1"/>
-          <w:spacing w:val="8"/>
-          <w:sz w:val="18"/>
-          <w:szCs w:val="18"/>
-          <w:lang w:val="fr-CA"/>
-        </w:rPr>
-        <w:t>TEMPLATE!1000-islands.docx</w:t>
-      </w:r>
-      <w:proofErr w:type="gramEnd"/>
-      <w:r>
-        <w:rPr>
-          <w:rFonts w:ascii="Aptos" w:hAnsi="Aptos" w:cs="Courier New"/>
-          <w:color w:val="000000" w:themeColor="text1"/>
-          <w:spacing w:val="8"/>
-          <w:sz w:val="18"/>
-          <w:szCs w:val="18"/>
-          <w:lang w:val="fr-CA"/>
-        </w:rPr>
-        <w:t>!section=</w:t>
-      </w:r>
-      <w:r>
-        <w:rPr>
-          <w:rFonts w:ascii="Aptos" w:hAnsi="Aptos" w:cs="Courier New"/>
-          <w:color w:val="000000" w:themeColor="text1"/>
-          <w:spacing w:val="8"/>
-          <w:sz w:val="18"/>
-          <w:szCs w:val="18"/>
-          <w:lang w:val="fr-CA"/>
-        </w:rPr>
-        <w:t>Lost Villages</w:t>
+      <w:proofErr w:type="spellStart"/>
+      <w:r>
+        <w:rPr>
+          <w:rFonts w:ascii="Aptos" w:hAnsi="Aptos" w:cs="Courier New"/>
+          <w:color w:val="000000" w:themeColor="text1"/>
+          <w:spacing w:val="8"/>
+          <w:sz w:val="18"/>
+          <w:szCs w:val="18"/>
+          <w:lang w:val="fr-CA"/>
+        </w:rPr>
+        <w:t>Lost</w:t>
+      </w:r>
+      <w:proofErr w:type="spellEnd"/>
+      <w:r>
+        <w:rPr>
+          <w:rFonts w:ascii="Aptos" w:hAnsi="Aptos" w:cs="Courier New"/>
+          <w:color w:val="000000" w:themeColor="text1"/>
+          <w:spacing w:val="8"/>
+          <w:sz w:val="18"/>
+          <w:szCs w:val="18"/>
+          <w:lang w:val="fr-CA"/>
+        </w:rPr>
+        <w:t xml:space="preserve"> Villages</w:t>
       </w:r>
       <w:r>
         <w:rPr>
@@ -3019,6 +3398,7 @@
         </w:rPr>
         <w:t>[[</w:t>
       </w:r>
+      <w:proofErr w:type="spellStart"/>
       <w:proofErr w:type="gramStart"/>
       <w:r>
         <w:rPr>
@@ -3039,17 +3419,72 @@
           <w:sz w:val="18"/>
           <w:szCs w:val="18"/>
         </w:rPr>
-        <w:t>!section=Lost Villages</w:t>
-      </w:r>
-      <w:r>
-        <w:rPr>
-          <w:rFonts w:ascii="Aptos" w:hAnsi="Aptos" w:cs="Courier New"/>
-          <w:color w:val="000000" w:themeColor="text1"/>
-          <w:spacing w:val="8"/>
-          <w:sz w:val="18"/>
-          <w:szCs w:val="18"/>
-        </w:rPr>
-        <w:t>&amp;title=false&amp;title=false</w:t>
+        <w:t>!section</w:t>
+      </w:r>
+      <w:proofErr w:type="spellEnd"/>
+      <w:r>
+        <w:rPr>
+          <w:rFonts w:ascii="Aptos" w:hAnsi="Aptos" w:cs="Courier New"/>
+          <w:color w:val="000000" w:themeColor="text1"/>
+          <w:spacing w:val="8"/>
+          <w:sz w:val="18"/>
+          <w:szCs w:val="18"/>
+        </w:rPr>
+        <w:t xml:space="preserve">=Lost </w:t>
+      </w:r>
+      <w:proofErr w:type="spellStart"/>
+      <w:r>
+        <w:rPr>
+          <w:rFonts w:ascii="Aptos" w:hAnsi="Aptos" w:cs="Courier New"/>
+          <w:color w:val="000000" w:themeColor="text1"/>
+          <w:spacing w:val="8"/>
+          <w:sz w:val="18"/>
+          <w:szCs w:val="18"/>
+        </w:rPr>
+        <w:t>Villages</w:t>
+      </w:r>
+      <w:r>
+        <w:rPr>
+          <w:rFonts w:ascii="Aptos" w:hAnsi="Aptos" w:cs="Courier New"/>
+          <w:color w:val="000000" w:themeColor="text1"/>
+          <w:spacing w:val="8"/>
+          <w:sz w:val="18"/>
+          <w:szCs w:val="18"/>
+        </w:rPr>
+        <w:t>&amp;title</w:t>
+      </w:r>
+      <w:proofErr w:type="spellEnd"/>
+      <w:r>
+        <w:rPr>
+          <w:rFonts w:ascii="Aptos" w:hAnsi="Aptos" w:cs="Courier New"/>
+          <w:color w:val="000000" w:themeColor="text1"/>
+          <w:spacing w:val="8"/>
+          <w:sz w:val="18"/>
+          <w:szCs w:val="18"/>
+        </w:rPr>
+        <w:t>=</w:t>
+      </w:r>
+      <w:proofErr w:type="spellStart"/>
+      <w:r>
+        <w:rPr>
+          <w:rFonts w:ascii="Aptos" w:hAnsi="Aptos" w:cs="Courier New"/>
+          <w:color w:val="000000" w:themeColor="text1"/>
+          <w:spacing w:val="8"/>
+          <w:sz w:val="18"/>
+          <w:szCs w:val="18"/>
+        </w:rPr>
+        <w:t>false&amp;title</w:t>
+      </w:r>
+      <w:proofErr w:type="spellEnd"/>
+      <w:r>
+        <w:rPr>
+          <w:rFonts w:ascii="Aptos" w:hAnsi="Aptos" w:cs="Courier New"/>
+          <w:color w:val="000000" w:themeColor="text1"/>
+          <w:spacing w:val="8"/>
+          <w:sz w:val="18"/>
+          <w:szCs w:val="18"/>
+        </w:rPr>
+        <w:t>=false</w:t>
       </w:r>
       <w:r>
         <w:rPr>
@@ -3113,7 +3548,18 @@
           <w:sz w:val="18"/>
           <w:szCs w:val="18"/>
         </w:rPr>
-        <w:t>!section=Lost Villages</w:t>
+        <w:t xml:space="preserve">!section=Lost </w:t>
+      </w:r>
+      <w:proofErr w:type="spellStart"/>
+      <w:r>
+        <w:rPr>
+          <w:rFonts w:ascii="Aptos" w:hAnsi="Aptos" w:cs="Courier New"/>
+          <w:color w:val="000000" w:themeColor="text1"/>
+          <w:spacing w:val="8"/>
+          <w:sz w:val="18"/>
+          <w:szCs w:val="18"/>
+        </w:rPr>
+        <w:t>Villages</w:t>
       </w:r>
       <w:r>
         <w:rPr>
@@ -3133,7 +3579,18 @@
           <w:sz w:val="18"/>
           <w:szCs w:val="18"/>
         </w:rPr>
-        <w:t>title=false</w:t>
+        <w:t>title</w:t>
+      </w:r>
+      <w:proofErr w:type="spellEnd"/>
+      <w:r>
+        <w:rPr>
+          <w:rFonts w:ascii="Aptos" w:hAnsi="Aptos" w:cs="Courier New"/>
+          <w:color w:val="000000" w:themeColor="text1"/>
+          <w:spacing w:val="8"/>
+          <w:sz w:val="18"/>
+          <w:szCs w:val="18"/>
+        </w:rPr>
+        <w:t>=false</w:t>
       </w:r>
       <w:r>
         <w:rPr>
@@ -3186,6 +3643,7 @@
         </w:rPr>
         <w:t>[[</w:t>
       </w:r>
+      <w:proofErr w:type="spellStart"/>
       <w:proofErr w:type="gramStart"/>
       <w:r>
         <w:rPr>
@@ -3206,6 +3664,118 @@
           <w:sz w:val="18"/>
           <w:szCs w:val="18"/>
         </w:rPr>
+        <w:t>!section</w:t>
+      </w:r>
+      <w:proofErr w:type="spellEnd"/>
+      <w:r>
+        <w:rPr>
+          <w:rFonts w:ascii="Aptos" w:hAnsi="Aptos" w:cs="Courier New"/>
+          <w:color w:val="000000" w:themeColor="text1"/>
+          <w:spacing w:val="8"/>
+          <w:sz w:val="18"/>
+          <w:szCs w:val="18"/>
+        </w:rPr>
+        <w:t>=</w:t>
+      </w:r>
+      <w:r>
+        <w:rPr>
+          <w:rFonts w:ascii="Aptos" w:hAnsi="Aptos" w:cs="Courier New"/>
+          <w:color w:val="000000" w:themeColor="text1"/>
+          <w:spacing w:val="8"/>
+          <w:sz w:val="18"/>
+          <w:szCs w:val="18"/>
+        </w:rPr>
+        <w:t xml:space="preserve">Top </w:t>
+      </w:r>
+      <w:proofErr w:type="spellStart"/>
+      <w:r>
+        <w:rPr>
+          <w:rFonts w:ascii="Aptos" w:hAnsi="Aptos" w:cs="Courier New"/>
+          <w:color w:val="000000" w:themeColor="text1"/>
+          <w:spacing w:val="8"/>
+          <w:sz w:val="18"/>
+          <w:szCs w:val="18"/>
+        </w:rPr>
+        <w:t>Attractions:Unique</w:t>
+      </w:r>
+      <w:proofErr w:type="spellEnd"/>
+      <w:r>
+        <w:rPr>
+          <w:rFonts w:ascii="Aptos" w:hAnsi="Aptos" w:cs="Courier New"/>
+          <w:color w:val="000000" w:themeColor="text1"/>
+          <w:spacing w:val="8"/>
+          <w:sz w:val="18"/>
+          <w:szCs w:val="18"/>
+        </w:rPr>
+        <w:t xml:space="preserve"> Experiences</w:t>
+      </w:r>
+      <w:r>
+        <w:rPr>
+          <w:rFonts w:ascii="Aptos" w:hAnsi="Aptos" w:cs="Courier New"/>
+          <w:color w:val="000000" w:themeColor="text1"/>
+          <w:spacing w:val="8"/>
+          <w:sz w:val="18"/>
+          <w:szCs w:val="18"/>
+        </w:rPr>
+        <w:t>}}</w:t>
+      </w:r>
+    </w:p>
+    <w:p>
+      <w:pPr>
+        <w:rPr>
+          <w:rFonts w:ascii="Aptos" w:hAnsi="Aptos" w:cs="Courier New"/>
+          <w:color w:val="000000" w:themeColor="text1"/>
+          <w:spacing w:val="8"/>
+          <w:sz w:val="18"/>
+          <w:szCs w:val="18"/>
+          <w:lang w:val="fr-CA"/>
+        </w:rPr>
+      </w:pPr>
+    </w:p>
+    <w:p>
+      <w:pPr>
+        <w:rPr>
+          <w:rFonts w:ascii="Aptos" w:hAnsi="Aptos" w:cs="Courier New"/>
+          <w:color w:val="000000" w:themeColor="text1"/>
+          <w:spacing w:val="8"/>
+          <w:sz w:val="18"/>
+          <w:szCs w:val="18"/>
+          <w:lang w:val="fr-CA"/>
+        </w:rPr>
+      </w:pPr>
+      <w:r>
+        <w:rPr>
+          <w:rFonts w:ascii="Aptos" w:hAnsi="Aptos" w:cs="Courier New"/>
+          <w:color w:val="000000" w:themeColor="text1"/>
+          <w:spacing w:val="8"/>
+          <w:sz w:val="18"/>
+          <w:szCs w:val="18"/>
+          <w:lang w:val="fr-CA"/>
+        </w:rPr>
+        <w:t>{{</w:t>
+      </w:r>
+      <w:proofErr w:type="gramStart"/>
+      <w:r>
+        <w:rPr>
+          <w:rFonts w:ascii="Aptos" w:hAnsi="Aptos" w:cs="Courier New"/>
+          <w:color w:val="000000" w:themeColor="text1"/>
+          <w:spacing w:val="8"/>
+          <w:sz w:val="18"/>
+          <w:szCs w:val="18"/>
+          <w:lang w:val="fr-CA"/>
+        </w:rPr>
+        <w:t>TEMPLATE!1000-islands.docx</w:t>
+      </w:r>
+      <w:proofErr w:type="gramEnd"/>
+      <w:r>
+        <w:rPr>
+          <w:rFonts w:ascii="Aptos" w:hAnsi="Aptos" w:cs="Courier New"/>
+          <w:color w:val="000000" w:themeColor="text1"/>
+          <w:spacing w:val="8"/>
+          <w:sz w:val="18"/>
+          <w:szCs w:val="18"/>
+          <w:lang w:val="fr-CA"/>
+        </w:rPr>
         <w:t>!section=</w:t>
       </w:r>
       <w:r>
@@ -3215,88 +3785,21 @@
           <w:spacing w:val="8"/>
           <w:sz w:val="18"/>
           <w:szCs w:val="18"/>
-        </w:rPr>
-        <w:t>Top Attractions:Unique Experiences</w:t>
-      </w:r>
-      <w:r>
-        <w:rPr>
-          <w:rFonts w:ascii="Aptos" w:hAnsi="Aptos" w:cs="Courier New"/>
-          <w:color w:val="000000" w:themeColor="text1"/>
-          <w:spacing w:val="8"/>
-          <w:sz w:val="18"/>
-          <w:szCs w:val="18"/>
-        </w:rPr>
-        <w:t>}}</w:t>
-      </w:r>
-    </w:p>
-    <w:p>
-      <w:pPr>
-        <w:rPr>
-          <w:rFonts w:ascii="Aptos" w:hAnsi="Aptos" w:cs="Courier New"/>
-          <w:color w:val="000000" w:themeColor="text1"/>
-          <w:spacing w:val="8"/>
-          <w:sz w:val="18"/>
-          <w:szCs w:val="18"/>
-          <w:lang w:val="fr-CA"/>
-        </w:rPr>
-      </w:pPr>
-    </w:p>
-    <w:p>
-      <w:pPr>
-        <w:rPr>
-          <w:rFonts w:ascii="Aptos" w:hAnsi="Aptos" w:cs="Courier New"/>
-          <w:color w:val="000000" w:themeColor="text1"/>
-          <w:spacing w:val="8"/>
-          <w:sz w:val="18"/>
-          <w:szCs w:val="18"/>
-          <w:lang w:val="fr-CA"/>
-        </w:rPr>
-      </w:pPr>
-      <w:r>
-        <w:rPr>
-          <w:rFonts w:ascii="Aptos" w:hAnsi="Aptos" w:cs="Courier New"/>
-          <w:color w:val="000000" w:themeColor="text1"/>
-          <w:spacing w:val="8"/>
-          <w:sz w:val="18"/>
-          <w:szCs w:val="18"/>
-          <w:lang w:val="fr-CA"/>
-        </w:rPr>
-        <w:t>{{</w:t>
-      </w:r>
-      <w:proofErr w:type="gramStart"/>
-      <w:r>
-        <w:rPr>
-          <w:rFonts w:ascii="Aptos" w:hAnsi="Aptos" w:cs="Courier New"/>
-          <w:color w:val="000000" w:themeColor="text1"/>
-          <w:spacing w:val="8"/>
-          <w:sz w:val="18"/>
-          <w:szCs w:val="18"/>
-          <w:lang w:val="fr-CA"/>
-        </w:rPr>
-        <w:t>TEMPLATE!1000-islands.docx</w:t>
-      </w:r>
-      <w:proofErr w:type="gramEnd"/>
-      <w:r>
-        <w:rPr>
-          <w:rFonts w:ascii="Aptos" w:hAnsi="Aptos" w:cs="Courier New"/>
-          <w:color w:val="000000" w:themeColor="text1"/>
-          <w:spacing w:val="8"/>
-          <w:sz w:val="18"/>
-          <w:szCs w:val="18"/>
-          <w:lang w:val="fr-CA"/>
-        </w:rPr>
-        <w:t>!section=</w:t>
-      </w:r>
-      <w:r>
-        <w:rPr>
-          <w:rFonts w:ascii="Aptos" w:hAnsi="Aptos" w:cs="Courier New"/>
-          <w:color w:val="000000" w:themeColor="text1"/>
-          <w:spacing w:val="8"/>
-          <w:sz w:val="18"/>
-          <w:szCs w:val="18"/>
-          <w:lang w:val="fr-CA"/>
-        </w:rPr>
-        <w:t>Top Attractions</w:t>
+          <w:lang w:val="fr-CA"/>
+        </w:rPr>
+        <w:t xml:space="preserve">Top </w:t>
+      </w:r>
+      <w:proofErr w:type="spellStart"/>
+      <w:r>
+        <w:rPr>
+          <w:rFonts w:ascii="Aptos" w:hAnsi="Aptos" w:cs="Courier New"/>
+          <w:color w:val="000000" w:themeColor="text1"/>
+          <w:spacing w:val="8"/>
+          <w:sz w:val="18"/>
+          <w:szCs w:val="18"/>
+          <w:lang w:val="fr-CA"/>
+        </w:rPr>
+        <w:t>Attractions</w:t>
       </w:r>
       <w:r>
         <w:rPr>
@@ -3318,8 +3821,33 @@
           <w:szCs w:val="18"/>
           <w:lang w:val="fr-CA"/>
         </w:rPr>
-        <w:t>Unique Experiences</w:t>
-      </w:r>
+        <w:t>Unique</w:t>
+      </w:r>
+      <w:proofErr w:type="spellEnd"/>
+      <w:r>
+        <w:rPr>
+          <w:rFonts w:ascii="Aptos" w:hAnsi="Aptos" w:cs="Courier New"/>
+          <w:color w:val="000000" w:themeColor="text1"/>
+          <w:spacing w:val="8"/>
+          <w:sz w:val="18"/>
+          <w:szCs w:val="18"/>
+          <w:lang w:val="fr-CA"/>
+        </w:rPr>
+        <w:t xml:space="preserve"> </w:t>
+      </w:r>
+      <w:proofErr w:type="spellStart"/>
+      <w:r>
+        <w:rPr>
+          <w:rFonts w:ascii="Aptos" w:hAnsi="Aptos" w:cs="Courier New"/>
+          <w:color w:val="000000" w:themeColor="text1"/>
+          <w:spacing w:val="8"/>
+          <w:sz w:val="18"/>
+          <w:szCs w:val="18"/>
+          <w:lang w:val="fr-CA"/>
+        </w:rPr>
+        <w:t>Experiences</w:t>
+      </w:r>
+      <w:proofErr w:type="spellEnd"/>
       <w:r>
         <w:rPr>
           <w:rFonts w:ascii="Aptos" w:hAnsi="Aptos" w:cs="Courier New"/>
@@ -3390,6 +3918,7 @@
         </w:rPr>
         <w:t>[[</w:t>
       </w:r>
+      <w:proofErr w:type="spellStart"/>
       <w:proofErr w:type="gramStart"/>
       <w:r>
         <w:rPr>
@@ -3412,18 +3941,78 @@
           <w:szCs w:val="18"/>
           <w:lang w:val="fr-CA"/>
         </w:rPr>
-        <w:t>!section=Top Attractions:Unique Experiences</w:t>
-      </w:r>
-      <w:r>
-        <w:rPr>
-          <w:rFonts w:ascii="Aptos" w:hAnsi="Aptos" w:cs="Courier New"/>
-          <w:color w:val="000000" w:themeColor="text1"/>
-          <w:spacing w:val="8"/>
-          <w:sz w:val="18"/>
-          <w:szCs w:val="18"/>
-          <w:lang w:val="fr-CA"/>
-        </w:rPr>
-        <w:t>&amp;title=false</w:t>
+        <w:t>!section</w:t>
+      </w:r>
+      <w:proofErr w:type="spellEnd"/>
+      <w:r>
+        <w:rPr>
+          <w:rFonts w:ascii="Aptos" w:hAnsi="Aptos" w:cs="Courier New"/>
+          <w:color w:val="000000" w:themeColor="text1"/>
+          <w:spacing w:val="8"/>
+          <w:sz w:val="18"/>
+          <w:szCs w:val="18"/>
+          <w:lang w:val="fr-CA"/>
+        </w:rPr>
+        <w:t xml:space="preserve">=Top </w:t>
+      </w:r>
+      <w:proofErr w:type="spellStart"/>
+      <w:r>
+        <w:rPr>
+          <w:rFonts w:ascii="Aptos" w:hAnsi="Aptos" w:cs="Courier New"/>
+          <w:color w:val="000000" w:themeColor="text1"/>
+          <w:spacing w:val="8"/>
+          <w:sz w:val="18"/>
+          <w:szCs w:val="18"/>
+          <w:lang w:val="fr-CA"/>
+        </w:rPr>
+        <w:t>Attractions:Unique</w:t>
+      </w:r>
+      <w:proofErr w:type="spellEnd"/>
+      <w:r>
+        <w:rPr>
+          <w:rFonts w:ascii="Aptos" w:hAnsi="Aptos" w:cs="Courier New"/>
+          <w:color w:val="000000" w:themeColor="text1"/>
+          <w:spacing w:val="8"/>
+          <w:sz w:val="18"/>
+          <w:szCs w:val="18"/>
+          <w:lang w:val="fr-CA"/>
+        </w:rPr>
+        <w:t xml:space="preserve"> </w:t>
+      </w:r>
+      <w:proofErr w:type="spellStart"/>
+      <w:r>
+        <w:rPr>
+          <w:rFonts w:ascii="Aptos" w:hAnsi="Aptos" w:cs="Courier New"/>
+          <w:color w:val="000000" w:themeColor="text1"/>
+          <w:spacing w:val="8"/>
+          <w:sz w:val="18"/>
+          <w:szCs w:val="18"/>
+          <w:lang w:val="fr-CA"/>
+        </w:rPr>
+        <w:t>Experiences</w:t>
+      </w:r>
+      <w:r>
+        <w:rPr>
+          <w:rFonts w:ascii="Aptos" w:hAnsi="Aptos" w:cs="Courier New"/>
+          <w:color w:val="000000" w:themeColor="text1"/>
+          <w:spacing w:val="8"/>
+          <w:sz w:val="18"/>
+          <w:szCs w:val="18"/>
+          <w:lang w:val="fr-CA"/>
+        </w:rPr>
+        <w:t>&amp;title</w:t>
+      </w:r>
+      <w:proofErr w:type="spellEnd"/>
+      <w:r>
+        <w:rPr>
+          <w:rFonts w:ascii="Aptos" w:hAnsi="Aptos" w:cs="Courier New"/>
+          <w:color w:val="000000" w:themeColor="text1"/>
+          <w:spacing w:val="8"/>
+          <w:sz w:val="18"/>
+          <w:szCs w:val="18"/>
+          <w:lang w:val="fr-CA"/>
+        </w:rPr>
+        <w:t>=false</w:t>
       </w:r>
       <w:r>
         <w:rPr>
@@ -3495,6 +4084,7 @@
         </w:rPr>
         <w:t xml:space="preserve">!section=Top </w:t>
       </w:r>
+      <w:proofErr w:type="spellStart"/>
       <w:proofErr w:type="gramStart"/>
       <w:r>
         <w:rPr>
@@ -3507,28 +4097,53 @@
         </w:rPr>
         <w:t>Attractions:Unique</w:t>
       </w:r>
-      <w:proofErr w:type="gramEnd"/>
-      <w:r>
-        <w:rPr>
-          <w:rFonts w:ascii="Aptos" w:hAnsi="Aptos" w:cs="Courier New"/>
-          <w:color w:val="000000" w:themeColor="text1"/>
-          <w:spacing w:val="8"/>
-          <w:sz w:val="18"/>
-          <w:szCs w:val="18"/>
-          <w:lang w:val="fr-CA"/>
-        </w:rPr>
-        <w:t xml:space="preserve"> Experiences</w:t>
-      </w:r>
-      <w:r>
-        <w:rPr>
-          <w:rFonts w:ascii="Aptos" w:hAnsi="Aptos" w:cs="Courier New"/>
-          <w:color w:val="000000" w:themeColor="text1"/>
-          <w:spacing w:val="8"/>
-          <w:sz w:val="18"/>
-          <w:szCs w:val="18"/>
-          <w:lang w:val="fr-CA"/>
-        </w:rPr>
-        <w:t>&amp;title=false</w:t>
+      <w:proofErr w:type="spellEnd"/>
+      <w:proofErr w:type="gramEnd"/>
+      <w:r>
+        <w:rPr>
+          <w:rFonts w:ascii="Aptos" w:hAnsi="Aptos" w:cs="Courier New"/>
+          <w:color w:val="000000" w:themeColor="text1"/>
+          <w:spacing w:val="8"/>
+          <w:sz w:val="18"/>
+          <w:szCs w:val="18"/>
+          <w:lang w:val="fr-CA"/>
+        </w:rPr>
+        <w:t xml:space="preserve"> </w:t>
+      </w:r>
+      <w:proofErr w:type="spellStart"/>
+      <w:r>
+        <w:rPr>
+          <w:rFonts w:ascii="Aptos" w:hAnsi="Aptos" w:cs="Courier New"/>
+          <w:color w:val="000000" w:themeColor="text1"/>
+          <w:spacing w:val="8"/>
+          <w:sz w:val="18"/>
+          <w:szCs w:val="18"/>
+          <w:lang w:val="fr-CA"/>
+        </w:rPr>
+        <w:t>Experiences</w:t>
+      </w:r>
+      <w:r>
+        <w:rPr>
+          <w:rFonts w:ascii="Aptos" w:hAnsi="Aptos" w:cs="Courier New"/>
+          <w:color w:val="000000" w:themeColor="text1"/>
+          <w:spacing w:val="8"/>
+          <w:sz w:val="18"/>
+          <w:szCs w:val="18"/>
+          <w:lang w:val="fr-CA"/>
+        </w:rPr>
+        <w:t>&amp;title</w:t>
+      </w:r>
+      <w:proofErr w:type="spellEnd"/>
+      <w:r>
+        <w:rPr>
+          <w:rFonts w:ascii="Aptos" w:hAnsi="Aptos" w:cs="Courier New"/>
+          <w:color w:val="000000" w:themeColor="text1"/>
+          <w:spacing w:val="8"/>
+          <w:sz w:val="18"/>
+          <w:szCs w:val="18"/>
+          <w:lang w:val="fr-CA"/>
+        </w:rPr>
+        <w:t>=false</w:t>
       </w:r>
       <w:r>
         <w:rPr>

</xml_diff>

<commit_message>
create json folder and ref path
</commit_message>
<xml_diff>
--- a/assets/Keyword Parser Test Document.docx
+++ b/assets/Keyword Parser Test Document.docx
@@ -4160,7 +4160,195 @@
           <w:lang w:val="fr-CA"/>
         </w:rPr>
       </w:pPr>
-    </w:p>
+      <w:r>
+        <w:rPr>
+          <w:lang w:val="fr-CA"/>
+        </w:rPr>
+        <w:br w:type="page"/>
+      </w:r>
+    </w:p>
+    <w:p>
+      <w:pPr>
+        <w:pStyle w:val="Heading2"/>
+        <w:rPr>
+          <w:i/>
+          <w:iCs/>
+          <w:u w:val="single"/>
+        </w:rPr>
+      </w:pPr>
+      <w:r>
+        <w:rPr>
+          <w:i/>
+          <w:iCs/>
+          <w:u w:val="single"/>
+        </w:rPr>
+        <w:lastRenderedPageBreak/>
+        <w:t xml:space="preserve">JSON </w:t>
+      </w:r>
+      <w:r>
+        <w:rPr>
+          <w:i/>
+          <w:iCs/>
+          <w:u w:val="single"/>
+        </w:rPr>
+        <w:t>Keywords</w:t>
+      </w:r>
+    </w:p>
+    <w:p/>
+    <w:p>
+      <w:pPr>
+        <w:pStyle w:val="Subtitle"/>
+        <w:pBdr>
+          <w:top w:val="single" w:sz="4" w:space="1" w:color="auto"/>
+          <w:left w:val="single" w:sz="4" w:space="4" w:color="auto"/>
+          <w:bottom w:val="single" w:sz="4" w:space="1" w:color="auto"/>
+          <w:right w:val="single" w:sz="4" w:space="4" w:color="auto"/>
+        </w:pBdr>
+        <w:rPr>
+          <w:rStyle w:val="SubtleReference"/>
+        </w:rPr>
+      </w:pPr>
+      <w:r>
+        <w:rPr>
+          <w:rStyle w:val="SubtleReference"/>
+        </w:rPr>
+        <w:t>INJECT FULL JSON CONTENT</w:t>
+      </w:r>
+      <w:r>
+        <w:rPr>
+          <w:rStyle w:val="SubtleReference"/>
+        </w:rPr>
+        <w:t xml:space="preserve">: </w:t>
+      </w:r>
+      <w:r>
+        <w:rPr>
+          <w:rFonts w:ascii="Aptos" w:hAnsi="Aptos" w:cs="Courier New"/>
+          <w:color w:val="000000" w:themeColor="text1"/>
+          <w:spacing w:val="8"/>
+          <w:sz w:val="18"/>
+          <w:szCs w:val="18"/>
+        </w:rPr>
+        <w:t>[[</w:t>
+      </w:r>
+      <w:proofErr w:type="spellStart"/>
+      <w:proofErr w:type="gramStart"/>
+      <w:r>
+        <w:rPr>
+          <w:rFonts w:ascii="Aptos" w:hAnsi="Aptos" w:cs="Courier New"/>
+          <w:color w:val="000000" w:themeColor="text1"/>
+          <w:spacing w:val="8"/>
+          <w:sz w:val="18"/>
+          <w:szCs w:val="18"/>
+        </w:rPr>
+        <w:t>JSON!launch</w:t>
+      </w:r>
+      <w:proofErr w:type="gramEnd"/>
+      <w:r>
+        <w:rPr>
+          <w:rFonts w:ascii="Aptos" w:hAnsi="Aptos" w:cs="Courier New"/>
+          <w:color w:val="000000" w:themeColor="text1"/>
+          <w:spacing w:val="8"/>
+          <w:sz w:val="18"/>
+          <w:szCs w:val="18"/>
+        </w:rPr>
+        <w:t>.json</w:t>
+      </w:r>
+      <w:proofErr w:type="spellEnd"/>
+      <w:r>
+        <w:rPr>
+          <w:rFonts w:ascii="Aptos" w:hAnsi="Aptos" w:cs="Courier New"/>
+          <w:color w:val="000000" w:themeColor="text1"/>
+          <w:spacing w:val="8"/>
+          <w:sz w:val="18"/>
+          <w:szCs w:val="18"/>
+        </w:rPr>
+        <w:t>}}</w:t>
+      </w:r>
+    </w:p>
+    <w:p>
+      <w:pPr>
+        <w:rPr>
+          <w:rFonts w:ascii="Aptos" w:hAnsi="Aptos" w:cs="Courier New"/>
+          <w:color w:val="000000" w:themeColor="text1"/>
+          <w:spacing w:val="8"/>
+          <w:sz w:val="18"/>
+          <w:szCs w:val="18"/>
+        </w:rPr>
+      </w:pPr>
+    </w:p>
+    <w:p>
+      <w:pPr>
+        <w:rPr>
+          <w:rFonts w:ascii="Source Sans Pro" w:eastAsia="Times New Roman" w:hAnsi="Source Sans Pro" w:cs="Times New Roman"/>
+          <w:b/>
+          <w:bCs/>
+          <w:spacing w:val="-1"/>
+          <w:kern w:val="0"/>
+          <w:sz w:val="27"/>
+          <w:szCs w:val="27"/>
+          <w14:ligatures w14:val="none"/>
+        </w:rPr>
+      </w:pPr>
+      <w:r>
+        <w:rPr>
+          <w:rFonts w:ascii="Aptos" w:hAnsi="Aptos" w:cs="Courier New"/>
+          <w:color w:val="000000" w:themeColor="text1"/>
+          <w:spacing w:val="8"/>
+          <w:sz w:val="18"/>
+          <w:szCs w:val="18"/>
+        </w:rPr>
+        <w:t>{{</w:t>
+      </w:r>
+      <w:proofErr w:type="spellStart"/>
+      <w:proofErr w:type="gramStart"/>
+      <w:r>
+        <w:rPr>
+          <w:rFonts w:ascii="Aptos" w:hAnsi="Aptos" w:cs="Courier New"/>
+          <w:color w:val="000000" w:themeColor="text1"/>
+          <w:spacing w:val="8"/>
+          <w:sz w:val="18"/>
+          <w:szCs w:val="18"/>
+        </w:rPr>
+        <w:t>JSON!launch</w:t>
+      </w:r>
+      <w:proofErr w:type="gramEnd"/>
+      <w:r>
+        <w:rPr>
+          <w:rFonts w:ascii="Aptos" w:hAnsi="Aptos" w:cs="Courier New"/>
+          <w:color w:val="000000" w:themeColor="text1"/>
+          <w:spacing w:val="8"/>
+          <w:sz w:val="18"/>
+          <w:szCs w:val="18"/>
+        </w:rPr>
+        <w:t>.json</w:t>
+      </w:r>
+      <w:proofErr w:type="spellEnd"/>
+      <w:r>
+        <w:rPr>
+          <w:rFonts w:ascii="Aptos" w:hAnsi="Aptos" w:cs="Courier New"/>
+          <w:color w:val="000000" w:themeColor="text1"/>
+          <w:spacing w:val="8"/>
+          <w:sz w:val="18"/>
+          <w:szCs w:val="18"/>
+        </w:rPr>
+        <w:t>}}</w:t>
+      </w:r>
+    </w:p>
+    <w:p>
+      <w:pPr>
+        <w:rPr>
+          <w:rFonts w:ascii="Source Sans Pro" w:eastAsia="Times New Roman" w:hAnsi="Source Sans Pro" w:cs="Times New Roman"/>
+          <w:b/>
+          <w:bCs/>
+          <w:spacing w:val="-1"/>
+          <w:kern w:val="0"/>
+          <w:sz w:val="27"/>
+          <w:szCs w:val="27"/>
+          <w14:ligatures w14:val="none"/>
+        </w:rPr>
+      </w:pPr>
+    </w:p>
+    <w:p/>
     <w:sectPr>
       <w:pgSz w:w="12240" w:h="15840"/>
       <w:pgMar w:top="1440" w:right="1440" w:bottom="1440" w:left="1440" w:header="708" w:footer="708" w:gutter="0"/>
@@ -4621,7 +4809,6 @@
     <w:next w:val="Normal"/>
     <w:link w:val="Heading3Char"/>
     <w:uiPriority w:val="9"/>
-    <w:semiHidden/>
     <w:unhideWhenUsed/>
     <w:qFormat/>
     <w:rsid w:val="00D34976"/>
@@ -4828,7 +5015,6 @@
     <w:basedOn w:val="DefaultParagraphFont"/>
     <w:link w:val="Heading3"/>
     <w:uiPriority w:val="9"/>
-    <w:semiHidden/>
     <w:rsid w:val="00D34976"/>
     <w:rPr>
       <w:rFonts w:eastAsiaTheme="majorEastAsia" w:cstheme="majorBidi"/>

</xml_diff>

<commit_message>
just json file injection working
</commit_message>
<xml_diff>
--- a/assets/Keyword Parser Test Document.docx
+++ b/assets/Keyword Parser Test Document.docx
@@ -4230,6 +4230,36 @@
         </w:rPr>
         <w:t>[[</w:t>
       </w:r>
+      <w:r>
+        <w:rPr>
+          <w:rFonts w:ascii="Aptos" w:hAnsi="Aptos" w:cs="Courier New"/>
+          <w:color w:val="000000" w:themeColor="text1"/>
+          <w:spacing w:val="8"/>
+          <w:sz w:val="18"/>
+          <w:szCs w:val="18"/>
+        </w:rPr>
+        <w:t>JSON</w:t>
+      </w:r>
+      <w:r>
+        <w:rPr>
+          <w:rFonts w:ascii="Aptos" w:hAnsi="Aptos" w:cs="Courier New"/>
+          <w:color w:val="000000" w:themeColor="text1"/>
+          <w:spacing w:val="8"/>
+          <w:sz w:val="18"/>
+          <w:szCs w:val="18"/>
+        </w:rPr>
+        <w:t>!</w:t>
+      </w:r>
+      <w:r>
+        <w:rPr>
+          <w:rFonts w:ascii="Aptos" w:hAnsi="Aptos" w:cs="Courier New"/>
+          <w:color w:val="000000" w:themeColor="text1"/>
+          <w:spacing w:val="8"/>
+          <w:sz w:val="18"/>
+          <w:szCs w:val="18"/>
+        </w:rPr>
+        <w:t>!</w:t>
+      </w:r>
       <w:proofErr w:type="spellStart"/>
       <w:proofErr w:type="gramStart"/>
       <w:r>
@@ -4240,20 +4270,10 @@
           <w:sz w:val="18"/>
           <w:szCs w:val="18"/>
         </w:rPr>
-        <w:t>JSON!launch</w:t>
-      </w:r>
-      <w:proofErr w:type="gramEnd"/>
-      <w:r>
-        <w:rPr>
-          <w:rFonts w:ascii="Aptos" w:hAnsi="Aptos" w:cs="Courier New"/>
-          <w:color w:val="000000" w:themeColor="text1"/>
-          <w:spacing w:val="8"/>
-          <w:sz w:val="18"/>
-          <w:szCs w:val="18"/>
-        </w:rPr>
-        <w:t>.json</w:t>
+        <w:t>launch.json</w:t>
       </w:r>
       <w:proofErr w:type="spellEnd"/>
+      <w:proofErr w:type="gramEnd"/>
       <w:r>
         <w:rPr>
           <w:rFonts w:ascii="Aptos" w:hAnsi="Aptos" w:cs="Courier New"/>
@@ -4297,7 +4317,17 @@
           <w:sz w:val="18"/>
           <w:szCs w:val="18"/>
         </w:rPr>
-        <w:t>{{</w:t>
+        <w:t>{{JSON!</w:t>
+      </w:r>
+      <w:r>
+        <w:rPr>
+          <w:rFonts w:ascii="Aptos" w:hAnsi="Aptos" w:cs="Courier New"/>
+          <w:color w:val="000000" w:themeColor="text1"/>
+          <w:spacing w:val="8"/>
+          <w:sz w:val="18"/>
+          <w:szCs w:val="18"/>
+        </w:rPr>
+        <w:t>!</w:t>
       </w:r>
       <w:proofErr w:type="spellStart"/>
       <w:proofErr w:type="gramStart"/>
@@ -4309,20 +4339,10 @@
           <w:sz w:val="18"/>
           <w:szCs w:val="18"/>
         </w:rPr>
-        <w:t>JSON!launch</w:t>
-      </w:r>
-      <w:proofErr w:type="gramEnd"/>
-      <w:r>
-        <w:rPr>
-          <w:rFonts w:ascii="Aptos" w:hAnsi="Aptos" w:cs="Courier New"/>
-          <w:color w:val="000000" w:themeColor="text1"/>
-          <w:spacing w:val="8"/>
-          <w:sz w:val="18"/>
-          <w:szCs w:val="18"/>
-        </w:rPr>
-        <w:t>.json</w:t>
+        <w:t>launch.json</w:t>
       </w:r>
       <w:proofErr w:type="spellEnd"/>
+      <w:proofErr w:type="gramEnd"/>
       <w:r>
         <w:rPr>
           <w:rFonts w:ascii="Aptos" w:hAnsi="Aptos" w:cs="Courier New"/>

</xml_diff>

<commit_message>
full json injection complete
</commit_message>
<xml_diff>
--- a/assets/Keyword Parser Test Document.docx
+++ b/assets/Keyword Parser Test Document.docx
@@ -57,8 +57,6 @@
         </w:rPr>
         <w:t>[[</w:t>
       </w:r>
-      <w:proofErr w:type="spellStart"/>
-      <w:proofErr w:type="gramStart"/>
       <w:r>
         <w:rPr>
           <w:rStyle w:val="SubtleReference"/>
@@ -75,127 +73,57 @@
         </w:rPr>
         <w:t>TEXT</w:t>
       </w:r>
-      <w:proofErr w:type="gramEnd"/>
       <w:r>
         <w:rPr>
           <w:rStyle w:val="SubtleReference"/>
           <w:sz w:val="20"/>
           <w:szCs w:val="20"/>
         </w:rPr>
-        <w:t>!Enter</w:t>
-      </w:r>
-      <w:proofErr w:type="spellEnd"/>
-      <w:r>
+        <w:t>!Enter your full name!Joe Smith}}</w:t>
+      </w:r>
+    </w:p>
+    <w:p>
+      <w:pPr>
+        <w:pStyle w:val="Subtitle"/>
         <w:rPr>
           <w:rStyle w:val="SubtleReference"/>
           <w:sz w:val="20"/>
           <w:szCs w:val="20"/>
         </w:rPr>
-        <w:t xml:space="preserve"> your full </w:t>
-      </w:r>
-      <w:proofErr w:type="spellStart"/>
-      <w:proofErr w:type="gramStart"/>
-      <w:r>
+      </w:pPr>
+    </w:p>
+    <w:p>
+      <w:pPr>
+        <w:pStyle w:val="Subtitle"/>
         <w:rPr>
           <w:rStyle w:val="SubtleReference"/>
           <w:sz w:val="20"/>
           <w:szCs w:val="20"/>
         </w:rPr>
-        <w:t>name!Joe</w:t>
-      </w:r>
-      <w:proofErr w:type="spellEnd"/>
-      <w:proofErr w:type="gramEnd"/>
+      </w:pPr>
       <w:r>
         <w:rPr>
           <w:rStyle w:val="SubtleReference"/>
           <w:sz w:val="20"/>
           <w:szCs w:val="20"/>
         </w:rPr>
-        <w:t xml:space="preserve"> Smith}}</w:t>
-      </w:r>
-    </w:p>
-    <w:p>
-      <w:pPr>
-        <w:pStyle w:val="Subtitle"/>
+        <w:t>{{INPUT!</w:t>
+      </w:r>
+      <w:r>
         <w:rPr>
           <w:rStyle w:val="SubtleReference"/>
           <w:sz w:val="20"/>
           <w:szCs w:val="20"/>
         </w:rPr>
-      </w:pPr>
-    </w:p>
-    <w:p>
-      <w:pPr>
-        <w:pStyle w:val="Subtitle"/>
+        <w:t>TEXT</w:t>
+      </w:r>
+      <w:r>
         <w:rPr>
           <w:rStyle w:val="SubtleReference"/>
           <w:sz w:val="20"/>
           <w:szCs w:val="20"/>
         </w:rPr>
-      </w:pPr>
-      <w:r>
-        <w:rPr>
-          <w:rStyle w:val="SubtleReference"/>
-          <w:sz w:val="20"/>
-          <w:szCs w:val="20"/>
-        </w:rPr>
-        <w:t>{{</w:t>
-      </w:r>
-      <w:proofErr w:type="spellStart"/>
-      <w:proofErr w:type="gramStart"/>
-      <w:r>
-        <w:rPr>
-          <w:rStyle w:val="SubtleReference"/>
-          <w:sz w:val="20"/>
-          <w:szCs w:val="20"/>
-        </w:rPr>
-        <w:t>INPUT!</w:t>
-      </w:r>
-      <w:r>
-        <w:rPr>
-          <w:rStyle w:val="SubtleReference"/>
-          <w:sz w:val="20"/>
-          <w:szCs w:val="20"/>
-        </w:rPr>
-        <w:t>TEXT</w:t>
-      </w:r>
-      <w:proofErr w:type="gramEnd"/>
-      <w:r>
-        <w:rPr>
-          <w:rStyle w:val="SubtleReference"/>
-          <w:sz w:val="20"/>
-          <w:szCs w:val="20"/>
-        </w:rPr>
-        <w:t>!Enter</w:t>
-      </w:r>
-      <w:proofErr w:type="spellEnd"/>
-      <w:r>
-        <w:rPr>
-          <w:rStyle w:val="SubtleReference"/>
-          <w:sz w:val="20"/>
-          <w:szCs w:val="20"/>
-        </w:rPr>
-        <w:t xml:space="preserve"> your full </w:t>
-      </w:r>
-      <w:proofErr w:type="spellStart"/>
-      <w:proofErr w:type="gramStart"/>
-      <w:r>
-        <w:rPr>
-          <w:rStyle w:val="SubtleReference"/>
-          <w:sz w:val="20"/>
-          <w:szCs w:val="20"/>
-        </w:rPr>
-        <w:t>name!Joe</w:t>
-      </w:r>
-      <w:proofErr w:type="spellEnd"/>
-      <w:proofErr w:type="gramEnd"/>
-      <w:r>
-        <w:rPr>
-          <w:rStyle w:val="SubtleReference"/>
-          <w:sz w:val="20"/>
-          <w:szCs w:val="20"/>
-        </w:rPr>
-        <w:t xml:space="preserve"> Smith}}</w:t>
+        <w:t>!Enter your full name!Joe Smith}}</w:t>
       </w:r>
     </w:p>
     <w:p>
@@ -251,57 +179,21 @@
           <w:rStyle w:val="HTMLCode"/>
           <w:rFonts w:asciiTheme="minorHAnsi" w:eastAsiaTheme="majorEastAsia" w:hAnsiTheme="minorHAnsi" w:cstheme="majorBidi"/>
         </w:rPr>
-        <w:t>[[</w:t>
-      </w:r>
-      <w:proofErr w:type="spellStart"/>
-      <w:proofErr w:type="gramStart"/>
+        <w:t>[[INPUT!</w:t>
+      </w:r>
       <w:r>
         <w:rPr>
           <w:rStyle w:val="HTMLCode"/>
           <w:rFonts w:asciiTheme="minorHAnsi" w:eastAsiaTheme="majorEastAsia" w:hAnsiTheme="minorHAnsi" w:cstheme="majorBidi"/>
         </w:rPr>
-        <w:t>INPUT!</w:t>
+        <w:t>AREA</w:t>
       </w:r>
       <w:r>
         <w:rPr>
           <w:rStyle w:val="HTMLCode"/>
           <w:rFonts w:asciiTheme="minorHAnsi" w:eastAsiaTheme="majorEastAsia" w:hAnsiTheme="minorHAnsi" w:cstheme="majorBidi"/>
         </w:rPr>
-        <w:t>AREA</w:t>
-      </w:r>
-      <w:proofErr w:type="gramEnd"/>
-      <w:r>
-        <w:rPr>
-          <w:rStyle w:val="HTMLCode"/>
-          <w:rFonts w:asciiTheme="minorHAnsi" w:eastAsiaTheme="majorEastAsia" w:hAnsiTheme="minorHAnsi" w:cstheme="majorBidi"/>
-        </w:rPr>
-        <w:t>!Executive</w:t>
-      </w:r>
-      <w:proofErr w:type="spellEnd"/>
-      <w:r>
-        <w:rPr>
-          <w:rStyle w:val="HTMLCode"/>
-          <w:rFonts w:asciiTheme="minorHAnsi" w:eastAsiaTheme="majorEastAsia" w:hAnsiTheme="minorHAnsi" w:cstheme="majorBidi"/>
-        </w:rPr>
-        <w:t xml:space="preserve"> </w:t>
-      </w:r>
-      <w:proofErr w:type="spellStart"/>
-      <w:proofErr w:type="gramStart"/>
-      <w:r>
-        <w:rPr>
-          <w:rStyle w:val="HTMLCode"/>
-          <w:rFonts w:asciiTheme="minorHAnsi" w:eastAsiaTheme="majorEastAsia" w:hAnsiTheme="minorHAnsi" w:cstheme="majorBidi"/>
-        </w:rPr>
-        <w:t>Summary!Place</w:t>
-      </w:r>
-      <w:proofErr w:type="spellEnd"/>
-      <w:proofErr w:type="gramEnd"/>
-      <w:r>
-        <w:rPr>
-          <w:rStyle w:val="HTMLCode"/>
-          <w:rFonts w:asciiTheme="minorHAnsi" w:eastAsiaTheme="majorEastAsia" w:hAnsiTheme="minorHAnsi" w:cstheme="majorBidi"/>
-        </w:rPr>
-        <w:t xml:space="preserve"> Text Here…!400}}</w:t>
+        <w:t>!Executive Summary!Place Text Here…!400}}</w:t>
       </w:r>
     </w:p>
     <w:p>
@@ -330,18 +222,7 @@
           <w:color w:val="000000" w:themeColor="text1"/>
           <w:shd w:val="clear" w:color="auto" w:fill="F8F9FB"/>
         </w:rPr>
-        <w:t>{{</w:t>
-      </w:r>
-      <w:proofErr w:type="spellStart"/>
-      <w:proofErr w:type="gramStart"/>
-      <w:r>
-        <w:rPr>
-          <w:rStyle w:val="HTMLCode"/>
-          <w:rFonts w:ascii="Aptos Light" w:eastAsiaTheme="majorEastAsia" w:hAnsi="Aptos Light" w:cs="Arial"/>
-          <w:color w:val="000000" w:themeColor="text1"/>
-          <w:shd w:val="clear" w:color="auto" w:fill="F8F9FB"/>
-        </w:rPr>
-        <w:t>INPUT!</w:t>
+        <w:t>{{INPUT!</w:t>
       </w:r>
       <w:r>
         <w:rPr>
@@ -352,47 +233,14 @@
         </w:rPr>
         <w:t>AREA</w:t>
       </w:r>
-      <w:proofErr w:type="gramEnd"/>
-      <w:r>
-        <w:rPr>
-          <w:rStyle w:val="HTMLCode"/>
-          <w:rFonts w:ascii="Aptos Light" w:eastAsiaTheme="majorEastAsia" w:hAnsi="Aptos Light" w:cs="Arial"/>
-          <w:color w:val="000000" w:themeColor="text1"/>
-          <w:shd w:val="clear" w:color="auto" w:fill="F8F9FB"/>
-        </w:rPr>
-        <w:t>!Executive</w:t>
-      </w:r>
-      <w:proofErr w:type="spellEnd"/>
-      <w:r>
-        <w:rPr>
-          <w:rStyle w:val="HTMLCode"/>
-          <w:rFonts w:ascii="Aptos Light" w:eastAsiaTheme="majorEastAsia" w:hAnsi="Aptos Light" w:cs="Arial"/>
-          <w:color w:val="000000" w:themeColor="text1"/>
-          <w:shd w:val="clear" w:color="auto" w:fill="F8F9FB"/>
-        </w:rPr>
-        <w:t xml:space="preserve"> </w:t>
-      </w:r>
-      <w:proofErr w:type="spellStart"/>
-      <w:proofErr w:type="gramStart"/>
-      <w:r>
-        <w:rPr>
-          <w:rStyle w:val="HTMLCode"/>
-          <w:rFonts w:ascii="Aptos Light" w:eastAsiaTheme="majorEastAsia" w:hAnsi="Aptos Light" w:cs="Arial"/>
-          <w:color w:val="000000" w:themeColor="text1"/>
-          <w:shd w:val="clear" w:color="auto" w:fill="F8F9FB"/>
-        </w:rPr>
-        <w:t>Summary!Place</w:t>
-      </w:r>
-      <w:proofErr w:type="spellEnd"/>
-      <w:proofErr w:type="gramEnd"/>
-      <w:r>
-        <w:rPr>
-          <w:rStyle w:val="HTMLCode"/>
-          <w:rFonts w:ascii="Aptos Light" w:eastAsiaTheme="majorEastAsia" w:hAnsi="Aptos Light" w:cs="Arial"/>
-          <w:color w:val="000000" w:themeColor="text1"/>
-          <w:shd w:val="clear" w:color="auto" w:fill="F8F9FB"/>
-        </w:rPr>
-        <w:t xml:space="preserve"> Text Here…!400}}</w:t>
+      <w:r>
+        <w:rPr>
+          <w:rStyle w:val="HTMLCode"/>
+          <w:rFonts w:ascii="Aptos Light" w:eastAsiaTheme="majorEastAsia" w:hAnsi="Aptos Light" w:cs="Arial"/>
+          <w:color w:val="000000" w:themeColor="text1"/>
+          <w:shd w:val="clear" w:color="auto" w:fill="F8F9FB"/>
+        </w:rPr>
+        <w:t>!Executive Summary!Place Text Here…!400}}</w:t>
       </w:r>
     </w:p>
     <w:p>
@@ -446,10 +294,49 @@
           <w:color w:val="000000" w:themeColor="text1"/>
           <w:shd w:val="clear" w:color="auto" w:fill="F8F9FB"/>
         </w:rPr>
-        <w:t>[[</w:t>
-      </w:r>
-      <w:proofErr w:type="spellStart"/>
-      <w:proofErr w:type="gramStart"/>
+        <w:t>[[INPUT!</w:t>
+      </w:r>
+      <w:r>
+        <w:rPr>
+          <w:rStyle w:val="HTMLCode"/>
+          <w:rFonts w:ascii="Aptos Light" w:eastAsiaTheme="majorEastAsia" w:hAnsi="Aptos Light" w:cs="Arial"/>
+          <w:color w:val="000000" w:themeColor="text1"/>
+          <w:shd w:val="clear" w:color="auto" w:fill="F8F9FB"/>
+        </w:rPr>
+        <w:t>DATE</w:t>
+      </w:r>
+      <w:r>
+        <w:rPr>
+          <w:rStyle w:val="HTMLCode"/>
+          <w:rFonts w:ascii="Aptos Light" w:eastAsiaTheme="majorEastAsia" w:hAnsi="Aptos Light" w:cs="Arial"/>
+          <w:color w:val="000000" w:themeColor="text1"/>
+          <w:shd w:val="clear" w:color="auto" w:fill="F8F9FB"/>
+        </w:rPr>
+        <w:t>!Enter DOB!1964/11/05!YYY/MM/DD}}</w:t>
+      </w:r>
+    </w:p>
+    <w:p>
+      <w:pPr>
+        <w:rPr>
+          <w:rStyle w:val="HTMLCode"/>
+          <w:rFonts w:ascii="Aptos Light" w:eastAsiaTheme="majorEastAsia" w:hAnsi="Aptos Light" w:cs="Arial"/>
+          <w:color w:val="000000" w:themeColor="text1"/>
+          <w:sz w:val="18"/>
+          <w:szCs w:val="18"/>
+          <w:shd w:val="clear" w:color="auto" w:fill="F8F9FB"/>
+        </w:rPr>
+      </w:pPr>
+    </w:p>
+    <w:p>
+      <w:r>
+        <w:rPr>
+          <w:rStyle w:val="HTMLCode"/>
+          <w:rFonts w:ascii="Aptos Light" w:eastAsiaTheme="majorEastAsia" w:hAnsi="Aptos Light" w:cs="Arial"/>
+          <w:color w:val="000000" w:themeColor="text1"/>
+          <w:shd w:val="clear" w:color="auto" w:fill="F8F9FB"/>
+        </w:rPr>
+        <w:t>{{</w:t>
+      </w:r>
       <w:r>
         <w:rPr>
           <w:rStyle w:val="HTMLCode"/>
@@ -468,128 +355,14 @@
         </w:rPr>
         <w:t>DATE</w:t>
       </w:r>
-      <w:proofErr w:type="gramEnd"/>
-      <w:r>
-        <w:rPr>
-          <w:rStyle w:val="HTMLCode"/>
-          <w:rFonts w:ascii="Aptos Light" w:eastAsiaTheme="majorEastAsia" w:hAnsi="Aptos Light" w:cs="Arial"/>
-          <w:color w:val="000000" w:themeColor="text1"/>
-          <w:shd w:val="clear" w:color="auto" w:fill="F8F9FB"/>
-        </w:rPr>
-        <w:t>!Enter</w:t>
-      </w:r>
-      <w:proofErr w:type="spellEnd"/>
-      <w:r>
-        <w:rPr>
-          <w:rStyle w:val="HTMLCode"/>
-          <w:rFonts w:ascii="Aptos Light" w:eastAsiaTheme="majorEastAsia" w:hAnsi="Aptos Light" w:cs="Arial"/>
-          <w:color w:val="000000" w:themeColor="text1"/>
-          <w:shd w:val="clear" w:color="auto" w:fill="F8F9FB"/>
-        </w:rPr>
-        <w:t xml:space="preserve"> DOB!1964/11/</w:t>
-      </w:r>
-      <w:proofErr w:type="gramStart"/>
-      <w:r>
-        <w:rPr>
-          <w:rStyle w:val="HTMLCode"/>
-          <w:rFonts w:ascii="Aptos Light" w:eastAsiaTheme="majorEastAsia" w:hAnsi="Aptos Light" w:cs="Arial"/>
-          <w:color w:val="000000" w:themeColor="text1"/>
-          <w:shd w:val="clear" w:color="auto" w:fill="F8F9FB"/>
-        </w:rPr>
-        <w:t>05!YYY</w:t>
-      </w:r>
-      <w:proofErr w:type="gramEnd"/>
-      <w:r>
-        <w:rPr>
-          <w:rStyle w:val="HTMLCode"/>
-          <w:rFonts w:ascii="Aptos Light" w:eastAsiaTheme="majorEastAsia" w:hAnsi="Aptos Light" w:cs="Arial"/>
-          <w:color w:val="000000" w:themeColor="text1"/>
-          <w:shd w:val="clear" w:color="auto" w:fill="F8F9FB"/>
-        </w:rPr>
-        <w:t>/MM/DD}}</w:t>
-      </w:r>
-    </w:p>
-    <w:p>
-      <w:pPr>
-        <w:rPr>
-          <w:rStyle w:val="HTMLCode"/>
-          <w:rFonts w:ascii="Aptos Light" w:eastAsiaTheme="majorEastAsia" w:hAnsi="Aptos Light" w:cs="Arial"/>
-          <w:color w:val="000000" w:themeColor="text1"/>
-          <w:sz w:val="18"/>
-          <w:szCs w:val="18"/>
-          <w:shd w:val="clear" w:color="auto" w:fill="F8F9FB"/>
-        </w:rPr>
-      </w:pPr>
-    </w:p>
-    <w:p>
-      <w:r>
-        <w:rPr>
-          <w:rStyle w:val="HTMLCode"/>
-          <w:rFonts w:ascii="Aptos Light" w:eastAsiaTheme="majorEastAsia" w:hAnsi="Aptos Light" w:cs="Arial"/>
-          <w:color w:val="000000" w:themeColor="text1"/>
-          <w:shd w:val="clear" w:color="auto" w:fill="F8F9FB"/>
-        </w:rPr>
-        <w:t>{{</w:t>
-      </w:r>
-      <w:proofErr w:type="spellStart"/>
-      <w:proofErr w:type="gramStart"/>
-      <w:r>
-        <w:rPr>
-          <w:rStyle w:val="HTMLCode"/>
-          <w:rFonts w:ascii="Aptos Light" w:eastAsiaTheme="majorEastAsia" w:hAnsi="Aptos Light" w:cs="Arial"/>
-          <w:color w:val="000000" w:themeColor="text1"/>
-          <w:shd w:val="clear" w:color="auto" w:fill="F8F9FB"/>
-        </w:rPr>
-        <w:t>INPUT!</w:t>
-      </w:r>
-      <w:r>
-        <w:rPr>
-          <w:rStyle w:val="HTMLCode"/>
-          <w:rFonts w:ascii="Aptos Light" w:eastAsiaTheme="majorEastAsia" w:hAnsi="Aptos Light" w:cs="Arial"/>
-          <w:color w:val="000000" w:themeColor="text1"/>
-          <w:shd w:val="clear" w:color="auto" w:fill="F8F9FB"/>
-        </w:rPr>
-        <w:t>DATE</w:t>
-      </w:r>
-      <w:proofErr w:type="gramEnd"/>
-      <w:r>
-        <w:rPr>
-          <w:rStyle w:val="HTMLCode"/>
-          <w:rFonts w:ascii="Aptos Light" w:eastAsiaTheme="majorEastAsia" w:hAnsi="Aptos Light" w:cs="Arial"/>
-          <w:color w:val="000000" w:themeColor="text1"/>
-          <w:shd w:val="clear" w:color="auto" w:fill="F8F9FB"/>
-        </w:rPr>
-        <w:t>!Enter</w:t>
-      </w:r>
-      <w:proofErr w:type="spellEnd"/>
-      <w:r>
-        <w:rPr>
-          <w:rStyle w:val="HTMLCode"/>
-          <w:rFonts w:ascii="Aptos Light" w:eastAsiaTheme="majorEastAsia" w:hAnsi="Aptos Light" w:cs="Arial"/>
-          <w:color w:val="000000" w:themeColor="text1"/>
-          <w:shd w:val="clear" w:color="auto" w:fill="F8F9FB"/>
-        </w:rPr>
-        <w:t xml:space="preserve"> DOB!1964/11/</w:t>
-      </w:r>
-      <w:proofErr w:type="gramStart"/>
-      <w:r>
-        <w:rPr>
-          <w:rStyle w:val="HTMLCode"/>
-          <w:rFonts w:ascii="Aptos Light" w:eastAsiaTheme="majorEastAsia" w:hAnsi="Aptos Light" w:cs="Arial"/>
-          <w:color w:val="000000" w:themeColor="text1"/>
-          <w:shd w:val="clear" w:color="auto" w:fill="F8F9FB"/>
-        </w:rPr>
-        <w:t>05!YYY</w:t>
-      </w:r>
-      <w:proofErr w:type="gramEnd"/>
-      <w:r>
-        <w:rPr>
-          <w:rStyle w:val="HTMLCode"/>
-          <w:rFonts w:ascii="Aptos Light" w:eastAsiaTheme="majorEastAsia" w:hAnsi="Aptos Light" w:cs="Arial"/>
-          <w:color w:val="000000" w:themeColor="text1"/>
-          <w:shd w:val="clear" w:color="auto" w:fill="F8F9FB"/>
-        </w:rPr>
-        <w:t>/MM/DD}}</w:t>
+      <w:r>
+        <w:rPr>
+          <w:rStyle w:val="HTMLCode"/>
+          <w:rFonts w:ascii="Aptos Light" w:eastAsiaTheme="majorEastAsia" w:hAnsi="Aptos Light" w:cs="Arial"/>
+          <w:color w:val="000000" w:themeColor="text1"/>
+          <w:shd w:val="clear" w:color="auto" w:fill="F8F9FB"/>
+        </w:rPr>
+        <w:t>!Enter DOB!1964/11/05!YYY/MM/DD}}</w:t>
       </w:r>
     </w:p>
     <w:p>
@@ -647,8 +420,6 @@
         </w:rPr>
         <w:t>[[</w:t>
       </w:r>
-      <w:proofErr w:type="spellStart"/>
-      <w:proofErr w:type="gramStart"/>
       <w:r>
         <w:rPr>
           <w:rStyle w:val="HTMLCode"/>
@@ -671,127 +442,51 @@
         </w:rPr>
         <w:t>SELECT</w:t>
       </w:r>
-      <w:proofErr w:type="gramEnd"/>
-      <w:r>
-        <w:rPr>
-          <w:rStyle w:val="HTMLCode"/>
-          <w:rFonts w:ascii="Aptos Light" w:eastAsiaTheme="majorEastAsia" w:hAnsi="Aptos Light" w:cs="Arial"/>
-          <w:color w:val="000000" w:themeColor="text1"/>
-          <w:sz w:val="18"/>
-          <w:szCs w:val="18"/>
-          <w:shd w:val="clear" w:color="auto" w:fill="F8F9FB"/>
-        </w:rPr>
-        <w:t>!Select</w:t>
-      </w:r>
-      <w:proofErr w:type="spellEnd"/>
-      <w:r>
-        <w:rPr>
-          <w:rStyle w:val="HTMLCode"/>
-          <w:rFonts w:ascii="Aptos Light" w:eastAsiaTheme="majorEastAsia" w:hAnsi="Aptos Light" w:cs="Arial"/>
-          <w:color w:val="000000" w:themeColor="text1"/>
-          <w:sz w:val="18"/>
-          <w:szCs w:val="18"/>
-          <w:shd w:val="clear" w:color="auto" w:fill="F8F9FB"/>
-        </w:rPr>
-        <w:t xml:space="preserve"> </w:t>
-      </w:r>
-      <w:proofErr w:type="spellStart"/>
-      <w:proofErr w:type="gramStart"/>
-      <w:r>
-        <w:rPr>
-          <w:rStyle w:val="HTMLCode"/>
-          <w:rFonts w:ascii="Aptos Light" w:eastAsiaTheme="majorEastAsia" w:hAnsi="Aptos Light" w:cs="Arial"/>
-          <w:color w:val="000000" w:themeColor="text1"/>
-          <w:sz w:val="18"/>
-          <w:szCs w:val="18"/>
-          <w:shd w:val="clear" w:color="auto" w:fill="F8F9FB"/>
-        </w:rPr>
-        <w:t>Rank!General</w:t>
-      </w:r>
-      <w:proofErr w:type="gramEnd"/>
-      <w:r>
-        <w:rPr>
-          <w:rStyle w:val="HTMLCode"/>
-          <w:rFonts w:ascii="Aptos Light" w:eastAsiaTheme="majorEastAsia" w:hAnsi="Aptos Light" w:cs="Arial"/>
-          <w:color w:val="000000" w:themeColor="text1"/>
-          <w:sz w:val="18"/>
-          <w:szCs w:val="18"/>
-          <w:shd w:val="clear" w:color="auto" w:fill="F8F9FB"/>
-        </w:rPr>
-        <w:t>,</w:t>
-      </w:r>
-      <w:proofErr w:type="gramStart"/>
-      <w:r>
-        <w:rPr>
-          <w:rStyle w:val="HTMLCode"/>
-          <w:rFonts w:ascii="Aptos Light" w:eastAsiaTheme="majorEastAsia" w:hAnsi="Aptos Light" w:cs="Arial"/>
-          <w:color w:val="000000" w:themeColor="text1"/>
-          <w:sz w:val="18"/>
-          <w:szCs w:val="18"/>
-          <w:shd w:val="clear" w:color="auto" w:fill="F8F9FB"/>
-        </w:rPr>
-        <w:t>Captain,Major</w:t>
-      </w:r>
-      <w:proofErr w:type="spellEnd"/>
-      <w:proofErr w:type="gramEnd"/>
-      <w:r>
-        <w:rPr>
-          <w:rStyle w:val="HTMLCode"/>
-          <w:rFonts w:ascii="Aptos Light" w:eastAsiaTheme="majorEastAsia" w:hAnsi="Aptos Light" w:cs="Arial"/>
-          <w:color w:val="000000" w:themeColor="text1"/>
-          <w:sz w:val="18"/>
-          <w:szCs w:val="18"/>
-          <w:shd w:val="clear" w:color="auto" w:fill="F8F9FB"/>
-        </w:rPr>
-        <w:t>}}</w:t>
-      </w:r>
-    </w:p>
-    <w:p>
-      <w:pPr>
-        <w:rPr>
-          <w:rStyle w:val="HTMLCode"/>
-          <w:rFonts w:ascii="Aptos Light" w:eastAsiaTheme="majorEastAsia" w:hAnsi="Aptos Light" w:cs="Arial"/>
-          <w:color w:val="000000" w:themeColor="text1"/>
-          <w:sz w:val="18"/>
-          <w:szCs w:val="18"/>
-          <w:shd w:val="clear" w:color="auto" w:fill="F8F9FB"/>
-        </w:rPr>
-      </w:pPr>
-    </w:p>
-    <w:p>
-      <w:pPr>
-        <w:rPr>
-          <w:rStyle w:val="HTMLCode"/>
-          <w:rFonts w:ascii="Aptos Light" w:eastAsiaTheme="majorEastAsia" w:hAnsi="Aptos Light" w:cs="Arial"/>
-          <w:color w:val="000000" w:themeColor="text1"/>
-          <w:sz w:val="18"/>
-          <w:szCs w:val="18"/>
-          <w:shd w:val="clear" w:color="auto" w:fill="F8F9FB"/>
-        </w:rPr>
-      </w:pPr>
-      <w:r>
-        <w:rPr>
-          <w:rStyle w:val="HTMLCode"/>
-          <w:rFonts w:ascii="Aptos Light" w:eastAsiaTheme="majorEastAsia" w:hAnsi="Aptos Light" w:cs="Arial"/>
-          <w:color w:val="000000" w:themeColor="text1"/>
-          <w:sz w:val="18"/>
-          <w:szCs w:val="18"/>
-          <w:shd w:val="clear" w:color="auto" w:fill="F8F9FB"/>
-        </w:rPr>
-        <w:t>{{</w:t>
-      </w:r>
-      <w:proofErr w:type="spellStart"/>
-      <w:proofErr w:type="gramStart"/>
-      <w:r>
-        <w:rPr>
-          <w:rStyle w:val="HTMLCode"/>
-          <w:rFonts w:ascii="Aptos Light" w:eastAsiaTheme="majorEastAsia" w:hAnsi="Aptos Light" w:cs="Arial"/>
-          <w:color w:val="000000" w:themeColor="text1"/>
-          <w:sz w:val="18"/>
-          <w:szCs w:val="18"/>
-          <w:shd w:val="clear" w:color="auto" w:fill="F8F9FB"/>
-        </w:rPr>
-        <w:t>INPUT!</w:t>
+      <w:r>
+        <w:rPr>
+          <w:rStyle w:val="HTMLCode"/>
+          <w:rFonts w:ascii="Aptos Light" w:eastAsiaTheme="majorEastAsia" w:hAnsi="Aptos Light" w:cs="Arial"/>
+          <w:color w:val="000000" w:themeColor="text1"/>
+          <w:sz w:val="18"/>
+          <w:szCs w:val="18"/>
+          <w:shd w:val="clear" w:color="auto" w:fill="F8F9FB"/>
+        </w:rPr>
+        <w:t>!Select Rank!General,Captain,Major}}</w:t>
+      </w:r>
+    </w:p>
+    <w:p>
+      <w:pPr>
+        <w:rPr>
+          <w:rStyle w:val="HTMLCode"/>
+          <w:rFonts w:ascii="Aptos Light" w:eastAsiaTheme="majorEastAsia" w:hAnsi="Aptos Light" w:cs="Arial"/>
+          <w:color w:val="000000" w:themeColor="text1"/>
+          <w:sz w:val="18"/>
+          <w:szCs w:val="18"/>
+          <w:shd w:val="clear" w:color="auto" w:fill="F8F9FB"/>
+        </w:rPr>
+      </w:pPr>
+    </w:p>
+    <w:p>
+      <w:pPr>
+        <w:rPr>
+          <w:rStyle w:val="HTMLCode"/>
+          <w:rFonts w:ascii="Aptos Light" w:eastAsiaTheme="majorEastAsia" w:hAnsi="Aptos Light" w:cs="Arial"/>
+          <w:color w:val="000000" w:themeColor="text1"/>
+          <w:sz w:val="18"/>
+          <w:szCs w:val="18"/>
+          <w:shd w:val="clear" w:color="auto" w:fill="F8F9FB"/>
+        </w:rPr>
+      </w:pPr>
+      <w:r>
+        <w:rPr>
+          <w:rStyle w:val="HTMLCode"/>
+          <w:rFonts w:ascii="Aptos Light" w:eastAsiaTheme="majorEastAsia" w:hAnsi="Aptos Light" w:cs="Arial"/>
+          <w:color w:val="000000" w:themeColor="text1"/>
+          <w:sz w:val="18"/>
+          <w:szCs w:val="18"/>
+          <w:shd w:val="clear" w:color="auto" w:fill="F8F9FB"/>
+        </w:rPr>
+        <w:t>{{INPUT!</w:t>
       </w:r>
       <w:r>
         <w:rPr>
@@ -804,79 +499,16 @@
         </w:rPr>
         <w:t>SELECT</w:t>
       </w:r>
-      <w:proofErr w:type="gramEnd"/>
-      <w:r>
-        <w:rPr>
-          <w:rStyle w:val="HTMLCode"/>
-          <w:rFonts w:ascii="Aptos Light" w:eastAsiaTheme="majorEastAsia" w:hAnsi="Aptos Light" w:cs="Arial"/>
-          <w:color w:val="000000" w:themeColor="text1"/>
-          <w:sz w:val="18"/>
-          <w:szCs w:val="18"/>
-          <w:shd w:val="clear" w:color="auto" w:fill="F8F9FB"/>
-        </w:rPr>
-        <w:t>!Select</w:t>
-      </w:r>
-      <w:proofErr w:type="spellEnd"/>
-      <w:r>
-        <w:rPr>
-          <w:rStyle w:val="HTMLCode"/>
-          <w:rFonts w:ascii="Aptos Light" w:eastAsiaTheme="majorEastAsia" w:hAnsi="Aptos Light" w:cs="Arial"/>
-          <w:color w:val="000000" w:themeColor="text1"/>
-          <w:sz w:val="18"/>
-          <w:szCs w:val="18"/>
-          <w:shd w:val="clear" w:color="auto" w:fill="F8F9FB"/>
-        </w:rPr>
-        <w:t xml:space="preserve"> </w:t>
-      </w:r>
-      <w:proofErr w:type="spellStart"/>
-      <w:proofErr w:type="gramStart"/>
-      <w:r>
-        <w:rPr>
-          <w:rStyle w:val="HTMLCode"/>
-          <w:rFonts w:ascii="Aptos Light" w:eastAsiaTheme="majorEastAsia" w:hAnsi="Aptos Light" w:cs="Arial"/>
-          <w:color w:val="000000" w:themeColor="text1"/>
-          <w:sz w:val="18"/>
-          <w:szCs w:val="18"/>
-          <w:shd w:val="clear" w:color="auto" w:fill="F8F9FB"/>
-        </w:rPr>
-        <w:t>Rank!General</w:t>
-      </w:r>
-      <w:proofErr w:type="gramEnd"/>
-      <w:r>
-        <w:rPr>
-          <w:rStyle w:val="HTMLCode"/>
-          <w:rFonts w:ascii="Aptos Light" w:eastAsiaTheme="majorEastAsia" w:hAnsi="Aptos Light" w:cs="Arial"/>
-          <w:color w:val="000000" w:themeColor="text1"/>
-          <w:sz w:val="18"/>
-          <w:szCs w:val="18"/>
-          <w:shd w:val="clear" w:color="auto" w:fill="F8F9FB"/>
-        </w:rPr>
-        <w:t>,</w:t>
-      </w:r>
-      <w:proofErr w:type="gramStart"/>
-      <w:r>
-        <w:rPr>
-          <w:rStyle w:val="HTMLCode"/>
-          <w:rFonts w:ascii="Aptos Light" w:eastAsiaTheme="majorEastAsia" w:hAnsi="Aptos Light" w:cs="Arial"/>
-          <w:color w:val="000000" w:themeColor="text1"/>
-          <w:sz w:val="18"/>
-          <w:szCs w:val="18"/>
-          <w:shd w:val="clear" w:color="auto" w:fill="F8F9FB"/>
-        </w:rPr>
-        <w:t>Captain,Major</w:t>
-      </w:r>
-      <w:proofErr w:type="spellEnd"/>
-      <w:proofErr w:type="gramEnd"/>
-      <w:r>
-        <w:rPr>
-          <w:rStyle w:val="HTMLCode"/>
-          <w:rFonts w:ascii="Aptos Light" w:eastAsiaTheme="majorEastAsia" w:hAnsi="Aptos Light" w:cs="Arial"/>
-          <w:color w:val="000000" w:themeColor="text1"/>
-          <w:sz w:val="18"/>
-          <w:szCs w:val="18"/>
-          <w:shd w:val="clear" w:color="auto" w:fill="F8F9FB"/>
-        </w:rPr>
-        <w:t>}}</w:t>
+      <w:r>
+        <w:rPr>
+          <w:rStyle w:val="HTMLCode"/>
+          <w:rFonts w:ascii="Aptos Light" w:eastAsiaTheme="majorEastAsia" w:hAnsi="Aptos Light" w:cs="Arial"/>
+          <w:color w:val="000000" w:themeColor="text1"/>
+          <w:sz w:val="18"/>
+          <w:szCs w:val="18"/>
+          <w:shd w:val="clear" w:color="auto" w:fill="F8F9FB"/>
+        </w:rPr>
+        <w:t>!Select Rank!General,Captain,Major}}</w:t>
       </w:r>
     </w:p>
     <w:p>
@@ -934,8 +566,6 @@
         </w:rPr>
         <w:t>[[</w:t>
       </w:r>
-      <w:proofErr w:type="spellStart"/>
-      <w:proofErr w:type="gramStart"/>
       <w:r>
         <w:rPr>
           <w:rStyle w:val="HTMLCode"/>
@@ -958,77 +588,51 @@
         </w:rPr>
         <w:t>CHECK</w:t>
       </w:r>
-      <w:proofErr w:type="gramEnd"/>
-      <w:r>
-        <w:rPr>
-          <w:rStyle w:val="HTMLCode"/>
-          <w:rFonts w:ascii="Aptos Light" w:eastAsiaTheme="majorEastAsia" w:hAnsi="Aptos Light" w:cs="Arial"/>
-          <w:color w:val="000000" w:themeColor="text1"/>
-          <w:sz w:val="18"/>
-          <w:szCs w:val="18"/>
-          <w:shd w:val="clear" w:color="auto" w:fill="F8F9FB"/>
-        </w:rPr>
-        <w:t>!Agree</w:t>
-      </w:r>
-      <w:proofErr w:type="spellEnd"/>
-      <w:r>
-        <w:rPr>
-          <w:rStyle w:val="HTMLCode"/>
-          <w:rFonts w:ascii="Aptos Light" w:eastAsiaTheme="majorEastAsia" w:hAnsi="Aptos Light" w:cs="Arial"/>
-          <w:color w:val="000000" w:themeColor="text1"/>
-          <w:sz w:val="18"/>
-          <w:szCs w:val="18"/>
-          <w:shd w:val="clear" w:color="auto" w:fill="F8F9FB"/>
-        </w:rPr>
-        <w:t>?!false}}</w:t>
-      </w:r>
-    </w:p>
-    <w:p>
-      <w:pPr>
-        <w:rPr>
-          <w:rStyle w:val="HTMLCode"/>
-          <w:rFonts w:ascii="Aptos Light" w:eastAsiaTheme="majorEastAsia" w:hAnsi="Aptos Light" w:cs="Arial"/>
-          <w:color w:val="000000" w:themeColor="text1"/>
-          <w:sz w:val="18"/>
-          <w:szCs w:val="18"/>
-          <w:shd w:val="clear" w:color="auto" w:fill="F8F9FB"/>
-        </w:rPr>
-      </w:pPr>
-    </w:p>
-    <w:p>
-      <w:pPr>
-        <w:rPr>
-          <w:rStyle w:val="HTMLCode"/>
-          <w:rFonts w:ascii="Aptos Light" w:eastAsiaTheme="majorEastAsia" w:hAnsi="Aptos Light" w:cs="Arial"/>
-          <w:color w:val="000000" w:themeColor="text1"/>
-          <w:sz w:val="18"/>
-          <w:szCs w:val="18"/>
-          <w:shd w:val="clear" w:color="auto" w:fill="F8F9FB"/>
-        </w:rPr>
-      </w:pPr>
-      <w:r>
-        <w:rPr>
-          <w:rStyle w:val="HTMLCode"/>
-          <w:rFonts w:ascii="Aptos Light" w:eastAsiaTheme="majorEastAsia" w:hAnsi="Aptos Light" w:cs="Arial"/>
-          <w:color w:val="000000" w:themeColor="text1"/>
-          <w:sz w:val="18"/>
-          <w:szCs w:val="18"/>
-          <w:shd w:val="clear" w:color="auto" w:fill="F8F9FB"/>
-        </w:rPr>
-        <w:t>{{</w:t>
-      </w:r>
-      <w:proofErr w:type="spellStart"/>
-      <w:proofErr w:type="gramStart"/>
-      <w:r>
-        <w:rPr>
-          <w:rStyle w:val="HTMLCode"/>
-          <w:rFonts w:ascii="Aptos Light" w:eastAsiaTheme="majorEastAsia" w:hAnsi="Aptos Light" w:cs="Arial"/>
-          <w:color w:val="000000" w:themeColor="text1"/>
-          <w:sz w:val="18"/>
-          <w:szCs w:val="18"/>
-          <w:shd w:val="clear" w:color="auto" w:fill="F8F9FB"/>
-        </w:rPr>
-        <w:t>INPUT!</w:t>
+      <w:r>
+        <w:rPr>
+          <w:rStyle w:val="HTMLCode"/>
+          <w:rFonts w:ascii="Aptos Light" w:eastAsiaTheme="majorEastAsia" w:hAnsi="Aptos Light" w:cs="Arial"/>
+          <w:color w:val="000000" w:themeColor="text1"/>
+          <w:sz w:val="18"/>
+          <w:szCs w:val="18"/>
+          <w:shd w:val="clear" w:color="auto" w:fill="F8F9FB"/>
+        </w:rPr>
+        <w:t>!Agree?!false}}</w:t>
+      </w:r>
+    </w:p>
+    <w:p>
+      <w:pPr>
+        <w:rPr>
+          <w:rStyle w:val="HTMLCode"/>
+          <w:rFonts w:ascii="Aptos Light" w:eastAsiaTheme="majorEastAsia" w:hAnsi="Aptos Light" w:cs="Arial"/>
+          <w:color w:val="000000" w:themeColor="text1"/>
+          <w:sz w:val="18"/>
+          <w:szCs w:val="18"/>
+          <w:shd w:val="clear" w:color="auto" w:fill="F8F9FB"/>
+        </w:rPr>
+      </w:pPr>
+    </w:p>
+    <w:p>
+      <w:pPr>
+        <w:rPr>
+          <w:rStyle w:val="HTMLCode"/>
+          <w:rFonts w:ascii="Aptos Light" w:eastAsiaTheme="majorEastAsia" w:hAnsi="Aptos Light" w:cs="Arial"/>
+          <w:color w:val="000000" w:themeColor="text1"/>
+          <w:sz w:val="18"/>
+          <w:szCs w:val="18"/>
+          <w:shd w:val="clear" w:color="auto" w:fill="F8F9FB"/>
+        </w:rPr>
+      </w:pPr>
+      <w:r>
+        <w:rPr>
+          <w:rStyle w:val="HTMLCode"/>
+          <w:rFonts w:ascii="Aptos Light" w:eastAsiaTheme="majorEastAsia" w:hAnsi="Aptos Light" w:cs="Arial"/>
+          <w:color w:val="000000" w:themeColor="text1"/>
+          <w:sz w:val="18"/>
+          <w:szCs w:val="18"/>
+          <w:shd w:val="clear" w:color="auto" w:fill="F8F9FB"/>
+        </w:rPr>
+        <w:t>{{INPUT!</w:t>
       </w:r>
       <w:r>
         <w:rPr>
@@ -1041,29 +645,16 @@
         </w:rPr>
         <w:t>CHECK</w:t>
       </w:r>
-      <w:proofErr w:type="gramEnd"/>
-      <w:r>
-        <w:rPr>
-          <w:rStyle w:val="HTMLCode"/>
-          <w:rFonts w:ascii="Aptos Light" w:eastAsiaTheme="majorEastAsia" w:hAnsi="Aptos Light" w:cs="Arial"/>
-          <w:color w:val="000000" w:themeColor="text1"/>
-          <w:sz w:val="18"/>
-          <w:szCs w:val="18"/>
-          <w:shd w:val="clear" w:color="auto" w:fill="F8F9FB"/>
-        </w:rPr>
-        <w:t>!Agree</w:t>
-      </w:r>
-      <w:proofErr w:type="spellEnd"/>
-      <w:r>
-        <w:rPr>
-          <w:rStyle w:val="HTMLCode"/>
-          <w:rFonts w:ascii="Aptos Light" w:eastAsiaTheme="majorEastAsia" w:hAnsi="Aptos Light" w:cs="Arial"/>
-          <w:color w:val="000000" w:themeColor="text1"/>
-          <w:sz w:val="18"/>
-          <w:szCs w:val="18"/>
-          <w:shd w:val="clear" w:color="auto" w:fill="F8F9FB"/>
-        </w:rPr>
-        <w:t>?!false}}</w:t>
+      <w:r>
+        <w:rPr>
+          <w:rStyle w:val="HTMLCode"/>
+          <w:rFonts w:ascii="Aptos Light" w:eastAsiaTheme="majorEastAsia" w:hAnsi="Aptos Light" w:cs="Arial"/>
+          <w:color w:val="000000" w:themeColor="text1"/>
+          <w:sz w:val="18"/>
+          <w:szCs w:val="18"/>
+          <w:shd w:val="clear" w:color="auto" w:fill="F8F9FB"/>
+        </w:rPr>
+        <w:t>!Agree?!false}}</w:t>
       </w:r>
     </w:p>
     <w:p>
@@ -1159,29 +750,16 @@
         </w:rPr>
         <w:t>[[</w:t>
       </w:r>
-      <w:proofErr w:type="gramStart"/>
-      <w:r>
-        <w:rPr>
-          <w:rStyle w:val="HTMLCode"/>
-          <w:rFonts w:ascii="Aptos Light" w:eastAsiaTheme="majorEastAsia" w:hAnsi="Aptos Light" w:cs="Arial"/>
-          <w:color w:val="000000" w:themeColor="text1"/>
-          <w:sz w:val="18"/>
-          <w:szCs w:val="18"/>
-          <w:shd w:val="clear" w:color="auto" w:fill="F8F9FB"/>
-        </w:rPr>
-        <w:t>XL!CELL</w:t>
-      </w:r>
-      <w:proofErr w:type="gramEnd"/>
-      <w:r>
-        <w:rPr>
-          <w:rStyle w:val="HTMLCode"/>
-          <w:rFonts w:ascii="Aptos Light" w:eastAsiaTheme="majorEastAsia" w:hAnsi="Aptos Light" w:cs="Arial"/>
-          <w:color w:val="000000" w:themeColor="text1"/>
-          <w:sz w:val="18"/>
-          <w:szCs w:val="18"/>
-          <w:shd w:val="clear" w:color="auto" w:fill="F8F9FB"/>
-        </w:rPr>
-        <w:t>!f11}}</w:t>
+      <w:r>
+        <w:rPr>
+          <w:rStyle w:val="HTMLCode"/>
+          <w:rFonts w:ascii="Aptos Light" w:eastAsiaTheme="majorEastAsia" w:hAnsi="Aptos Light" w:cs="Arial"/>
+          <w:color w:val="000000" w:themeColor="text1"/>
+          <w:sz w:val="18"/>
+          <w:szCs w:val="18"/>
+          <w:shd w:val="clear" w:color="auto" w:fill="F8F9FB"/>
+        </w:rPr>
+        <w:t>XL!CELL!f11}}</w:t>
       </w:r>
     </w:p>
     <w:p>
@@ -1215,31 +793,7 @@
           <w:szCs w:val="18"/>
           <w:shd w:val="clear" w:color="auto" w:fill="F8F9FB"/>
         </w:rPr>
-        <w:t>{{</w:t>
-      </w:r>
-      <w:proofErr w:type="gramStart"/>
-      <w:r>
-        <w:rPr>
-          <w:rStyle w:val="HTMLCode"/>
-          <w:rFonts w:ascii="Aptos Light" w:eastAsiaTheme="majorEastAsia" w:hAnsi="Aptos Light" w:cs="Arial"/>
-          <w:color w:val="000000" w:themeColor="text1"/>
-          <w:sz w:val="18"/>
-          <w:szCs w:val="18"/>
-          <w:shd w:val="clear" w:color="auto" w:fill="F8F9FB"/>
-        </w:rPr>
-        <w:t>XL!CELL</w:t>
-      </w:r>
-      <w:proofErr w:type="gramEnd"/>
-      <w:r>
-        <w:rPr>
-          <w:rStyle w:val="HTMLCode"/>
-          <w:rFonts w:ascii="Aptos Light" w:eastAsiaTheme="majorEastAsia" w:hAnsi="Aptos Light" w:cs="Arial"/>
-          <w:color w:val="000000" w:themeColor="text1"/>
-          <w:sz w:val="18"/>
-          <w:szCs w:val="18"/>
-          <w:shd w:val="clear" w:color="auto" w:fill="F8F9FB"/>
-        </w:rPr>
-        <w:t>!f11}}</w:t>
+        <w:t>{{XL!CELL!f11}}</w:t>
       </w:r>
     </w:p>
     <w:p/>
@@ -1291,61 +845,15 @@
         </w:rPr>
         <w:t>[[</w:t>
       </w:r>
-      <w:proofErr w:type="spellStart"/>
-      <w:proofErr w:type="gramStart"/>
-      <w:r>
-        <w:rPr>
-          <w:rFonts w:ascii="Aptos Light" w:hAnsi="Aptos Light" w:cs="Arial"/>
-          <w:color w:val="000000" w:themeColor="text1"/>
-          <w:sz w:val="18"/>
-          <w:szCs w:val="18"/>
-          <w:shd w:val="clear" w:color="auto" w:fill="F8F9FB"/>
-        </w:rPr>
-        <w:t>XL!CELL</w:t>
-      </w:r>
-      <w:proofErr w:type="gramEnd"/>
-      <w:r>
-        <w:rPr>
-          <w:rFonts w:ascii="Aptos Light" w:hAnsi="Aptos Light" w:cs="Arial"/>
-          <w:color w:val="000000" w:themeColor="text1"/>
-          <w:sz w:val="18"/>
-          <w:szCs w:val="18"/>
-          <w:shd w:val="clear" w:color="auto" w:fill="F8F9FB"/>
-        </w:rPr>
-        <w:t>!contract</w:t>
-      </w:r>
-      <w:proofErr w:type="spellEnd"/>
-      <w:r>
-        <w:rPr>
-          <w:rFonts w:ascii="Aptos Light" w:hAnsi="Aptos Light" w:cs="Arial"/>
-          <w:color w:val="000000" w:themeColor="text1"/>
-          <w:sz w:val="18"/>
-          <w:szCs w:val="18"/>
-          <w:shd w:val="clear" w:color="auto" w:fill="F8F9FB"/>
-        </w:rPr>
-        <w:t xml:space="preserve"> </w:t>
-      </w:r>
-      <w:proofErr w:type="gramStart"/>
-      <w:r>
-        <w:rPr>
-          <w:rFonts w:ascii="Aptos Light" w:hAnsi="Aptos Light" w:cs="Arial"/>
-          <w:color w:val="000000" w:themeColor="text1"/>
-          <w:sz w:val="18"/>
-          <w:szCs w:val="18"/>
-          <w:shd w:val="clear" w:color="auto" w:fill="F8F9FB"/>
-        </w:rPr>
-        <w:t>years!g</w:t>
-      </w:r>
-      <w:proofErr w:type="gramEnd"/>
-      <w:r>
-        <w:rPr>
-          <w:rFonts w:ascii="Aptos Light" w:hAnsi="Aptos Light" w:cs="Arial"/>
-          <w:color w:val="000000" w:themeColor="text1"/>
-          <w:sz w:val="18"/>
-          <w:szCs w:val="18"/>
-          <w:shd w:val="clear" w:color="auto" w:fill="F8F9FB"/>
-        </w:rPr>
-        <w:t>13}}</w:t>
+      <w:r>
+        <w:rPr>
+          <w:rFonts w:ascii="Aptos Light" w:hAnsi="Aptos Light" w:cs="Arial"/>
+          <w:color w:val="000000" w:themeColor="text1"/>
+          <w:sz w:val="18"/>
+          <w:szCs w:val="18"/>
+          <w:shd w:val="clear" w:color="auto" w:fill="F8F9FB"/>
+        </w:rPr>
+        <w:t>XL!CELL!contract years!g13}}</w:t>
       </w:r>
     </w:p>
     <w:p>
@@ -1379,63 +887,7 @@
           <w:szCs w:val="18"/>
           <w:shd w:val="clear" w:color="auto" w:fill="F8F9FB"/>
         </w:rPr>
-        <w:t>{{</w:t>
-      </w:r>
-      <w:proofErr w:type="spellStart"/>
-      <w:proofErr w:type="gramStart"/>
-      <w:r>
-        <w:rPr>
-          <w:rFonts w:ascii="Aptos Light" w:hAnsi="Aptos Light" w:cs="Arial"/>
-          <w:color w:val="000000" w:themeColor="text1"/>
-          <w:sz w:val="18"/>
-          <w:szCs w:val="18"/>
-          <w:shd w:val="clear" w:color="auto" w:fill="F8F9FB"/>
-        </w:rPr>
-        <w:t>XL!CELL</w:t>
-      </w:r>
-      <w:proofErr w:type="gramEnd"/>
-      <w:r>
-        <w:rPr>
-          <w:rFonts w:ascii="Aptos Light" w:hAnsi="Aptos Light" w:cs="Arial"/>
-          <w:color w:val="000000" w:themeColor="text1"/>
-          <w:sz w:val="18"/>
-          <w:szCs w:val="18"/>
-          <w:shd w:val="clear" w:color="auto" w:fill="F8F9FB"/>
-        </w:rPr>
-        <w:t>!contract</w:t>
-      </w:r>
-      <w:proofErr w:type="spellEnd"/>
-      <w:r>
-        <w:rPr>
-          <w:rFonts w:ascii="Aptos Light" w:hAnsi="Aptos Light" w:cs="Arial"/>
-          <w:color w:val="000000" w:themeColor="text1"/>
-          <w:sz w:val="18"/>
-          <w:szCs w:val="18"/>
-          <w:shd w:val="clear" w:color="auto" w:fill="F8F9FB"/>
-        </w:rPr>
-        <w:t xml:space="preserve"> </w:t>
-      </w:r>
-      <w:proofErr w:type="gramStart"/>
-      <w:r>
-        <w:rPr>
-          <w:rFonts w:ascii="Aptos Light" w:hAnsi="Aptos Light" w:cs="Arial"/>
-          <w:color w:val="000000" w:themeColor="text1"/>
-          <w:sz w:val="18"/>
-          <w:szCs w:val="18"/>
-          <w:shd w:val="clear" w:color="auto" w:fill="F8F9FB"/>
-        </w:rPr>
-        <w:t>years!g</w:t>
-      </w:r>
-      <w:proofErr w:type="gramEnd"/>
-      <w:r>
-        <w:rPr>
-          <w:rFonts w:ascii="Aptos Light" w:hAnsi="Aptos Light" w:cs="Arial"/>
-          <w:color w:val="000000" w:themeColor="text1"/>
-          <w:sz w:val="18"/>
-          <w:szCs w:val="18"/>
-          <w:shd w:val="clear" w:color="auto" w:fill="F8F9FB"/>
-        </w:rPr>
-        <w:t>13}}</w:t>
+        <w:t>{{XL!CELL!contract years!g13}}</w:t>
       </w:r>
     </w:p>
     <w:p/>
@@ -1483,27 +935,15 @@
         </w:rPr>
         <w:t>[[</w:t>
       </w:r>
-      <w:proofErr w:type="gramStart"/>
-      <w:r>
-        <w:rPr>
-          <w:rFonts w:ascii="Aptos Light" w:hAnsi="Aptos Light" w:cs="Arial"/>
-          <w:color w:val="000000" w:themeColor="text1"/>
-          <w:sz w:val="18"/>
-          <w:szCs w:val="18"/>
-          <w:shd w:val="clear" w:color="auto" w:fill="F8F9FB"/>
-        </w:rPr>
-        <w:t>XL!LAST</w:t>
-      </w:r>
-      <w:proofErr w:type="gramEnd"/>
-      <w:r>
-        <w:rPr>
-          <w:rFonts w:ascii="Aptos Light" w:hAnsi="Aptos Light" w:cs="Arial"/>
-          <w:color w:val="000000" w:themeColor="text1"/>
-          <w:sz w:val="18"/>
-          <w:szCs w:val="18"/>
-          <w:shd w:val="clear" w:color="auto" w:fill="F8F9FB"/>
-        </w:rPr>
-        <w:t>!F4}}</w:t>
+      <w:r>
+        <w:rPr>
+          <w:rFonts w:ascii="Aptos Light" w:hAnsi="Aptos Light" w:cs="Arial"/>
+          <w:color w:val="000000" w:themeColor="text1"/>
+          <w:sz w:val="18"/>
+          <w:szCs w:val="18"/>
+          <w:shd w:val="clear" w:color="auto" w:fill="F8F9FB"/>
+        </w:rPr>
+        <w:t>XL!LAST!F4}}</w:t>
       </w:r>
     </w:p>
     <w:p>
@@ -1545,29 +985,7 @@
           <w:szCs w:val="18"/>
           <w:shd w:val="clear" w:color="auto" w:fill="F8F9FB"/>
         </w:rPr>
-        <w:t>{</w:t>
-      </w:r>
-      <w:proofErr w:type="gramStart"/>
-      <w:r>
-        <w:rPr>
-          <w:rFonts w:ascii="Aptos Light" w:hAnsi="Aptos Light" w:cs="Arial"/>
-          <w:color w:val="000000" w:themeColor="text1"/>
-          <w:sz w:val="18"/>
-          <w:szCs w:val="18"/>
-          <w:shd w:val="clear" w:color="auto" w:fill="F8F9FB"/>
-        </w:rPr>
-        <w:t>XL!LAST</w:t>
-      </w:r>
-      <w:proofErr w:type="gramEnd"/>
-      <w:r>
-        <w:rPr>
-          <w:rFonts w:ascii="Aptos Light" w:hAnsi="Aptos Light" w:cs="Arial"/>
-          <w:color w:val="000000" w:themeColor="text1"/>
-          <w:sz w:val="18"/>
-          <w:szCs w:val="18"/>
-          <w:shd w:val="clear" w:color="auto" w:fill="F8F9FB"/>
-        </w:rPr>
-        <w:t>!F4}}</w:t>
+        <w:t>{XL!LAST!F4}}</w:t>
       </w:r>
     </w:p>
     <w:p/>
@@ -1626,60 +1044,25 @@
         </w:rPr>
         <w:t>[[</w:t>
       </w:r>
-      <w:proofErr w:type="spellStart"/>
-      <w:proofErr w:type="gramStart"/>
-      <w:r>
-        <w:rPr>
-          <w:rFonts w:ascii="Aptos Light" w:hAnsi="Aptos Light" w:cs="Arial"/>
-          <w:color w:val="000000" w:themeColor="text1"/>
-          <w:sz w:val="18"/>
-          <w:szCs w:val="18"/>
-          <w:shd w:val="clear" w:color="auto" w:fill="F8F9FB"/>
-        </w:rPr>
-        <w:t>XL!LAST</w:t>
-      </w:r>
-      <w:proofErr w:type="gramEnd"/>
-      <w:r>
-        <w:rPr>
-          <w:rFonts w:ascii="Aptos Light" w:hAnsi="Aptos Light" w:cs="Arial"/>
-          <w:color w:val="000000" w:themeColor="text1"/>
-          <w:sz w:val="18"/>
-          <w:szCs w:val="18"/>
-          <w:shd w:val="clear" w:color="auto" w:fill="F8F9FB"/>
-        </w:rPr>
-        <w:t>!</w:t>
-      </w:r>
-      <w:r>
-        <w:rPr>
-          <w:rFonts w:ascii="Aptos Light" w:hAnsi="Aptos Light" w:cs="Arial"/>
-          <w:color w:val="000000" w:themeColor="text1"/>
-          <w:sz w:val="18"/>
-          <w:szCs w:val="18"/>
-          <w:shd w:val="clear" w:color="auto" w:fill="F8F9FB"/>
-        </w:rPr>
-        <w:t>Contract</w:t>
-      </w:r>
-      <w:proofErr w:type="spellEnd"/>
-      <w:r>
-        <w:rPr>
-          <w:rFonts w:ascii="Aptos Light" w:hAnsi="Aptos Light" w:cs="Arial"/>
-          <w:color w:val="000000" w:themeColor="text1"/>
-          <w:sz w:val="18"/>
-          <w:szCs w:val="18"/>
-          <w:shd w:val="clear" w:color="auto" w:fill="F8F9FB"/>
-        </w:rPr>
-        <w:t xml:space="preserve"> </w:t>
-      </w:r>
-      <w:proofErr w:type="gramStart"/>
-      <w:r>
-        <w:rPr>
-          <w:rFonts w:ascii="Aptos Light" w:hAnsi="Aptos Light" w:cs="Arial"/>
-          <w:color w:val="000000" w:themeColor="text1"/>
-          <w:sz w:val="18"/>
-          <w:szCs w:val="18"/>
-          <w:shd w:val="clear" w:color="auto" w:fill="F8F9FB"/>
-        </w:rPr>
-        <w:t>Years!</w:t>
+      <w:r>
+        <w:rPr>
+          <w:rFonts w:ascii="Aptos Light" w:hAnsi="Aptos Light" w:cs="Arial"/>
+          <w:color w:val="000000" w:themeColor="text1"/>
+          <w:sz w:val="18"/>
+          <w:szCs w:val="18"/>
+          <w:shd w:val="clear" w:color="auto" w:fill="F8F9FB"/>
+        </w:rPr>
+        <w:t>XL!LAST!</w:t>
+      </w:r>
+      <w:r>
+        <w:rPr>
+          <w:rFonts w:ascii="Aptos Light" w:hAnsi="Aptos Light" w:cs="Arial"/>
+          <w:color w:val="000000" w:themeColor="text1"/>
+          <w:sz w:val="18"/>
+          <w:szCs w:val="18"/>
+          <w:shd w:val="clear" w:color="auto" w:fill="F8F9FB"/>
+        </w:rPr>
+        <w:t>Contract Years!</w:t>
       </w:r>
       <w:r>
         <w:rPr>
@@ -1691,7 +1074,6 @@
         </w:rPr>
         <w:t>F</w:t>
       </w:r>
-      <w:proofErr w:type="gramEnd"/>
       <w:r>
         <w:rPr>
           <w:rFonts w:ascii="Aptos Light" w:hAnsi="Aptos Light" w:cs="Arial"/>
@@ -1741,62 +1123,17 @@
           <w:szCs w:val="18"/>
           <w:shd w:val="clear" w:color="auto" w:fill="F8F9FB"/>
         </w:rPr>
-        <w:t>{</w:t>
-      </w:r>
-      <w:proofErr w:type="spellStart"/>
-      <w:proofErr w:type="gramStart"/>
-      <w:r>
-        <w:rPr>
-          <w:rFonts w:ascii="Aptos Light" w:hAnsi="Aptos Light" w:cs="Arial"/>
-          <w:color w:val="000000" w:themeColor="text1"/>
-          <w:sz w:val="18"/>
-          <w:szCs w:val="18"/>
-          <w:shd w:val="clear" w:color="auto" w:fill="F8F9FB"/>
-        </w:rPr>
-        <w:t>XL!LAST</w:t>
-      </w:r>
-      <w:proofErr w:type="gramEnd"/>
-      <w:r>
-        <w:rPr>
-          <w:rFonts w:ascii="Aptos Light" w:hAnsi="Aptos Light" w:cs="Arial"/>
-          <w:color w:val="000000" w:themeColor="text1"/>
-          <w:sz w:val="18"/>
-          <w:szCs w:val="18"/>
-          <w:shd w:val="clear" w:color="auto" w:fill="F8F9FB"/>
-        </w:rPr>
-        <w:t>!</w:t>
-      </w:r>
-      <w:r>
-        <w:rPr>
-          <w:rFonts w:ascii="Aptos Light" w:hAnsi="Aptos Light" w:cs="Arial"/>
-          <w:color w:val="000000" w:themeColor="text1"/>
-          <w:sz w:val="18"/>
-          <w:szCs w:val="18"/>
-          <w:shd w:val="clear" w:color="auto" w:fill="F8F9FB"/>
-        </w:rPr>
-        <w:t>Contract</w:t>
-      </w:r>
-      <w:proofErr w:type="spellEnd"/>
-      <w:r>
-        <w:rPr>
-          <w:rFonts w:ascii="Aptos Light" w:hAnsi="Aptos Light" w:cs="Arial"/>
-          <w:color w:val="000000" w:themeColor="text1"/>
-          <w:sz w:val="18"/>
-          <w:szCs w:val="18"/>
-          <w:shd w:val="clear" w:color="auto" w:fill="F8F9FB"/>
-        </w:rPr>
-        <w:t xml:space="preserve"> </w:t>
-      </w:r>
-      <w:proofErr w:type="gramStart"/>
-      <w:r>
-        <w:rPr>
-          <w:rFonts w:ascii="Aptos Light" w:hAnsi="Aptos Light" w:cs="Arial"/>
-          <w:color w:val="000000" w:themeColor="text1"/>
-          <w:sz w:val="18"/>
-          <w:szCs w:val="18"/>
-          <w:shd w:val="clear" w:color="auto" w:fill="F8F9FB"/>
-        </w:rPr>
-        <w:t>Years!</w:t>
+        <w:t>{XL!LAST!</w:t>
+      </w:r>
+      <w:r>
+        <w:rPr>
+          <w:rFonts w:ascii="Aptos Light" w:hAnsi="Aptos Light" w:cs="Arial"/>
+          <w:color w:val="000000" w:themeColor="text1"/>
+          <w:sz w:val="18"/>
+          <w:szCs w:val="18"/>
+          <w:shd w:val="clear" w:color="auto" w:fill="F8F9FB"/>
+        </w:rPr>
+        <w:t>Contract Years!</w:t>
       </w:r>
       <w:r>
         <w:rPr>
@@ -1808,7 +1145,6 @@
         </w:rPr>
         <w:t>F</w:t>
       </w:r>
-      <w:proofErr w:type="gramEnd"/>
       <w:r>
         <w:rPr>
           <w:rFonts w:ascii="Aptos Light" w:hAnsi="Aptos Light" w:cs="Arial"/>
@@ -1891,8 +1227,6 @@
         </w:rPr>
         <w:t>[[</w:t>
       </w:r>
-      <w:proofErr w:type="spellStart"/>
-      <w:proofErr w:type="gramStart"/>
       <w:r>
         <w:rPr>
           <w:rFonts w:ascii="Menlo" w:eastAsia="Times New Roman" w:hAnsi="Menlo" w:cs="Menlo"/>
@@ -1902,9 +1236,8 @@
           <w:szCs w:val="18"/>
           <w14:ligatures w14:val="none"/>
         </w:rPr>
-        <w:t>XL!LAST</w:t>
-      </w:r>
-      <w:proofErr w:type="gramEnd"/>
+        <w:t>XL!LAST!</w:t>
+      </w:r>
       <w:r>
         <w:rPr>
           <w:rFonts w:ascii="Menlo" w:eastAsia="Times New Roman" w:hAnsi="Menlo" w:cs="Menlo"/>
@@ -1914,7 +1247,7 @@
           <w:szCs w:val="18"/>
           <w14:ligatures w14:val="none"/>
         </w:rPr>
-        <w:t>!</w:t>
+        <w:t>Contract Years</w:t>
       </w:r>
       <w:r>
         <w:rPr>
@@ -1925,9 +1258,8 @@
           <w:szCs w:val="18"/>
           <w14:ligatures w14:val="none"/>
         </w:rPr>
-        <w:t>Contract</w:t>
-      </w:r>
-      <w:proofErr w:type="spellEnd"/>
+        <w:t>!</w:t>
+      </w:r>
       <w:r>
         <w:rPr>
           <w:rFonts w:ascii="Menlo" w:eastAsia="Times New Roman" w:hAnsi="Menlo" w:cs="Menlo"/>
@@ -1937,9 +1269,8 @@
           <w:szCs w:val="18"/>
           <w14:ligatures w14:val="none"/>
         </w:rPr>
-        <w:t xml:space="preserve"> </w:t>
-      </w:r>
-      <w:proofErr w:type="gramStart"/>
+        <w:t>A</w:t>
+      </w:r>
       <w:r>
         <w:rPr>
           <w:rFonts w:ascii="Menlo" w:eastAsia="Times New Roman" w:hAnsi="Menlo" w:cs="Menlo"/>
@@ -1949,7 +1280,7 @@
           <w:szCs w:val="18"/>
           <w14:ligatures w14:val="none"/>
         </w:rPr>
-        <w:t>Years</w:t>
+        <w:t>6</w:t>
       </w:r>
       <w:r>
         <w:rPr>
@@ -1960,52 +1291,7 @@
           <w:szCs w:val="18"/>
           <w14:ligatures w14:val="none"/>
         </w:rPr>
-        <w:t>!</w:t>
-      </w:r>
-      <w:r>
-        <w:rPr>
-          <w:rFonts w:ascii="Menlo" w:eastAsia="Times New Roman" w:hAnsi="Menlo" w:cs="Menlo"/>
-          <w:color w:val="A31515"/>
-          <w:kern w:val="0"/>
-          <w:sz w:val="18"/>
-          <w:szCs w:val="18"/>
-          <w14:ligatures w14:val="none"/>
-        </w:rPr>
-        <w:t>A</w:t>
-      </w:r>
-      <w:r>
-        <w:rPr>
-          <w:rFonts w:ascii="Menlo" w:eastAsia="Times New Roman" w:hAnsi="Menlo" w:cs="Menlo"/>
-          <w:color w:val="A31515"/>
-          <w:kern w:val="0"/>
-          <w:sz w:val="18"/>
-          <w:szCs w:val="18"/>
-          <w14:ligatures w14:val="none"/>
-        </w:rPr>
-        <w:t>6</w:t>
-      </w:r>
-      <w:r>
-        <w:rPr>
-          <w:rFonts w:ascii="Menlo" w:eastAsia="Times New Roman" w:hAnsi="Menlo" w:cs="Menlo"/>
-          <w:color w:val="A31515"/>
-          <w:kern w:val="0"/>
-          <w:sz w:val="18"/>
-          <w:szCs w:val="18"/>
-          <w14:ligatures w14:val="none"/>
-        </w:rPr>
-        <w:t>!Total</w:t>
-      </w:r>
-      <w:proofErr w:type="gramEnd"/>
-      <w:r>
-        <w:rPr>
-          <w:rFonts w:ascii="Menlo" w:eastAsia="Times New Roman" w:hAnsi="Menlo" w:cs="Menlo"/>
-          <w:color w:val="A31515"/>
-          <w:kern w:val="0"/>
-          <w:sz w:val="18"/>
-          <w:szCs w:val="18"/>
-          <w14:ligatures w14:val="none"/>
-        </w:rPr>
-        <w:t xml:space="preserve"> Project Costs</w:t>
+        <w:t>!Total Project Costs</w:t>
       </w:r>
       <w:r>
         <w:rPr>
@@ -2057,8 +1343,6 @@
         </w:rPr>
         <w:t>{{</w:t>
       </w:r>
-      <w:proofErr w:type="spellStart"/>
-      <w:proofErr w:type="gramStart"/>
       <w:r>
         <w:rPr>
           <w:rFonts w:ascii="Menlo" w:eastAsia="Times New Roman" w:hAnsi="Menlo" w:cs="Menlo"/>
@@ -2068,9 +1352,8 @@
           <w:szCs w:val="18"/>
           <w14:ligatures w14:val="none"/>
         </w:rPr>
-        <w:t>XL!LAST</w:t>
-      </w:r>
-      <w:proofErr w:type="gramEnd"/>
+        <w:t>XL!LAST!</w:t>
+      </w:r>
       <w:r>
         <w:rPr>
           <w:rFonts w:ascii="Menlo" w:eastAsia="Times New Roman" w:hAnsi="Menlo" w:cs="Menlo"/>
@@ -2080,7 +1363,7 @@
           <w:szCs w:val="18"/>
           <w14:ligatures w14:val="none"/>
         </w:rPr>
-        <w:t>!</w:t>
+        <w:t>Contract Years</w:t>
       </w:r>
       <w:r>
         <w:rPr>
@@ -2091,9 +1374,8 @@
           <w:szCs w:val="18"/>
           <w14:ligatures w14:val="none"/>
         </w:rPr>
-        <w:t>Contract</w:t>
-      </w:r>
-      <w:proofErr w:type="spellEnd"/>
+        <w:t>!</w:t>
+      </w:r>
       <w:r>
         <w:rPr>
           <w:rFonts w:ascii="Menlo" w:eastAsia="Times New Roman" w:hAnsi="Menlo" w:cs="Menlo"/>
@@ -2103,9 +1385,8 @@
           <w:szCs w:val="18"/>
           <w14:ligatures w14:val="none"/>
         </w:rPr>
-        <w:t xml:space="preserve"> </w:t>
-      </w:r>
-      <w:proofErr w:type="gramStart"/>
+        <w:t>A</w:t>
+      </w:r>
       <w:r>
         <w:rPr>
           <w:rFonts w:ascii="Menlo" w:eastAsia="Times New Roman" w:hAnsi="Menlo" w:cs="Menlo"/>
@@ -2115,7 +1396,7 @@
           <w:szCs w:val="18"/>
           <w14:ligatures w14:val="none"/>
         </w:rPr>
-        <w:t>Years</w:t>
+        <w:t>6</w:t>
       </w:r>
       <w:r>
         <w:rPr>
@@ -2126,52 +1407,7 @@
           <w:szCs w:val="18"/>
           <w14:ligatures w14:val="none"/>
         </w:rPr>
-        <w:t>!</w:t>
-      </w:r>
-      <w:r>
-        <w:rPr>
-          <w:rFonts w:ascii="Menlo" w:eastAsia="Times New Roman" w:hAnsi="Menlo" w:cs="Menlo"/>
-          <w:color w:val="A31515"/>
-          <w:kern w:val="0"/>
-          <w:sz w:val="18"/>
-          <w:szCs w:val="18"/>
-          <w14:ligatures w14:val="none"/>
-        </w:rPr>
-        <w:t>A</w:t>
-      </w:r>
-      <w:r>
-        <w:rPr>
-          <w:rFonts w:ascii="Menlo" w:eastAsia="Times New Roman" w:hAnsi="Menlo" w:cs="Menlo"/>
-          <w:color w:val="A31515"/>
-          <w:kern w:val="0"/>
-          <w:sz w:val="18"/>
-          <w:szCs w:val="18"/>
-          <w14:ligatures w14:val="none"/>
-        </w:rPr>
-        <w:t>6</w:t>
-      </w:r>
-      <w:r>
-        <w:rPr>
-          <w:rFonts w:ascii="Menlo" w:eastAsia="Times New Roman" w:hAnsi="Menlo" w:cs="Menlo"/>
-          <w:color w:val="A31515"/>
-          <w:kern w:val="0"/>
-          <w:sz w:val="18"/>
-          <w:szCs w:val="18"/>
-          <w14:ligatures w14:val="none"/>
-        </w:rPr>
-        <w:t>!Total</w:t>
-      </w:r>
-      <w:proofErr w:type="gramEnd"/>
-      <w:r>
-        <w:rPr>
-          <w:rFonts w:ascii="Menlo" w:eastAsia="Times New Roman" w:hAnsi="Menlo" w:cs="Menlo"/>
-          <w:color w:val="A31515"/>
-          <w:kern w:val="0"/>
-          <w:sz w:val="18"/>
-          <w:szCs w:val="18"/>
-          <w14:ligatures w14:val="none"/>
-        </w:rPr>
-        <w:t xml:space="preserve"> Project Costs</w:t>
+        <w:t>!Total Project Costs</w:t>
       </w:r>
       <w:r>
         <w:rPr>
@@ -2230,82 +1466,48 @@
         </w:rPr>
         <w:t>[[</w:t>
       </w:r>
-      <w:proofErr w:type="gramStart"/>
-      <w:r>
-        <w:rPr>
-          <w:rFonts w:ascii="Aptos Light" w:hAnsi="Aptos Light" w:cs="Arial"/>
-          <w:color w:val="000000" w:themeColor="text1"/>
-          <w:sz w:val="18"/>
-          <w:szCs w:val="18"/>
-          <w:shd w:val="clear" w:color="auto" w:fill="F8F9FB"/>
-        </w:rPr>
-        <w:t>XL!RANGE</w:t>
-      </w:r>
-      <w:proofErr w:type="gramEnd"/>
-      <w:r>
-        <w:rPr>
-          <w:rFonts w:ascii="Aptos Light" w:hAnsi="Aptos Light" w:cs="Arial"/>
-          <w:color w:val="000000" w:themeColor="text1"/>
-          <w:sz w:val="18"/>
-          <w:szCs w:val="18"/>
-          <w:shd w:val="clear" w:color="auto" w:fill="F8F9FB"/>
-        </w:rPr>
-        <w:t>!A4:F11}}</w:t>
-      </w:r>
-    </w:p>
-    <w:p>
-      <w:pPr>
-        <w:rPr>
-          <w:rStyle w:val="HTMLCode"/>
-          <w:rFonts w:ascii="Aptos Light" w:eastAsiaTheme="majorEastAsia" w:hAnsi="Aptos Light" w:cs="Arial"/>
-          <w:color w:val="000000" w:themeColor="text1"/>
-          <w:sz w:val="18"/>
-          <w:szCs w:val="18"/>
-          <w:shd w:val="clear" w:color="auto" w:fill="F8F9FB"/>
-        </w:rPr>
-      </w:pPr>
-    </w:p>
-    <w:p>
-      <w:pPr>
-        <w:rPr>
-          <w:rFonts w:ascii="Aptos Light" w:hAnsi="Aptos Light" w:cs="Arial"/>
-          <w:color w:val="000000" w:themeColor="text1"/>
-          <w:sz w:val="18"/>
-          <w:szCs w:val="18"/>
-          <w:shd w:val="clear" w:color="auto" w:fill="F8F9FB"/>
-        </w:rPr>
-      </w:pPr>
-      <w:r>
-        <w:rPr>
-          <w:rFonts w:ascii="Aptos Light" w:hAnsi="Aptos Light" w:cs="Arial"/>
-          <w:color w:val="000000" w:themeColor="text1"/>
-          <w:sz w:val="18"/>
-          <w:szCs w:val="18"/>
-          <w:shd w:val="clear" w:color="auto" w:fill="F8F9FB"/>
-        </w:rPr>
-        <w:t>{{</w:t>
-      </w:r>
-      <w:proofErr w:type="gramStart"/>
-      <w:r>
-        <w:rPr>
-          <w:rFonts w:ascii="Aptos Light" w:hAnsi="Aptos Light" w:cs="Arial"/>
-          <w:color w:val="000000" w:themeColor="text1"/>
-          <w:sz w:val="18"/>
-          <w:szCs w:val="18"/>
-          <w:shd w:val="clear" w:color="auto" w:fill="F8F9FB"/>
-        </w:rPr>
-        <w:t>XL!RANGE</w:t>
-      </w:r>
-      <w:proofErr w:type="gramEnd"/>
-      <w:r>
-        <w:rPr>
-          <w:rFonts w:ascii="Aptos Light" w:hAnsi="Aptos Light" w:cs="Arial"/>
-          <w:color w:val="000000" w:themeColor="text1"/>
-          <w:sz w:val="18"/>
-          <w:szCs w:val="18"/>
-          <w:shd w:val="clear" w:color="auto" w:fill="F8F9FB"/>
-        </w:rPr>
-        <w:t>!A4:F11}}</w:t>
+      <w:r>
+        <w:rPr>
+          <w:rFonts w:ascii="Aptos Light" w:hAnsi="Aptos Light" w:cs="Arial"/>
+          <w:color w:val="000000" w:themeColor="text1"/>
+          <w:sz w:val="18"/>
+          <w:szCs w:val="18"/>
+          <w:shd w:val="clear" w:color="auto" w:fill="F8F9FB"/>
+        </w:rPr>
+        <w:t>XL!RANGE!A4:F11}}</w:t>
+      </w:r>
+    </w:p>
+    <w:p>
+      <w:pPr>
+        <w:rPr>
+          <w:rStyle w:val="HTMLCode"/>
+          <w:rFonts w:ascii="Aptos Light" w:eastAsiaTheme="majorEastAsia" w:hAnsi="Aptos Light" w:cs="Arial"/>
+          <w:color w:val="000000" w:themeColor="text1"/>
+          <w:sz w:val="18"/>
+          <w:szCs w:val="18"/>
+          <w:shd w:val="clear" w:color="auto" w:fill="F8F9FB"/>
+        </w:rPr>
+      </w:pPr>
+    </w:p>
+    <w:p>
+      <w:pPr>
+        <w:rPr>
+          <w:rFonts w:ascii="Aptos Light" w:hAnsi="Aptos Light" w:cs="Arial"/>
+          <w:color w:val="000000" w:themeColor="text1"/>
+          <w:sz w:val="18"/>
+          <w:szCs w:val="18"/>
+          <w:shd w:val="clear" w:color="auto" w:fill="F8F9FB"/>
+        </w:rPr>
+      </w:pPr>
+      <w:r>
+        <w:rPr>
+          <w:rFonts w:ascii="Aptos Light" w:hAnsi="Aptos Light" w:cs="Arial"/>
+          <w:color w:val="000000" w:themeColor="text1"/>
+          <w:sz w:val="18"/>
+          <w:szCs w:val="18"/>
+          <w:shd w:val="clear" w:color="auto" w:fill="F8F9FB"/>
+        </w:rPr>
+        <w:t>{{XL!RANGE!A4:F11}}</w:t>
       </w:r>
     </w:p>
     <w:p/>
@@ -2353,49 +1555,15 @@
         </w:rPr>
         <w:t>[[</w:t>
       </w:r>
-      <w:proofErr w:type="gramStart"/>
-      <w:r>
-        <w:rPr>
-          <w:rFonts w:ascii="Aptos Light" w:hAnsi="Aptos Light" w:cs="Arial"/>
-          <w:color w:val="000000" w:themeColor="text1"/>
-          <w:sz w:val="18"/>
-          <w:szCs w:val="18"/>
-          <w:shd w:val="clear" w:color="auto" w:fill="F8F9FB"/>
-        </w:rPr>
-        <w:t>XL!RANGE</w:t>
-      </w:r>
-      <w:proofErr w:type="gramEnd"/>
-      <w:r>
-        <w:rPr>
-          <w:rFonts w:ascii="Aptos Light" w:hAnsi="Aptos Light" w:cs="Arial"/>
-          <w:color w:val="000000" w:themeColor="text1"/>
-          <w:sz w:val="18"/>
-          <w:szCs w:val="18"/>
-          <w:shd w:val="clear" w:color="auto" w:fill="F8F9FB"/>
-        </w:rPr>
-        <w:t>!</w:t>
-      </w:r>
-      <w:proofErr w:type="gramStart"/>
-      <w:r>
-        <w:rPr>
-          <w:rFonts w:ascii="Aptos Light" w:hAnsi="Aptos Light" w:cs="Arial"/>
-          <w:color w:val="000000" w:themeColor="text1"/>
-          <w:sz w:val="18"/>
-          <w:szCs w:val="18"/>
-          <w:shd w:val="clear" w:color="auto" w:fill="F8F9FB"/>
-        </w:rPr>
-        <w:t>Support!A4:J7</w:t>
-      </w:r>
-      <w:proofErr w:type="gramEnd"/>
-      <w:r>
-        <w:rPr>
-          <w:rFonts w:ascii="Aptos Light" w:hAnsi="Aptos Light" w:cs="Arial"/>
-          <w:color w:val="000000" w:themeColor="text1"/>
-          <w:sz w:val="18"/>
-          <w:szCs w:val="18"/>
-          <w:shd w:val="clear" w:color="auto" w:fill="F8F9FB"/>
-        </w:rPr>
-        <w:t>}}</w:t>
+      <w:r>
+        <w:rPr>
+          <w:rFonts w:ascii="Aptos Light" w:hAnsi="Aptos Light" w:cs="Arial"/>
+          <w:color w:val="000000" w:themeColor="text1"/>
+          <w:sz w:val="18"/>
+          <w:szCs w:val="18"/>
+          <w:shd w:val="clear" w:color="auto" w:fill="F8F9FB"/>
+        </w:rPr>
+        <w:t>XL!RANGE!Support!A4:J7}}</w:t>
       </w:r>
     </w:p>
     <w:p>
@@ -2430,49 +1598,15 @@
         </w:rPr>
         <w:t>{{</w:t>
       </w:r>
-      <w:proofErr w:type="gramStart"/>
-      <w:r>
-        <w:rPr>
-          <w:rFonts w:ascii="Aptos Light" w:hAnsi="Aptos Light" w:cs="Arial"/>
-          <w:color w:val="000000" w:themeColor="text1"/>
-          <w:sz w:val="18"/>
-          <w:szCs w:val="18"/>
-          <w:shd w:val="clear" w:color="auto" w:fill="F8F9FB"/>
-        </w:rPr>
-        <w:t>XL!RANGE</w:t>
-      </w:r>
-      <w:proofErr w:type="gramEnd"/>
-      <w:r>
-        <w:rPr>
-          <w:rFonts w:ascii="Aptos Light" w:hAnsi="Aptos Light" w:cs="Arial"/>
-          <w:color w:val="000000" w:themeColor="text1"/>
-          <w:sz w:val="18"/>
-          <w:szCs w:val="18"/>
-          <w:shd w:val="clear" w:color="auto" w:fill="F8F9FB"/>
-        </w:rPr>
-        <w:t>!</w:t>
-      </w:r>
-      <w:proofErr w:type="gramStart"/>
-      <w:r>
-        <w:rPr>
-          <w:rFonts w:ascii="Aptos Light" w:hAnsi="Aptos Light" w:cs="Arial"/>
-          <w:color w:val="000000" w:themeColor="text1"/>
-          <w:sz w:val="18"/>
-          <w:szCs w:val="18"/>
-          <w:shd w:val="clear" w:color="auto" w:fill="F8F9FB"/>
-        </w:rPr>
-        <w:t>Support!A4:J7</w:t>
-      </w:r>
-      <w:proofErr w:type="gramEnd"/>
-      <w:r>
-        <w:rPr>
-          <w:rFonts w:ascii="Aptos Light" w:hAnsi="Aptos Light" w:cs="Arial"/>
-          <w:color w:val="000000" w:themeColor="text1"/>
-          <w:sz w:val="18"/>
-          <w:szCs w:val="18"/>
-          <w:shd w:val="clear" w:color="auto" w:fill="F8F9FB"/>
-        </w:rPr>
-        <w:t>}}</w:t>
+      <w:r>
+        <w:rPr>
+          <w:rFonts w:ascii="Aptos Light" w:hAnsi="Aptos Light" w:cs="Arial"/>
+          <w:color w:val="000000" w:themeColor="text1"/>
+          <w:sz w:val="18"/>
+          <w:szCs w:val="18"/>
+          <w:shd w:val="clear" w:color="auto" w:fill="F8F9FB"/>
+        </w:rPr>
+        <w:t>XL!RANGE!Support!A4:J7}}</w:t>
       </w:r>
     </w:p>
     <w:p>
@@ -2531,126 +1665,48 @@
         </w:rPr>
         <w:t>[[</w:t>
       </w:r>
-      <w:proofErr w:type="gramStart"/>
-      <w:r>
-        <w:rPr>
-          <w:rFonts w:ascii="Aptos Light" w:hAnsi="Aptos Light" w:cs="Arial"/>
-          <w:color w:val="000000" w:themeColor="text1"/>
-          <w:sz w:val="18"/>
-          <w:szCs w:val="18"/>
-          <w:shd w:val="clear" w:color="auto" w:fill="F8F9FB"/>
-        </w:rPr>
-        <w:t>XL!COLUMN</w:t>
-      </w:r>
-      <w:proofErr w:type="gramEnd"/>
-      <w:r>
-        <w:rPr>
-          <w:rFonts w:ascii="Aptos Light" w:hAnsi="Aptos Light" w:cs="Arial"/>
-          <w:color w:val="000000" w:themeColor="text1"/>
-          <w:sz w:val="18"/>
-          <w:szCs w:val="18"/>
-          <w:shd w:val="clear" w:color="auto" w:fill="F8F9FB"/>
-        </w:rPr>
-        <w:t>!</w:t>
-      </w:r>
-      <w:proofErr w:type="gramStart"/>
-      <w:r>
-        <w:rPr>
-          <w:rFonts w:ascii="Aptos Light" w:hAnsi="Aptos Light" w:cs="Arial"/>
-          <w:color w:val="000000" w:themeColor="text1"/>
-          <w:sz w:val="18"/>
-          <w:szCs w:val="18"/>
-          <w:shd w:val="clear" w:color="auto" w:fill="F8F9FB"/>
-        </w:rPr>
-        <w:t>Support!C4,E4,J</w:t>
-      </w:r>
-      <w:proofErr w:type="gramEnd"/>
-      <w:r>
-        <w:rPr>
-          <w:rFonts w:ascii="Aptos Light" w:hAnsi="Aptos Light" w:cs="Arial"/>
-          <w:color w:val="000000" w:themeColor="text1"/>
-          <w:sz w:val="18"/>
-          <w:szCs w:val="18"/>
-          <w:shd w:val="clear" w:color="auto" w:fill="F8F9FB"/>
-        </w:rPr>
-        <w:t>4}}</w:t>
-      </w:r>
-    </w:p>
-    <w:p>
-      <w:pPr>
-        <w:rPr>
-          <w:rStyle w:val="HTMLCode"/>
-          <w:rFonts w:ascii="Aptos Light" w:eastAsiaTheme="majorEastAsia" w:hAnsi="Aptos Light" w:cs="Arial"/>
-          <w:color w:val="000000" w:themeColor="text1"/>
-          <w:sz w:val="18"/>
-          <w:szCs w:val="18"/>
-          <w:shd w:val="clear" w:color="auto" w:fill="F8F9FB"/>
-        </w:rPr>
-      </w:pPr>
-    </w:p>
-    <w:p>
-      <w:pPr>
-        <w:rPr>
-          <w:rFonts w:ascii="Aptos Light" w:hAnsi="Aptos Light" w:cs="Arial"/>
-          <w:color w:val="000000" w:themeColor="text1"/>
-          <w:sz w:val="18"/>
-          <w:szCs w:val="18"/>
-          <w:shd w:val="clear" w:color="auto" w:fill="F8F9FB"/>
-        </w:rPr>
-      </w:pPr>
-      <w:r>
-        <w:rPr>
-          <w:rFonts w:ascii="Aptos Light" w:hAnsi="Aptos Light" w:cs="Arial"/>
-          <w:color w:val="000000" w:themeColor="text1"/>
-          <w:sz w:val="18"/>
-          <w:szCs w:val="18"/>
-          <w:shd w:val="clear" w:color="auto" w:fill="F8F9FB"/>
-        </w:rPr>
-        <w:t>{{</w:t>
-      </w:r>
-      <w:proofErr w:type="gramStart"/>
-      <w:r>
-        <w:rPr>
-          <w:rFonts w:ascii="Aptos Light" w:hAnsi="Aptos Light" w:cs="Arial"/>
-          <w:color w:val="000000" w:themeColor="text1"/>
-          <w:sz w:val="18"/>
-          <w:szCs w:val="18"/>
-          <w:shd w:val="clear" w:color="auto" w:fill="F8F9FB"/>
-        </w:rPr>
-        <w:t>XL!COLUMN</w:t>
-      </w:r>
-      <w:proofErr w:type="gramEnd"/>
-      <w:r>
-        <w:rPr>
-          <w:rFonts w:ascii="Aptos Light" w:hAnsi="Aptos Light" w:cs="Arial"/>
-          <w:color w:val="000000" w:themeColor="text1"/>
-          <w:sz w:val="18"/>
-          <w:szCs w:val="18"/>
-          <w:shd w:val="clear" w:color="auto" w:fill="F8F9FB"/>
-        </w:rPr>
-        <w:t>!</w:t>
-      </w:r>
-      <w:proofErr w:type="gramStart"/>
-      <w:r>
-        <w:rPr>
-          <w:rFonts w:ascii="Aptos Light" w:hAnsi="Aptos Light" w:cs="Arial"/>
-          <w:color w:val="000000" w:themeColor="text1"/>
-          <w:sz w:val="18"/>
-          <w:szCs w:val="18"/>
-          <w:shd w:val="clear" w:color="auto" w:fill="F8F9FB"/>
-        </w:rPr>
-        <w:t>Support!C4,E4,J</w:t>
-      </w:r>
-      <w:proofErr w:type="gramEnd"/>
-      <w:r>
-        <w:rPr>
-          <w:rFonts w:ascii="Aptos Light" w:hAnsi="Aptos Light" w:cs="Arial"/>
-          <w:color w:val="000000" w:themeColor="text1"/>
-          <w:sz w:val="18"/>
-          <w:szCs w:val="18"/>
-          <w:shd w:val="clear" w:color="auto" w:fill="F8F9FB"/>
-        </w:rPr>
-        <w:t>4}}</w:t>
+      <w:r>
+        <w:rPr>
+          <w:rFonts w:ascii="Aptos Light" w:hAnsi="Aptos Light" w:cs="Arial"/>
+          <w:color w:val="000000" w:themeColor="text1"/>
+          <w:sz w:val="18"/>
+          <w:szCs w:val="18"/>
+          <w:shd w:val="clear" w:color="auto" w:fill="F8F9FB"/>
+        </w:rPr>
+        <w:t>XL!COLUMN!Support!C4,E4,J4}}</w:t>
+      </w:r>
+    </w:p>
+    <w:p>
+      <w:pPr>
+        <w:rPr>
+          <w:rStyle w:val="HTMLCode"/>
+          <w:rFonts w:ascii="Aptos Light" w:eastAsiaTheme="majorEastAsia" w:hAnsi="Aptos Light" w:cs="Arial"/>
+          <w:color w:val="000000" w:themeColor="text1"/>
+          <w:sz w:val="18"/>
+          <w:szCs w:val="18"/>
+          <w:shd w:val="clear" w:color="auto" w:fill="F8F9FB"/>
+        </w:rPr>
+      </w:pPr>
+    </w:p>
+    <w:p>
+      <w:pPr>
+        <w:rPr>
+          <w:rFonts w:ascii="Aptos Light" w:hAnsi="Aptos Light" w:cs="Arial"/>
+          <w:color w:val="000000" w:themeColor="text1"/>
+          <w:sz w:val="18"/>
+          <w:szCs w:val="18"/>
+          <w:shd w:val="clear" w:color="auto" w:fill="F8F9FB"/>
+        </w:rPr>
+      </w:pPr>
+      <w:r>
+        <w:rPr>
+          <w:rFonts w:ascii="Aptos Light" w:hAnsi="Aptos Light" w:cs="Arial"/>
+          <w:color w:val="000000" w:themeColor="text1"/>
+          <w:sz w:val="18"/>
+          <w:szCs w:val="18"/>
+          <w:shd w:val="clear" w:color="auto" w:fill="F8F9FB"/>
+        </w:rPr>
+        <w:t>{{XL!COLUMN!Support!C4,E4,J4}}</w:t>
       </w:r>
     </w:p>
     <w:p>
@@ -2709,234 +1765,88 @@
         </w:rPr>
         <w:t>[[</w:t>
       </w:r>
-      <w:proofErr w:type="spellStart"/>
-      <w:proofErr w:type="gramStart"/>
-      <w:r>
-        <w:rPr>
-          <w:rFonts w:ascii="Aptos Light" w:hAnsi="Aptos Light" w:cs="Arial"/>
-          <w:color w:val="000000" w:themeColor="text1"/>
-          <w:sz w:val="18"/>
-          <w:szCs w:val="18"/>
-          <w:shd w:val="clear" w:color="auto" w:fill="F8F9FB"/>
-        </w:rPr>
-        <w:t>XL!COLUMN</w:t>
-      </w:r>
-      <w:proofErr w:type="gramEnd"/>
-      <w:r>
-        <w:rPr>
-          <w:rFonts w:ascii="Aptos Light" w:hAnsi="Aptos Light" w:cs="Arial"/>
-          <w:color w:val="000000" w:themeColor="text1"/>
-          <w:sz w:val="18"/>
-          <w:szCs w:val="18"/>
-          <w:shd w:val="clear" w:color="auto" w:fill="F8F9FB"/>
-        </w:rPr>
-        <w:t>!</w:t>
-      </w:r>
-      <w:r>
-        <w:rPr>
-          <w:rFonts w:ascii="Aptos Light" w:hAnsi="Aptos Light" w:cs="Arial"/>
-          <w:color w:val="000000" w:themeColor="text1"/>
-          <w:sz w:val="18"/>
-          <w:szCs w:val="18"/>
-          <w:shd w:val="clear" w:color="auto" w:fill="F8F9FB"/>
-        </w:rPr>
-        <w:t>Distribution</w:t>
-      </w:r>
-      <w:proofErr w:type="spellEnd"/>
-      <w:r>
-        <w:rPr>
-          <w:rFonts w:ascii="Aptos Light" w:hAnsi="Aptos Light" w:cs="Arial"/>
-          <w:color w:val="000000" w:themeColor="text1"/>
-          <w:sz w:val="18"/>
-          <w:szCs w:val="18"/>
-          <w:shd w:val="clear" w:color="auto" w:fill="F8F9FB"/>
-        </w:rPr>
-        <w:t xml:space="preserve"> </w:t>
-      </w:r>
-      <w:proofErr w:type="gramStart"/>
-      <w:r>
-        <w:rPr>
-          <w:rFonts w:ascii="Aptos Light" w:hAnsi="Aptos Light" w:cs="Arial"/>
-          <w:color w:val="000000" w:themeColor="text1"/>
-          <w:sz w:val="18"/>
-          <w:szCs w:val="18"/>
-          <w:shd w:val="clear" w:color="auto" w:fill="F8F9FB"/>
-        </w:rPr>
-        <w:t>Plan</w:t>
-      </w:r>
-      <w:r>
-        <w:rPr>
-          <w:rFonts w:ascii="Aptos Light" w:hAnsi="Aptos Light" w:cs="Arial"/>
-          <w:color w:val="000000" w:themeColor="text1"/>
-          <w:sz w:val="18"/>
-          <w:szCs w:val="18"/>
-          <w:shd w:val="clear" w:color="auto" w:fill="F8F9FB"/>
-        </w:rPr>
-        <w:t>!Unit</w:t>
-      </w:r>
-      <w:proofErr w:type="gramEnd"/>
-      <w:r>
-        <w:rPr>
-          <w:rFonts w:ascii="Aptos Light" w:hAnsi="Aptos Light" w:cs="Arial"/>
-          <w:color w:val="000000" w:themeColor="text1"/>
-          <w:sz w:val="18"/>
-          <w:szCs w:val="18"/>
-          <w:shd w:val="clear" w:color="auto" w:fill="F8F9FB"/>
-        </w:rPr>
-        <w:t>,</w:t>
-      </w:r>
-      <w:proofErr w:type="gramStart"/>
-      <w:r>
-        <w:rPr>
-          <w:rFonts w:ascii="Aptos Light" w:hAnsi="Aptos Light" w:cs="Arial"/>
-          <w:color w:val="000000" w:themeColor="text1"/>
-          <w:sz w:val="18"/>
-          <w:szCs w:val="18"/>
-          <w:shd w:val="clear" w:color="auto" w:fill="F8F9FB"/>
-        </w:rPr>
-        <w:t>DHTC,Total</w:t>
-      </w:r>
-      <w:proofErr w:type="gramEnd"/>
-      <w:r>
-        <w:rPr>
-          <w:rFonts w:ascii="Aptos Light" w:hAnsi="Aptos Light" w:cs="Arial"/>
-          <w:color w:val="000000" w:themeColor="text1"/>
-          <w:sz w:val="18"/>
-          <w:szCs w:val="18"/>
-          <w:shd w:val="clear" w:color="auto" w:fill="F8F9FB"/>
-        </w:rPr>
-        <w:t>!4}}</w:t>
-      </w:r>
-    </w:p>
-    <w:p>
-      <w:pPr>
-        <w:rPr>
-          <w:rStyle w:val="HTMLCode"/>
-          <w:rFonts w:ascii="Aptos Light" w:eastAsiaTheme="majorEastAsia" w:hAnsi="Aptos Light" w:cs="Arial"/>
-          <w:color w:val="000000" w:themeColor="text1"/>
-          <w:sz w:val="18"/>
-          <w:szCs w:val="18"/>
-          <w:shd w:val="clear" w:color="auto" w:fill="F8F9FB"/>
-        </w:rPr>
-      </w:pPr>
-    </w:p>
-    <w:p>
-      <w:pPr>
-        <w:rPr>
-          <w:rFonts w:ascii="Aptos Light" w:hAnsi="Aptos Light" w:cs="Arial"/>
-          <w:color w:val="000000" w:themeColor="text1"/>
-          <w:sz w:val="18"/>
-          <w:szCs w:val="18"/>
-          <w:shd w:val="clear" w:color="auto" w:fill="F8F9FB"/>
-        </w:rPr>
-      </w:pPr>
-      <w:r>
-        <w:rPr>
-          <w:rFonts w:ascii="Aptos Light" w:hAnsi="Aptos Light" w:cs="Arial"/>
-          <w:color w:val="000000" w:themeColor="text1"/>
-          <w:sz w:val="18"/>
-          <w:szCs w:val="18"/>
-          <w:shd w:val="clear" w:color="auto" w:fill="F8F9FB"/>
-        </w:rPr>
-        <w:t>{{</w:t>
-      </w:r>
-      <w:proofErr w:type="spellStart"/>
-      <w:proofErr w:type="gramStart"/>
-      <w:r>
-        <w:rPr>
-          <w:rFonts w:ascii="Aptos Light" w:hAnsi="Aptos Light" w:cs="Arial"/>
-          <w:color w:val="000000" w:themeColor="text1"/>
-          <w:sz w:val="18"/>
-          <w:szCs w:val="18"/>
-          <w:shd w:val="clear" w:color="auto" w:fill="F8F9FB"/>
-        </w:rPr>
-        <w:t>XL!COLUMN</w:t>
-      </w:r>
-      <w:proofErr w:type="gramEnd"/>
-      <w:r>
-        <w:rPr>
-          <w:rFonts w:ascii="Aptos Light" w:hAnsi="Aptos Light" w:cs="Arial"/>
-          <w:color w:val="000000" w:themeColor="text1"/>
-          <w:sz w:val="18"/>
-          <w:szCs w:val="18"/>
-          <w:shd w:val="clear" w:color="auto" w:fill="F8F9FB"/>
-        </w:rPr>
-        <w:t>!</w:t>
-      </w:r>
-      <w:r>
-        <w:rPr>
-          <w:rFonts w:ascii="Aptos Light" w:hAnsi="Aptos Light" w:cs="Arial"/>
-          <w:color w:val="000000" w:themeColor="text1"/>
-          <w:sz w:val="18"/>
-          <w:szCs w:val="18"/>
-          <w:shd w:val="clear" w:color="auto" w:fill="F8F9FB"/>
-        </w:rPr>
-        <w:t>Distribution</w:t>
-      </w:r>
-      <w:proofErr w:type="spellEnd"/>
-      <w:r>
-        <w:rPr>
-          <w:rFonts w:ascii="Aptos Light" w:hAnsi="Aptos Light" w:cs="Arial"/>
-          <w:color w:val="000000" w:themeColor="text1"/>
-          <w:sz w:val="18"/>
-          <w:szCs w:val="18"/>
-          <w:shd w:val="clear" w:color="auto" w:fill="F8F9FB"/>
-        </w:rPr>
-        <w:t xml:space="preserve"> </w:t>
-      </w:r>
-      <w:proofErr w:type="gramStart"/>
-      <w:r>
-        <w:rPr>
-          <w:rFonts w:ascii="Aptos Light" w:hAnsi="Aptos Light" w:cs="Arial"/>
-          <w:color w:val="000000" w:themeColor="text1"/>
-          <w:sz w:val="18"/>
-          <w:szCs w:val="18"/>
-          <w:shd w:val="clear" w:color="auto" w:fill="F8F9FB"/>
-        </w:rPr>
-        <w:t>Plan</w:t>
-      </w:r>
-      <w:r>
-        <w:rPr>
-          <w:rFonts w:ascii="Aptos Light" w:hAnsi="Aptos Light" w:cs="Arial"/>
-          <w:color w:val="000000" w:themeColor="text1"/>
-          <w:sz w:val="18"/>
-          <w:szCs w:val="18"/>
-          <w:shd w:val="clear" w:color="auto" w:fill="F8F9FB"/>
-        </w:rPr>
-        <w:t>!Unit</w:t>
-      </w:r>
-      <w:proofErr w:type="gramEnd"/>
-      <w:r>
-        <w:rPr>
-          <w:rFonts w:ascii="Aptos Light" w:hAnsi="Aptos Light" w:cs="Arial"/>
-          <w:color w:val="000000" w:themeColor="text1"/>
-          <w:sz w:val="18"/>
-          <w:szCs w:val="18"/>
-          <w:shd w:val="clear" w:color="auto" w:fill="F8F9FB"/>
-        </w:rPr>
-        <w:t>,</w:t>
-      </w:r>
-      <w:proofErr w:type="gramStart"/>
-      <w:r>
-        <w:rPr>
-          <w:rFonts w:ascii="Aptos Light" w:hAnsi="Aptos Light" w:cs="Arial"/>
-          <w:color w:val="000000" w:themeColor="text1"/>
-          <w:sz w:val="18"/>
-          <w:szCs w:val="18"/>
-          <w:shd w:val="clear" w:color="auto" w:fill="F8F9FB"/>
-        </w:rPr>
-        <w:t>DHTC,Total</w:t>
-      </w:r>
-      <w:proofErr w:type="gramEnd"/>
-      <w:r>
-        <w:rPr>
-          <w:rFonts w:ascii="Aptos Light" w:hAnsi="Aptos Light" w:cs="Arial"/>
-          <w:color w:val="000000" w:themeColor="text1"/>
-          <w:sz w:val="18"/>
-          <w:szCs w:val="18"/>
-          <w:shd w:val="clear" w:color="auto" w:fill="F8F9FB"/>
-        </w:rPr>
-        <w:t>!4}}</w:t>
+      <w:r>
+        <w:rPr>
+          <w:rFonts w:ascii="Aptos Light" w:hAnsi="Aptos Light" w:cs="Arial"/>
+          <w:color w:val="000000" w:themeColor="text1"/>
+          <w:sz w:val="18"/>
+          <w:szCs w:val="18"/>
+          <w:shd w:val="clear" w:color="auto" w:fill="F8F9FB"/>
+        </w:rPr>
+        <w:t>XL!COLUMN!</w:t>
+      </w:r>
+      <w:r>
+        <w:rPr>
+          <w:rFonts w:ascii="Aptos Light" w:hAnsi="Aptos Light" w:cs="Arial"/>
+          <w:color w:val="000000" w:themeColor="text1"/>
+          <w:sz w:val="18"/>
+          <w:szCs w:val="18"/>
+          <w:shd w:val="clear" w:color="auto" w:fill="F8F9FB"/>
+        </w:rPr>
+        <w:t>Distribution Plan</w:t>
+      </w:r>
+      <w:r>
+        <w:rPr>
+          <w:rFonts w:ascii="Aptos Light" w:hAnsi="Aptos Light" w:cs="Arial"/>
+          <w:color w:val="000000" w:themeColor="text1"/>
+          <w:sz w:val="18"/>
+          <w:szCs w:val="18"/>
+          <w:shd w:val="clear" w:color="auto" w:fill="F8F9FB"/>
+        </w:rPr>
+        <w:t>!Unit,DHTC,Total!4}}</w:t>
+      </w:r>
+    </w:p>
+    <w:p>
+      <w:pPr>
+        <w:rPr>
+          <w:rStyle w:val="HTMLCode"/>
+          <w:rFonts w:ascii="Aptos Light" w:eastAsiaTheme="majorEastAsia" w:hAnsi="Aptos Light" w:cs="Arial"/>
+          <w:color w:val="000000" w:themeColor="text1"/>
+          <w:sz w:val="18"/>
+          <w:szCs w:val="18"/>
+          <w:shd w:val="clear" w:color="auto" w:fill="F8F9FB"/>
+        </w:rPr>
+      </w:pPr>
+    </w:p>
+    <w:p>
+      <w:pPr>
+        <w:rPr>
+          <w:rFonts w:ascii="Aptos Light" w:hAnsi="Aptos Light" w:cs="Arial"/>
+          <w:color w:val="000000" w:themeColor="text1"/>
+          <w:sz w:val="18"/>
+          <w:szCs w:val="18"/>
+          <w:shd w:val="clear" w:color="auto" w:fill="F8F9FB"/>
+        </w:rPr>
+      </w:pPr>
+      <w:r>
+        <w:rPr>
+          <w:rFonts w:ascii="Aptos Light" w:hAnsi="Aptos Light" w:cs="Arial"/>
+          <w:color w:val="000000" w:themeColor="text1"/>
+          <w:sz w:val="18"/>
+          <w:szCs w:val="18"/>
+          <w:shd w:val="clear" w:color="auto" w:fill="F8F9FB"/>
+        </w:rPr>
+        <w:t>{{XL!COLUMN!</w:t>
+      </w:r>
+      <w:r>
+        <w:rPr>
+          <w:rFonts w:ascii="Aptos Light" w:hAnsi="Aptos Light" w:cs="Arial"/>
+          <w:color w:val="000000" w:themeColor="text1"/>
+          <w:sz w:val="18"/>
+          <w:szCs w:val="18"/>
+          <w:shd w:val="clear" w:color="auto" w:fill="F8F9FB"/>
+        </w:rPr>
+        <w:t>Distribution Plan</w:t>
+      </w:r>
+      <w:r>
+        <w:rPr>
+          <w:rFonts w:ascii="Aptos Light" w:hAnsi="Aptos Light" w:cs="Arial"/>
+          <w:color w:val="000000" w:themeColor="text1"/>
+          <w:sz w:val="18"/>
+          <w:szCs w:val="18"/>
+          <w:shd w:val="clear" w:color="auto" w:fill="F8F9FB"/>
+        </w:rPr>
+        <w:t>!Unit,DHTC,Total!4}}</w:t>
       </w:r>
     </w:p>
     <w:p>
@@ -3024,70 +1934,47 @@
         </w:rPr>
         <w:t>[[</w:t>
       </w:r>
-      <w:proofErr w:type="gramStart"/>
-      <w:r>
-        <w:rPr>
-          <w:rFonts w:ascii="Aptos" w:hAnsi="Aptos" w:cs="Courier New"/>
-          <w:color w:val="000000" w:themeColor="text1"/>
-          <w:spacing w:val="8"/>
-          <w:sz w:val="18"/>
-          <w:szCs w:val="18"/>
-        </w:rPr>
-        <w:t>TEMPLATE!contract_template.docx</w:t>
-      </w:r>
-      <w:proofErr w:type="gramEnd"/>
-      <w:r>
-        <w:rPr>
-          <w:rFonts w:ascii="Aptos" w:hAnsi="Aptos" w:cs="Courier New"/>
-          <w:color w:val="000000" w:themeColor="text1"/>
-          <w:spacing w:val="8"/>
-          <w:sz w:val="18"/>
-          <w:szCs w:val="18"/>
-        </w:rPr>
-        <w:t>}}</w:t>
-      </w:r>
-    </w:p>
-    <w:p>
-      <w:pPr>
-        <w:rPr>
-          <w:rFonts w:ascii="Aptos" w:hAnsi="Aptos" w:cs="Courier New"/>
-          <w:color w:val="000000" w:themeColor="text1"/>
-          <w:spacing w:val="8"/>
-          <w:sz w:val="18"/>
-          <w:szCs w:val="18"/>
-        </w:rPr>
-      </w:pPr>
-    </w:p>
-    <w:p>
-      <w:pPr>
-        <w:rPr>
-          <w:rFonts w:ascii="Aptos" w:hAnsi="Aptos" w:cs="Courier New"/>
-          <w:color w:val="000000" w:themeColor="text1"/>
-          <w:spacing w:val="8"/>
-          <w:sz w:val="18"/>
-          <w:szCs w:val="18"/>
-        </w:rPr>
-      </w:pPr>
-      <w:r>
-        <w:rPr>
-          <w:rFonts w:ascii="Aptos" w:hAnsi="Aptos" w:cs="Courier New"/>
-          <w:color w:val="000000" w:themeColor="text1"/>
-          <w:spacing w:val="8"/>
-          <w:sz w:val="18"/>
-          <w:szCs w:val="18"/>
-        </w:rPr>
-        <w:t>{{</w:t>
-      </w:r>
-      <w:proofErr w:type="gramStart"/>
-      <w:r>
-        <w:rPr>
-          <w:rFonts w:ascii="Aptos" w:hAnsi="Aptos" w:cs="Courier New"/>
-          <w:color w:val="000000" w:themeColor="text1"/>
-          <w:spacing w:val="8"/>
-          <w:sz w:val="18"/>
-          <w:szCs w:val="18"/>
-        </w:rPr>
-        <w:t>TEMPLATE!</w:t>
+      <w:r>
+        <w:rPr>
+          <w:rFonts w:ascii="Aptos" w:hAnsi="Aptos" w:cs="Courier New"/>
+          <w:color w:val="000000" w:themeColor="text1"/>
+          <w:spacing w:val="8"/>
+          <w:sz w:val="18"/>
+          <w:szCs w:val="18"/>
+        </w:rPr>
+        <w:t>TEMPLATE!contract_template.docx}}</w:t>
+      </w:r>
+    </w:p>
+    <w:p>
+      <w:pPr>
+        <w:rPr>
+          <w:rFonts w:ascii="Aptos" w:hAnsi="Aptos" w:cs="Courier New"/>
+          <w:color w:val="000000" w:themeColor="text1"/>
+          <w:spacing w:val="8"/>
+          <w:sz w:val="18"/>
+          <w:szCs w:val="18"/>
+        </w:rPr>
+      </w:pPr>
+    </w:p>
+    <w:p>
+      <w:pPr>
+        <w:rPr>
+          <w:rFonts w:ascii="Aptos" w:hAnsi="Aptos" w:cs="Courier New"/>
+          <w:color w:val="000000" w:themeColor="text1"/>
+          <w:spacing w:val="8"/>
+          <w:sz w:val="18"/>
+          <w:szCs w:val="18"/>
+        </w:rPr>
+      </w:pPr>
+      <w:r>
+        <w:rPr>
+          <w:rFonts w:ascii="Aptos" w:hAnsi="Aptos" w:cs="Courier New"/>
+          <w:color w:val="000000" w:themeColor="text1"/>
+          <w:spacing w:val="8"/>
+          <w:sz w:val="18"/>
+          <w:szCs w:val="18"/>
+        </w:rPr>
+        <w:t>{{TEMPLATE!</w:t>
       </w:r>
       <w:r>
         <w:rPr>
@@ -3107,18 +1994,7 @@
           <w:sz w:val="18"/>
           <w:szCs w:val="18"/>
         </w:rPr>
-        <w:t>.docx</w:t>
-      </w:r>
-      <w:proofErr w:type="gramEnd"/>
-      <w:r>
-        <w:rPr>
-          <w:rFonts w:ascii="Aptos" w:hAnsi="Aptos" w:cs="Courier New"/>
-          <w:color w:val="000000" w:themeColor="text1"/>
-          <w:spacing w:val="8"/>
-          <w:sz w:val="18"/>
-          <w:szCs w:val="18"/>
-        </w:rPr>
-        <w:t>}}</w:t>
+        <w:t>.docx}}</w:t>
       </w:r>
     </w:p>
     <w:p>
@@ -3176,10 +2052,8 @@
           <w:szCs w:val="18"/>
           <w:lang w:val="fr-CA"/>
         </w:rPr>
-        <w:t>[[</w:t>
-      </w:r>
-      <w:proofErr w:type="spellStart"/>
-      <w:proofErr w:type="gramStart"/>
+        <w:t>[[TEMPLATE!contract_template.docx</w:t>
+      </w:r>
       <w:r>
         <w:rPr>
           <w:rFonts w:ascii="Aptos" w:hAnsi="Aptos" w:cs="Courier New"/>
@@ -3189,9 +2063,8 @@
           <w:szCs w:val="18"/>
           <w:lang w:val="fr-CA"/>
         </w:rPr>
-        <w:t>TEMPLATE!contract_template.docx</w:t>
-      </w:r>
-      <w:proofErr w:type="gramEnd"/>
+        <w:t>!section=</w:t>
+      </w:r>
       <w:r>
         <w:rPr>
           <w:rFonts w:ascii="Aptos" w:hAnsi="Aptos" w:cs="Courier New"/>
@@ -3201,9 +2074,8 @@
           <w:szCs w:val="18"/>
           <w:lang w:val="fr-CA"/>
         </w:rPr>
-        <w:t>!section</w:t>
-      </w:r>
-      <w:proofErr w:type="spellEnd"/>
+        <w:t>Lost Villages</w:t>
+      </w:r>
       <w:r>
         <w:rPr>
           <w:rFonts w:ascii="Aptos" w:hAnsi="Aptos" w:cs="Courier New"/>
@@ -3213,10 +2085,11 @@
           <w:szCs w:val="18"/>
           <w:lang w:val="fr-CA"/>
         </w:rPr>
-        <w:t>=</w:t>
-      </w:r>
-      <w:proofErr w:type="spellStart"/>
-      <w:r>
+        <w:t>}}</w:t>
+      </w:r>
+    </w:p>
+    <w:p>
+      <w:pPr>
         <w:rPr>
           <w:rFonts w:ascii="Aptos" w:hAnsi="Aptos" w:cs="Courier New"/>
           <w:color w:val="000000" w:themeColor="text1"/>
@@ -3225,10 +2098,10 @@
           <w:szCs w:val="18"/>
           <w:lang w:val="fr-CA"/>
         </w:rPr>
-        <w:t>Lost</w:t>
-      </w:r>
-      <w:proofErr w:type="spellEnd"/>
-      <w:r>
+      </w:pPr>
+    </w:p>
+    <w:p>
+      <w:pPr>
         <w:rPr>
           <w:rFonts w:ascii="Aptos" w:hAnsi="Aptos" w:cs="Courier New"/>
           <w:color w:val="000000" w:themeColor="text1"/>
@@ -3237,8 +2110,7 @@
           <w:szCs w:val="18"/>
           <w:lang w:val="fr-CA"/>
         </w:rPr>
-        <w:t xml:space="preserve"> Villages</w:t>
-      </w:r>
+      </w:pPr>
       <w:r>
         <w:rPr>
           <w:rFonts w:ascii="Aptos" w:hAnsi="Aptos" w:cs="Courier New"/>
@@ -3248,11 +2120,9 @@
           <w:szCs w:val="18"/>
           <w:lang w:val="fr-CA"/>
         </w:rPr>
-        <w:t>}}</w:t>
-      </w:r>
-    </w:p>
-    <w:p>
-      <w:pPr>
+        <w:t>{{TEMPLATE!1000-islands.docx!section=</w:t>
+      </w:r>
+      <w:r>
         <w:rPr>
           <w:rFonts w:ascii="Aptos" w:hAnsi="Aptos" w:cs="Courier New"/>
           <w:color w:val="000000" w:themeColor="text1"/>
@@ -3261,77 +2131,7 @@
           <w:szCs w:val="18"/>
           <w:lang w:val="fr-CA"/>
         </w:rPr>
-      </w:pPr>
-    </w:p>
-    <w:p>
-      <w:pPr>
-        <w:rPr>
-          <w:rFonts w:ascii="Aptos" w:hAnsi="Aptos" w:cs="Courier New"/>
-          <w:color w:val="000000" w:themeColor="text1"/>
-          <w:spacing w:val="8"/>
-          <w:sz w:val="18"/>
-          <w:szCs w:val="18"/>
-          <w:lang w:val="fr-CA"/>
-        </w:rPr>
-      </w:pPr>
-      <w:r>
-        <w:rPr>
-          <w:rFonts w:ascii="Aptos" w:hAnsi="Aptos" w:cs="Courier New"/>
-          <w:color w:val="000000" w:themeColor="text1"/>
-          <w:spacing w:val="8"/>
-          <w:sz w:val="18"/>
-          <w:szCs w:val="18"/>
-          <w:lang w:val="fr-CA"/>
-        </w:rPr>
-        <w:t>{{</w:t>
-      </w:r>
-      <w:proofErr w:type="gramStart"/>
-      <w:r>
-        <w:rPr>
-          <w:rFonts w:ascii="Aptos" w:hAnsi="Aptos" w:cs="Courier New"/>
-          <w:color w:val="000000" w:themeColor="text1"/>
-          <w:spacing w:val="8"/>
-          <w:sz w:val="18"/>
-          <w:szCs w:val="18"/>
-          <w:lang w:val="fr-CA"/>
-        </w:rPr>
-        <w:t>TEMPLATE!1000-islands.docx</w:t>
-      </w:r>
-      <w:proofErr w:type="gramEnd"/>
-      <w:r>
-        <w:rPr>
-          <w:rFonts w:ascii="Aptos" w:hAnsi="Aptos" w:cs="Courier New"/>
-          <w:color w:val="000000" w:themeColor="text1"/>
-          <w:spacing w:val="8"/>
-          <w:sz w:val="18"/>
-          <w:szCs w:val="18"/>
-          <w:lang w:val="fr-CA"/>
-        </w:rPr>
-        <w:t>!section=</w:t>
-      </w:r>
-      <w:proofErr w:type="spellStart"/>
-      <w:r>
-        <w:rPr>
-          <w:rFonts w:ascii="Aptos" w:hAnsi="Aptos" w:cs="Courier New"/>
-          <w:color w:val="000000" w:themeColor="text1"/>
-          <w:spacing w:val="8"/>
-          <w:sz w:val="18"/>
-          <w:szCs w:val="18"/>
-          <w:lang w:val="fr-CA"/>
-        </w:rPr>
-        <w:t>Lost</w:t>
-      </w:r>
-      <w:proofErr w:type="spellEnd"/>
-      <w:r>
-        <w:rPr>
-          <w:rFonts w:ascii="Aptos" w:hAnsi="Aptos" w:cs="Courier New"/>
-          <w:color w:val="000000" w:themeColor="text1"/>
-          <w:spacing w:val="8"/>
-          <w:sz w:val="18"/>
-          <w:szCs w:val="18"/>
-          <w:lang w:val="fr-CA"/>
-        </w:rPr>
-        <w:t xml:space="preserve"> Villages</w:t>
+        <w:t>Lost Villages</w:t>
       </w:r>
       <w:r>
         <w:rPr>
@@ -3396,73 +2196,17 @@
           <w:sz w:val="18"/>
           <w:szCs w:val="18"/>
         </w:rPr>
-        <w:t>[[</w:t>
-      </w:r>
-      <w:proofErr w:type="spellStart"/>
-      <w:proofErr w:type="gramStart"/>
-      <w:r>
-        <w:rPr>
-          <w:rFonts w:ascii="Aptos" w:hAnsi="Aptos" w:cs="Courier New"/>
-          <w:color w:val="000000" w:themeColor="text1"/>
-          <w:spacing w:val="8"/>
-          <w:sz w:val="18"/>
-          <w:szCs w:val="18"/>
-        </w:rPr>
-        <w:t>TEMPLATE!contract_template.docx</w:t>
-      </w:r>
-      <w:proofErr w:type="gramEnd"/>
-      <w:r>
-        <w:rPr>
-          <w:rFonts w:ascii="Aptos" w:hAnsi="Aptos" w:cs="Courier New"/>
-          <w:color w:val="000000" w:themeColor="text1"/>
-          <w:spacing w:val="8"/>
-          <w:sz w:val="18"/>
-          <w:szCs w:val="18"/>
-        </w:rPr>
-        <w:t>!section</w:t>
-      </w:r>
-      <w:proofErr w:type="spellEnd"/>
-      <w:r>
-        <w:rPr>
-          <w:rFonts w:ascii="Aptos" w:hAnsi="Aptos" w:cs="Courier New"/>
-          <w:color w:val="000000" w:themeColor="text1"/>
-          <w:spacing w:val="8"/>
-          <w:sz w:val="18"/>
-          <w:szCs w:val="18"/>
-        </w:rPr>
-        <w:t xml:space="preserve">=Lost </w:t>
-      </w:r>
-      <w:proofErr w:type="spellStart"/>
-      <w:r>
-        <w:rPr>
-          <w:rFonts w:ascii="Aptos" w:hAnsi="Aptos" w:cs="Courier New"/>
-          <w:color w:val="000000" w:themeColor="text1"/>
-          <w:spacing w:val="8"/>
-          <w:sz w:val="18"/>
-          <w:szCs w:val="18"/>
-        </w:rPr>
-        <w:t>Villages</w:t>
-      </w:r>
-      <w:r>
-        <w:rPr>
-          <w:rFonts w:ascii="Aptos" w:hAnsi="Aptos" w:cs="Courier New"/>
-          <w:color w:val="000000" w:themeColor="text1"/>
-          <w:spacing w:val="8"/>
-          <w:sz w:val="18"/>
-          <w:szCs w:val="18"/>
-        </w:rPr>
-        <w:t>&amp;title</w:t>
-      </w:r>
-      <w:proofErr w:type="spellEnd"/>
-      <w:r>
-        <w:rPr>
-          <w:rFonts w:ascii="Aptos" w:hAnsi="Aptos" w:cs="Courier New"/>
-          <w:color w:val="000000" w:themeColor="text1"/>
-          <w:spacing w:val="8"/>
-          <w:sz w:val="18"/>
-          <w:szCs w:val="18"/>
-        </w:rPr>
-        <w:t>=false</w:t>
+        <w:t>[[TEMPLATE!contract_template.docx!section=Lost Villages</w:t>
+      </w:r>
+      <w:r>
+        <w:rPr>
+          <w:rFonts w:ascii="Aptos" w:hAnsi="Aptos" w:cs="Courier New"/>
+          <w:color w:val="000000" w:themeColor="text1"/>
+          <w:spacing w:val="8"/>
+          <w:sz w:val="18"/>
+          <w:szCs w:val="18"/>
+        </w:rPr>
+        <w:t>&amp;title=false</w:t>
       </w:r>
       <w:r>
         <w:rPr>
@@ -3504,40 +2248,7 @@
           <w:sz w:val="18"/>
           <w:szCs w:val="18"/>
         </w:rPr>
-        <w:t>{{</w:t>
-      </w:r>
-      <w:proofErr w:type="gramStart"/>
-      <w:r>
-        <w:rPr>
-          <w:rFonts w:ascii="Aptos" w:hAnsi="Aptos" w:cs="Courier New"/>
-          <w:color w:val="000000" w:themeColor="text1"/>
-          <w:spacing w:val="8"/>
-          <w:sz w:val="18"/>
-          <w:szCs w:val="18"/>
-        </w:rPr>
-        <w:t>TEMPLATE!1000-islands.docx</w:t>
-      </w:r>
-      <w:proofErr w:type="gramEnd"/>
-      <w:r>
-        <w:rPr>
-          <w:rFonts w:ascii="Aptos" w:hAnsi="Aptos" w:cs="Courier New"/>
-          <w:color w:val="000000" w:themeColor="text1"/>
-          <w:spacing w:val="8"/>
-          <w:sz w:val="18"/>
-          <w:szCs w:val="18"/>
-        </w:rPr>
-        <w:t xml:space="preserve">!section=Lost </w:t>
-      </w:r>
-      <w:proofErr w:type="spellStart"/>
-      <w:r>
-        <w:rPr>
-          <w:rFonts w:ascii="Aptos" w:hAnsi="Aptos" w:cs="Courier New"/>
-          <w:color w:val="000000" w:themeColor="text1"/>
-          <w:spacing w:val="8"/>
-          <w:sz w:val="18"/>
-          <w:szCs w:val="18"/>
-        </w:rPr>
-        <w:t>Villages</w:t>
+        <w:t>{{TEMPLATE!1000-islands.docx!section=Lost Villages</w:t>
       </w:r>
       <w:r>
         <w:rPr>
@@ -3557,18 +2268,7 @@
           <w:sz w:val="18"/>
           <w:szCs w:val="18"/>
         </w:rPr>
-        <w:t>title</w:t>
-      </w:r>
-      <w:proofErr w:type="spellEnd"/>
-      <w:r>
-        <w:rPr>
-          <w:rFonts w:ascii="Aptos" w:hAnsi="Aptos" w:cs="Courier New"/>
-          <w:color w:val="000000" w:themeColor="text1"/>
-          <w:spacing w:val="8"/>
-          <w:sz w:val="18"/>
-          <w:szCs w:val="18"/>
-        </w:rPr>
-        <w:t>=false</w:t>
+        <w:t>title=false</w:t>
       </w:r>
       <w:r>
         <w:rPr>
@@ -3619,73 +2319,17 @@
           <w:sz w:val="18"/>
           <w:szCs w:val="18"/>
         </w:rPr>
-        <w:t>[[</w:t>
-      </w:r>
-      <w:proofErr w:type="spellStart"/>
-      <w:proofErr w:type="gramStart"/>
-      <w:r>
-        <w:rPr>
-          <w:rFonts w:ascii="Aptos" w:hAnsi="Aptos" w:cs="Courier New"/>
-          <w:color w:val="000000" w:themeColor="text1"/>
-          <w:spacing w:val="8"/>
-          <w:sz w:val="18"/>
-          <w:szCs w:val="18"/>
-        </w:rPr>
-        <w:t>TEMPLATE!contract_template.docx</w:t>
-      </w:r>
-      <w:proofErr w:type="gramEnd"/>
-      <w:r>
-        <w:rPr>
-          <w:rFonts w:ascii="Aptos" w:hAnsi="Aptos" w:cs="Courier New"/>
-          <w:color w:val="000000" w:themeColor="text1"/>
-          <w:spacing w:val="8"/>
-          <w:sz w:val="18"/>
-          <w:szCs w:val="18"/>
-        </w:rPr>
-        <w:t>!section</w:t>
-      </w:r>
-      <w:proofErr w:type="spellEnd"/>
-      <w:r>
-        <w:rPr>
-          <w:rFonts w:ascii="Aptos" w:hAnsi="Aptos" w:cs="Courier New"/>
-          <w:color w:val="000000" w:themeColor="text1"/>
-          <w:spacing w:val="8"/>
-          <w:sz w:val="18"/>
-          <w:szCs w:val="18"/>
-        </w:rPr>
-        <w:t>=</w:t>
-      </w:r>
-      <w:r>
-        <w:rPr>
-          <w:rFonts w:ascii="Aptos" w:hAnsi="Aptos" w:cs="Courier New"/>
-          <w:color w:val="000000" w:themeColor="text1"/>
-          <w:spacing w:val="8"/>
-          <w:sz w:val="18"/>
-          <w:szCs w:val="18"/>
-        </w:rPr>
-        <w:t xml:space="preserve">Top </w:t>
-      </w:r>
-      <w:proofErr w:type="spellStart"/>
-      <w:r>
-        <w:rPr>
-          <w:rFonts w:ascii="Aptos" w:hAnsi="Aptos" w:cs="Courier New"/>
-          <w:color w:val="000000" w:themeColor="text1"/>
-          <w:spacing w:val="8"/>
-          <w:sz w:val="18"/>
-          <w:szCs w:val="18"/>
-        </w:rPr>
-        <w:t>Attractions:Unique</w:t>
-      </w:r>
-      <w:proofErr w:type="spellEnd"/>
-      <w:r>
-        <w:rPr>
-          <w:rFonts w:ascii="Aptos" w:hAnsi="Aptos" w:cs="Courier New"/>
-          <w:color w:val="000000" w:themeColor="text1"/>
-          <w:spacing w:val="8"/>
-          <w:sz w:val="18"/>
-          <w:szCs w:val="18"/>
-        </w:rPr>
-        <w:t xml:space="preserve"> Experiences</w:t>
+        <w:t>[[TEMPLATE!contract_template.docx!section=</w:t>
+      </w:r>
+      <w:r>
+        <w:rPr>
+          <w:rFonts w:ascii="Aptos" w:hAnsi="Aptos" w:cs="Courier New"/>
+          <w:color w:val="000000" w:themeColor="text1"/>
+          <w:spacing w:val="8"/>
+          <w:sz w:val="18"/>
+          <w:szCs w:val="18"/>
+        </w:rPr>
+        <w:t>Top Attractions:Unique Experiences</w:t>
       </w:r>
       <w:r>
         <w:rPr>
@@ -3730,9 +2374,8 @@
           <w:szCs w:val="18"/>
           <w:lang w:val="fr-CA"/>
         </w:rPr>
-        <w:t>{{</w:t>
-      </w:r>
-      <w:proofErr w:type="gramStart"/>
+        <w:t>{{TEMPLATE!1000-islands.docx!section=</w:t>
+      </w:r>
       <w:r>
         <w:rPr>
           <w:rFonts w:ascii="Aptos" w:hAnsi="Aptos" w:cs="Courier New"/>
@@ -3742,9 +2385,8 @@
           <w:szCs w:val="18"/>
           <w:lang w:val="fr-CA"/>
         </w:rPr>
-        <w:t>TEMPLATE!1000-islands.docx</w:t>
-      </w:r>
-      <w:proofErr w:type="gramEnd"/>
+        <w:t>Top Attractions</w:t>
+      </w:r>
       <w:r>
         <w:rPr>
           <w:rFonts w:ascii="Aptos" w:hAnsi="Aptos" w:cs="Courier New"/>
@@ -3754,7 +2396,7 @@
           <w:szCs w:val="18"/>
           <w:lang w:val="fr-CA"/>
         </w:rPr>
-        <w:t>!section=</w:t>
+        <w:t>:</w:t>
       </w:r>
       <w:r>
         <w:rPr>
@@ -3765,67 +2407,8 @@
           <w:szCs w:val="18"/>
           <w:lang w:val="fr-CA"/>
         </w:rPr>
-        <w:t xml:space="preserve">Top </w:t>
-      </w:r>
-      <w:proofErr w:type="spellStart"/>
-      <w:r>
-        <w:rPr>
-          <w:rFonts w:ascii="Aptos" w:hAnsi="Aptos" w:cs="Courier New"/>
-          <w:color w:val="000000" w:themeColor="text1"/>
-          <w:spacing w:val="8"/>
-          <w:sz w:val="18"/>
-          <w:szCs w:val="18"/>
-          <w:lang w:val="fr-CA"/>
-        </w:rPr>
-        <w:t>Attractions</w:t>
-      </w:r>
-      <w:r>
-        <w:rPr>
-          <w:rFonts w:ascii="Aptos" w:hAnsi="Aptos" w:cs="Courier New"/>
-          <w:color w:val="000000" w:themeColor="text1"/>
-          <w:spacing w:val="8"/>
-          <w:sz w:val="18"/>
-          <w:szCs w:val="18"/>
-          <w:lang w:val="fr-CA"/>
-        </w:rPr>
-        <w:t>:</w:t>
-      </w:r>
-      <w:r>
-        <w:rPr>
-          <w:rFonts w:ascii="Aptos" w:hAnsi="Aptos" w:cs="Courier New"/>
-          <w:color w:val="000000" w:themeColor="text1"/>
-          <w:spacing w:val="8"/>
-          <w:sz w:val="18"/>
-          <w:szCs w:val="18"/>
-          <w:lang w:val="fr-CA"/>
-        </w:rPr>
-        <w:t>Unique</w:t>
-      </w:r>
-      <w:proofErr w:type="spellEnd"/>
-      <w:r>
-        <w:rPr>
-          <w:rFonts w:ascii="Aptos" w:hAnsi="Aptos" w:cs="Courier New"/>
-          <w:color w:val="000000" w:themeColor="text1"/>
-          <w:spacing w:val="8"/>
-          <w:sz w:val="18"/>
-          <w:szCs w:val="18"/>
-          <w:lang w:val="fr-CA"/>
-        </w:rPr>
-        <w:t xml:space="preserve"> </w:t>
-      </w:r>
-      <w:proofErr w:type="spellStart"/>
-      <w:r>
-        <w:rPr>
-          <w:rFonts w:ascii="Aptos" w:hAnsi="Aptos" w:cs="Courier New"/>
-          <w:color w:val="000000" w:themeColor="text1"/>
-          <w:spacing w:val="8"/>
-          <w:sz w:val="18"/>
-          <w:szCs w:val="18"/>
-          <w:lang w:val="fr-CA"/>
-        </w:rPr>
-        <w:t>Experiences</w:t>
-      </w:r>
-      <w:proofErr w:type="spellEnd"/>
+        <w:t>Unique Experiences</w:t>
+      </w:r>
       <w:r>
         <w:rPr>
           <w:rFonts w:ascii="Aptos" w:hAnsi="Aptos" w:cs="Courier New"/>
@@ -3894,10 +2477,8 @@
           <w:szCs w:val="18"/>
           <w:lang w:val="fr-CA"/>
         </w:rPr>
-        <w:t>[[</w:t>
-      </w:r>
-      <w:proofErr w:type="spellStart"/>
-      <w:proofErr w:type="gramStart"/>
+        <w:t>[[TEMPLATE!contract_template.docx!section=Top Attractions:Unique Experiences</w:t>
+      </w:r>
       <w:r>
         <w:rPr>
           <w:rFonts w:ascii="Aptos" w:hAnsi="Aptos" w:cs="Courier New"/>
@@ -3907,9 +2488,8 @@
           <w:szCs w:val="18"/>
           <w:lang w:val="fr-CA"/>
         </w:rPr>
-        <w:t>TEMPLATE!contract_template.docx</w:t>
-      </w:r>
-      <w:proofErr w:type="gramEnd"/>
+        <w:t>&amp;title=false</w:t>
+      </w:r>
       <w:r>
         <w:rPr>
           <w:rFonts w:ascii="Aptos" w:hAnsi="Aptos" w:cs="Courier New"/>
@@ -3919,10 +2499,11 @@
           <w:szCs w:val="18"/>
           <w:lang w:val="fr-CA"/>
         </w:rPr>
-        <w:t>!section</w:t>
-      </w:r>
-      <w:proofErr w:type="spellEnd"/>
-      <w:r>
+        <w:t>}}</w:t>
+      </w:r>
+    </w:p>
+    <w:p>
+      <w:pPr>
         <w:rPr>
           <w:rFonts w:ascii="Aptos" w:hAnsi="Aptos" w:cs="Courier New"/>
           <w:color w:val="000000" w:themeColor="text1"/>
@@ -3931,10 +2512,10 @@
           <w:szCs w:val="18"/>
           <w:lang w:val="fr-CA"/>
         </w:rPr>
-        <w:t xml:space="preserve">=Top </w:t>
-      </w:r>
-      <w:proofErr w:type="spellStart"/>
-      <w:r>
+      </w:pPr>
+    </w:p>
+    <w:p>
+      <w:pPr>
         <w:rPr>
           <w:rFonts w:ascii="Aptos" w:hAnsi="Aptos" w:cs="Courier New"/>
           <w:color w:val="000000" w:themeColor="text1"/>
@@ -3943,9 +2524,7 @@
           <w:szCs w:val="18"/>
           <w:lang w:val="fr-CA"/>
         </w:rPr>
-        <w:t>Attractions:Unique</w:t>
-      </w:r>
-      <w:proofErr w:type="spellEnd"/>
+      </w:pPr>
       <w:r>
         <w:rPr>
           <w:rFonts w:ascii="Aptos" w:hAnsi="Aptos" w:cs="Courier New"/>
@@ -3955,9 +2534,8 @@
           <w:szCs w:val="18"/>
           <w:lang w:val="fr-CA"/>
         </w:rPr>
-        <w:t xml:space="preserve"> </w:t>
-      </w:r>
-      <w:proofErr w:type="spellStart"/>
+        <w:t>{{TEMPLATE!1000-islands.docx!section=Top Attractions:Unique Experiences</w:t>
+      </w:r>
       <w:r>
         <w:rPr>
           <w:rFonts w:ascii="Aptos" w:hAnsi="Aptos" w:cs="Courier New"/>
@@ -3967,161 +2545,7 @@
           <w:szCs w:val="18"/>
           <w:lang w:val="fr-CA"/>
         </w:rPr>
-        <w:t>Experiences</w:t>
-      </w:r>
-      <w:r>
-        <w:rPr>
-          <w:rFonts w:ascii="Aptos" w:hAnsi="Aptos" w:cs="Courier New"/>
-          <w:color w:val="000000" w:themeColor="text1"/>
-          <w:spacing w:val="8"/>
-          <w:sz w:val="18"/>
-          <w:szCs w:val="18"/>
-          <w:lang w:val="fr-CA"/>
-        </w:rPr>
-        <w:t>&amp;title</w:t>
-      </w:r>
-      <w:proofErr w:type="spellEnd"/>
-      <w:r>
-        <w:rPr>
-          <w:rFonts w:ascii="Aptos" w:hAnsi="Aptos" w:cs="Courier New"/>
-          <w:color w:val="000000" w:themeColor="text1"/>
-          <w:spacing w:val="8"/>
-          <w:sz w:val="18"/>
-          <w:szCs w:val="18"/>
-          <w:lang w:val="fr-CA"/>
-        </w:rPr>
-        <w:t>=false</w:t>
-      </w:r>
-      <w:r>
-        <w:rPr>
-          <w:rFonts w:ascii="Aptos" w:hAnsi="Aptos" w:cs="Courier New"/>
-          <w:color w:val="000000" w:themeColor="text1"/>
-          <w:spacing w:val="8"/>
-          <w:sz w:val="18"/>
-          <w:szCs w:val="18"/>
-          <w:lang w:val="fr-CA"/>
-        </w:rPr>
-        <w:t>}}</w:t>
-      </w:r>
-    </w:p>
-    <w:p>
-      <w:pPr>
-        <w:rPr>
-          <w:rFonts w:ascii="Aptos" w:hAnsi="Aptos" w:cs="Courier New"/>
-          <w:color w:val="000000" w:themeColor="text1"/>
-          <w:spacing w:val="8"/>
-          <w:sz w:val="18"/>
-          <w:szCs w:val="18"/>
-          <w:lang w:val="fr-CA"/>
-        </w:rPr>
-      </w:pPr>
-    </w:p>
-    <w:p>
-      <w:pPr>
-        <w:rPr>
-          <w:rFonts w:ascii="Aptos" w:hAnsi="Aptos" w:cs="Courier New"/>
-          <w:color w:val="000000" w:themeColor="text1"/>
-          <w:spacing w:val="8"/>
-          <w:sz w:val="18"/>
-          <w:szCs w:val="18"/>
-          <w:lang w:val="fr-CA"/>
-        </w:rPr>
-      </w:pPr>
-      <w:r>
-        <w:rPr>
-          <w:rFonts w:ascii="Aptos" w:hAnsi="Aptos" w:cs="Courier New"/>
-          <w:color w:val="000000" w:themeColor="text1"/>
-          <w:spacing w:val="8"/>
-          <w:sz w:val="18"/>
-          <w:szCs w:val="18"/>
-          <w:lang w:val="fr-CA"/>
-        </w:rPr>
-        <w:t>{{</w:t>
-      </w:r>
-      <w:proofErr w:type="gramStart"/>
-      <w:r>
-        <w:rPr>
-          <w:rFonts w:ascii="Aptos" w:hAnsi="Aptos" w:cs="Courier New"/>
-          <w:color w:val="000000" w:themeColor="text1"/>
-          <w:spacing w:val="8"/>
-          <w:sz w:val="18"/>
-          <w:szCs w:val="18"/>
-          <w:lang w:val="fr-CA"/>
-        </w:rPr>
-        <w:t>TEMPLATE!1000-islands.docx</w:t>
-      </w:r>
-      <w:proofErr w:type="gramEnd"/>
-      <w:r>
-        <w:rPr>
-          <w:rFonts w:ascii="Aptos" w:hAnsi="Aptos" w:cs="Courier New"/>
-          <w:color w:val="000000" w:themeColor="text1"/>
-          <w:spacing w:val="8"/>
-          <w:sz w:val="18"/>
-          <w:szCs w:val="18"/>
-          <w:lang w:val="fr-CA"/>
-        </w:rPr>
-        <w:t xml:space="preserve">!section=Top </w:t>
-      </w:r>
-      <w:proofErr w:type="spellStart"/>
-      <w:proofErr w:type="gramStart"/>
-      <w:r>
-        <w:rPr>
-          <w:rFonts w:ascii="Aptos" w:hAnsi="Aptos" w:cs="Courier New"/>
-          <w:color w:val="000000" w:themeColor="text1"/>
-          <w:spacing w:val="8"/>
-          <w:sz w:val="18"/>
-          <w:szCs w:val="18"/>
-          <w:lang w:val="fr-CA"/>
-        </w:rPr>
-        <w:t>Attractions:Unique</w:t>
-      </w:r>
-      <w:proofErr w:type="spellEnd"/>
-      <w:proofErr w:type="gramEnd"/>
-      <w:r>
-        <w:rPr>
-          <w:rFonts w:ascii="Aptos" w:hAnsi="Aptos" w:cs="Courier New"/>
-          <w:color w:val="000000" w:themeColor="text1"/>
-          <w:spacing w:val="8"/>
-          <w:sz w:val="18"/>
-          <w:szCs w:val="18"/>
-          <w:lang w:val="fr-CA"/>
-        </w:rPr>
-        <w:t xml:space="preserve"> </w:t>
-      </w:r>
-      <w:proofErr w:type="spellStart"/>
-      <w:r>
-        <w:rPr>
-          <w:rFonts w:ascii="Aptos" w:hAnsi="Aptos" w:cs="Courier New"/>
-          <w:color w:val="000000" w:themeColor="text1"/>
-          <w:spacing w:val="8"/>
-          <w:sz w:val="18"/>
-          <w:szCs w:val="18"/>
-          <w:lang w:val="fr-CA"/>
-        </w:rPr>
-        <w:t>Experiences</w:t>
-      </w:r>
-      <w:r>
-        <w:rPr>
-          <w:rFonts w:ascii="Aptos" w:hAnsi="Aptos" w:cs="Courier New"/>
-          <w:color w:val="000000" w:themeColor="text1"/>
-          <w:spacing w:val="8"/>
-          <w:sz w:val="18"/>
-          <w:szCs w:val="18"/>
-          <w:lang w:val="fr-CA"/>
-        </w:rPr>
-        <w:t>&amp;title</w:t>
-      </w:r>
-      <w:proofErr w:type="spellEnd"/>
-      <w:r>
-        <w:rPr>
-          <w:rFonts w:ascii="Aptos" w:hAnsi="Aptos" w:cs="Courier New"/>
-          <w:color w:val="000000" w:themeColor="text1"/>
-          <w:spacing w:val="8"/>
-          <w:sz w:val="18"/>
-          <w:szCs w:val="18"/>
-          <w:lang w:val="fr-CA"/>
-        </w:rPr>
-        <w:t>=false</w:t>
+        <w:t>&amp;title=false</w:t>
       </w:r>
       <w:r>
         <w:rPr>
@@ -4258,31 +2682,7 @@
           <w:sz w:val="18"/>
           <w:szCs w:val="18"/>
         </w:rPr>
-        <w:t>!</w:t>
-      </w:r>
-      <w:proofErr w:type="spellStart"/>
-      <w:proofErr w:type="gramStart"/>
-      <w:r>
-        <w:rPr>
-          <w:rFonts w:ascii="Aptos" w:hAnsi="Aptos" w:cs="Courier New"/>
-          <w:color w:val="000000" w:themeColor="text1"/>
-          <w:spacing w:val="8"/>
-          <w:sz w:val="18"/>
-          <w:szCs w:val="18"/>
-        </w:rPr>
-        <w:t>launch.json</w:t>
-      </w:r>
-      <w:proofErr w:type="spellEnd"/>
-      <w:proofErr w:type="gramEnd"/>
-      <w:r>
-        <w:rPr>
-          <w:rFonts w:ascii="Aptos" w:hAnsi="Aptos" w:cs="Courier New"/>
-          <w:color w:val="000000" w:themeColor="text1"/>
-          <w:spacing w:val="8"/>
-          <w:sz w:val="18"/>
-          <w:szCs w:val="18"/>
-        </w:rPr>
-        <w:t>}}</w:t>
+        <w:t>!launch.json}}</w:t>
       </w:r>
     </w:p>
     <w:p>
@@ -4329,8 +2729,67 @@
         </w:rPr>
         <w:t>!</w:t>
       </w:r>
-      <w:proofErr w:type="spellStart"/>
-      <w:proofErr w:type="gramStart"/>
+      <w:r>
+        <w:rPr>
+          <w:rFonts w:ascii="Aptos" w:hAnsi="Aptos" w:cs="Courier New"/>
+          <w:color w:val="000000" w:themeColor="text1"/>
+          <w:spacing w:val="8"/>
+          <w:sz w:val="18"/>
+          <w:szCs w:val="18"/>
+        </w:rPr>
+        <w:t>launch.json}}</w:t>
+      </w:r>
+    </w:p>
+    <w:p/>
+    <w:p>
+      <w:pPr>
+        <w:pStyle w:val="Subtitle"/>
+        <w:pBdr>
+          <w:top w:val="single" w:sz="4" w:space="1" w:color="auto"/>
+          <w:left w:val="single" w:sz="4" w:space="4" w:color="auto"/>
+          <w:bottom w:val="single" w:sz="4" w:space="1" w:color="auto"/>
+          <w:right w:val="single" w:sz="4" w:space="4" w:color="auto"/>
+        </w:pBdr>
+        <w:rPr>
+          <w:rStyle w:val="SubtleReference"/>
+        </w:rPr>
+      </w:pPr>
+      <w:r>
+        <w:rPr>
+          <w:rStyle w:val="SubtleReference"/>
+        </w:rPr>
+        <w:t xml:space="preserve">INJECT FULL JSON CONTENT: </w:t>
+      </w:r>
+      <w:r>
+        <w:rPr>
+          <w:rFonts w:ascii="Aptos" w:hAnsi="Aptos" w:cs="Courier New"/>
+          <w:color w:val="000000" w:themeColor="text1"/>
+          <w:spacing w:val="8"/>
+          <w:sz w:val="18"/>
+          <w:szCs w:val="18"/>
+        </w:rPr>
+        <w:t>[[</w:t>
+      </w:r>
+      <w:r>
+        <w:rPr>
+          <w:rFonts w:ascii="Aptos" w:hAnsi="Aptos" w:cs="Courier New"/>
+          <w:color w:val="000000" w:themeColor="text1"/>
+          <w:spacing w:val="8"/>
+          <w:sz w:val="18"/>
+          <w:szCs w:val="18"/>
+        </w:rPr>
+        <w:t>JSON!</w:t>
+      </w:r>
+      <w:r>
+        <w:rPr>
+          <w:rFonts w:ascii="Aptos" w:hAnsi="Aptos" w:cs="Courier New"/>
+          <w:color w:val="000000" w:themeColor="text1"/>
+          <w:spacing w:val="8"/>
+          <w:sz w:val="18"/>
+          <w:szCs w:val="18"/>
+        </w:rPr>
+        <w:t>!</w:t>
+      </w:r>
       <w:r>
         <w:rPr>
           <w:rFonts w:ascii="Aptos" w:hAnsi="Aptos" w:cs="Courier New"/>
@@ -4341,8 +2800,91 @@
         </w:rPr>
         <w:t>launch.json</w:t>
       </w:r>
-      <w:proofErr w:type="spellEnd"/>
-      <w:proofErr w:type="gramEnd"/>
+      <w:r>
+        <w:rPr>
+          <w:rFonts w:ascii="Aptos" w:hAnsi="Aptos" w:cs="Courier New"/>
+          <w:color w:val="000000" w:themeColor="text1"/>
+          <w:spacing w:val="8"/>
+          <w:sz w:val="18"/>
+          <w:szCs w:val="18"/>
+        </w:rPr>
+        <w:t>!$.</w:t>
+      </w:r>
+      <w:r>
+        <w:rPr>
+          <w:rFonts w:ascii="Aptos" w:hAnsi="Aptos" w:cs="Courier New"/>
+          <w:color w:val="000000" w:themeColor="text1"/>
+          <w:spacing w:val="8"/>
+          <w:sz w:val="18"/>
+          <w:szCs w:val="18"/>
+        </w:rPr>
+        <w:t>}}</w:t>
+      </w:r>
+    </w:p>
+    <w:p>
+      <w:pPr>
+        <w:rPr>
+          <w:rFonts w:ascii="Aptos" w:hAnsi="Aptos" w:cs="Courier New"/>
+          <w:color w:val="000000" w:themeColor="text1"/>
+          <w:spacing w:val="8"/>
+          <w:sz w:val="18"/>
+          <w:szCs w:val="18"/>
+        </w:rPr>
+      </w:pPr>
+    </w:p>
+    <w:p>
+      <w:pPr>
+        <w:rPr>
+          <w:rFonts w:ascii="Source Sans Pro" w:eastAsia="Times New Roman" w:hAnsi="Source Sans Pro" w:cs="Times New Roman"/>
+          <w:b/>
+          <w:bCs/>
+          <w:spacing w:val="-1"/>
+          <w:kern w:val="0"/>
+          <w:sz w:val="27"/>
+          <w:szCs w:val="27"/>
+          <w14:ligatures w14:val="none"/>
+        </w:rPr>
+      </w:pPr>
+      <w:r>
+        <w:rPr>
+          <w:rFonts w:ascii="Aptos" w:hAnsi="Aptos" w:cs="Courier New"/>
+          <w:color w:val="000000" w:themeColor="text1"/>
+          <w:spacing w:val="8"/>
+          <w:sz w:val="18"/>
+          <w:szCs w:val="18"/>
+        </w:rPr>
+        <w:t>{{JSON!</w:t>
+      </w:r>
+      <w:r>
+        <w:rPr>
+          <w:rFonts w:ascii="Aptos" w:hAnsi="Aptos" w:cs="Courier New"/>
+          <w:color w:val="000000" w:themeColor="text1"/>
+          <w:spacing w:val="8"/>
+          <w:sz w:val="18"/>
+          <w:szCs w:val="18"/>
+        </w:rPr>
+        <w:t>!</w:t>
+      </w:r>
+      <w:r>
+        <w:rPr>
+          <w:rFonts w:ascii="Aptos" w:hAnsi="Aptos" w:cs="Courier New"/>
+          <w:color w:val="000000" w:themeColor="text1"/>
+          <w:spacing w:val="8"/>
+          <w:sz w:val="18"/>
+          <w:szCs w:val="18"/>
+        </w:rPr>
+        <w:t>launch.json</w:t>
+      </w:r>
+      <w:r>
+        <w:rPr>
+          <w:rFonts w:ascii="Aptos" w:hAnsi="Aptos" w:cs="Courier New"/>
+          <w:color w:val="000000" w:themeColor="text1"/>
+          <w:spacing w:val="8"/>
+          <w:sz w:val="18"/>
+          <w:szCs w:val="18"/>
+        </w:rPr>
+        <w:t>!$.</w:t>
+      </w:r>
       <w:r>
         <w:rPr>
           <w:rFonts w:ascii="Aptos" w:hAnsi="Aptos" w:cs="Courier New"/>

</xml_diff>

<commit_message>
updated doc to include key tree json keyword
</commit_message>
<xml_diff>
--- a/assets/Keyword Parser Test Document.docx
+++ b/assets/Keyword Parser Test Document.docx
@@ -57,6 +57,7 @@
         </w:rPr>
         <w:t>[[</w:t>
       </w:r>
+      <w:proofErr w:type="spellStart"/>
       <w:r>
         <w:rPr>
           <w:rStyle w:val="SubtleReference"/>
@@ -79,51 +80,114 @@
           <w:sz w:val="20"/>
           <w:szCs w:val="20"/>
         </w:rPr>
-        <w:t>!Enter your full name!Joe Smith}}</w:t>
-      </w:r>
-    </w:p>
-    <w:p>
-      <w:pPr>
-        <w:pStyle w:val="Subtitle"/>
+        <w:t>!Enter</w:t>
+      </w:r>
+      <w:proofErr w:type="spellEnd"/>
+      <w:r>
         <w:rPr>
           <w:rStyle w:val="SubtleReference"/>
           <w:sz w:val="20"/>
           <w:szCs w:val="20"/>
         </w:rPr>
-      </w:pPr>
-    </w:p>
-    <w:p>
-      <w:pPr>
-        <w:pStyle w:val="Subtitle"/>
+        <w:t xml:space="preserve"> your full </w:t>
+      </w:r>
+      <w:proofErr w:type="spellStart"/>
+      <w:r>
         <w:rPr>
           <w:rStyle w:val="SubtleReference"/>
           <w:sz w:val="20"/>
           <w:szCs w:val="20"/>
         </w:rPr>
-      </w:pPr>
+        <w:t>name!Joe</w:t>
+      </w:r>
+      <w:proofErr w:type="spellEnd"/>
       <w:r>
         <w:rPr>
           <w:rStyle w:val="SubtleReference"/>
           <w:sz w:val="20"/>
           <w:szCs w:val="20"/>
         </w:rPr>
-        <w:t>{{INPUT!</w:t>
-      </w:r>
-      <w:r>
+        <w:t xml:space="preserve"> Smith}}</w:t>
+      </w:r>
+    </w:p>
+    <w:p>
+      <w:pPr>
+        <w:pStyle w:val="Subtitle"/>
         <w:rPr>
           <w:rStyle w:val="SubtleReference"/>
           <w:sz w:val="20"/>
           <w:szCs w:val="20"/>
         </w:rPr>
-        <w:t>TEXT</w:t>
-      </w:r>
-      <w:r>
+      </w:pPr>
+    </w:p>
+    <w:p>
+      <w:pPr>
+        <w:pStyle w:val="Subtitle"/>
         <w:rPr>
           <w:rStyle w:val="SubtleReference"/>
           <w:sz w:val="20"/>
           <w:szCs w:val="20"/>
         </w:rPr>
-        <w:t>!Enter your full name!Joe Smith}}</w:t>
+      </w:pPr>
+      <w:r>
+        <w:rPr>
+          <w:rStyle w:val="SubtleReference"/>
+          <w:sz w:val="20"/>
+          <w:szCs w:val="20"/>
+        </w:rPr>
+        <w:t>{{</w:t>
+      </w:r>
+      <w:proofErr w:type="spellStart"/>
+      <w:r>
+        <w:rPr>
+          <w:rStyle w:val="SubtleReference"/>
+          <w:sz w:val="20"/>
+          <w:szCs w:val="20"/>
+        </w:rPr>
+        <w:t>INPUT!</w:t>
+      </w:r>
+      <w:r>
+        <w:rPr>
+          <w:rStyle w:val="SubtleReference"/>
+          <w:sz w:val="20"/>
+          <w:szCs w:val="20"/>
+        </w:rPr>
+        <w:t>TEXT</w:t>
+      </w:r>
+      <w:r>
+        <w:rPr>
+          <w:rStyle w:val="SubtleReference"/>
+          <w:sz w:val="20"/>
+          <w:szCs w:val="20"/>
+        </w:rPr>
+        <w:t>!Enter</w:t>
+      </w:r>
+      <w:proofErr w:type="spellEnd"/>
+      <w:r>
+        <w:rPr>
+          <w:rStyle w:val="SubtleReference"/>
+          <w:sz w:val="20"/>
+          <w:szCs w:val="20"/>
+        </w:rPr>
+        <w:t xml:space="preserve"> your full </w:t>
+      </w:r>
+      <w:proofErr w:type="spellStart"/>
+      <w:r>
+        <w:rPr>
+          <w:rStyle w:val="SubtleReference"/>
+          <w:sz w:val="20"/>
+          <w:szCs w:val="20"/>
+        </w:rPr>
+        <w:t>name!Joe</w:t>
+      </w:r>
+      <w:proofErr w:type="spellEnd"/>
+      <w:r>
+        <w:rPr>
+          <w:rStyle w:val="SubtleReference"/>
+          <w:sz w:val="20"/>
+          <w:szCs w:val="20"/>
+        </w:rPr>
+        <w:t xml:space="preserve"> Smith}}</w:t>
       </w:r>
     </w:p>
     <w:p>
@@ -179,13 +243,21 @@
           <w:rStyle w:val="HTMLCode"/>
           <w:rFonts w:asciiTheme="minorHAnsi" w:eastAsiaTheme="majorEastAsia" w:hAnsiTheme="minorHAnsi" w:cstheme="majorBidi"/>
         </w:rPr>
-        <w:t>[[INPUT!</w:t>
-      </w:r>
+        <w:t>[[</w:t>
+      </w:r>
+      <w:proofErr w:type="spellStart"/>
       <w:r>
         <w:rPr>
           <w:rStyle w:val="HTMLCode"/>
           <w:rFonts w:asciiTheme="minorHAnsi" w:eastAsiaTheme="majorEastAsia" w:hAnsiTheme="minorHAnsi" w:cstheme="majorBidi"/>
         </w:rPr>
+        <w:t>INPUT!</w:t>
+      </w:r>
+      <w:r>
+        <w:rPr>
+          <w:rStyle w:val="HTMLCode"/>
+          <w:rFonts w:asciiTheme="minorHAnsi" w:eastAsiaTheme="majorEastAsia" w:hAnsiTheme="minorHAnsi" w:cstheme="majorBidi"/>
+        </w:rPr>
         <w:t>AREA</w:t>
       </w:r>
       <w:r>
@@ -193,7 +265,31 @@
           <w:rStyle w:val="HTMLCode"/>
           <w:rFonts w:asciiTheme="minorHAnsi" w:eastAsiaTheme="majorEastAsia" w:hAnsiTheme="minorHAnsi" w:cstheme="majorBidi"/>
         </w:rPr>
-        <w:t>!Executive Summary!Place Text Here…!400}}</w:t>
+        <w:t>!Executive</w:t>
+      </w:r>
+      <w:proofErr w:type="spellEnd"/>
+      <w:r>
+        <w:rPr>
+          <w:rStyle w:val="HTMLCode"/>
+          <w:rFonts w:asciiTheme="minorHAnsi" w:eastAsiaTheme="majorEastAsia" w:hAnsiTheme="minorHAnsi" w:cstheme="majorBidi"/>
+        </w:rPr>
+        <w:t xml:space="preserve"> </w:t>
+      </w:r>
+      <w:proofErr w:type="spellStart"/>
+      <w:r>
+        <w:rPr>
+          <w:rStyle w:val="HTMLCode"/>
+          <w:rFonts w:asciiTheme="minorHAnsi" w:eastAsiaTheme="majorEastAsia" w:hAnsiTheme="minorHAnsi" w:cstheme="majorBidi"/>
+        </w:rPr>
+        <w:t>Summary!Place</w:t>
+      </w:r>
+      <w:proofErr w:type="spellEnd"/>
+      <w:r>
+        <w:rPr>
+          <w:rStyle w:val="HTMLCode"/>
+          <w:rFonts w:asciiTheme="minorHAnsi" w:eastAsiaTheme="majorEastAsia" w:hAnsiTheme="minorHAnsi" w:cstheme="majorBidi"/>
+        </w:rPr>
+        <w:t xml:space="preserve"> Text Here…!400}}</w:t>
       </w:r>
     </w:p>
     <w:p>
@@ -222,7 +318,17 @@
           <w:color w:val="000000" w:themeColor="text1"/>
           <w:shd w:val="clear" w:color="auto" w:fill="F8F9FB"/>
         </w:rPr>
-        <w:t>{{INPUT!</w:t>
+        <w:t>{{</w:t>
+      </w:r>
+      <w:proofErr w:type="spellStart"/>
+      <w:r>
+        <w:rPr>
+          <w:rStyle w:val="HTMLCode"/>
+          <w:rFonts w:ascii="Aptos Light" w:eastAsiaTheme="majorEastAsia" w:hAnsi="Aptos Light" w:cs="Arial"/>
+          <w:color w:val="000000" w:themeColor="text1"/>
+          <w:shd w:val="clear" w:color="auto" w:fill="F8F9FB"/>
+        </w:rPr>
+        <w:t>INPUT!</w:t>
       </w:r>
       <w:r>
         <w:rPr>
@@ -240,7 +346,37 @@
           <w:color w:val="000000" w:themeColor="text1"/>
           <w:shd w:val="clear" w:color="auto" w:fill="F8F9FB"/>
         </w:rPr>
-        <w:t>!Executive Summary!Place Text Here…!400}}</w:t>
+        <w:t>!Executive</w:t>
+      </w:r>
+      <w:proofErr w:type="spellEnd"/>
+      <w:r>
+        <w:rPr>
+          <w:rStyle w:val="HTMLCode"/>
+          <w:rFonts w:ascii="Aptos Light" w:eastAsiaTheme="majorEastAsia" w:hAnsi="Aptos Light" w:cs="Arial"/>
+          <w:color w:val="000000" w:themeColor="text1"/>
+          <w:shd w:val="clear" w:color="auto" w:fill="F8F9FB"/>
+        </w:rPr>
+        <w:t xml:space="preserve"> </w:t>
+      </w:r>
+      <w:proofErr w:type="spellStart"/>
+      <w:r>
+        <w:rPr>
+          <w:rStyle w:val="HTMLCode"/>
+          <w:rFonts w:ascii="Aptos Light" w:eastAsiaTheme="majorEastAsia" w:hAnsi="Aptos Light" w:cs="Arial"/>
+          <w:color w:val="000000" w:themeColor="text1"/>
+          <w:shd w:val="clear" w:color="auto" w:fill="F8F9FB"/>
+        </w:rPr>
+        <w:t>Summary!Place</w:t>
+      </w:r>
+      <w:proofErr w:type="spellEnd"/>
+      <w:r>
+        <w:rPr>
+          <w:rStyle w:val="HTMLCode"/>
+          <w:rFonts w:ascii="Aptos Light" w:eastAsiaTheme="majorEastAsia" w:hAnsi="Aptos Light" w:cs="Arial"/>
+          <w:color w:val="000000" w:themeColor="text1"/>
+          <w:shd w:val="clear" w:color="auto" w:fill="F8F9FB"/>
+        </w:rPr>
+        <w:t xml:space="preserve"> Text Here…!400}}</w:t>
       </w:r>
     </w:p>
     <w:p>
@@ -294,7 +430,17 @@
           <w:color w:val="000000" w:themeColor="text1"/>
           <w:shd w:val="clear" w:color="auto" w:fill="F8F9FB"/>
         </w:rPr>
-        <w:t>[[INPUT!</w:t>
+        <w:t>[[</w:t>
+      </w:r>
+      <w:proofErr w:type="spellStart"/>
+      <w:r>
+        <w:rPr>
+          <w:rStyle w:val="HTMLCode"/>
+          <w:rFonts w:ascii="Aptos Light" w:eastAsiaTheme="majorEastAsia" w:hAnsi="Aptos Light" w:cs="Arial"/>
+          <w:color w:val="000000" w:themeColor="text1"/>
+          <w:shd w:val="clear" w:color="auto" w:fill="F8F9FB"/>
+        </w:rPr>
+        <w:t>INPUT!</w:t>
       </w:r>
       <w:r>
         <w:rPr>
@@ -312,7 +458,17 @@
           <w:color w:val="000000" w:themeColor="text1"/>
           <w:shd w:val="clear" w:color="auto" w:fill="F8F9FB"/>
         </w:rPr>
-        <w:t>!Enter DOB!1964/11/05!YYY/MM/DD}}</w:t>
+        <w:t>!Enter</w:t>
+      </w:r>
+      <w:proofErr w:type="spellEnd"/>
+      <w:r>
+        <w:rPr>
+          <w:rStyle w:val="HTMLCode"/>
+          <w:rFonts w:ascii="Aptos Light" w:eastAsiaTheme="majorEastAsia" w:hAnsi="Aptos Light" w:cs="Arial"/>
+          <w:color w:val="000000" w:themeColor="text1"/>
+          <w:shd w:val="clear" w:color="auto" w:fill="F8F9FB"/>
+        </w:rPr>
+        <w:t xml:space="preserve"> DOB!1964/11/05!YYY/MM/DD}}</w:t>
       </w:r>
     </w:p>
     <w:p>
@@ -337,6 +493,7 @@
         </w:rPr>
         <w:t>{{</w:t>
       </w:r>
+      <w:proofErr w:type="spellStart"/>
       <w:r>
         <w:rPr>
           <w:rStyle w:val="HTMLCode"/>
@@ -362,7 +519,17 @@
           <w:color w:val="000000" w:themeColor="text1"/>
           <w:shd w:val="clear" w:color="auto" w:fill="F8F9FB"/>
         </w:rPr>
-        <w:t>!Enter DOB!1964/11/05!YYY/MM/DD}}</w:t>
+        <w:t>!Enter</w:t>
+      </w:r>
+      <w:proofErr w:type="spellEnd"/>
+      <w:r>
+        <w:rPr>
+          <w:rStyle w:val="HTMLCode"/>
+          <w:rFonts w:ascii="Aptos Light" w:eastAsiaTheme="majorEastAsia" w:hAnsi="Aptos Light" w:cs="Arial"/>
+          <w:color w:val="000000" w:themeColor="text1"/>
+          <w:shd w:val="clear" w:color="auto" w:fill="F8F9FB"/>
+        </w:rPr>
+        <w:t xml:space="preserve"> DOB!1964/11/05!YYY/MM/DD}}</w:t>
       </w:r>
     </w:p>
     <w:p>
@@ -420,6 +587,7 @@
         </w:rPr>
         <w:t>[[</w:t>
       </w:r>
+      <w:proofErr w:type="spellStart"/>
       <w:r>
         <w:rPr>
           <w:rStyle w:val="HTMLCode"/>
@@ -451,42 +619,90 @@
           <w:szCs w:val="18"/>
           <w:shd w:val="clear" w:color="auto" w:fill="F8F9FB"/>
         </w:rPr>
-        <w:t>!Select Rank!General,Captain,Major}}</w:t>
-      </w:r>
-    </w:p>
-    <w:p>
-      <w:pPr>
-        <w:rPr>
-          <w:rStyle w:val="HTMLCode"/>
-          <w:rFonts w:ascii="Aptos Light" w:eastAsiaTheme="majorEastAsia" w:hAnsi="Aptos Light" w:cs="Arial"/>
-          <w:color w:val="000000" w:themeColor="text1"/>
-          <w:sz w:val="18"/>
-          <w:szCs w:val="18"/>
-          <w:shd w:val="clear" w:color="auto" w:fill="F8F9FB"/>
-        </w:rPr>
-      </w:pPr>
-    </w:p>
-    <w:p>
-      <w:pPr>
-        <w:rPr>
-          <w:rStyle w:val="HTMLCode"/>
-          <w:rFonts w:ascii="Aptos Light" w:eastAsiaTheme="majorEastAsia" w:hAnsi="Aptos Light" w:cs="Arial"/>
-          <w:color w:val="000000" w:themeColor="text1"/>
-          <w:sz w:val="18"/>
-          <w:szCs w:val="18"/>
-          <w:shd w:val="clear" w:color="auto" w:fill="F8F9FB"/>
-        </w:rPr>
-      </w:pPr>
-      <w:r>
-        <w:rPr>
-          <w:rStyle w:val="HTMLCode"/>
-          <w:rFonts w:ascii="Aptos Light" w:eastAsiaTheme="majorEastAsia" w:hAnsi="Aptos Light" w:cs="Arial"/>
-          <w:color w:val="000000" w:themeColor="text1"/>
-          <w:sz w:val="18"/>
-          <w:szCs w:val="18"/>
-          <w:shd w:val="clear" w:color="auto" w:fill="F8F9FB"/>
-        </w:rPr>
-        <w:t>{{INPUT!</w:t>
+        <w:t>!Select</w:t>
+      </w:r>
+      <w:proofErr w:type="spellEnd"/>
+      <w:r>
+        <w:rPr>
+          <w:rStyle w:val="HTMLCode"/>
+          <w:rFonts w:ascii="Aptos Light" w:eastAsiaTheme="majorEastAsia" w:hAnsi="Aptos Light" w:cs="Arial"/>
+          <w:color w:val="000000" w:themeColor="text1"/>
+          <w:sz w:val="18"/>
+          <w:szCs w:val="18"/>
+          <w:shd w:val="clear" w:color="auto" w:fill="F8F9FB"/>
+        </w:rPr>
+        <w:t xml:space="preserve"> </w:t>
+      </w:r>
+      <w:proofErr w:type="spellStart"/>
+      <w:r>
+        <w:rPr>
+          <w:rStyle w:val="HTMLCode"/>
+          <w:rFonts w:ascii="Aptos Light" w:eastAsiaTheme="majorEastAsia" w:hAnsi="Aptos Light" w:cs="Arial"/>
+          <w:color w:val="000000" w:themeColor="text1"/>
+          <w:sz w:val="18"/>
+          <w:szCs w:val="18"/>
+          <w:shd w:val="clear" w:color="auto" w:fill="F8F9FB"/>
+        </w:rPr>
+        <w:t>Rank!General,Captain,Major</w:t>
+      </w:r>
+      <w:proofErr w:type="spellEnd"/>
+      <w:r>
+        <w:rPr>
+          <w:rStyle w:val="HTMLCode"/>
+          <w:rFonts w:ascii="Aptos Light" w:eastAsiaTheme="majorEastAsia" w:hAnsi="Aptos Light" w:cs="Arial"/>
+          <w:color w:val="000000" w:themeColor="text1"/>
+          <w:sz w:val="18"/>
+          <w:szCs w:val="18"/>
+          <w:shd w:val="clear" w:color="auto" w:fill="F8F9FB"/>
+        </w:rPr>
+        <w:t>}}</w:t>
+      </w:r>
+    </w:p>
+    <w:p>
+      <w:pPr>
+        <w:rPr>
+          <w:rStyle w:val="HTMLCode"/>
+          <w:rFonts w:ascii="Aptos Light" w:eastAsiaTheme="majorEastAsia" w:hAnsi="Aptos Light" w:cs="Arial"/>
+          <w:color w:val="000000" w:themeColor="text1"/>
+          <w:sz w:val="18"/>
+          <w:szCs w:val="18"/>
+          <w:shd w:val="clear" w:color="auto" w:fill="F8F9FB"/>
+        </w:rPr>
+      </w:pPr>
+    </w:p>
+    <w:p>
+      <w:pPr>
+        <w:rPr>
+          <w:rStyle w:val="HTMLCode"/>
+          <w:rFonts w:ascii="Aptos Light" w:eastAsiaTheme="majorEastAsia" w:hAnsi="Aptos Light" w:cs="Arial"/>
+          <w:color w:val="000000" w:themeColor="text1"/>
+          <w:sz w:val="18"/>
+          <w:szCs w:val="18"/>
+          <w:shd w:val="clear" w:color="auto" w:fill="F8F9FB"/>
+        </w:rPr>
+      </w:pPr>
+      <w:r>
+        <w:rPr>
+          <w:rStyle w:val="HTMLCode"/>
+          <w:rFonts w:ascii="Aptos Light" w:eastAsiaTheme="majorEastAsia" w:hAnsi="Aptos Light" w:cs="Arial"/>
+          <w:color w:val="000000" w:themeColor="text1"/>
+          <w:sz w:val="18"/>
+          <w:szCs w:val="18"/>
+          <w:shd w:val="clear" w:color="auto" w:fill="F8F9FB"/>
+        </w:rPr>
+        <w:t>{{</w:t>
+      </w:r>
+      <w:proofErr w:type="spellStart"/>
+      <w:r>
+        <w:rPr>
+          <w:rStyle w:val="HTMLCode"/>
+          <w:rFonts w:ascii="Aptos Light" w:eastAsiaTheme="majorEastAsia" w:hAnsi="Aptos Light" w:cs="Arial"/>
+          <w:color w:val="000000" w:themeColor="text1"/>
+          <w:sz w:val="18"/>
+          <w:szCs w:val="18"/>
+          <w:shd w:val="clear" w:color="auto" w:fill="F8F9FB"/>
+        </w:rPr>
+        <w:t>INPUT!</w:t>
       </w:r>
       <w:r>
         <w:rPr>
@@ -508,7 +724,43 @@
           <w:szCs w:val="18"/>
           <w:shd w:val="clear" w:color="auto" w:fill="F8F9FB"/>
         </w:rPr>
-        <w:t>!Select Rank!General,Captain,Major}}</w:t>
+        <w:t>!Select</w:t>
+      </w:r>
+      <w:proofErr w:type="spellEnd"/>
+      <w:r>
+        <w:rPr>
+          <w:rStyle w:val="HTMLCode"/>
+          <w:rFonts w:ascii="Aptos Light" w:eastAsiaTheme="majorEastAsia" w:hAnsi="Aptos Light" w:cs="Arial"/>
+          <w:color w:val="000000" w:themeColor="text1"/>
+          <w:sz w:val="18"/>
+          <w:szCs w:val="18"/>
+          <w:shd w:val="clear" w:color="auto" w:fill="F8F9FB"/>
+        </w:rPr>
+        <w:t xml:space="preserve"> </w:t>
+      </w:r>
+      <w:proofErr w:type="spellStart"/>
+      <w:r>
+        <w:rPr>
+          <w:rStyle w:val="HTMLCode"/>
+          <w:rFonts w:ascii="Aptos Light" w:eastAsiaTheme="majorEastAsia" w:hAnsi="Aptos Light" w:cs="Arial"/>
+          <w:color w:val="000000" w:themeColor="text1"/>
+          <w:sz w:val="18"/>
+          <w:szCs w:val="18"/>
+          <w:shd w:val="clear" w:color="auto" w:fill="F8F9FB"/>
+        </w:rPr>
+        <w:t>Rank!General,Captain,Major</w:t>
+      </w:r>
+      <w:proofErr w:type="spellEnd"/>
+      <w:r>
+        <w:rPr>
+          <w:rStyle w:val="HTMLCode"/>
+          <w:rFonts w:ascii="Aptos Light" w:eastAsiaTheme="majorEastAsia" w:hAnsi="Aptos Light" w:cs="Arial"/>
+          <w:color w:val="000000" w:themeColor="text1"/>
+          <w:sz w:val="18"/>
+          <w:szCs w:val="18"/>
+          <w:shd w:val="clear" w:color="auto" w:fill="F8F9FB"/>
+        </w:rPr>
+        <w:t>}}</w:t>
       </w:r>
     </w:p>
     <w:p>
@@ -566,6 +818,7 @@
         </w:rPr>
         <w:t>[[</w:t>
       </w:r>
+      <w:proofErr w:type="spellStart"/>
       <w:r>
         <w:rPr>
           <w:rStyle w:val="HTMLCode"/>
@@ -597,42 +850,66 @@
           <w:szCs w:val="18"/>
           <w:shd w:val="clear" w:color="auto" w:fill="F8F9FB"/>
         </w:rPr>
-        <w:t>!Agree?!false}}</w:t>
-      </w:r>
-    </w:p>
-    <w:p>
-      <w:pPr>
-        <w:rPr>
-          <w:rStyle w:val="HTMLCode"/>
-          <w:rFonts w:ascii="Aptos Light" w:eastAsiaTheme="majorEastAsia" w:hAnsi="Aptos Light" w:cs="Arial"/>
-          <w:color w:val="000000" w:themeColor="text1"/>
-          <w:sz w:val="18"/>
-          <w:szCs w:val="18"/>
-          <w:shd w:val="clear" w:color="auto" w:fill="F8F9FB"/>
-        </w:rPr>
-      </w:pPr>
-    </w:p>
-    <w:p>
-      <w:pPr>
-        <w:rPr>
-          <w:rStyle w:val="HTMLCode"/>
-          <w:rFonts w:ascii="Aptos Light" w:eastAsiaTheme="majorEastAsia" w:hAnsi="Aptos Light" w:cs="Arial"/>
-          <w:color w:val="000000" w:themeColor="text1"/>
-          <w:sz w:val="18"/>
-          <w:szCs w:val="18"/>
-          <w:shd w:val="clear" w:color="auto" w:fill="F8F9FB"/>
-        </w:rPr>
-      </w:pPr>
-      <w:r>
-        <w:rPr>
-          <w:rStyle w:val="HTMLCode"/>
-          <w:rFonts w:ascii="Aptos Light" w:eastAsiaTheme="majorEastAsia" w:hAnsi="Aptos Light" w:cs="Arial"/>
-          <w:color w:val="000000" w:themeColor="text1"/>
-          <w:sz w:val="18"/>
-          <w:szCs w:val="18"/>
-          <w:shd w:val="clear" w:color="auto" w:fill="F8F9FB"/>
-        </w:rPr>
-        <w:t>{{INPUT!</w:t>
+        <w:t>!Agree</w:t>
+      </w:r>
+      <w:proofErr w:type="spellEnd"/>
+      <w:r>
+        <w:rPr>
+          <w:rStyle w:val="HTMLCode"/>
+          <w:rFonts w:ascii="Aptos Light" w:eastAsiaTheme="majorEastAsia" w:hAnsi="Aptos Light" w:cs="Arial"/>
+          <w:color w:val="000000" w:themeColor="text1"/>
+          <w:sz w:val="18"/>
+          <w:szCs w:val="18"/>
+          <w:shd w:val="clear" w:color="auto" w:fill="F8F9FB"/>
+        </w:rPr>
+        <w:t>?!false}}</w:t>
+      </w:r>
+    </w:p>
+    <w:p>
+      <w:pPr>
+        <w:rPr>
+          <w:rStyle w:val="HTMLCode"/>
+          <w:rFonts w:ascii="Aptos Light" w:eastAsiaTheme="majorEastAsia" w:hAnsi="Aptos Light" w:cs="Arial"/>
+          <w:color w:val="000000" w:themeColor="text1"/>
+          <w:sz w:val="18"/>
+          <w:szCs w:val="18"/>
+          <w:shd w:val="clear" w:color="auto" w:fill="F8F9FB"/>
+        </w:rPr>
+      </w:pPr>
+    </w:p>
+    <w:p>
+      <w:pPr>
+        <w:rPr>
+          <w:rStyle w:val="HTMLCode"/>
+          <w:rFonts w:ascii="Aptos Light" w:eastAsiaTheme="majorEastAsia" w:hAnsi="Aptos Light" w:cs="Arial"/>
+          <w:color w:val="000000" w:themeColor="text1"/>
+          <w:sz w:val="18"/>
+          <w:szCs w:val="18"/>
+          <w:shd w:val="clear" w:color="auto" w:fill="F8F9FB"/>
+        </w:rPr>
+      </w:pPr>
+      <w:r>
+        <w:rPr>
+          <w:rStyle w:val="HTMLCode"/>
+          <w:rFonts w:ascii="Aptos Light" w:eastAsiaTheme="majorEastAsia" w:hAnsi="Aptos Light" w:cs="Arial"/>
+          <w:color w:val="000000" w:themeColor="text1"/>
+          <w:sz w:val="18"/>
+          <w:szCs w:val="18"/>
+          <w:shd w:val="clear" w:color="auto" w:fill="F8F9FB"/>
+        </w:rPr>
+        <w:t>{{</w:t>
+      </w:r>
+      <w:proofErr w:type="spellStart"/>
+      <w:r>
+        <w:rPr>
+          <w:rStyle w:val="HTMLCode"/>
+          <w:rFonts w:ascii="Aptos Light" w:eastAsiaTheme="majorEastAsia" w:hAnsi="Aptos Light" w:cs="Arial"/>
+          <w:color w:val="000000" w:themeColor="text1"/>
+          <w:sz w:val="18"/>
+          <w:szCs w:val="18"/>
+          <w:shd w:val="clear" w:color="auto" w:fill="F8F9FB"/>
+        </w:rPr>
+        <w:t>INPUT!</w:t>
       </w:r>
       <w:r>
         <w:rPr>
@@ -654,7 +931,19 @@
           <w:szCs w:val="18"/>
           <w:shd w:val="clear" w:color="auto" w:fill="F8F9FB"/>
         </w:rPr>
-        <w:t>!Agree?!false}}</w:t>
+        <w:t>!Agree</w:t>
+      </w:r>
+      <w:proofErr w:type="spellEnd"/>
+      <w:r>
+        <w:rPr>
+          <w:rStyle w:val="HTMLCode"/>
+          <w:rFonts w:ascii="Aptos Light" w:eastAsiaTheme="majorEastAsia" w:hAnsi="Aptos Light" w:cs="Arial"/>
+          <w:color w:val="000000" w:themeColor="text1"/>
+          <w:sz w:val="18"/>
+          <w:szCs w:val="18"/>
+          <w:shd w:val="clear" w:color="auto" w:fill="F8F9FB"/>
+        </w:rPr>
+        <w:t>?!false}}</w:t>
       </w:r>
     </w:p>
     <w:p>
@@ -845,15 +1134,27 @@
         </w:rPr>
         <w:t>[[</w:t>
       </w:r>
-      <w:r>
-        <w:rPr>
-          <w:rFonts w:ascii="Aptos Light" w:hAnsi="Aptos Light" w:cs="Arial"/>
-          <w:color w:val="000000" w:themeColor="text1"/>
-          <w:sz w:val="18"/>
-          <w:szCs w:val="18"/>
-          <w:shd w:val="clear" w:color="auto" w:fill="F8F9FB"/>
-        </w:rPr>
-        <w:t>XL!CELL!contract years!g13}}</w:t>
+      <w:proofErr w:type="spellStart"/>
+      <w:r>
+        <w:rPr>
+          <w:rFonts w:ascii="Aptos Light" w:hAnsi="Aptos Light" w:cs="Arial"/>
+          <w:color w:val="000000" w:themeColor="text1"/>
+          <w:sz w:val="18"/>
+          <w:szCs w:val="18"/>
+          <w:shd w:val="clear" w:color="auto" w:fill="F8F9FB"/>
+        </w:rPr>
+        <w:t>XL!CELL!contract</w:t>
+      </w:r>
+      <w:proofErr w:type="spellEnd"/>
+      <w:r>
+        <w:rPr>
+          <w:rFonts w:ascii="Aptos Light" w:hAnsi="Aptos Light" w:cs="Arial"/>
+          <w:color w:val="000000" w:themeColor="text1"/>
+          <w:sz w:val="18"/>
+          <w:szCs w:val="18"/>
+          <w:shd w:val="clear" w:color="auto" w:fill="F8F9FB"/>
+        </w:rPr>
+        <w:t xml:space="preserve"> years!g13}}</w:t>
       </w:r>
     </w:p>
     <w:p>
@@ -887,7 +1188,29 @@
           <w:szCs w:val="18"/>
           <w:shd w:val="clear" w:color="auto" w:fill="F8F9FB"/>
         </w:rPr>
-        <w:t>{{XL!CELL!contract years!g13}}</w:t>
+        <w:t>{{</w:t>
+      </w:r>
+      <w:proofErr w:type="spellStart"/>
+      <w:r>
+        <w:rPr>
+          <w:rFonts w:ascii="Aptos Light" w:hAnsi="Aptos Light" w:cs="Arial"/>
+          <w:color w:val="000000" w:themeColor="text1"/>
+          <w:sz w:val="18"/>
+          <w:szCs w:val="18"/>
+          <w:shd w:val="clear" w:color="auto" w:fill="F8F9FB"/>
+        </w:rPr>
+        <w:t>XL!CELL!contract</w:t>
+      </w:r>
+      <w:proofErr w:type="spellEnd"/>
+      <w:r>
+        <w:rPr>
+          <w:rFonts w:ascii="Aptos Light" w:hAnsi="Aptos Light" w:cs="Arial"/>
+          <w:color w:val="000000" w:themeColor="text1"/>
+          <w:sz w:val="18"/>
+          <w:szCs w:val="18"/>
+          <w:shd w:val="clear" w:color="auto" w:fill="F8F9FB"/>
+        </w:rPr>
+        <w:t xml:space="preserve"> years!g13}}</w:t>
       </w:r>
     </w:p>
     <w:p/>
@@ -1044,6 +1367,7 @@
         </w:rPr>
         <w:t>[[</w:t>
       </w:r>
+      <w:proofErr w:type="spellStart"/>
       <w:r>
         <w:rPr>
           <w:rFonts w:ascii="Aptos Light" w:hAnsi="Aptos Light" w:cs="Arial"/>
@@ -1062,7 +1386,18 @@
           <w:szCs w:val="18"/>
           <w:shd w:val="clear" w:color="auto" w:fill="F8F9FB"/>
         </w:rPr>
-        <w:t>Contract Years!</w:t>
+        <w:t>Contract</w:t>
+      </w:r>
+      <w:proofErr w:type="spellEnd"/>
+      <w:r>
+        <w:rPr>
+          <w:rFonts w:ascii="Aptos Light" w:hAnsi="Aptos Light" w:cs="Arial"/>
+          <w:color w:val="000000" w:themeColor="text1"/>
+          <w:sz w:val="18"/>
+          <w:szCs w:val="18"/>
+          <w:shd w:val="clear" w:color="auto" w:fill="F8F9FB"/>
+        </w:rPr>
+        <w:t xml:space="preserve"> Years!</w:t>
       </w:r>
       <w:r>
         <w:rPr>
@@ -1123,17 +1458,39 @@
           <w:szCs w:val="18"/>
           <w:shd w:val="clear" w:color="auto" w:fill="F8F9FB"/>
         </w:rPr>
-        <w:t>{XL!LAST!</w:t>
-      </w:r>
-      <w:r>
-        <w:rPr>
-          <w:rFonts w:ascii="Aptos Light" w:hAnsi="Aptos Light" w:cs="Arial"/>
-          <w:color w:val="000000" w:themeColor="text1"/>
-          <w:sz w:val="18"/>
-          <w:szCs w:val="18"/>
-          <w:shd w:val="clear" w:color="auto" w:fill="F8F9FB"/>
-        </w:rPr>
-        <w:t>Contract Years!</w:t>
+        <w:t>{</w:t>
+      </w:r>
+      <w:proofErr w:type="spellStart"/>
+      <w:r>
+        <w:rPr>
+          <w:rFonts w:ascii="Aptos Light" w:hAnsi="Aptos Light" w:cs="Arial"/>
+          <w:color w:val="000000" w:themeColor="text1"/>
+          <w:sz w:val="18"/>
+          <w:szCs w:val="18"/>
+          <w:shd w:val="clear" w:color="auto" w:fill="F8F9FB"/>
+        </w:rPr>
+        <w:t>XL!LAST!</w:t>
+      </w:r>
+      <w:r>
+        <w:rPr>
+          <w:rFonts w:ascii="Aptos Light" w:hAnsi="Aptos Light" w:cs="Arial"/>
+          <w:color w:val="000000" w:themeColor="text1"/>
+          <w:sz w:val="18"/>
+          <w:szCs w:val="18"/>
+          <w:shd w:val="clear" w:color="auto" w:fill="F8F9FB"/>
+        </w:rPr>
+        <w:t>Contract</w:t>
+      </w:r>
+      <w:proofErr w:type="spellEnd"/>
+      <w:r>
+        <w:rPr>
+          <w:rFonts w:ascii="Aptos Light" w:hAnsi="Aptos Light" w:cs="Arial"/>
+          <w:color w:val="000000" w:themeColor="text1"/>
+          <w:sz w:val="18"/>
+          <w:szCs w:val="18"/>
+          <w:shd w:val="clear" w:color="auto" w:fill="F8F9FB"/>
+        </w:rPr>
+        <w:t xml:space="preserve"> Years!</w:t>
       </w:r>
       <w:r>
         <w:rPr>
@@ -1227,6 +1584,7 @@
         </w:rPr>
         <w:t>[[</w:t>
       </w:r>
+      <w:proofErr w:type="spellStart"/>
       <w:r>
         <w:rPr>
           <w:rFonts w:ascii="Menlo" w:eastAsia="Times New Roman" w:hAnsi="Menlo" w:cs="Menlo"/>
@@ -1247,7 +1605,19 @@
           <w:szCs w:val="18"/>
           <w14:ligatures w14:val="none"/>
         </w:rPr>
-        <w:t>Contract Years</w:t>
+        <w:t>Contract</w:t>
+      </w:r>
+      <w:proofErr w:type="spellEnd"/>
+      <w:r>
+        <w:rPr>
+          <w:rFonts w:ascii="Menlo" w:eastAsia="Times New Roman" w:hAnsi="Menlo" w:cs="Menlo"/>
+          <w:color w:val="A31515"/>
+          <w:kern w:val="0"/>
+          <w:sz w:val="18"/>
+          <w:szCs w:val="18"/>
+          <w14:ligatures w14:val="none"/>
+        </w:rPr>
+        <w:t xml:space="preserve"> Years</w:t>
       </w:r>
       <w:r>
         <w:rPr>
@@ -1343,6 +1713,7 @@
         </w:rPr>
         <w:t>{{</w:t>
       </w:r>
+      <w:proofErr w:type="spellStart"/>
       <w:r>
         <w:rPr>
           <w:rFonts w:ascii="Menlo" w:eastAsia="Times New Roman" w:hAnsi="Menlo" w:cs="Menlo"/>
@@ -1363,7 +1734,19 @@
           <w:szCs w:val="18"/>
           <w14:ligatures w14:val="none"/>
         </w:rPr>
-        <w:t>Contract Years</w:t>
+        <w:t>Contract</w:t>
+      </w:r>
+      <w:proofErr w:type="spellEnd"/>
+      <w:r>
+        <w:rPr>
+          <w:rFonts w:ascii="Menlo" w:eastAsia="Times New Roman" w:hAnsi="Menlo" w:cs="Menlo"/>
+          <w:color w:val="A31515"/>
+          <w:kern w:val="0"/>
+          <w:sz w:val="18"/>
+          <w:szCs w:val="18"/>
+          <w14:ligatures w14:val="none"/>
+        </w:rPr>
+        <w:t xml:space="preserve"> Years</w:t>
       </w:r>
       <w:r>
         <w:rPr>
@@ -1765,6 +2148,7 @@
         </w:rPr>
         <w:t>[[</w:t>
       </w:r>
+      <w:proofErr w:type="spellStart"/>
       <w:r>
         <w:rPr>
           <w:rFonts w:ascii="Aptos Light" w:hAnsi="Aptos Light" w:cs="Arial"/>
@@ -1783,7 +2167,18 @@
           <w:szCs w:val="18"/>
           <w:shd w:val="clear" w:color="auto" w:fill="F8F9FB"/>
         </w:rPr>
-        <w:t>Distribution Plan</w:t>
+        <w:t>Distribution</w:t>
+      </w:r>
+      <w:proofErr w:type="spellEnd"/>
+      <w:r>
+        <w:rPr>
+          <w:rFonts w:ascii="Aptos Light" w:hAnsi="Aptos Light" w:cs="Arial"/>
+          <w:color w:val="000000" w:themeColor="text1"/>
+          <w:sz w:val="18"/>
+          <w:szCs w:val="18"/>
+          <w:shd w:val="clear" w:color="auto" w:fill="F8F9FB"/>
+        </w:rPr>
+        <w:t xml:space="preserve"> Plan</w:t>
       </w:r>
       <w:r>
         <w:rPr>
@@ -1826,17 +2221,39 @@
           <w:szCs w:val="18"/>
           <w:shd w:val="clear" w:color="auto" w:fill="F8F9FB"/>
         </w:rPr>
-        <w:t>{{XL!COLUMN!</w:t>
-      </w:r>
-      <w:r>
-        <w:rPr>
-          <w:rFonts w:ascii="Aptos Light" w:hAnsi="Aptos Light" w:cs="Arial"/>
-          <w:color w:val="000000" w:themeColor="text1"/>
-          <w:sz w:val="18"/>
-          <w:szCs w:val="18"/>
-          <w:shd w:val="clear" w:color="auto" w:fill="F8F9FB"/>
-        </w:rPr>
-        <w:t>Distribution Plan</w:t>
+        <w:t>{{</w:t>
+      </w:r>
+      <w:proofErr w:type="spellStart"/>
+      <w:r>
+        <w:rPr>
+          <w:rFonts w:ascii="Aptos Light" w:hAnsi="Aptos Light" w:cs="Arial"/>
+          <w:color w:val="000000" w:themeColor="text1"/>
+          <w:sz w:val="18"/>
+          <w:szCs w:val="18"/>
+          <w:shd w:val="clear" w:color="auto" w:fill="F8F9FB"/>
+        </w:rPr>
+        <w:t>XL!COLUMN!</w:t>
+      </w:r>
+      <w:r>
+        <w:rPr>
+          <w:rFonts w:ascii="Aptos Light" w:hAnsi="Aptos Light" w:cs="Arial"/>
+          <w:color w:val="000000" w:themeColor="text1"/>
+          <w:sz w:val="18"/>
+          <w:szCs w:val="18"/>
+          <w:shd w:val="clear" w:color="auto" w:fill="F8F9FB"/>
+        </w:rPr>
+        <w:t>Distribution</w:t>
+      </w:r>
+      <w:proofErr w:type="spellEnd"/>
+      <w:r>
+        <w:rPr>
+          <w:rFonts w:ascii="Aptos Light" w:hAnsi="Aptos Light" w:cs="Arial"/>
+          <w:color w:val="000000" w:themeColor="text1"/>
+          <w:sz w:val="18"/>
+          <w:szCs w:val="18"/>
+          <w:shd w:val="clear" w:color="auto" w:fill="F8F9FB"/>
+        </w:rPr>
+        <w:t xml:space="preserve"> Plan</w:t>
       </w:r>
       <w:r>
         <w:rPr>
@@ -2052,29 +2469,66 @@
           <w:szCs w:val="18"/>
           <w:lang w:val="fr-CA"/>
         </w:rPr>
-        <w:t>[[TEMPLATE!contract_template.docx</w:t>
-      </w:r>
-      <w:r>
-        <w:rPr>
-          <w:rFonts w:ascii="Aptos" w:hAnsi="Aptos" w:cs="Courier New"/>
-          <w:color w:val="000000" w:themeColor="text1"/>
-          <w:spacing w:val="8"/>
-          <w:sz w:val="18"/>
-          <w:szCs w:val="18"/>
-          <w:lang w:val="fr-CA"/>
-        </w:rPr>
-        <w:t>!section=</w:t>
-      </w:r>
-      <w:r>
-        <w:rPr>
-          <w:rFonts w:ascii="Aptos" w:hAnsi="Aptos" w:cs="Courier New"/>
-          <w:color w:val="000000" w:themeColor="text1"/>
-          <w:spacing w:val="8"/>
-          <w:sz w:val="18"/>
-          <w:szCs w:val="18"/>
-          <w:lang w:val="fr-CA"/>
-        </w:rPr>
-        <w:t>Lost Villages</w:t>
+        <w:t>[[</w:t>
+      </w:r>
+      <w:proofErr w:type="spellStart"/>
+      <w:r>
+        <w:rPr>
+          <w:rFonts w:ascii="Aptos" w:hAnsi="Aptos" w:cs="Courier New"/>
+          <w:color w:val="000000" w:themeColor="text1"/>
+          <w:spacing w:val="8"/>
+          <w:sz w:val="18"/>
+          <w:szCs w:val="18"/>
+          <w:lang w:val="fr-CA"/>
+        </w:rPr>
+        <w:t>TEMPLATE!contract_template.docx</w:t>
+      </w:r>
+      <w:r>
+        <w:rPr>
+          <w:rFonts w:ascii="Aptos" w:hAnsi="Aptos" w:cs="Courier New"/>
+          <w:color w:val="000000" w:themeColor="text1"/>
+          <w:spacing w:val="8"/>
+          <w:sz w:val="18"/>
+          <w:szCs w:val="18"/>
+          <w:lang w:val="fr-CA"/>
+        </w:rPr>
+        <w:t>!section</w:t>
+      </w:r>
+      <w:proofErr w:type="spellEnd"/>
+      <w:r>
+        <w:rPr>
+          <w:rFonts w:ascii="Aptos" w:hAnsi="Aptos" w:cs="Courier New"/>
+          <w:color w:val="000000" w:themeColor="text1"/>
+          <w:spacing w:val="8"/>
+          <w:sz w:val="18"/>
+          <w:szCs w:val="18"/>
+          <w:lang w:val="fr-CA"/>
+        </w:rPr>
+        <w:t>=</w:t>
+      </w:r>
+      <w:proofErr w:type="spellStart"/>
+      <w:r>
+        <w:rPr>
+          <w:rFonts w:ascii="Aptos" w:hAnsi="Aptos" w:cs="Courier New"/>
+          <w:color w:val="000000" w:themeColor="text1"/>
+          <w:spacing w:val="8"/>
+          <w:sz w:val="18"/>
+          <w:szCs w:val="18"/>
+          <w:lang w:val="fr-CA"/>
+        </w:rPr>
+        <w:t>Lost</w:t>
+      </w:r>
+      <w:proofErr w:type="spellEnd"/>
+      <w:r>
+        <w:rPr>
+          <w:rFonts w:ascii="Aptos" w:hAnsi="Aptos" w:cs="Courier New"/>
+          <w:color w:val="000000" w:themeColor="text1"/>
+          <w:spacing w:val="8"/>
+          <w:sz w:val="18"/>
+          <w:szCs w:val="18"/>
+          <w:lang w:val="fr-CA"/>
+        </w:rPr>
+        <w:t xml:space="preserve"> Villages</w:t>
       </w:r>
       <w:r>
         <w:rPr>
@@ -2122,16 +2576,29 @@
         </w:rPr>
         <w:t>{{TEMPLATE!1000-islands.docx!section=</w:t>
       </w:r>
-      <w:r>
-        <w:rPr>
-          <w:rFonts w:ascii="Aptos" w:hAnsi="Aptos" w:cs="Courier New"/>
-          <w:color w:val="000000" w:themeColor="text1"/>
-          <w:spacing w:val="8"/>
-          <w:sz w:val="18"/>
-          <w:szCs w:val="18"/>
-          <w:lang w:val="fr-CA"/>
-        </w:rPr>
-        <w:t>Lost Villages</w:t>
+      <w:proofErr w:type="spellStart"/>
+      <w:r>
+        <w:rPr>
+          <w:rFonts w:ascii="Aptos" w:hAnsi="Aptos" w:cs="Courier New"/>
+          <w:color w:val="000000" w:themeColor="text1"/>
+          <w:spacing w:val="8"/>
+          <w:sz w:val="18"/>
+          <w:szCs w:val="18"/>
+          <w:lang w:val="fr-CA"/>
+        </w:rPr>
+        <w:t>Lost</w:t>
+      </w:r>
+      <w:proofErr w:type="spellEnd"/>
+      <w:r>
+        <w:rPr>
+          <w:rFonts w:ascii="Aptos" w:hAnsi="Aptos" w:cs="Courier New"/>
+          <w:color w:val="000000" w:themeColor="text1"/>
+          <w:spacing w:val="8"/>
+          <w:sz w:val="18"/>
+          <w:szCs w:val="18"/>
+          <w:lang w:val="fr-CA"/>
+        </w:rPr>
+        <w:t xml:space="preserve"> Villages</w:t>
       </w:r>
       <w:r>
         <w:rPr>
@@ -2196,17 +2663,61 @@
           <w:sz w:val="18"/>
           <w:szCs w:val="18"/>
         </w:rPr>
-        <w:t>[[TEMPLATE!contract_template.docx!section=Lost Villages</w:t>
-      </w:r>
-      <w:r>
-        <w:rPr>
-          <w:rFonts w:ascii="Aptos" w:hAnsi="Aptos" w:cs="Courier New"/>
-          <w:color w:val="000000" w:themeColor="text1"/>
-          <w:spacing w:val="8"/>
-          <w:sz w:val="18"/>
-          <w:szCs w:val="18"/>
-        </w:rPr>
-        <w:t>&amp;title=false</w:t>
+        <w:t>[[</w:t>
+      </w:r>
+      <w:proofErr w:type="spellStart"/>
+      <w:r>
+        <w:rPr>
+          <w:rFonts w:ascii="Aptos" w:hAnsi="Aptos" w:cs="Courier New"/>
+          <w:color w:val="000000" w:themeColor="text1"/>
+          <w:spacing w:val="8"/>
+          <w:sz w:val="18"/>
+          <w:szCs w:val="18"/>
+        </w:rPr>
+        <w:t>TEMPLATE!contract_template.docx!section</w:t>
+      </w:r>
+      <w:proofErr w:type="spellEnd"/>
+      <w:r>
+        <w:rPr>
+          <w:rFonts w:ascii="Aptos" w:hAnsi="Aptos" w:cs="Courier New"/>
+          <w:color w:val="000000" w:themeColor="text1"/>
+          <w:spacing w:val="8"/>
+          <w:sz w:val="18"/>
+          <w:szCs w:val="18"/>
+        </w:rPr>
+        <w:t xml:space="preserve">=Lost </w:t>
+      </w:r>
+      <w:proofErr w:type="spellStart"/>
+      <w:r>
+        <w:rPr>
+          <w:rFonts w:ascii="Aptos" w:hAnsi="Aptos" w:cs="Courier New"/>
+          <w:color w:val="000000" w:themeColor="text1"/>
+          <w:spacing w:val="8"/>
+          <w:sz w:val="18"/>
+          <w:szCs w:val="18"/>
+        </w:rPr>
+        <w:t>Villages</w:t>
+      </w:r>
+      <w:r>
+        <w:rPr>
+          <w:rFonts w:ascii="Aptos" w:hAnsi="Aptos" w:cs="Courier New"/>
+          <w:color w:val="000000" w:themeColor="text1"/>
+          <w:spacing w:val="8"/>
+          <w:sz w:val="18"/>
+          <w:szCs w:val="18"/>
+        </w:rPr>
+        <w:t>&amp;title</w:t>
+      </w:r>
+      <w:proofErr w:type="spellEnd"/>
+      <w:r>
+        <w:rPr>
+          <w:rFonts w:ascii="Aptos" w:hAnsi="Aptos" w:cs="Courier New"/>
+          <w:color w:val="000000" w:themeColor="text1"/>
+          <w:spacing w:val="8"/>
+          <w:sz w:val="18"/>
+          <w:szCs w:val="18"/>
+        </w:rPr>
+        <w:t>=false</w:t>
       </w:r>
       <w:r>
         <w:rPr>
@@ -2248,7 +2759,18 @@
           <w:sz w:val="18"/>
           <w:szCs w:val="18"/>
         </w:rPr>
-        <w:t>{{TEMPLATE!1000-islands.docx!section=Lost Villages</w:t>
+        <w:t xml:space="preserve">{{TEMPLATE!1000-islands.docx!section=Lost </w:t>
+      </w:r>
+      <w:proofErr w:type="spellStart"/>
+      <w:r>
+        <w:rPr>
+          <w:rFonts w:ascii="Aptos" w:hAnsi="Aptos" w:cs="Courier New"/>
+          <w:color w:val="000000" w:themeColor="text1"/>
+          <w:spacing w:val="8"/>
+          <w:sz w:val="18"/>
+          <w:szCs w:val="18"/>
+        </w:rPr>
+        <w:t>Villages</w:t>
       </w:r>
       <w:r>
         <w:rPr>
@@ -2268,7 +2790,18 @@
           <w:sz w:val="18"/>
           <w:szCs w:val="18"/>
         </w:rPr>
-        <w:t>title=false</w:t>
+        <w:t>title</w:t>
+      </w:r>
+      <w:proofErr w:type="spellEnd"/>
+      <w:r>
+        <w:rPr>
+          <w:rFonts w:ascii="Aptos" w:hAnsi="Aptos" w:cs="Courier New"/>
+          <w:color w:val="000000" w:themeColor="text1"/>
+          <w:spacing w:val="8"/>
+          <w:sz w:val="18"/>
+          <w:szCs w:val="18"/>
+        </w:rPr>
+        <w:t>=false</w:t>
       </w:r>
       <w:r>
         <w:rPr>
@@ -2319,17 +2852,61 @@
           <w:sz w:val="18"/>
           <w:szCs w:val="18"/>
         </w:rPr>
-        <w:t>[[TEMPLATE!contract_template.docx!section=</w:t>
-      </w:r>
-      <w:r>
-        <w:rPr>
-          <w:rFonts w:ascii="Aptos" w:hAnsi="Aptos" w:cs="Courier New"/>
-          <w:color w:val="000000" w:themeColor="text1"/>
-          <w:spacing w:val="8"/>
-          <w:sz w:val="18"/>
-          <w:szCs w:val="18"/>
-        </w:rPr>
-        <w:t>Top Attractions:Unique Experiences</w:t>
+        <w:t>[[</w:t>
+      </w:r>
+      <w:proofErr w:type="spellStart"/>
+      <w:r>
+        <w:rPr>
+          <w:rFonts w:ascii="Aptos" w:hAnsi="Aptos" w:cs="Courier New"/>
+          <w:color w:val="000000" w:themeColor="text1"/>
+          <w:spacing w:val="8"/>
+          <w:sz w:val="18"/>
+          <w:szCs w:val="18"/>
+        </w:rPr>
+        <w:t>TEMPLATE!contract_template.docx!section</w:t>
+      </w:r>
+      <w:proofErr w:type="spellEnd"/>
+      <w:r>
+        <w:rPr>
+          <w:rFonts w:ascii="Aptos" w:hAnsi="Aptos" w:cs="Courier New"/>
+          <w:color w:val="000000" w:themeColor="text1"/>
+          <w:spacing w:val="8"/>
+          <w:sz w:val="18"/>
+          <w:szCs w:val="18"/>
+        </w:rPr>
+        <w:t>=</w:t>
+      </w:r>
+      <w:r>
+        <w:rPr>
+          <w:rFonts w:ascii="Aptos" w:hAnsi="Aptos" w:cs="Courier New"/>
+          <w:color w:val="000000" w:themeColor="text1"/>
+          <w:spacing w:val="8"/>
+          <w:sz w:val="18"/>
+          <w:szCs w:val="18"/>
+        </w:rPr>
+        <w:t xml:space="preserve">Top </w:t>
+      </w:r>
+      <w:proofErr w:type="spellStart"/>
+      <w:r>
+        <w:rPr>
+          <w:rFonts w:ascii="Aptos" w:hAnsi="Aptos" w:cs="Courier New"/>
+          <w:color w:val="000000" w:themeColor="text1"/>
+          <w:spacing w:val="8"/>
+          <w:sz w:val="18"/>
+          <w:szCs w:val="18"/>
+        </w:rPr>
+        <w:t>Attractions:Unique</w:t>
+      </w:r>
+      <w:proofErr w:type="spellEnd"/>
+      <w:r>
+        <w:rPr>
+          <w:rFonts w:ascii="Aptos" w:hAnsi="Aptos" w:cs="Courier New"/>
+          <w:color w:val="000000" w:themeColor="text1"/>
+          <w:spacing w:val="8"/>
+          <w:sz w:val="18"/>
+          <w:szCs w:val="18"/>
+        </w:rPr>
+        <w:t xml:space="preserve"> Experiences</w:t>
       </w:r>
       <w:r>
         <w:rPr>
@@ -2385,7 +2962,19 @@
           <w:szCs w:val="18"/>
           <w:lang w:val="fr-CA"/>
         </w:rPr>
-        <w:t>Top Attractions</w:t>
+        <w:t xml:space="preserve">Top </w:t>
+      </w:r>
+      <w:proofErr w:type="spellStart"/>
+      <w:r>
+        <w:rPr>
+          <w:rFonts w:ascii="Aptos" w:hAnsi="Aptos" w:cs="Courier New"/>
+          <w:color w:val="000000" w:themeColor="text1"/>
+          <w:spacing w:val="8"/>
+          <w:sz w:val="18"/>
+          <w:szCs w:val="18"/>
+          <w:lang w:val="fr-CA"/>
+        </w:rPr>
+        <w:t>Attractions</w:t>
       </w:r>
       <w:r>
         <w:rPr>
@@ -2407,8 +2996,33 @@
           <w:szCs w:val="18"/>
           <w:lang w:val="fr-CA"/>
         </w:rPr>
-        <w:t>Unique Experiences</w:t>
-      </w:r>
+        <w:t>Unique</w:t>
+      </w:r>
+      <w:proofErr w:type="spellEnd"/>
+      <w:r>
+        <w:rPr>
+          <w:rFonts w:ascii="Aptos" w:hAnsi="Aptos" w:cs="Courier New"/>
+          <w:color w:val="000000" w:themeColor="text1"/>
+          <w:spacing w:val="8"/>
+          <w:sz w:val="18"/>
+          <w:szCs w:val="18"/>
+          <w:lang w:val="fr-CA"/>
+        </w:rPr>
+        <w:t xml:space="preserve"> </w:t>
+      </w:r>
+      <w:proofErr w:type="spellStart"/>
+      <w:r>
+        <w:rPr>
+          <w:rFonts w:ascii="Aptos" w:hAnsi="Aptos" w:cs="Courier New"/>
+          <w:color w:val="000000" w:themeColor="text1"/>
+          <w:spacing w:val="8"/>
+          <w:sz w:val="18"/>
+          <w:szCs w:val="18"/>
+          <w:lang w:val="fr-CA"/>
+        </w:rPr>
+        <w:t>Experiences</w:t>
+      </w:r>
+      <w:proofErr w:type="spellEnd"/>
       <w:r>
         <w:rPr>
           <w:rFonts w:ascii="Aptos" w:hAnsi="Aptos" w:cs="Courier New"/>
@@ -2477,18 +3091,90 @@
           <w:szCs w:val="18"/>
           <w:lang w:val="fr-CA"/>
         </w:rPr>
-        <w:t>[[TEMPLATE!contract_template.docx!section=Top Attractions:Unique Experiences</w:t>
-      </w:r>
-      <w:r>
-        <w:rPr>
-          <w:rFonts w:ascii="Aptos" w:hAnsi="Aptos" w:cs="Courier New"/>
-          <w:color w:val="000000" w:themeColor="text1"/>
-          <w:spacing w:val="8"/>
-          <w:sz w:val="18"/>
-          <w:szCs w:val="18"/>
-          <w:lang w:val="fr-CA"/>
-        </w:rPr>
-        <w:t>&amp;title=false</w:t>
+        <w:t>[[</w:t>
+      </w:r>
+      <w:proofErr w:type="spellStart"/>
+      <w:r>
+        <w:rPr>
+          <w:rFonts w:ascii="Aptos" w:hAnsi="Aptos" w:cs="Courier New"/>
+          <w:color w:val="000000" w:themeColor="text1"/>
+          <w:spacing w:val="8"/>
+          <w:sz w:val="18"/>
+          <w:szCs w:val="18"/>
+          <w:lang w:val="fr-CA"/>
+        </w:rPr>
+        <w:t>TEMPLATE!contract_template.docx!section</w:t>
+      </w:r>
+      <w:proofErr w:type="spellEnd"/>
+      <w:r>
+        <w:rPr>
+          <w:rFonts w:ascii="Aptos" w:hAnsi="Aptos" w:cs="Courier New"/>
+          <w:color w:val="000000" w:themeColor="text1"/>
+          <w:spacing w:val="8"/>
+          <w:sz w:val="18"/>
+          <w:szCs w:val="18"/>
+          <w:lang w:val="fr-CA"/>
+        </w:rPr>
+        <w:t xml:space="preserve">=Top </w:t>
+      </w:r>
+      <w:proofErr w:type="spellStart"/>
+      <w:r>
+        <w:rPr>
+          <w:rFonts w:ascii="Aptos" w:hAnsi="Aptos" w:cs="Courier New"/>
+          <w:color w:val="000000" w:themeColor="text1"/>
+          <w:spacing w:val="8"/>
+          <w:sz w:val="18"/>
+          <w:szCs w:val="18"/>
+          <w:lang w:val="fr-CA"/>
+        </w:rPr>
+        <w:t>Attractions:Unique</w:t>
+      </w:r>
+      <w:proofErr w:type="spellEnd"/>
+      <w:r>
+        <w:rPr>
+          <w:rFonts w:ascii="Aptos" w:hAnsi="Aptos" w:cs="Courier New"/>
+          <w:color w:val="000000" w:themeColor="text1"/>
+          <w:spacing w:val="8"/>
+          <w:sz w:val="18"/>
+          <w:szCs w:val="18"/>
+          <w:lang w:val="fr-CA"/>
+        </w:rPr>
+        <w:t xml:space="preserve"> </w:t>
+      </w:r>
+      <w:proofErr w:type="spellStart"/>
+      <w:r>
+        <w:rPr>
+          <w:rFonts w:ascii="Aptos" w:hAnsi="Aptos" w:cs="Courier New"/>
+          <w:color w:val="000000" w:themeColor="text1"/>
+          <w:spacing w:val="8"/>
+          <w:sz w:val="18"/>
+          <w:szCs w:val="18"/>
+          <w:lang w:val="fr-CA"/>
+        </w:rPr>
+        <w:t>Experiences</w:t>
+      </w:r>
+      <w:r>
+        <w:rPr>
+          <w:rFonts w:ascii="Aptos" w:hAnsi="Aptos" w:cs="Courier New"/>
+          <w:color w:val="000000" w:themeColor="text1"/>
+          <w:spacing w:val="8"/>
+          <w:sz w:val="18"/>
+          <w:szCs w:val="18"/>
+          <w:lang w:val="fr-CA"/>
+        </w:rPr>
+        <w:t>&amp;title</w:t>
+      </w:r>
+      <w:proofErr w:type="spellEnd"/>
+      <w:r>
+        <w:rPr>
+          <w:rFonts w:ascii="Aptos" w:hAnsi="Aptos" w:cs="Courier New"/>
+          <w:color w:val="000000" w:themeColor="text1"/>
+          <w:spacing w:val="8"/>
+          <w:sz w:val="18"/>
+          <w:szCs w:val="18"/>
+          <w:lang w:val="fr-CA"/>
+        </w:rPr>
+        <w:t>=false</w:t>
       </w:r>
       <w:r>
         <w:rPr>
@@ -2534,18 +3220,66 @@
           <w:szCs w:val="18"/>
           <w:lang w:val="fr-CA"/>
         </w:rPr>
-        <w:t>{{TEMPLATE!1000-islands.docx!section=Top Attractions:Unique Experiences</w:t>
-      </w:r>
-      <w:r>
-        <w:rPr>
-          <w:rFonts w:ascii="Aptos" w:hAnsi="Aptos" w:cs="Courier New"/>
-          <w:color w:val="000000" w:themeColor="text1"/>
-          <w:spacing w:val="8"/>
-          <w:sz w:val="18"/>
-          <w:szCs w:val="18"/>
-          <w:lang w:val="fr-CA"/>
-        </w:rPr>
-        <w:t>&amp;title=false</w:t>
+        <w:t xml:space="preserve">{{TEMPLATE!1000-islands.docx!section=Top </w:t>
+      </w:r>
+      <w:proofErr w:type="spellStart"/>
+      <w:r>
+        <w:rPr>
+          <w:rFonts w:ascii="Aptos" w:hAnsi="Aptos" w:cs="Courier New"/>
+          <w:color w:val="000000" w:themeColor="text1"/>
+          <w:spacing w:val="8"/>
+          <w:sz w:val="18"/>
+          <w:szCs w:val="18"/>
+          <w:lang w:val="fr-CA"/>
+        </w:rPr>
+        <w:t>Attractions:Unique</w:t>
+      </w:r>
+      <w:proofErr w:type="spellEnd"/>
+      <w:r>
+        <w:rPr>
+          <w:rFonts w:ascii="Aptos" w:hAnsi="Aptos" w:cs="Courier New"/>
+          <w:color w:val="000000" w:themeColor="text1"/>
+          <w:spacing w:val="8"/>
+          <w:sz w:val="18"/>
+          <w:szCs w:val="18"/>
+          <w:lang w:val="fr-CA"/>
+        </w:rPr>
+        <w:t xml:space="preserve"> </w:t>
+      </w:r>
+      <w:proofErr w:type="spellStart"/>
+      <w:r>
+        <w:rPr>
+          <w:rFonts w:ascii="Aptos" w:hAnsi="Aptos" w:cs="Courier New"/>
+          <w:color w:val="000000" w:themeColor="text1"/>
+          <w:spacing w:val="8"/>
+          <w:sz w:val="18"/>
+          <w:szCs w:val="18"/>
+          <w:lang w:val="fr-CA"/>
+        </w:rPr>
+        <w:t>Experiences</w:t>
+      </w:r>
+      <w:r>
+        <w:rPr>
+          <w:rFonts w:ascii="Aptos" w:hAnsi="Aptos" w:cs="Courier New"/>
+          <w:color w:val="000000" w:themeColor="text1"/>
+          <w:spacing w:val="8"/>
+          <w:sz w:val="18"/>
+          <w:szCs w:val="18"/>
+          <w:lang w:val="fr-CA"/>
+        </w:rPr>
+        <w:t>&amp;title</w:t>
+      </w:r>
+      <w:proofErr w:type="spellEnd"/>
+      <w:r>
+        <w:rPr>
+          <w:rFonts w:ascii="Aptos" w:hAnsi="Aptos" w:cs="Courier New"/>
+          <w:color w:val="000000" w:themeColor="text1"/>
+          <w:spacing w:val="8"/>
+          <w:sz w:val="18"/>
+          <w:szCs w:val="18"/>
+          <w:lang w:val="fr-CA"/>
+        </w:rPr>
+        <w:t>=false</w:t>
       </w:r>
       <w:r>
         <w:rPr>
@@ -2682,7 +3416,29 @@
           <w:sz w:val="18"/>
           <w:szCs w:val="18"/>
         </w:rPr>
-        <w:t>!launch.json}}</w:t>
+        <w:t>!</w:t>
+      </w:r>
+      <w:proofErr w:type="spellStart"/>
+      <w:r>
+        <w:rPr>
+          <w:rFonts w:ascii="Aptos" w:hAnsi="Aptos" w:cs="Courier New"/>
+          <w:color w:val="000000" w:themeColor="text1"/>
+          <w:spacing w:val="8"/>
+          <w:sz w:val="18"/>
+          <w:szCs w:val="18"/>
+        </w:rPr>
+        <w:t>launch.json</w:t>
+      </w:r>
+      <w:proofErr w:type="spellEnd"/>
+      <w:r>
+        <w:rPr>
+          <w:rFonts w:ascii="Aptos" w:hAnsi="Aptos" w:cs="Courier New"/>
+          <w:color w:val="000000" w:themeColor="text1"/>
+          <w:spacing w:val="8"/>
+          <w:sz w:val="18"/>
+          <w:szCs w:val="18"/>
+        </w:rPr>
+        <w:t>}}</w:t>
       </w:r>
     </w:p>
     <w:p>
@@ -2729,15 +3485,27 @@
         </w:rPr>
         <w:t>!</w:t>
       </w:r>
-      <w:r>
-        <w:rPr>
-          <w:rFonts w:ascii="Aptos" w:hAnsi="Aptos" w:cs="Courier New"/>
-          <w:color w:val="000000" w:themeColor="text1"/>
-          <w:spacing w:val="8"/>
-          <w:sz w:val="18"/>
-          <w:szCs w:val="18"/>
-        </w:rPr>
-        <w:t>launch.json}}</w:t>
+      <w:proofErr w:type="spellStart"/>
+      <w:r>
+        <w:rPr>
+          <w:rFonts w:ascii="Aptos" w:hAnsi="Aptos" w:cs="Courier New"/>
+          <w:color w:val="000000" w:themeColor="text1"/>
+          <w:spacing w:val="8"/>
+          <w:sz w:val="18"/>
+          <w:szCs w:val="18"/>
+        </w:rPr>
+        <w:t>launch.json</w:t>
+      </w:r>
+      <w:proofErr w:type="spellEnd"/>
+      <w:r>
+        <w:rPr>
+          <w:rFonts w:ascii="Aptos" w:hAnsi="Aptos" w:cs="Courier New"/>
+          <w:color w:val="000000" w:themeColor="text1"/>
+          <w:spacing w:val="8"/>
+          <w:sz w:val="18"/>
+          <w:szCs w:val="18"/>
+        </w:rPr>
+        <w:t>}}</w:t>
       </w:r>
     </w:p>
     <w:p/>
@@ -2790,6 +3558,7 @@
         </w:rPr>
         <w:t>!</w:t>
       </w:r>
+      <w:proofErr w:type="spellStart"/>
       <w:r>
         <w:rPr>
           <w:rFonts w:ascii="Aptos" w:hAnsi="Aptos" w:cs="Courier New"/>
@@ -2800,6 +3569,7 @@
         </w:rPr>
         <w:t>launch.json</w:t>
       </w:r>
+      <w:proofErr w:type="spellEnd"/>
       <w:r>
         <w:rPr>
           <w:rFonts w:ascii="Aptos" w:hAnsi="Aptos" w:cs="Courier New"/>
@@ -2865,6 +3635,7 @@
         </w:rPr>
         <w:t>!</w:t>
       </w:r>
+      <w:proofErr w:type="spellStart"/>
       <w:r>
         <w:rPr>
           <w:rFonts w:ascii="Aptos" w:hAnsi="Aptos" w:cs="Courier New"/>
@@ -2875,6 +3646,7 @@
         </w:rPr>
         <w:t>launch.json</w:t>
       </w:r>
+      <w:proofErr w:type="spellEnd"/>
       <w:r>
         <w:rPr>
           <w:rFonts w:ascii="Aptos" w:hAnsi="Aptos" w:cs="Courier New"/>
@@ -2895,6 +3667,200 @@
         </w:rPr>
         <w:t>}}</w:t>
       </w:r>
+    </w:p>
+    <w:p/>
+    <w:p>
+      <w:pPr>
+        <w:pStyle w:val="Subtitle"/>
+        <w:pBdr>
+          <w:top w:val="single" w:sz="4" w:space="1" w:color="auto"/>
+          <w:left w:val="single" w:sz="4" w:space="4" w:color="auto"/>
+          <w:bottom w:val="single" w:sz="4" w:space="1" w:color="auto"/>
+          <w:right w:val="single" w:sz="4" w:space="4" w:color="auto"/>
+        </w:pBdr>
+        <w:rPr>
+          <w:rStyle w:val="SubtleReference"/>
+        </w:rPr>
+      </w:pPr>
+      <w:r>
+        <w:rPr>
+          <w:rStyle w:val="SubtleReference"/>
+        </w:rPr>
+        <w:t xml:space="preserve">INJECT FULL JSON CONTENT: </w:t>
+      </w:r>
+      <w:r>
+        <w:rPr>
+          <w:rFonts w:ascii="Aptos" w:hAnsi="Aptos" w:cs="Courier New"/>
+          <w:color w:val="000000" w:themeColor="text1"/>
+          <w:spacing w:val="8"/>
+          <w:sz w:val="18"/>
+          <w:szCs w:val="18"/>
+        </w:rPr>
+        <w:t>[[</w:t>
+      </w:r>
+      <w:r>
+        <w:rPr>
+          <w:rFonts w:ascii="Aptos" w:hAnsi="Aptos" w:cs="Courier New"/>
+          <w:color w:val="000000" w:themeColor="text1"/>
+          <w:spacing w:val="8"/>
+          <w:sz w:val="18"/>
+          <w:szCs w:val="18"/>
+        </w:rPr>
+        <w:t>JSON!</w:t>
+      </w:r>
+      <w:r>
+        <w:rPr>
+          <w:rFonts w:ascii="Aptos" w:hAnsi="Aptos" w:cs="Courier New"/>
+          <w:color w:val="000000" w:themeColor="text1"/>
+          <w:spacing w:val="8"/>
+          <w:sz w:val="18"/>
+          <w:szCs w:val="18"/>
+        </w:rPr>
+        <w:t>!</w:t>
+      </w:r>
+      <w:proofErr w:type="spellStart"/>
+      <w:r>
+        <w:rPr>
+          <w:rFonts w:ascii="Aptos" w:hAnsi="Aptos" w:cs="Courier New"/>
+          <w:color w:val="000000" w:themeColor="text1"/>
+          <w:spacing w:val="8"/>
+          <w:sz w:val="18"/>
+          <w:szCs w:val="18"/>
+        </w:rPr>
+        <w:t>launch.json</w:t>
+      </w:r>
+      <w:proofErr w:type="spellEnd"/>
+      <w:r>
+        <w:rPr>
+          <w:rFonts w:ascii="Aptos" w:hAnsi="Aptos" w:cs="Courier New"/>
+          <w:color w:val="000000" w:themeColor="text1"/>
+          <w:spacing w:val="8"/>
+          <w:sz w:val="18"/>
+          <w:szCs w:val="18"/>
+        </w:rPr>
+        <w:t>!$.</w:t>
+      </w:r>
+      <w:r>
+        <w:rPr>
+          <w:rFonts w:ascii="Aptos" w:hAnsi="Aptos" w:cs="Courier New"/>
+          <w:color w:val="000000" w:themeColor="text1"/>
+          <w:spacing w:val="8"/>
+          <w:sz w:val="18"/>
+          <w:szCs w:val="18"/>
+        </w:rPr>
+        <w:t>configurations</w:t>
+      </w:r>
+      <w:r>
+        <w:rPr>
+          <w:rFonts w:ascii="Aptos" w:hAnsi="Aptos" w:cs="Courier New"/>
+          <w:color w:val="000000" w:themeColor="text1"/>
+          <w:spacing w:val="8"/>
+          <w:sz w:val="18"/>
+          <w:szCs w:val="18"/>
+        </w:rPr>
+        <w:t>}}</w:t>
+      </w:r>
+    </w:p>
+    <w:p>
+      <w:pPr>
+        <w:rPr>
+          <w:rFonts w:ascii="Aptos" w:hAnsi="Aptos" w:cs="Courier New"/>
+          <w:color w:val="000000" w:themeColor="text1"/>
+          <w:spacing w:val="8"/>
+          <w:sz w:val="18"/>
+          <w:szCs w:val="18"/>
+        </w:rPr>
+      </w:pPr>
+    </w:p>
+    <w:p>
+      <w:pPr>
+        <w:rPr>
+          <w:rFonts w:ascii="Source Sans Pro" w:eastAsia="Times New Roman" w:hAnsi="Source Sans Pro" w:cs="Times New Roman"/>
+          <w:b/>
+          <w:bCs/>
+          <w:spacing w:val="-1"/>
+          <w:kern w:val="0"/>
+          <w:sz w:val="27"/>
+          <w:szCs w:val="27"/>
+          <w14:ligatures w14:val="none"/>
+        </w:rPr>
+      </w:pPr>
+      <w:r>
+        <w:rPr>
+          <w:rFonts w:ascii="Aptos" w:hAnsi="Aptos" w:cs="Courier New"/>
+          <w:color w:val="000000" w:themeColor="text1"/>
+          <w:spacing w:val="8"/>
+          <w:sz w:val="18"/>
+          <w:szCs w:val="18"/>
+        </w:rPr>
+        <w:t>{{JSON!</w:t>
+      </w:r>
+      <w:r>
+        <w:rPr>
+          <w:rFonts w:ascii="Aptos" w:hAnsi="Aptos" w:cs="Courier New"/>
+          <w:color w:val="000000" w:themeColor="text1"/>
+          <w:spacing w:val="8"/>
+          <w:sz w:val="18"/>
+          <w:szCs w:val="18"/>
+        </w:rPr>
+        <w:t>!</w:t>
+      </w:r>
+      <w:proofErr w:type="spellStart"/>
+      <w:r>
+        <w:rPr>
+          <w:rFonts w:ascii="Aptos" w:hAnsi="Aptos" w:cs="Courier New"/>
+          <w:color w:val="000000" w:themeColor="text1"/>
+          <w:spacing w:val="8"/>
+          <w:sz w:val="18"/>
+          <w:szCs w:val="18"/>
+        </w:rPr>
+        <w:t>launch.json</w:t>
+      </w:r>
+      <w:proofErr w:type="spellEnd"/>
+      <w:r>
+        <w:rPr>
+          <w:rFonts w:ascii="Aptos" w:hAnsi="Aptos" w:cs="Courier New"/>
+          <w:color w:val="000000" w:themeColor="text1"/>
+          <w:spacing w:val="8"/>
+          <w:sz w:val="18"/>
+          <w:szCs w:val="18"/>
+        </w:rPr>
+        <w:t>!$.</w:t>
+      </w:r>
+      <w:r>
+        <w:rPr>
+          <w:rFonts w:ascii="Aptos" w:hAnsi="Aptos" w:cs="Courier New"/>
+          <w:color w:val="000000" w:themeColor="text1"/>
+          <w:spacing w:val="8"/>
+          <w:sz w:val="18"/>
+          <w:szCs w:val="18"/>
+        </w:rPr>
+        <w:t>configurations</w:t>
+      </w:r>
+      <w:r>
+        <w:rPr>
+          <w:rFonts w:ascii="Aptos" w:hAnsi="Aptos" w:cs="Courier New"/>
+          <w:color w:val="000000" w:themeColor="text1"/>
+          <w:spacing w:val="8"/>
+          <w:sz w:val="18"/>
+          <w:szCs w:val="18"/>
+        </w:rPr>
+        <w:t>}}</w:t>
+      </w:r>
+    </w:p>
+    <w:p>
+      <w:pPr>
+        <w:rPr>
+          <w:rFonts w:ascii="Source Sans Pro" w:eastAsia="Times New Roman" w:hAnsi="Source Sans Pro" w:cs="Times New Roman"/>
+          <w:b/>
+          <w:bCs/>
+          <w:spacing w:val="-1"/>
+          <w:kern w:val="0"/>
+          <w:sz w:val="27"/>
+          <w:szCs w:val="27"/>
+          <w14:ligatures w14:val="none"/>
+        </w:rPr>
+      </w:pPr>
     </w:p>
     <w:p>
       <w:pPr>

</xml_diff>

<commit_message>
added json key help
</commit_message>
<xml_diff>
--- a/assets/Keyword Parser Test Document.docx
+++ b/assets/Keyword Parser Test Document.docx
@@ -58,6 +58,7 @@
         <w:t>[[</w:t>
       </w:r>
       <w:proofErr w:type="spellStart"/>
+      <w:proofErr w:type="gramStart"/>
       <w:r>
         <w:rPr>
           <w:rStyle w:val="SubtleReference"/>
@@ -74,6 +75,7 @@
         </w:rPr>
         <w:t>TEXT</w:t>
       </w:r>
+      <w:proofErr w:type="gramEnd"/>
       <w:r>
         <w:rPr>
           <w:rStyle w:val="SubtleReference"/>
@@ -92,6 +94,7 @@
         <w:t xml:space="preserve"> your full </w:t>
       </w:r>
       <w:proofErr w:type="spellStart"/>
+      <w:proofErr w:type="gramStart"/>
       <w:r>
         <w:rPr>
           <w:rStyle w:val="SubtleReference"/>
@@ -101,6 +104,7 @@
         <w:t>name!Joe</w:t>
       </w:r>
       <w:proofErr w:type="spellEnd"/>
+      <w:proofErr w:type="gramEnd"/>
       <w:r>
         <w:rPr>
           <w:rStyle w:val="SubtleReference"/>
@@ -138,6 +142,7 @@
         <w:t>{{</w:t>
       </w:r>
       <w:proofErr w:type="spellStart"/>
+      <w:proofErr w:type="gramStart"/>
       <w:r>
         <w:rPr>
           <w:rStyle w:val="SubtleReference"/>
@@ -154,6 +159,7 @@
         </w:rPr>
         <w:t>TEXT</w:t>
       </w:r>
+      <w:proofErr w:type="gramEnd"/>
       <w:r>
         <w:rPr>
           <w:rStyle w:val="SubtleReference"/>
@@ -172,6 +178,7 @@
         <w:t xml:space="preserve"> your full </w:t>
       </w:r>
       <w:proofErr w:type="spellStart"/>
+      <w:proofErr w:type="gramStart"/>
       <w:r>
         <w:rPr>
           <w:rStyle w:val="SubtleReference"/>
@@ -181,6 +188,7 @@
         <w:t>name!Joe</w:t>
       </w:r>
       <w:proofErr w:type="spellEnd"/>
+      <w:proofErr w:type="gramEnd"/>
       <w:r>
         <w:rPr>
           <w:rStyle w:val="SubtleReference"/>
@@ -246,6 +254,7 @@
         <w:t>[[</w:t>
       </w:r>
       <w:proofErr w:type="spellStart"/>
+      <w:proofErr w:type="gramStart"/>
       <w:r>
         <w:rPr>
           <w:rStyle w:val="HTMLCode"/>
@@ -260,6 +269,7 @@
         </w:rPr>
         <w:t>AREA</w:t>
       </w:r>
+      <w:proofErr w:type="gramEnd"/>
       <w:r>
         <w:rPr>
           <w:rStyle w:val="HTMLCode"/>
@@ -276,6 +286,7 @@
         <w:t xml:space="preserve"> </w:t>
       </w:r>
       <w:proofErr w:type="spellStart"/>
+      <w:proofErr w:type="gramStart"/>
       <w:r>
         <w:rPr>
           <w:rStyle w:val="HTMLCode"/>
@@ -284,6 +295,7 @@
         <w:t>Summary!Place</w:t>
       </w:r>
       <w:proofErr w:type="spellEnd"/>
+      <w:proofErr w:type="gramEnd"/>
       <w:r>
         <w:rPr>
           <w:rStyle w:val="HTMLCode"/>
@@ -321,6 +333,7 @@
         <w:t>{{</w:t>
       </w:r>
       <w:proofErr w:type="spellStart"/>
+      <w:proofErr w:type="gramStart"/>
       <w:r>
         <w:rPr>
           <w:rStyle w:val="HTMLCode"/>
@@ -339,6 +352,7 @@
         </w:rPr>
         <w:t>AREA</w:t>
       </w:r>
+      <w:proofErr w:type="gramEnd"/>
       <w:r>
         <w:rPr>
           <w:rStyle w:val="HTMLCode"/>
@@ -359,6 +373,7 @@
         <w:t xml:space="preserve"> </w:t>
       </w:r>
       <w:proofErr w:type="spellStart"/>
+      <w:proofErr w:type="gramStart"/>
       <w:r>
         <w:rPr>
           <w:rStyle w:val="HTMLCode"/>
@@ -369,6 +384,7 @@
         <w:t>Summary!Place</w:t>
       </w:r>
       <w:proofErr w:type="spellEnd"/>
+      <w:proofErr w:type="gramEnd"/>
       <w:r>
         <w:rPr>
           <w:rStyle w:val="HTMLCode"/>
@@ -433,6 +449,7 @@
         <w:t>[[</w:t>
       </w:r>
       <w:proofErr w:type="spellStart"/>
+      <w:proofErr w:type="gramStart"/>
       <w:r>
         <w:rPr>
           <w:rStyle w:val="HTMLCode"/>
@@ -451,6 +468,7 @@
         </w:rPr>
         <w:t>DATE</w:t>
       </w:r>
+      <w:proofErr w:type="gramEnd"/>
       <w:r>
         <w:rPr>
           <w:rStyle w:val="HTMLCode"/>
@@ -468,7 +486,27 @@
           <w:color w:val="000000" w:themeColor="text1"/>
           <w:shd w:val="clear" w:color="auto" w:fill="F8F9FB"/>
         </w:rPr>
-        <w:t xml:space="preserve"> DOB!1964/11/05!YYY/MM/DD}}</w:t>
+        <w:t xml:space="preserve"> DOB!1964/11/</w:t>
+      </w:r>
+      <w:proofErr w:type="gramStart"/>
+      <w:r>
+        <w:rPr>
+          <w:rStyle w:val="HTMLCode"/>
+          <w:rFonts w:ascii="Aptos Light" w:eastAsiaTheme="majorEastAsia" w:hAnsi="Aptos Light" w:cs="Arial"/>
+          <w:color w:val="000000" w:themeColor="text1"/>
+          <w:shd w:val="clear" w:color="auto" w:fill="F8F9FB"/>
+        </w:rPr>
+        <w:t>05!YYY</w:t>
+      </w:r>
+      <w:proofErr w:type="gramEnd"/>
+      <w:r>
+        <w:rPr>
+          <w:rStyle w:val="HTMLCode"/>
+          <w:rFonts w:ascii="Aptos Light" w:eastAsiaTheme="majorEastAsia" w:hAnsi="Aptos Light" w:cs="Arial"/>
+          <w:color w:val="000000" w:themeColor="text1"/>
+          <w:shd w:val="clear" w:color="auto" w:fill="F8F9FB"/>
+        </w:rPr>
+        <w:t>/MM/DD}}</w:t>
       </w:r>
     </w:p>
     <w:p>
@@ -494,6 +532,7 @@
         <w:t>{{</w:t>
       </w:r>
       <w:proofErr w:type="spellStart"/>
+      <w:proofErr w:type="gramStart"/>
       <w:r>
         <w:rPr>
           <w:rStyle w:val="HTMLCode"/>
@@ -512,6 +551,7 @@
         </w:rPr>
         <w:t>DATE</w:t>
       </w:r>
+      <w:proofErr w:type="gramEnd"/>
       <w:r>
         <w:rPr>
           <w:rStyle w:val="HTMLCode"/>
@@ -529,7 +569,27 @@
           <w:color w:val="000000" w:themeColor="text1"/>
           <w:shd w:val="clear" w:color="auto" w:fill="F8F9FB"/>
         </w:rPr>
-        <w:t xml:space="preserve"> DOB!1964/11/05!YYY/MM/DD}}</w:t>
+        <w:t xml:space="preserve"> DOB!1964/11/</w:t>
+      </w:r>
+      <w:proofErr w:type="gramStart"/>
+      <w:r>
+        <w:rPr>
+          <w:rStyle w:val="HTMLCode"/>
+          <w:rFonts w:ascii="Aptos Light" w:eastAsiaTheme="majorEastAsia" w:hAnsi="Aptos Light" w:cs="Arial"/>
+          <w:color w:val="000000" w:themeColor="text1"/>
+          <w:shd w:val="clear" w:color="auto" w:fill="F8F9FB"/>
+        </w:rPr>
+        <w:t>05!YYY</w:t>
+      </w:r>
+      <w:proofErr w:type="gramEnd"/>
+      <w:r>
+        <w:rPr>
+          <w:rStyle w:val="HTMLCode"/>
+          <w:rFonts w:ascii="Aptos Light" w:eastAsiaTheme="majorEastAsia" w:hAnsi="Aptos Light" w:cs="Arial"/>
+          <w:color w:val="000000" w:themeColor="text1"/>
+          <w:shd w:val="clear" w:color="auto" w:fill="F8F9FB"/>
+        </w:rPr>
+        <w:t>/MM/DD}}</w:t>
       </w:r>
     </w:p>
     <w:p>
@@ -588,6 +648,7 @@
         <w:t>[[</w:t>
       </w:r>
       <w:proofErr w:type="spellStart"/>
+      <w:proofErr w:type="gramStart"/>
       <w:r>
         <w:rPr>
           <w:rStyle w:val="HTMLCode"/>
@@ -610,6 +671,7 @@
         </w:rPr>
         <w:t>SELECT</w:t>
       </w:r>
+      <w:proofErr w:type="gramEnd"/>
       <w:r>
         <w:rPr>
           <w:rStyle w:val="HTMLCode"/>
@@ -634,18 +696,44 @@
         <w:t xml:space="preserve"> </w:t>
       </w:r>
       <w:proofErr w:type="spellStart"/>
-      <w:r>
-        <w:rPr>
-          <w:rStyle w:val="HTMLCode"/>
-          <w:rFonts w:ascii="Aptos Light" w:eastAsiaTheme="majorEastAsia" w:hAnsi="Aptos Light" w:cs="Arial"/>
-          <w:color w:val="000000" w:themeColor="text1"/>
-          <w:sz w:val="18"/>
-          <w:szCs w:val="18"/>
-          <w:shd w:val="clear" w:color="auto" w:fill="F8F9FB"/>
-        </w:rPr>
-        <w:t>Rank!General,Captain,Major</w:t>
+      <w:proofErr w:type="gramStart"/>
+      <w:r>
+        <w:rPr>
+          <w:rStyle w:val="HTMLCode"/>
+          <w:rFonts w:ascii="Aptos Light" w:eastAsiaTheme="majorEastAsia" w:hAnsi="Aptos Light" w:cs="Arial"/>
+          <w:color w:val="000000" w:themeColor="text1"/>
+          <w:sz w:val="18"/>
+          <w:szCs w:val="18"/>
+          <w:shd w:val="clear" w:color="auto" w:fill="F8F9FB"/>
+        </w:rPr>
+        <w:t>Rank!General</w:t>
+      </w:r>
+      <w:proofErr w:type="gramEnd"/>
+      <w:r>
+        <w:rPr>
+          <w:rStyle w:val="HTMLCode"/>
+          <w:rFonts w:ascii="Aptos Light" w:eastAsiaTheme="majorEastAsia" w:hAnsi="Aptos Light" w:cs="Arial"/>
+          <w:color w:val="000000" w:themeColor="text1"/>
+          <w:sz w:val="18"/>
+          <w:szCs w:val="18"/>
+          <w:shd w:val="clear" w:color="auto" w:fill="F8F9FB"/>
+        </w:rPr>
+        <w:t>,</w:t>
+      </w:r>
+      <w:proofErr w:type="gramStart"/>
+      <w:r>
+        <w:rPr>
+          <w:rStyle w:val="HTMLCode"/>
+          <w:rFonts w:ascii="Aptos Light" w:eastAsiaTheme="majorEastAsia" w:hAnsi="Aptos Light" w:cs="Arial"/>
+          <w:color w:val="000000" w:themeColor="text1"/>
+          <w:sz w:val="18"/>
+          <w:szCs w:val="18"/>
+          <w:shd w:val="clear" w:color="auto" w:fill="F8F9FB"/>
+        </w:rPr>
+        <w:t>Captain,Major</w:t>
       </w:r>
       <w:proofErr w:type="spellEnd"/>
+      <w:proofErr w:type="gramEnd"/>
       <w:r>
         <w:rPr>
           <w:rStyle w:val="HTMLCode"/>
@@ -693,6 +781,7 @@
         <w:t>{{</w:t>
       </w:r>
       <w:proofErr w:type="spellStart"/>
+      <w:proofErr w:type="gramStart"/>
       <w:r>
         <w:rPr>
           <w:rStyle w:val="HTMLCode"/>
@@ -715,6 +804,7 @@
         </w:rPr>
         <w:t>SELECT</w:t>
       </w:r>
+      <w:proofErr w:type="gramEnd"/>
       <w:r>
         <w:rPr>
           <w:rStyle w:val="HTMLCode"/>
@@ -739,18 +829,44 @@
         <w:t xml:space="preserve"> </w:t>
       </w:r>
       <w:proofErr w:type="spellStart"/>
-      <w:r>
-        <w:rPr>
-          <w:rStyle w:val="HTMLCode"/>
-          <w:rFonts w:ascii="Aptos Light" w:eastAsiaTheme="majorEastAsia" w:hAnsi="Aptos Light" w:cs="Arial"/>
-          <w:color w:val="000000" w:themeColor="text1"/>
-          <w:sz w:val="18"/>
-          <w:szCs w:val="18"/>
-          <w:shd w:val="clear" w:color="auto" w:fill="F8F9FB"/>
-        </w:rPr>
-        <w:t>Rank!General,Captain,Major</w:t>
+      <w:proofErr w:type="gramStart"/>
+      <w:r>
+        <w:rPr>
+          <w:rStyle w:val="HTMLCode"/>
+          <w:rFonts w:ascii="Aptos Light" w:eastAsiaTheme="majorEastAsia" w:hAnsi="Aptos Light" w:cs="Arial"/>
+          <w:color w:val="000000" w:themeColor="text1"/>
+          <w:sz w:val="18"/>
+          <w:szCs w:val="18"/>
+          <w:shd w:val="clear" w:color="auto" w:fill="F8F9FB"/>
+        </w:rPr>
+        <w:t>Rank!General</w:t>
+      </w:r>
+      <w:proofErr w:type="gramEnd"/>
+      <w:r>
+        <w:rPr>
+          <w:rStyle w:val="HTMLCode"/>
+          <w:rFonts w:ascii="Aptos Light" w:eastAsiaTheme="majorEastAsia" w:hAnsi="Aptos Light" w:cs="Arial"/>
+          <w:color w:val="000000" w:themeColor="text1"/>
+          <w:sz w:val="18"/>
+          <w:szCs w:val="18"/>
+          <w:shd w:val="clear" w:color="auto" w:fill="F8F9FB"/>
+        </w:rPr>
+        <w:t>,</w:t>
+      </w:r>
+      <w:proofErr w:type="gramStart"/>
+      <w:r>
+        <w:rPr>
+          <w:rStyle w:val="HTMLCode"/>
+          <w:rFonts w:ascii="Aptos Light" w:eastAsiaTheme="majorEastAsia" w:hAnsi="Aptos Light" w:cs="Arial"/>
+          <w:color w:val="000000" w:themeColor="text1"/>
+          <w:sz w:val="18"/>
+          <w:szCs w:val="18"/>
+          <w:shd w:val="clear" w:color="auto" w:fill="F8F9FB"/>
+        </w:rPr>
+        <w:t>Captain,Major</w:t>
       </w:r>
       <w:proofErr w:type="spellEnd"/>
+      <w:proofErr w:type="gramEnd"/>
       <w:r>
         <w:rPr>
           <w:rStyle w:val="HTMLCode"/>
@@ -819,6 +935,7 @@
         <w:t>[[</w:t>
       </w:r>
       <w:proofErr w:type="spellStart"/>
+      <w:proofErr w:type="gramStart"/>
       <w:r>
         <w:rPr>
           <w:rStyle w:val="HTMLCode"/>
@@ -841,6 +958,7 @@
         </w:rPr>
         <w:t>CHECK</w:t>
       </w:r>
+      <w:proofErr w:type="gramEnd"/>
       <w:r>
         <w:rPr>
           <w:rStyle w:val="HTMLCode"/>
@@ -900,6 +1018,7 @@
         <w:t>{{</w:t>
       </w:r>
       <w:proofErr w:type="spellStart"/>
+      <w:proofErr w:type="gramStart"/>
       <w:r>
         <w:rPr>
           <w:rStyle w:val="HTMLCode"/>
@@ -922,6 +1041,7 @@
         </w:rPr>
         <w:t>CHECK</w:t>
       </w:r>
+      <w:proofErr w:type="gramEnd"/>
       <w:r>
         <w:rPr>
           <w:rStyle w:val="HTMLCode"/>
@@ -1039,16 +1159,29 @@
         </w:rPr>
         <w:t>[[</w:t>
       </w:r>
-      <w:r>
-        <w:rPr>
-          <w:rStyle w:val="HTMLCode"/>
-          <w:rFonts w:ascii="Aptos Light" w:eastAsiaTheme="majorEastAsia" w:hAnsi="Aptos Light" w:cs="Arial"/>
-          <w:color w:val="000000" w:themeColor="text1"/>
-          <w:sz w:val="18"/>
-          <w:szCs w:val="18"/>
-          <w:shd w:val="clear" w:color="auto" w:fill="F8F9FB"/>
-        </w:rPr>
-        <w:t>XL!CELL!f11}}</w:t>
+      <w:proofErr w:type="gramStart"/>
+      <w:r>
+        <w:rPr>
+          <w:rStyle w:val="HTMLCode"/>
+          <w:rFonts w:ascii="Aptos Light" w:eastAsiaTheme="majorEastAsia" w:hAnsi="Aptos Light" w:cs="Arial"/>
+          <w:color w:val="000000" w:themeColor="text1"/>
+          <w:sz w:val="18"/>
+          <w:szCs w:val="18"/>
+          <w:shd w:val="clear" w:color="auto" w:fill="F8F9FB"/>
+        </w:rPr>
+        <w:t>XL!CELL</w:t>
+      </w:r>
+      <w:proofErr w:type="gramEnd"/>
+      <w:r>
+        <w:rPr>
+          <w:rStyle w:val="HTMLCode"/>
+          <w:rFonts w:ascii="Aptos Light" w:eastAsiaTheme="majorEastAsia" w:hAnsi="Aptos Light" w:cs="Arial"/>
+          <w:color w:val="000000" w:themeColor="text1"/>
+          <w:sz w:val="18"/>
+          <w:szCs w:val="18"/>
+          <w:shd w:val="clear" w:color="auto" w:fill="F8F9FB"/>
+        </w:rPr>
+        <w:t>!f11}}</w:t>
       </w:r>
     </w:p>
     <w:p>
@@ -1082,7 +1215,31 @@
           <w:szCs w:val="18"/>
           <w:shd w:val="clear" w:color="auto" w:fill="F8F9FB"/>
         </w:rPr>
-        <w:t>{{XL!CELL!f11}}</w:t>
+        <w:t>{{</w:t>
+      </w:r>
+      <w:proofErr w:type="gramStart"/>
+      <w:r>
+        <w:rPr>
+          <w:rStyle w:val="HTMLCode"/>
+          <w:rFonts w:ascii="Aptos Light" w:eastAsiaTheme="majorEastAsia" w:hAnsi="Aptos Light" w:cs="Arial"/>
+          <w:color w:val="000000" w:themeColor="text1"/>
+          <w:sz w:val="18"/>
+          <w:szCs w:val="18"/>
+          <w:shd w:val="clear" w:color="auto" w:fill="F8F9FB"/>
+        </w:rPr>
+        <w:t>XL!CELL</w:t>
+      </w:r>
+      <w:proofErr w:type="gramEnd"/>
+      <w:r>
+        <w:rPr>
+          <w:rStyle w:val="HTMLCode"/>
+          <w:rFonts w:ascii="Aptos Light" w:eastAsiaTheme="majorEastAsia" w:hAnsi="Aptos Light" w:cs="Arial"/>
+          <w:color w:val="000000" w:themeColor="text1"/>
+          <w:sz w:val="18"/>
+          <w:szCs w:val="18"/>
+          <w:shd w:val="clear" w:color="auto" w:fill="F8F9FB"/>
+        </w:rPr>
+        <w:t>!f11}}</w:t>
       </w:r>
     </w:p>
     <w:p/>
@@ -1135,15 +1292,27 @@
         <w:t>[[</w:t>
       </w:r>
       <w:proofErr w:type="spellStart"/>
-      <w:r>
-        <w:rPr>
-          <w:rFonts w:ascii="Aptos Light" w:hAnsi="Aptos Light" w:cs="Arial"/>
-          <w:color w:val="000000" w:themeColor="text1"/>
-          <w:sz w:val="18"/>
-          <w:szCs w:val="18"/>
-          <w:shd w:val="clear" w:color="auto" w:fill="F8F9FB"/>
-        </w:rPr>
-        <w:t>XL!CELL!contract</w:t>
+      <w:proofErr w:type="gramStart"/>
+      <w:r>
+        <w:rPr>
+          <w:rFonts w:ascii="Aptos Light" w:hAnsi="Aptos Light" w:cs="Arial"/>
+          <w:color w:val="000000" w:themeColor="text1"/>
+          <w:sz w:val="18"/>
+          <w:szCs w:val="18"/>
+          <w:shd w:val="clear" w:color="auto" w:fill="F8F9FB"/>
+        </w:rPr>
+        <w:t>XL!CELL</w:t>
+      </w:r>
+      <w:proofErr w:type="gramEnd"/>
+      <w:r>
+        <w:rPr>
+          <w:rFonts w:ascii="Aptos Light" w:hAnsi="Aptos Light" w:cs="Arial"/>
+          <w:color w:val="000000" w:themeColor="text1"/>
+          <w:sz w:val="18"/>
+          <w:szCs w:val="18"/>
+          <w:shd w:val="clear" w:color="auto" w:fill="F8F9FB"/>
+        </w:rPr>
+        <w:t>!contract</w:t>
       </w:r>
       <w:proofErr w:type="spellEnd"/>
       <w:r>
@@ -1154,7 +1323,29 @@
           <w:szCs w:val="18"/>
           <w:shd w:val="clear" w:color="auto" w:fill="F8F9FB"/>
         </w:rPr>
-        <w:t xml:space="preserve"> years!g13}}</w:t>
+        <w:t xml:space="preserve"> </w:t>
+      </w:r>
+      <w:proofErr w:type="gramStart"/>
+      <w:r>
+        <w:rPr>
+          <w:rFonts w:ascii="Aptos Light" w:hAnsi="Aptos Light" w:cs="Arial"/>
+          <w:color w:val="000000" w:themeColor="text1"/>
+          <w:sz w:val="18"/>
+          <w:szCs w:val="18"/>
+          <w:shd w:val="clear" w:color="auto" w:fill="F8F9FB"/>
+        </w:rPr>
+        <w:t>years!g</w:t>
+      </w:r>
+      <w:proofErr w:type="gramEnd"/>
+      <w:r>
+        <w:rPr>
+          <w:rFonts w:ascii="Aptos Light" w:hAnsi="Aptos Light" w:cs="Arial"/>
+          <w:color w:val="000000" w:themeColor="text1"/>
+          <w:sz w:val="18"/>
+          <w:szCs w:val="18"/>
+          <w:shd w:val="clear" w:color="auto" w:fill="F8F9FB"/>
+        </w:rPr>
+        <w:t>13}}</w:t>
       </w:r>
     </w:p>
     <w:p>
@@ -1191,15 +1382,27 @@
         <w:t>{{</w:t>
       </w:r>
       <w:proofErr w:type="spellStart"/>
-      <w:r>
-        <w:rPr>
-          <w:rFonts w:ascii="Aptos Light" w:hAnsi="Aptos Light" w:cs="Arial"/>
-          <w:color w:val="000000" w:themeColor="text1"/>
-          <w:sz w:val="18"/>
-          <w:szCs w:val="18"/>
-          <w:shd w:val="clear" w:color="auto" w:fill="F8F9FB"/>
-        </w:rPr>
-        <w:t>XL!CELL!contract</w:t>
+      <w:proofErr w:type="gramStart"/>
+      <w:r>
+        <w:rPr>
+          <w:rFonts w:ascii="Aptos Light" w:hAnsi="Aptos Light" w:cs="Arial"/>
+          <w:color w:val="000000" w:themeColor="text1"/>
+          <w:sz w:val="18"/>
+          <w:szCs w:val="18"/>
+          <w:shd w:val="clear" w:color="auto" w:fill="F8F9FB"/>
+        </w:rPr>
+        <w:t>XL!CELL</w:t>
+      </w:r>
+      <w:proofErr w:type="gramEnd"/>
+      <w:r>
+        <w:rPr>
+          <w:rFonts w:ascii="Aptos Light" w:hAnsi="Aptos Light" w:cs="Arial"/>
+          <w:color w:val="000000" w:themeColor="text1"/>
+          <w:sz w:val="18"/>
+          <w:szCs w:val="18"/>
+          <w:shd w:val="clear" w:color="auto" w:fill="F8F9FB"/>
+        </w:rPr>
+        <w:t>!contract</w:t>
       </w:r>
       <w:proofErr w:type="spellEnd"/>
       <w:r>
@@ -1210,7 +1413,29 @@
           <w:szCs w:val="18"/>
           <w:shd w:val="clear" w:color="auto" w:fill="F8F9FB"/>
         </w:rPr>
-        <w:t xml:space="preserve"> years!g13}}</w:t>
+        <w:t xml:space="preserve"> </w:t>
+      </w:r>
+      <w:proofErr w:type="gramStart"/>
+      <w:r>
+        <w:rPr>
+          <w:rFonts w:ascii="Aptos Light" w:hAnsi="Aptos Light" w:cs="Arial"/>
+          <w:color w:val="000000" w:themeColor="text1"/>
+          <w:sz w:val="18"/>
+          <w:szCs w:val="18"/>
+          <w:shd w:val="clear" w:color="auto" w:fill="F8F9FB"/>
+        </w:rPr>
+        <w:t>years!g</w:t>
+      </w:r>
+      <w:proofErr w:type="gramEnd"/>
+      <w:r>
+        <w:rPr>
+          <w:rFonts w:ascii="Aptos Light" w:hAnsi="Aptos Light" w:cs="Arial"/>
+          <w:color w:val="000000" w:themeColor="text1"/>
+          <w:sz w:val="18"/>
+          <w:szCs w:val="18"/>
+          <w:shd w:val="clear" w:color="auto" w:fill="F8F9FB"/>
+        </w:rPr>
+        <w:t>13}}</w:t>
       </w:r>
     </w:p>
     <w:p/>
@@ -1258,15 +1483,27 @@
         </w:rPr>
         <w:t>[[</w:t>
       </w:r>
-      <w:r>
-        <w:rPr>
-          <w:rFonts w:ascii="Aptos Light" w:hAnsi="Aptos Light" w:cs="Arial"/>
-          <w:color w:val="000000" w:themeColor="text1"/>
-          <w:sz w:val="18"/>
-          <w:szCs w:val="18"/>
-          <w:shd w:val="clear" w:color="auto" w:fill="F8F9FB"/>
-        </w:rPr>
-        <w:t>XL!LAST!F4}}</w:t>
+      <w:proofErr w:type="gramStart"/>
+      <w:r>
+        <w:rPr>
+          <w:rFonts w:ascii="Aptos Light" w:hAnsi="Aptos Light" w:cs="Arial"/>
+          <w:color w:val="000000" w:themeColor="text1"/>
+          <w:sz w:val="18"/>
+          <w:szCs w:val="18"/>
+          <w:shd w:val="clear" w:color="auto" w:fill="F8F9FB"/>
+        </w:rPr>
+        <w:t>XL!LAST</w:t>
+      </w:r>
+      <w:proofErr w:type="gramEnd"/>
+      <w:r>
+        <w:rPr>
+          <w:rFonts w:ascii="Aptos Light" w:hAnsi="Aptos Light" w:cs="Arial"/>
+          <w:color w:val="000000" w:themeColor="text1"/>
+          <w:sz w:val="18"/>
+          <w:szCs w:val="18"/>
+          <w:shd w:val="clear" w:color="auto" w:fill="F8F9FB"/>
+        </w:rPr>
+        <w:t>!F4}}</w:t>
       </w:r>
     </w:p>
     <w:p>
@@ -1308,7 +1545,29 @@
           <w:szCs w:val="18"/>
           <w:shd w:val="clear" w:color="auto" w:fill="F8F9FB"/>
         </w:rPr>
-        <w:t>{XL!LAST!F4}}</w:t>
+        <w:t>{</w:t>
+      </w:r>
+      <w:proofErr w:type="gramStart"/>
+      <w:r>
+        <w:rPr>
+          <w:rFonts w:ascii="Aptos Light" w:hAnsi="Aptos Light" w:cs="Arial"/>
+          <w:color w:val="000000" w:themeColor="text1"/>
+          <w:sz w:val="18"/>
+          <w:szCs w:val="18"/>
+          <w:shd w:val="clear" w:color="auto" w:fill="F8F9FB"/>
+        </w:rPr>
+        <w:t>XL!LAST</w:t>
+      </w:r>
+      <w:proofErr w:type="gramEnd"/>
+      <w:r>
+        <w:rPr>
+          <w:rFonts w:ascii="Aptos Light" w:hAnsi="Aptos Light" w:cs="Arial"/>
+          <w:color w:val="000000" w:themeColor="text1"/>
+          <w:sz w:val="18"/>
+          <w:szCs w:val="18"/>
+          <w:shd w:val="clear" w:color="auto" w:fill="F8F9FB"/>
+        </w:rPr>
+        <w:t>!F4}}</w:t>
       </w:r>
     </w:p>
     <w:p/>
@@ -1368,15 +1627,27 @@
         <w:t>[[</w:t>
       </w:r>
       <w:proofErr w:type="spellStart"/>
-      <w:r>
-        <w:rPr>
-          <w:rFonts w:ascii="Aptos Light" w:hAnsi="Aptos Light" w:cs="Arial"/>
-          <w:color w:val="000000" w:themeColor="text1"/>
-          <w:sz w:val="18"/>
-          <w:szCs w:val="18"/>
-          <w:shd w:val="clear" w:color="auto" w:fill="F8F9FB"/>
-        </w:rPr>
-        <w:t>XL!LAST!</w:t>
+      <w:proofErr w:type="gramStart"/>
+      <w:r>
+        <w:rPr>
+          <w:rFonts w:ascii="Aptos Light" w:hAnsi="Aptos Light" w:cs="Arial"/>
+          <w:color w:val="000000" w:themeColor="text1"/>
+          <w:sz w:val="18"/>
+          <w:szCs w:val="18"/>
+          <w:shd w:val="clear" w:color="auto" w:fill="F8F9FB"/>
+        </w:rPr>
+        <w:t>XL!LAST</w:t>
+      </w:r>
+      <w:proofErr w:type="gramEnd"/>
+      <w:r>
+        <w:rPr>
+          <w:rFonts w:ascii="Aptos Light" w:hAnsi="Aptos Light" w:cs="Arial"/>
+          <w:color w:val="000000" w:themeColor="text1"/>
+          <w:sz w:val="18"/>
+          <w:szCs w:val="18"/>
+          <w:shd w:val="clear" w:color="auto" w:fill="F8F9FB"/>
+        </w:rPr>
+        <w:t>!</w:t>
       </w:r>
       <w:r>
         <w:rPr>
@@ -1397,7 +1668,18 @@
           <w:szCs w:val="18"/>
           <w:shd w:val="clear" w:color="auto" w:fill="F8F9FB"/>
         </w:rPr>
-        <w:t xml:space="preserve"> Years!</w:t>
+        <w:t xml:space="preserve"> </w:t>
+      </w:r>
+      <w:proofErr w:type="gramStart"/>
+      <w:r>
+        <w:rPr>
+          <w:rFonts w:ascii="Aptos Light" w:hAnsi="Aptos Light" w:cs="Arial"/>
+          <w:color w:val="000000" w:themeColor="text1"/>
+          <w:sz w:val="18"/>
+          <w:szCs w:val="18"/>
+          <w:shd w:val="clear" w:color="auto" w:fill="F8F9FB"/>
+        </w:rPr>
+        <w:t>Years!</w:t>
       </w:r>
       <w:r>
         <w:rPr>
@@ -1409,6 +1691,7 @@
         </w:rPr>
         <w:t>F</w:t>
       </w:r>
+      <w:proofErr w:type="gramEnd"/>
       <w:r>
         <w:rPr>
           <w:rFonts w:ascii="Aptos Light" w:hAnsi="Aptos Light" w:cs="Arial"/>
@@ -1461,15 +1744,27 @@
         <w:t>{</w:t>
       </w:r>
       <w:proofErr w:type="spellStart"/>
-      <w:r>
-        <w:rPr>
-          <w:rFonts w:ascii="Aptos Light" w:hAnsi="Aptos Light" w:cs="Arial"/>
-          <w:color w:val="000000" w:themeColor="text1"/>
-          <w:sz w:val="18"/>
-          <w:szCs w:val="18"/>
-          <w:shd w:val="clear" w:color="auto" w:fill="F8F9FB"/>
-        </w:rPr>
-        <w:t>XL!LAST!</w:t>
+      <w:proofErr w:type="gramStart"/>
+      <w:r>
+        <w:rPr>
+          <w:rFonts w:ascii="Aptos Light" w:hAnsi="Aptos Light" w:cs="Arial"/>
+          <w:color w:val="000000" w:themeColor="text1"/>
+          <w:sz w:val="18"/>
+          <w:szCs w:val="18"/>
+          <w:shd w:val="clear" w:color="auto" w:fill="F8F9FB"/>
+        </w:rPr>
+        <w:t>XL!LAST</w:t>
+      </w:r>
+      <w:proofErr w:type="gramEnd"/>
+      <w:r>
+        <w:rPr>
+          <w:rFonts w:ascii="Aptos Light" w:hAnsi="Aptos Light" w:cs="Arial"/>
+          <w:color w:val="000000" w:themeColor="text1"/>
+          <w:sz w:val="18"/>
+          <w:szCs w:val="18"/>
+          <w:shd w:val="clear" w:color="auto" w:fill="F8F9FB"/>
+        </w:rPr>
+        <w:t>!</w:t>
       </w:r>
       <w:r>
         <w:rPr>
@@ -1490,7 +1785,18 @@
           <w:szCs w:val="18"/>
           <w:shd w:val="clear" w:color="auto" w:fill="F8F9FB"/>
         </w:rPr>
-        <w:t xml:space="preserve"> Years!</w:t>
+        <w:t xml:space="preserve"> </w:t>
+      </w:r>
+      <w:proofErr w:type="gramStart"/>
+      <w:r>
+        <w:rPr>
+          <w:rFonts w:ascii="Aptos Light" w:hAnsi="Aptos Light" w:cs="Arial"/>
+          <w:color w:val="000000" w:themeColor="text1"/>
+          <w:sz w:val="18"/>
+          <w:szCs w:val="18"/>
+          <w:shd w:val="clear" w:color="auto" w:fill="F8F9FB"/>
+        </w:rPr>
+        <w:t>Years!</w:t>
       </w:r>
       <w:r>
         <w:rPr>
@@ -1502,6 +1808,7 @@
         </w:rPr>
         <w:t>F</w:t>
       </w:r>
+      <w:proofErr w:type="gramEnd"/>
       <w:r>
         <w:rPr>
           <w:rFonts w:ascii="Aptos Light" w:hAnsi="Aptos Light" w:cs="Arial"/>
@@ -1585,6 +1892,7 @@
         <w:t>[[</w:t>
       </w:r>
       <w:proofErr w:type="spellStart"/>
+      <w:proofErr w:type="gramStart"/>
       <w:r>
         <w:rPr>
           <w:rFonts w:ascii="Menlo" w:eastAsia="Times New Roman" w:hAnsi="Menlo" w:cs="Menlo"/>
@@ -1594,8 +1902,9 @@
           <w:szCs w:val="18"/>
           <w14:ligatures w14:val="none"/>
         </w:rPr>
-        <w:t>XL!LAST!</w:t>
-      </w:r>
+        <w:t>XL!LAST</w:t>
+      </w:r>
+      <w:proofErr w:type="gramEnd"/>
       <w:r>
         <w:rPr>
           <w:rFonts w:ascii="Menlo" w:eastAsia="Times New Roman" w:hAnsi="Menlo" w:cs="Menlo"/>
@@ -1605,9 +1914,8 @@
           <w:szCs w:val="18"/>
           <w14:ligatures w14:val="none"/>
         </w:rPr>
-        <w:t>Contract</w:t>
-      </w:r>
-      <w:proofErr w:type="spellEnd"/>
+        <w:t>!</w:t>
+      </w:r>
       <w:r>
         <w:rPr>
           <w:rFonts w:ascii="Menlo" w:eastAsia="Times New Roman" w:hAnsi="Menlo" w:cs="Menlo"/>
@@ -1617,8 +1925,9 @@
           <w:szCs w:val="18"/>
           <w14:ligatures w14:val="none"/>
         </w:rPr>
-        <w:t xml:space="preserve"> Years</w:t>
-      </w:r>
+        <w:t>Contract</w:t>
+      </w:r>
+      <w:proofErr w:type="spellEnd"/>
       <w:r>
         <w:rPr>
           <w:rFonts w:ascii="Menlo" w:eastAsia="Times New Roman" w:hAnsi="Menlo" w:cs="Menlo"/>
@@ -1628,8 +1937,9 @@
           <w:szCs w:val="18"/>
           <w14:ligatures w14:val="none"/>
         </w:rPr>
-        <w:t>!</w:t>
-      </w:r>
+        <w:t xml:space="preserve"> </w:t>
+      </w:r>
+      <w:proofErr w:type="gramStart"/>
       <w:r>
         <w:rPr>
           <w:rFonts w:ascii="Menlo" w:eastAsia="Times New Roman" w:hAnsi="Menlo" w:cs="Menlo"/>
@@ -1639,7 +1949,7 @@
           <w:szCs w:val="18"/>
           <w14:ligatures w14:val="none"/>
         </w:rPr>
-        <w:t>A</w:t>
+        <w:t>Years</w:t>
       </w:r>
       <w:r>
         <w:rPr>
@@ -1650,7 +1960,7 @@
           <w:szCs w:val="18"/>
           <w14:ligatures w14:val="none"/>
         </w:rPr>
-        <w:t>6</w:t>
+        <w:t>!</w:t>
       </w:r>
       <w:r>
         <w:rPr>
@@ -1661,7 +1971,41 @@
           <w:szCs w:val="18"/>
           <w14:ligatures w14:val="none"/>
         </w:rPr>
-        <w:t>!Total Project Costs</w:t>
+        <w:t>A</w:t>
+      </w:r>
+      <w:r>
+        <w:rPr>
+          <w:rFonts w:ascii="Menlo" w:eastAsia="Times New Roman" w:hAnsi="Menlo" w:cs="Menlo"/>
+          <w:color w:val="A31515"/>
+          <w:kern w:val="0"/>
+          <w:sz w:val="18"/>
+          <w:szCs w:val="18"/>
+          <w14:ligatures w14:val="none"/>
+        </w:rPr>
+        <w:t>6</w:t>
+      </w:r>
+      <w:r>
+        <w:rPr>
+          <w:rFonts w:ascii="Menlo" w:eastAsia="Times New Roman" w:hAnsi="Menlo" w:cs="Menlo"/>
+          <w:color w:val="A31515"/>
+          <w:kern w:val="0"/>
+          <w:sz w:val="18"/>
+          <w:szCs w:val="18"/>
+          <w14:ligatures w14:val="none"/>
+        </w:rPr>
+        <w:t>!Total</w:t>
+      </w:r>
+      <w:proofErr w:type="gramEnd"/>
+      <w:r>
+        <w:rPr>
+          <w:rFonts w:ascii="Menlo" w:eastAsia="Times New Roman" w:hAnsi="Menlo" w:cs="Menlo"/>
+          <w:color w:val="A31515"/>
+          <w:kern w:val="0"/>
+          <w:sz w:val="18"/>
+          <w:szCs w:val="18"/>
+          <w14:ligatures w14:val="none"/>
+        </w:rPr>
+        <w:t xml:space="preserve"> Project Costs</w:t>
       </w:r>
       <w:r>
         <w:rPr>
@@ -1714,6 +2058,7 @@
         <w:t>{{</w:t>
       </w:r>
       <w:proofErr w:type="spellStart"/>
+      <w:proofErr w:type="gramStart"/>
       <w:r>
         <w:rPr>
           <w:rFonts w:ascii="Menlo" w:eastAsia="Times New Roman" w:hAnsi="Menlo" w:cs="Menlo"/>
@@ -1723,8 +2068,9 @@
           <w:szCs w:val="18"/>
           <w14:ligatures w14:val="none"/>
         </w:rPr>
-        <w:t>XL!LAST!</w:t>
-      </w:r>
+        <w:t>XL!LAST</w:t>
+      </w:r>
+      <w:proofErr w:type="gramEnd"/>
       <w:r>
         <w:rPr>
           <w:rFonts w:ascii="Menlo" w:eastAsia="Times New Roman" w:hAnsi="Menlo" w:cs="Menlo"/>
@@ -1734,9 +2080,8 @@
           <w:szCs w:val="18"/>
           <w14:ligatures w14:val="none"/>
         </w:rPr>
-        <w:t>Contract</w:t>
-      </w:r>
-      <w:proofErr w:type="spellEnd"/>
+        <w:t>!</w:t>
+      </w:r>
       <w:r>
         <w:rPr>
           <w:rFonts w:ascii="Menlo" w:eastAsia="Times New Roman" w:hAnsi="Menlo" w:cs="Menlo"/>
@@ -1746,8 +2091,9 @@
           <w:szCs w:val="18"/>
           <w14:ligatures w14:val="none"/>
         </w:rPr>
-        <w:t xml:space="preserve"> Years</w:t>
-      </w:r>
+        <w:t>Contract</w:t>
+      </w:r>
+      <w:proofErr w:type="spellEnd"/>
       <w:r>
         <w:rPr>
           <w:rFonts w:ascii="Menlo" w:eastAsia="Times New Roman" w:hAnsi="Menlo" w:cs="Menlo"/>
@@ -1757,8 +2103,9 @@
           <w:szCs w:val="18"/>
           <w14:ligatures w14:val="none"/>
         </w:rPr>
-        <w:t>!</w:t>
-      </w:r>
+        <w:t xml:space="preserve"> </w:t>
+      </w:r>
+      <w:proofErr w:type="gramStart"/>
       <w:r>
         <w:rPr>
           <w:rFonts w:ascii="Menlo" w:eastAsia="Times New Roman" w:hAnsi="Menlo" w:cs="Menlo"/>
@@ -1768,7 +2115,7 @@
           <w:szCs w:val="18"/>
           <w14:ligatures w14:val="none"/>
         </w:rPr>
-        <w:t>A</w:t>
+        <w:t>Years</w:t>
       </w:r>
       <w:r>
         <w:rPr>
@@ -1779,7 +2126,7 @@
           <w:szCs w:val="18"/>
           <w14:ligatures w14:val="none"/>
         </w:rPr>
-        <w:t>6</w:t>
+        <w:t>!</w:t>
       </w:r>
       <w:r>
         <w:rPr>
@@ -1790,7 +2137,41 @@
           <w:szCs w:val="18"/>
           <w14:ligatures w14:val="none"/>
         </w:rPr>
-        <w:t>!Total Project Costs</w:t>
+        <w:t>A</w:t>
+      </w:r>
+      <w:r>
+        <w:rPr>
+          <w:rFonts w:ascii="Menlo" w:eastAsia="Times New Roman" w:hAnsi="Menlo" w:cs="Menlo"/>
+          <w:color w:val="A31515"/>
+          <w:kern w:val="0"/>
+          <w:sz w:val="18"/>
+          <w:szCs w:val="18"/>
+          <w14:ligatures w14:val="none"/>
+        </w:rPr>
+        <w:t>6</w:t>
+      </w:r>
+      <w:r>
+        <w:rPr>
+          <w:rFonts w:ascii="Menlo" w:eastAsia="Times New Roman" w:hAnsi="Menlo" w:cs="Menlo"/>
+          <w:color w:val="A31515"/>
+          <w:kern w:val="0"/>
+          <w:sz w:val="18"/>
+          <w:szCs w:val="18"/>
+          <w14:ligatures w14:val="none"/>
+        </w:rPr>
+        <w:t>!Total</w:t>
+      </w:r>
+      <w:proofErr w:type="gramEnd"/>
+      <w:r>
+        <w:rPr>
+          <w:rFonts w:ascii="Menlo" w:eastAsia="Times New Roman" w:hAnsi="Menlo" w:cs="Menlo"/>
+          <w:color w:val="A31515"/>
+          <w:kern w:val="0"/>
+          <w:sz w:val="18"/>
+          <w:szCs w:val="18"/>
+          <w14:ligatures w14:val="none"/>
+        </w:rPr>
+        <w:t xml:space="preserve"> Project Costs</w:t>
       </w:r>
       <w:r>
         <w:rPr>
@@ -1849,48 +2230,82 @@
         </w:rPr>
         <w:t>[[</w:t>
       </w:r>
-      <w:r>
-        <w:rPr>
-          <w:rFonts w:ascii="Aptos Light" w:hAnsi="Aptos Light" w:cs="Arial"/>
-          <w:color w:val="000000" w:themeColor="text1"/>
-          <w:sz w:val="18"/>
-          <w:szCs w:val="18"/>
-          <w:shd w:val="clear" w:color="auto" w:fill="F8F9FB"/>
-        </w:rPr>
-        <w:t>XL!RANGE!A4:F11}}</w:t>
-      </w:r>
-    </w:p>
-    <w:p>
-      <w:pPr>
-        <w:rPr>
-          <w:rStyle w:val="HTMLCode"/>
-          <w:rFonts w:ascii="Aptos Light" w:eastAsiaTheme="majorEastAsia" w:hAnsi="Aptos Light" w:cs="Arial"/>
-          <w:color w:val="000000" w:themeColor="text1"/>
-          <w:sz w:val="18"/>
-          <w:szCs w:val="18"/>
-          <w:shd w:val="clear" w:color="auto" w:fill="F8F9FB"/>
-        </w:rPr>
-      </w:pPr>
-    </w:p>
-    <w:p>
-      <w:pPr>
-        <w:rPr>
-          <w:rFonts w:ascii="Aptos Light" w:hAnsi="Aptos Light" w:cs="Arial"/>
-          <w:color w:val="000000" w:themeColor="text1"/>
-          <w:sz w:val="18"/>
-          <w:szCs w:val="18"/>
-          <w:shd w:val="clear" w:color="auto" w:fill="F8F9FB"/>
-        </w:rPr>
-      </w:pPr>
-      <w:r>
-        <w:rPr>
-          <w:rFonts w:ascii="Aptos Light" w:hAnsi="Aptos Light" w:cs="Arial"/>
-          <w:color w:val="000000" w:themeColor="text1"/>
-          <w:sz w:val="18"/>
-          <w:szCs w:val="18"/>
-          <w:shd w:val="clear" w:color="auto" w:fill="F8F9FB"/>
-        </w:rPr>
-        <w:t>{{XL!RANGE!A4:F11}}</w:t>
+      <w:proofErr w:type="gramStart"/>
+      <w:r>
+        <w:rPr>
+          <w:rFonts w:ascii="Aptos Light" w:hAnsi="Aptos Light" w:cs="Arial"/>
+          <w:color w:val="000000" w:themeColor="text1"/>
+          <w:sz w:val="18"/>
+          <w:szCs w:val="18"/>
+          <w:shd w:val="clear" w:color="auto" w:fill="F8F9FB"/>
+        </w:rPr>
+        <w:t>XL!RANGE</w:t>
+      </w:r>
+      <w:proofErr w:type="gramEnd"/>
+      <w:r>
+        <w:rPr>
+          <w:rFonts w:ascii="Aptos Light" w:hAnsi="Aptos Light" w:cs="Arial"/>
+          <w:color w:val="000000" w:themeColor="text1"/>
+          <w:sz w:val="18"/>
+          <w:szCs w:val="18"/>
+          <w:shd w:val="clear" w:color="auto" w:fill="F8F9FB"/>
+        </w:rPr>
+        <w:t>!A4:F11}}</w:t>
+      </w:r>
+    </w:p>
+    <w:p>
+      <w:pPr>
+        <w:rPr>
+          <w:rStyle w:val="HTMLCode"/>
+          <w:rFonts w:ascii="Aptos Light" w:eastAsiaTheme="majorEastAsia" w:hAnsi="Aptos Light" w:cs="Arial"/>
+          <w:color w:val="000000" w:themeColor="text1"/>
+          <w:sz w:val="18"/>
+          <w:szCs w:val="18"/>
+          <w:shd w:val="clear" w:color="auto" w:fill="F8F9FB"/>
+        </w:rPr>
+      </w:pPr>
+    </w:p>
+    <w:p>
+      <w:pPr>
+        <w:rPr>
+          <w:rFonts w:ascii="Aptos Light" w:hAnsi="Aptos Light" w:cs="Arial"/>
+          <w:color w:val="000000" w:themeColor="text1"/>
+          <w:sz w:val="18"/>
+          <w:szCs w:val="18"/>
+          <w:shd w:val="clear" w:color="auto" w:fill="F8F9FB"/>
+        </w:rPr>
+      </w:pPr>
+      <w:r>
+        <w:rPr>
+          <w:rFonts w:ascii="Aptos Light" w:hAnsi="Aptos Light" w:cs="Arial"/>
+          <w:color w:val="000000" w:themeColor="text1"/>
+          <w:sz w:val="18"/>
+          <w:szCs w:val="18"/>
+          <w:shd w:val="clear" w:color="auto" w:fill="F8F9FB"/>
+        </w:rPr>
+        <w:t>{{</w:t>
+      </w:r>
+      <w:proofErr w:type="gramStart"/>
+      <w:r>
+        <w:rPr>
+          <w:rFonts w:ascii="Aptos Light" w:hAnsi="Aptos Light" w:cs="Arial"/>
+          <w:color w:val="000000" w:themeColor="text1"/>
+          <w:sz w:val="18"/>
+          <w:szCs w:val="18"/>
+          <w:shd w:val="clear" w:color="auto" w:fill="F8F9FB"/>
+        </w:rPr>
+        <w:t>XL!RANGE</w:t>
+      </w:r>
+      <w:proofErr w:type="gramEnd"/>
+      <w:r>
+        <w:rPr>
+          <w:rFonts w:ascii="Aptos Light" w:hAnsi="Aptos Light" w:cs="Arial"/>
+          <w:color w:val="000000" w:themeColor="text1"/>
+          <w:sz w:val="18"/>
+          <w:szCs w:val="18"/>
+          <w:shd w:val="clear" w:color="auto" w:fill="F8F9FB"/>
+        </w:rPr>
+        <w:t>!A4:F11}}</w:t>
       </w:r>
     </w:p>
     <w:p/>
@@ -1938,15 +2353,49 @@
         </w:rPr>
         <w:t>[[</w:t>
       </w:r>
-      <w:r>
-        <w:rPr>
-          <w:rFonts w:ascii="Aptos Light" w:hAnsi="Aptos Light" w:cs="Arial"/>
-          <w:color w:val="000000" w:themeColor="text1"/>
-          <w:sz w:val="18"/>
-          <w:szCs w:val="18"/>
-          <w:shd w:val="clear" w:color="auto" w:fill="F8F9FB"/>
-        </w:rPr>
-        <w:t>XL!RANGE!Support!A4:J7}}</w:t>
+      <w:proofErr w:type="gramStart"/>
+      <w:r>
+        <w:rPr>
+          <w:rFonts w:ascii="Aptos Light" w:hAnsi="Aptos Light" w:cs="Arial"/>
+          <w:color w:val="000000" w:themeColor="text1"/>
+          <w:sz w:val="18"/>
+          <w:szCs w:val="18"/>
+          <w:shd w:val="clear" w:color="auto" w:fill="F8F9FB"/>
+        </w:rPr>
+        <w:t>XL!RANGE</w:t>
+      </w:r>
+      <w:proofErr w:type="gramEnd"/>
+      <w:r>
+        <w:rPr>
+          <w:rFonts w:ascii="Aptos Light" w:hAnsi="Aptos Light" w:cs="Arial"/>
+          <w:color w:val="000000" w:themeColor="text1"/>
+          <w:sz w:val="18"/>
+          <w:szCs w:val="18"/>
+          <w:shd w:val="clear" w:color="auto" w:fill="F8F9FB"/>
+        </w:rPr>
+        <w:t>!</w:t>
+      </w:r>
+      <w:proofErr w:type="gramStart"/>
+      <w:r>
+        <w:rPr>
+          <w:rFonts w:ascii="Aptos Light" w:hAnsi="Aptos Light" w:cs="Arial"/>
+          <w:color w:val="000000" w:themeColor="text1"/>
+          <w:sz w:val="18"/>
+          <w:szCs w:val="18"/>
+          <w:shd w:val="clear" w:color="auto" w:fill="F8F9FB"/>
+        </w:rPr>
+        <w:t>Support!A4:J7</w:t>
+      </w:r>
+      <w:proofErr w:type="gramEnd"/>
+      <w:r>
+        <w:rPr>
+          <w:rFonts w:ascii="Aptos Light" w:hAnsi="Aptos Light" w:cs="Arial"/>
+          <w:color w:val="000000" w:themeColor="text1"/>
+          <w:sz w:val="18"/>
+          <w:szCs w:val="18"/>
+          <w:shd w:val="clear" w:color="auto" w:fill="F8F9FB"/>
+        </w:rPr>
+        <w:t>}}</w:t>
       </w:r>
     </w:p>
     <w:p>
@@ -1981,15 +2430,49 @@
         </w:rPr>
         <w:t>{{</w:t>
       </w:r>
-      <w:r>
-        <w:rPr>
-          <w:rFonts w:ascii="Aptos Light" w:hAnsi="Aptos Light" w:cs="Arial"/>
-          <w:color w:val="000000" w:themeColor="text1"/>
-          <w:sz w:val="18"/>
-          <w:szCs w:val="18"/>
-          <w:shd w:val="clear" w:color="auto" w:fill="F8F9FB"/>
-        </w:rPr>
-        <w:t>XL!RANGE!Support!A4:J7}}</w:t>
+      <w:proofErr w:type="gramStart"/>
+      <w:r>
+        <w:rPr>
+          <w:rFonts w:ascii="Aptos Light" w:hAnsi="Aptos Light" w:cs="Arial"/>
+          <w:color w:val="000000" w:themeColor="text1"/>
+          <w:sz w:val="18"/>
+          <w:szCs w:val="18"/>
+          <w:shd w:val="clear" w:color="auto" w:fill="F8F9FB"/>
+        </w:rPr>
+        <w:t>XL!RANGE</w:t>
+      </w:r>
+      <w:proofErr w:type="gramEnd"/>
+      <w:r>
+        <w:rPr>
+          <w:rFonts w:ascii="Aptos Light" w:hAnsi="Aptos Light" w:cs="Arial"/>
+          <w:color w:val="000000" w:themeColor="text1"/>
+          <w:sz w:val="18"/>
+          <w:szCs w:val="18"/>
+          <w:shd w:val="clear" w:color="auto" w:fill="F8F9FB"/>
+        </w:rPr>
+        <w:t>!</w:t>
+      </w:r>
+      <w:proofErr w:type="gramStart"/>
+      <w:r>
+        <w:rPr>
+          <w:rFonts w:ascii="Aptos Light" w:hAnsi="Aptos Light" w:cs="Arial"/>
+          <w:color w:val="000000" w:themeColor="text1"/>
+          <w:sz w:val="18"/>
+          <w:szCs w:val="18"/>
+          <w:shd w:val="clear" w:color="auto" w:fill="F8F9FB"/>
+        </w:rPr>
+        <w:t>Support!A4:J7</w:t>
+      </w:r>
+      <w:proofErr w:type="gramEnd"/>
+      <w:r>
+        <w:rPr>
+          <w:rFonts w:ascii="Aptos Light" w:hAnsi="Aptos Light" w:cs="Arial"/>
+          <w:color w:val="000000" w:themeColor="text1"/>
+          <w:sz w:val="18"/>
+          <w:szCs w:val="18"/>
+          <w:shd w:val="clear" w:color="auto" w:fill="F8F9FB"/>
+        </w:rPr>
+        <w:t>}}</w:t>
       </w:r>
     </w:p>
     <w:p>
@@ -2048,48 +2531,126 @@
         </w:rPr>
         <w:t>[[</w:t>
       </w:r>
-      <w:r>
-        <w:rPr>
-          <w:rFonts w:ascii="Aptos Light" w:hAnsi="Aptos Light" w:cs="Arial"/>
-          <w:color w:val="000000" w:themeColor="text1"/>
-          <w:sz w:val="18"/>
-          <w:szCs w:val="18"/>
-          <w:shd w:val="clear" w:color="auto" w:fill="F8F9FB"/>
-        </w:rPr>
-        <w:t>XL!COLUMN!Support!C4,E4,J4}}</w:t>
-      </w:r>
-    </w:p>
-    <w:p>
-      <w:pPr>
-        <w:rPr>
-          <w:rStyle w:val="HTMLCode"/>
-          <w:rFonts w:ascii="Aptos Light" w:eastAsiaTheme="majorEastAsia" w:hAnsi="Aptos Light" w:cs="Arial"/>
-          <w:color w:val="000000" w:themeColor="text1"/>
-          <w:sz w:val="18"/>
-          <w:szCs w:val="18"/>
-          <w:shd w:val="clear" w:color="auto" w:fill="F8F9FB"/>
-        </w:rPr>
-      </w:pPr>
-    </w:p>
-    <w:p>
-      <w:pPr>
-        <w:rPr>
-          <w:rFonts w:ascii="Aptos Light" w:hAnsi="Aptos Light" w:cs="Arial"/>
-          <w:color w:val="000000" w:themeColor="text1"/>
-          <w:sz w:val="18"/>
-          <w:szCs w:val="18"/>
-          <w:shd w:val="clear" w:color="auto" w:fill="F8F9FB"/>
-        </w:rPr>
-      </w:pPr>
-      <w:r>
-        <w:rPr>
-          <w:rFonts w:ascii="Aptos Light" w:hAnsi="Aptos Light" w:cs="Arial"/>
-          <w:color w:val="000000" w:themeColor="text1"/>
-          <w:sz w:val="18"/>
-          <w:szCs w:val="18"/>
-          <w:shd w:val="clear" w:color="auto" w:fill="F8F9FB"/>
-        </w:rPr>
-        <w:t>{{XL!COLUMN!Support!C4,E4,J4}}</w:t>
+      <w:proofErr w:type="gramStart"/>
+      <w:r>
+        <w:rPr>
+          <w:rFonts w:ascii="Aptos Light" w:hAnsi="Aptos Light" w:cs="Arial"/>
+          <w:color w:val="000000" w:themeColor="text1"/>
+          <w:sz w:val="18"/>
+          <w:szCs w:val="18"/>
+          <w:shd w:val="clear" w:color="auto" w:fill="F8F9FB"/>
+        </w:rPr>
+        <w:t>XL!COLUMN</w:t>
+      </w:r>
+      <w:proofErr w:type="gramEnd"/>
+      <w:r>
+        <w:rPr>
+          <w:rFonts w:ascii="Aptos Light" w:hAnsi="Aptos Light" w:cs="Arial"/>
+          <w:color w:val="000000" w:themeColor="text1"/>
+          <w:sz w:val="18"/>
+          <w:szCs w:val="18"/>
+          <w:shd w:val="clear" w:color="auto" w:fill="F8F9FB"/>
+        </w:rPr>
+        <w:t>!</w:t>
+      </w:r>
+      <w:proofErr w:type="gramStart"/>
+      <w:r>
+        <w:rPr>
+          <w:rFonts w:ascii="Aptos Light" w:hAnsi="Aptos Light" w:cs="Arial"/>
+          <w:color w:val="000000" w:themeColor="text1"/>
+          <w:sz w:val="18"/>
+          <w:szCs w:val="18"/>
+          <w:shd w:val="clear" w:color="auto" w:fill="F8F9FB"/>
+        </w:rPr>
+        <w:t>Support!C4,E4,J</w:t>
+      </w:r>
+      <w:proofErr w:type="gramEnd"/>
+      <w:r>
+        <w:rPr>
+          <w:rFonts w:ascii="Aptos Light" w:hAnsi="Aptos Light" w:cs="Arial"/>
+          <w:color w:val="000000" w:themeColor="text1"/>
+          <w:sz w:val="18"/>
+          <w:szCs w:val="18"/>
+          <w:shd w:val="clear" w:color="auto" w:fill="F8F9FB"/>
+        </w:rPr>
+        <w:t>4}}</w:t>
+      </w:r>
+    </w:p>
+    <w:p>
+      <w:pPr>
+        <w:rPr>
+          <w:rStyle w:val="HTMLCode"/>
+          <w:rFonts w:ascii="Aptos Light" w:eastAsiaTheme="majorEastAsia" w:hAnsi="Aptos Light" w:cs="Arial"/>
+          <w:color w:val="000000" w:themeColor="text1"/>
+          <w:sz w:val="18"/>
+          <w:szCs w:val="18"/>
+          <w:shd w:val="clear" w:color="auto" w:fill="F8F9FB"/>
+        </w:rPr>
+      </w:pPr>
+    </w:p>
+    <w:p>
+      <w:pPr>
+        <w:rPr>
+          <w:rFonts w:ascii="Aptos Light" w:hAnsi="Aptos Light" w:cs="Arial"/>
+          <w:color w:val="000000" w:themeColor="text1"/>
+          <w:sz w:val="18"/>
+          <w:szCs w:val="18"/>
+          <w:shd w:val="clear" w:color="auto" w:fill="F8F9FB"/>
+        </w:rPr>
+      </w:pPr>
+      <w:r>
+        <w:rPr>
+          <w:rFonts w:ascii="Aptos Light" w:hAnsi="Aptos Light" w:cs="Arial"/>
+          <w:color w:val="000000" w:themeColor="text1"/>
+          <w:sz w:val="18"/>
+          <w:szCs w:val="18"/>
+          <w:shd w:val="clear" w:color="auto" w:fill="F8F9FB"/>
+        </w:rPr>
+        <w:t>{{</w:t>
+      </w:r>
+      <w:proofErr w:type="gramStart"/>
+      <w:r>
+        <w:rPr>
+          <w:rFonts w:ascii="Aptos Light" w:hAnsi="Aptos Light" w:cs="Arial"/>
+          <w:color w:val="000000" w:themeColor="text1"/>
+          <w:sz w:val="18"/>
+          <w:szCs w:val="18"/>
+          <w:shd w:val="clear" w:color="auto" w:fill="F8F9FB"/>
+        </w:rPr>
+        <w:t>XL!COLUMN</w:t>
+      </w:r>
+      <w:proofErr w:type="gramEnd"/>
+      <w:r>
+        <w:rPr>
+          <w:rFonts w:ascii="Aptos Light" w:hAnsi="Aptos Light" w:cs="Arial"/>
+          <w:color w:val="000000" w:themeColor="text1"/>
+          <w:sz w:val="18"/>
+          <w:szCs w:val="18"/>
+          <w:shd w:val="clear" w:color="auto" w:fill="F8F9FB"/>
+        </w:rPr>
+        <w:t>!</w:t>
+      </w:r>
+      <w:proofErr w:type="gramStart"/>
+      <w:r>
+        <w:rPr>
+          <w:rFonts w:ascii="Aptos Light" w:hAnsi="Aptos Light" w:cs="Arial"/>
+          <w:color w:val="000000" w:themeColor="text1"/>
+          <w:sz w:val="18"/>
+          <w:szCs w:val="18"/>
+          <w:shd w:val="clear" w:color="auto" w:fill="F8F9FB"/>
+        </w:rPr>
+        <w:t>Support!C4,E4,J</w:t>
+      </w:r>
+      <w:proofErr w:type="gramEnd"/>
+      <w:r>
+        <w:rPr>
+          <w:rFonts w:ascii="Aptos Light" w:hAnsi="Aptos Light" w:cs="Arial"/>
+          <w:color w:val="000000" w:themeColor="text1"/>
+          <w:sz w:val="18"/>
+          <w:szCs w:val="18"/>
+          <w:shd w:val="clear" w:color="auto" w:fill="F8F9FB"/>
+        </w:rPr>
+        <w:t>4}}</w:t>
       </w:r>
     </w:p>
     <w:p>
@@ -2149,15 +2710,27 @@
         <w:t>[[</w:t>
       </w:r>
       <w:proofErr w:type="spellStart"/>
-      <w:r>
-        <w:rPr>
-          <w:rFonts w:ascii="Aptos Light" w:hAnsi="Aptos Light" w:cs="Arial"/>
-          <w:color w:val="000000" w:themeColor="text1"/>
-          <w:sz w:val="18"/>
-          <w:szCs w:val="18"/>
-          <w:shd w:val="clear" w:color="auto" w:fill="F8F9FB"/>
-        </w:rPr>
-        <w:t>XL!COLUMN!</w:t>
+      <w:proofErr w:type="gramStart"/>
+      <w:r>
+        <w:rPr>
+          <w:rFonts w:ascii="Aptos Light" w:hAnsi="Aptos Light" w:cs="Arial"/>
+          <w:color w:val="000000" w:themeColor="text1"/>
+          <w:sz w:val="18"/>
+          <w:szCs w:val="18"/>
+          <w:shd w:val="clear" w:color="auto" w:fill="F8F9FB"/>
+        </w:rPr>
+        <w:t>XL!COLUMN</w:t>
+      </w:r>
+      <w:proofErr w:type="gramEnd"/>
+      <w:r>
+        <w:rPr>
+          <w:rFonts w:ascii="Aptos Light" w:hAnsi="Aptos Light" w:cs="Arial"/>
+          <w:color w:val="000000" w:themeColor="text1"/>
+          <w:sz w:val="18"/>
+          <w:szCs w:val="18"/>
+          <w:shd w:val="clear" w:color="auto" w:fill="F8F9FB"/>
+        </w:rPr>
+        <w:t>!</w:t>
       </w:r>
       <w:r>
         <w:rPr>
@@ -2178,17 +2751,61 @@
           <w:szCs w:val="18"/>
           <w:shd w:val="clear" w:color="auto" w:fill="F8F9FB"/>
         </w:rPr>
-        <w:t xml:space="preserve"> Plan</w:t>
-      </w:r>
-      <w:r>
-        <w:rPr>
-          <w:rFonts w:ascii="Aptos Light" w:hAnsi="Aptos Light" w:cs="Arial"/>
-          <w:color w:val="000000" w:themeColor="text1"/>
-          <w:sz w:val="18"/>
-          <w:szCs w:val="18"/>
-          <w:shd w:val="clear" w:color="auto" w:fill="F8F9FB"/>
-        </w:rPr>
-        <w:t>!Unit,DHTC,Total!4}}</w:t>
+        <w:t xml:space="preserve"> </w:t>
+      </w:r>
+      <w:proofErr w:type="gramStart"/>
+      <w:r>
+        <w:rPr>
+          <w:rFonts w:ascii="Aptos Light" w:hAnsi="Aptos Light" w:cs="Arial"/>
+          <w:color w:val="000000" w:themeColor="text1"/>
+          <w:sz w:val="18"/>
+          <w:szCs w:val="18"/>
+          <w:shd w:val="clear" w:color="auto" w:fill="F8F9FB"/>
+        </w:rPr>
+        <w:t>Plan</w:t>
+      </w:r>
+      <w:r>
+        <w:rPr>
+          <w:rFonts w:ascii="Aptos Light" w:hAnsi="Aptos Light" w:cs="Arial"/>
+          <w:color w:val="000000" w:themeColor="text1"/>
+          <w:sz w:val="18"/>
+          <w:szCs w:val="18"/>
+          <w:shd w:val="clear" w:color="auto" w:fill="F8F9FB"/>
+        </w:rPr>
+        <w:t>!Unit</w:t>
+      </w:r>
+      <w:proofErr w:type="gramEnd"/>
+      <w:r>
+        <w:rPr>
+          <w:rFonts w:ascii="Aptos Light" w:hAnsi="Aptos Light" w:cs="Arial"/>
+          <w:color w:val="000000" w:themeColor="text1"/>
+          <w:sz w:val="18"/>
+          <w:szCs w:val="18"/>
+          <w:shd w:val="clear" w:color="auto" w:fill="F8F9FB"/>
+        </w:rPr>
+        <w:t>,</w:t>
+      </w:r>
+      <w:proofErr w:type="gramStart"/>
+      <w:r>
+        <w:rPr>
+          <w:rFonts w:ascii="Aptos Light" w:hAnsi="Aptos Light" w:cs="Arial"/>
+          <w:color w:val="000000" w:themeColor="text1"/>
+          <w:sz w:val="18"/>
+          <w:szCs w:val="18"/>
+          <w:shd w:val="clear" w:color="auto" w:fill="F8F9FB"/>
+        </w:rPr>
+        <w:t>DHTC,Total</w:t>
+      </w:r>
+      <w:proofErr w:type="gramEnd"/>
+      <w:r>
+        <w:rPr>
+          <w:rFonts w:ascii="Aptos Light" w:hAnsi="Aptos Light" w:cs="Arial"/>
+          <w:color w:val="000000" w:themeColor="text1"/>
+          <w:sz w:val="18"/>
+          <w:szCs w:val="18"/>
+          <w:shd w:val="clear" w:color="auto" w:fill="F8F9FB"/>
+        </w:rPr>
+        <w:t>!4}}</w:t>
       </w:r>
     </w:p>
     <w:p>
@@ -2224,15 +2841,27 @@
         <w:t>{{</w:t>
       </w:r>
       <w:proofErr w:type="spellStart"/>
-      <w:r>
-        <w:rPr>
-          <w:rFonts w:ascii="Aptos Light" w:hAnsi="Aptos Light" w:cs="Arial"/>
-          <w:color w:val="000000" w:themeColor="text1"/>
-          <w:sz w:val="18"/>
-          <w:szCs w:val="18"/>
-          <w:shd w:val="clear" w:color="auto" w:fill="F8F9FB"/>
-        </w:rPr>
-        <w:t>XL!COLUMN!</w:t>
+      <w:proofErr w:type="gramStart"/>
+      <w:r>
+        <w:rPr>
+          <w:rFonts w:ascii="Aptos Light" w:hAnsi="Aptos Light" w:cs="Arial"/>
+          <w:color w:val="000000" w:themeColor="text1"/>
+          <w:sz w:val="18"/>
+          <w:szCs w:val="18"/>
+          <w:shd w:val="clear" w:color="auto" w:fill="F8F9FB"/>
+        </w:rPr>
+        <w:t>XL!COLUMN</w:t>
+      </w:r>
+      <w:proofErr w:type="gramEnd"/>
+      <w:r>
+        <w:rPr>
+          <w:rFonts w:ascii="Aptos Light" w:hAnsi="Aptos Light" w:cs="Arial"/>
+          <w:color w:val="000000" w:themeColor="text1"/>
+          <w:sz w:val="18"/>
+          <w:szCs w:val="18"/>
+          <w:shd w:val="clear" w:color="auto" w:fill="F8F9FB"/>
+        </w:rPr>
+        <w:t>!</w:t>
       </w:r>
       <w:r>
         <w:rPr>
@@ -2253,17 +2882,61 @@
           <w:szCs w:val="18"/>
           <w:shd w:val="clear" w:color="auto" w:fill="F8F9FB"/>
         </w:rPr>
-        <w:t xml:space="preserve"> Plan</w:t>
-      </w:r>
-      <w:r>
-        <w:rPr>
-          <w:rFonts w:ascii="Aptos Light" w:hAnsi="Aptos Light" w:cs="Arial"/>
-          <w:color w:val="000000" w:themeColor="text1"/>
-          <w:sz w:val="18"/>
-          <w:szCs w:val="18"/>
-          <w:shd w:val="clear" w:color="auto" w:fill="F8F9FB"/>
-        </w:rPr>
-        <w:t>!Unit,DHTC,Total!4}}</w:t>
+        <w:t xml:space="preserve"> </w:t>
+      </w:r>
+      <w:proofErr w:type="gramStart"/>
+      <w:r>
+        <w:rPr>
+          <w:rFonts w:ascii="Aptos Light" w:hAnsi="Aptos Light" w:cs="Arial"/>
+          <w:color w:val="000000" w:themeColor="text1"/>
+          <w:sz w:val="18"/>
+          <w:szCs w:val="18"/>
+          <w:shd w:val="clear" w:color="auto" w:fill="F8F9FB"/>
+        </w:rPr>
+        <w:t>Plan</w:t>
+      </w:r>
+      <w:r>
+        <w:rPr>
+          <w:rFonts w:ascii="Aptos Light" w:hAnsi="Aptos Light" w:cs="Arial"/>
+          <w:color w:val="000000" w:themeColor="text1"/>
+          <w:sz w:val="18"/>
+          <w:szCs w:val="18"/>
+          <w:shd w:val="clear" w:color="auto" w:fill="F8F9FB"/>
+        </w:rPr>
+        <w:t>!Unit</w:t>
+      </w:r>
+      <w:proofErr w:type="gramEnd"/>
+      <w:r>
+        <w:rPr>
+          <w:rFonts w:ascii="Aptos Light" w:hAnsi="Aptos Light" w:cs="Arial"/>
+          <w:color w:val="000000" w:themeColor="text1"/>
+          <w:sz w:val="18"/>
+          <w:szCs w:val="18"/>
+          <w:shd w:val="clear" w:color="auto" w:fill="F8F9FB"/>
+        </w:rPr>
+        <w:t>,</w:t>
+      </w:r>
+      <w:proofErr w:type="gramStart"/>
+      <w:r>
+        <w:rPr>
+          <w:rFonts w:ascii="Aptos Light" w:hAnsi="Aptos Light" w:cs="Arial"/>
+          <w:color w:val="000000" w:themeColor="text1"/>
+          <w:sz w:val="18"/>
+          <w:szCs w:val="18"/>
+          <w:shd w:val="clear" w:color="auto" w:fill="F8F9FB"/>
+        </w:rPr>
+        <w:t>DHTC,Total</w:t>
+      </w:r>
+      <w:proofErr w:type="gramEnd"/>
+      <w:r>
+        <w:rPr>
+          <w:rFonts w:ascii="Aptos Light" w:hAnsi="Aptos Light" w:cs="Arial"/>
+          <w:color w:val="000000" w:themeColor="text1"/>
+          <w:sz w:val="18"/>
+          <w:szCs w:val="18"/>
+          <w:shd w:val="clear" w:color="auto" w:fill="F8F9FB"/>
+        </w:rPr>
+        <w:t>!4}}</w:t>
       </w:r>
     </w:p>
     <w:p>
@@ -2351,47 +3024,70 @@
         </w:rPr>
         <w:t>[[</w:t>
       </w:r>
-      <w:r>
-        <w:rPr>
-          <w:rFonts w:ascii="Aptos" w:hAnsi="Aptos" w:cs="Courier New"/>
-          <w:color w:val="000000" w:themeColor="text1"/>
-          <w:spacing w:val="8"/>
-          <w:sz w:val="18"/>
-          <w:szCs w:val="18"/>
-        </w:rPr>
-        <w:t>TEMPLATE!contract_template.docx}}</w:t>
-      </w:r>
-    </w:p>
-    <w:p>
-      <w:pPr>
-        <w:rPr>
-          <w:rFonts w:ascii="Aptos" w:hAnsi="Aptos" w:cs="Courier New"/>
-          <w:color w:val="000000" w:themeColor="text1"/>
-          <w:spacing w:val="8"/>
-          <w:sz w:val="18"/>
-          <w:szCs w:val="18"/>
-        </w:rPr>
-      </w:pPr>
-    </w:p>
-    <w:p>
-      <w:pPr>
-        <w:rPr>
-          <w:rFonts w:ascii="Aptos" w:hAnsi="Aptos" w:cs="Courier New"/>
-          <w:color w:val="000000" w:themeColor="text1"/>
-          <w:spacing w:val="8"/>
-          <w:sz w:val="18"/>
-          <w:szCs w:val="18"/>
-        </w:rPr>
-      </w:pPr>
-      <w:r>
-        <w:rPr>
-          <w:rFonts w:ascii="Aptos" w:hAnsi="Aptos" w:cs="Courier New"/>
-          <w:color w:val="000000" w:themeColor="text1"/>
-          <w:spacing w:val="8"/>
-          <w:sz w:val="18"/>
-          <w:szCs w:val="18"/>
-        </w:rPr>
-        <w:t>{{TEMPLATE!</w:t>
+      <w:proofErr w:type="gramStart"/>
+      <w:r>
+        <w:rPr>
+          <w:rFonts w:ascii="Aptos" w:hAnsi="Aptos" w:cs="Courier New"/>
+          <w:color w:val="000000" w:themeColor="text1"/>
+          <w:spacing w:val="8"/>
+          <w:sz w:val="18"/>
+          <w:szCs w:val="18"/>
+        </w:rPr>
+        <w:t>TEMPLATE!contract_template.docx</w:t>
+      </w:r>
+      <w:proofErr w:type="gramEnd"/>
+      <w:r>
+        <w:rPr>
+          <w:rFonts w:ascii="Aptos" w:hAnsi="Aptos" w:cs="Courier New"/>
+          <w:color w:val="000000" w:themeColor="text1"/>
+          <w:spacing w:val="8"/>
+          <w:sz w:val="18"/>
+          <w:szCs w:val="18"/>
+        </w:rPr>
+        <w:t>}}</w:t>
+      </w:r>
+    </w:p>
+    <w:p>
+      <w:pPr>
+        <w:rPr>
+          <w:rFonts w:ascii="Aptos" w:hAnsi="Aptos" w:cs="Courier New"/>
+          <w:color w:val="000000" w:themeColor="text1"/>
+          <w:spacing w:val="8"/>
+          <w:sz w:val="18"/>
+          <w:szCs w:val="18"/>
+        </w:rPr>
+      </w:pPr>
+    </w:p>
+    <w:p>
+      <w:pPr>
+        <w:rPr>
+          <w:rFonts w:ascii="Aptos" w:hAnsi="Aptos" w:cs="Courier New"/>
+          <w:color w:val="000000" w:themeColor="text1"/>
+          <w:spacing w:val="8"/>
+          <w:sz w:val="18"/>
+          <w:szCs w:val="18"/>
+        </w:rPr>
+      </w:pPr>
+      <w:r>
+        <w:rPr>
+          <w:rFonts w:ascii="Aptos" w:hAnsi="Aptos" w:cs="Courier New"/>
+          <w:color w:val="000000" w:themeColor="text1"/>
+          <w:spacing w:val="8"/>
+          <w:sz w:val="18"/>
+          <w:szCs w:val="18"/>
+        </w:rPr>
+        <w:t>{{</w:t>
+      </w:r>
+      <w:proofErr w:type="gramStart"/>
+      <w:r>
+        <w:rPr>
+          <w:rFonts w:ascii="Aptos" w:hAnsi="Aptos" w:cs="Courier New"/>
+          <w:color w:val="000000" w:themeColor="text1"/>
+          <w:spacing w:val="8"/>
+          <w:sz w:val="18"/>
+          <w:szCs w:val="18"/>
+        </w:rPr>
+        <w:t>TEMPLATE!</w:t>
       </w:r>
       <w:r>
         <w:rPr>
@@ -2411,7 +3107,18 @@
           <w:sz w:val="18"/>
           <w:szCs w:val="18"/>
         </w:rPr>
-        <w:t>.docx}}</w:t>
+        <w:t>.docx</w:t>
+      </w:r>
+      <w:proofErr w:type="gramEnd"/>
+      <w:r>
+        <w:rPr>
+          <w:rFonts w:ascii="Aptos" w:hAnsi="Aptos" w:cs="Courier New"/>
+          <w:color w:val="000000" w:themeColor="text1"/>
+          <w:spacing w:val="8"/>
+          <w:sz w:val="18"/>
+          <w:szCs w:val="18"/>
+        </w:rPr>
+        <w:t>}}</w:t>
       </w:r>
     </w:p>
     <w:p>
@@ -2472,6 +3179,7 @@
         <w:t>[[</w:t>
       </w:r>
       <w:proofErr w:type="spellStart"/>
+      <w:proofErr w:type="gramStart"/>
       <w:r>
         <w:rPr>
           <w:rFonts w:ascii="Aptos" w:hAnsi="Aptos" w:cs="Courier New"/>
@@ -2483,6 +3191,7 @@
         </w:rPr>
         <w:t>TEMPLATE!contract_template.docx</w:t>
       </w:r>
+      <w:proofErr w:type="gramEnd"/>
       <w:r>
         <w:rPr>
           <w:rFonts w:ascii="Aptos" w:hAnsi="Aptos" w:cs="Courier New"/>
@@ -2574,7 +3283,31 @@
           <w:szCs w:val="18"/>
           <w:lang w:val="fr-CA"/>
         </w:rPr>
-        <w:t>{{TEMPLATE!1000-islands.docx!section=</w:t>
+        <w:t>{{</w:t>
+      </w:r>
+      <w:proofErr w:type="gramStart"/>
+      <w:r>
+        <w:rPr>
+          <w:rFonts w:ascii="Aptos" w:hAnsi="Aptos" w:cs="Courier New"/>
+          <w:color w:val="000000" w:themeColor="text1"/>
+          <w:spacing w:val="8"/>
+          <w:sz w:val="18"/>
+          <w:szCs w:val="18"/>
+          <w:lang w:val="fr-CA"/>
+        </w:rPr>
+        <w:t>TEMPLATE!1000-islands.docx</w:t>
+      </w:r>
+      <w:proofErr w:type="gramEnd"/>
+      <w:r>
+        <w:rPr>
+          <w:rFonts w:ascii="Aptos" w:hAnsi="Aptos" w:cs="Courier New"/>
+          <w:color w:val="000000" w:themeColor="text1"/>
+          <w:spacing w:val="8"/>
+          <w:sz w:val="18"/>
+          <w:szCs w:val="18"/>
+          <w:lang w:val="fr-CA"/>
+        </w:rPr>
+        <w:t>!section=</w:t>
       </w:r>
       <w:proofErr w:type="spellStart"/>
       <w:r>
@@ -2666,15 +3399,27 @@
         <w:t>[[</w:t>
       </w:r>
       <w:proofErr w:type="spellStart"/>
-      <w:r>
-        <w:rPr>
-          <w:rFonts w:ascii="Aptos" w:hAnsi="Aptos" w:cs="Courier New"/>
-          <w:color w:val="000000" w:themeColor="text1"/>
-          <w:spacing w:val="8"/>
-          <w:sz w:val="18"/>
-          <w:szCs w:val="18"/>
-        </w:rPr>
-        <w:t>TEMPLATE!contract_template.docx!section</w:t>
+      <w:proofErr w:type="gramStart"/>
+      <w:r>
+        <w:rPr>
+          <w:rFonts w:ascii="Aptos" w:hAnsi="Aptos" w:cs="Courier New"/>
+          <w:color w:val="000000" w:themeColor="text1"/>
+          <w:spacing w:val="8"/>
+          <w:sz w:val="18"/>
+          <w:szCs w:val="18"/>
+        </w:rPr>
+        <w:t>TEMPLATE!contract_template.docx</w:t>
+      </w:r>
+      <w:proofErr w:type="gramEnd"/>
+      <w:r>
+        <w:rPr>
+          <w:rFonts w:ascii="Aptos" w:hAnsi="Aptos" w:cs="Courier New"/>
+          <w:color w:val="000000" w:themeColor="text1"/>
+          <w:spacing w:val="8"/>
+          <w:sz w:val="18"/>
+          <w:szCs w:val="18"/>
+        </w:rPr>
+        <w:t>!section</w:t>
       </w:r>
       <w:proofErr w:type="spellEnd"/>
       <w:r>
@@ -2759,7 +3504,29 @@
           <w:sz w:val="18"/>
           <w:szCs w:val="18"/>
         </w:rPr>
-        <w:t xml:space="preserve">{{TEMPLATE!1000-islands.docx!section=Lost </w:t>
+        <w:t>{{</w:t>
+      </w:r>
+      <w:proofErr w:type="gramStart"/>
+      <w:r>
+        <w:rPr>
+          <w:rFonts w:ascii="Aptos" w:hAnsi="Aptos" w:cs="Courier New"/>
+          <w:color w:val="000000" w:themeColor="text1"/>
+          <w:spacing w:val="8"/>
+          <w:sz w:val="18"/>
+          <w:szCs w:val="18"/>
+        </w:rPr>
+        <w:t>TEMPLATE!1000-islands.docx</w:t>
+      </w:r>
+      <w:proofErr w:type="gramEnd"/>
+      <w:r>
+        <w:rPr>
+          <w:rFonts w:ascii="Aptos" w:hAnsi="Aptos" w:cs="Courier New"/>
+          <w:color w:val="000000" w:themeColor="text1"/>
+          <w:spacing w:val="8"/>
+          <w:sz w:val="18"/>
+          <w:szCs w:val="18"/>
+        </w:rPr>
+        <w:t xml:space="preserve">!section=Lost </w:t>
       </w:r>
       <w:proofErr w:type="spellStart"/>
       <w:r>
@@ -2855,15 +3622,27 @@
         <w:t>[[</w:t>
       </w:r>
       <w:proofErr w:type="spellStart"/>
-      <w:r>
-        <w:rPr>
-          <w:rFonts w:ascii="Aptos" w:hAnsi="Aptos" w:cs="Courier New"/>
-          <w:color w:val="000000" w:themeColor="text1"/>
-          <w:spacing w:val="8"/>
-          <w:sz w:val="18"/>
-          <w:szCs w:val="18"/>
-        </w:rPr>
-        <w:t>TEMPLATE!contract_template.docx!section</w:t>
+      <w:proofErr w:type="gramStart"/>
+      <w:r>
+        <w:rPr>
+          <w:rFonts w:ascii="Aptos" w:hAnsi="Aptos" w:cs="Courier New"/>
+          <w:color w:val="000000" w:themeColor="text1"/>
+          <w:spacing w:val="8"/>
+          <w:sz w:val="18"/>
+          <w:szCs w:val="18"/>
+        </w:rPr>
+        <w:t>TEMPLATE!contract_template.docx</w:t>
+      </w:r>
+      <w:proofErr w:type="gramEnd"/>
+      <w:r>
+        <w:rPr>
+          <w:rFonts w:ascii="Aptos" w:hAnsi="Aptos" w:cs="Courier New"/>
+          <w:color w:val="000000" w:themeColor="text1"/>
+          <w:spacing w:val="8"/>
+          <w:sz w:val="18"/>
+          <w:szCs w:val="18"/>
+        </w:rPr>
+        <w:t>!section</w:t>
       </w:r>
       <w:proofErr w:type="spellEnd"/>
       <w:r>
@@ -2951,7 +3730,31 @@
           <w:szCs w:val="18"/>
           <w:lang w:val="fr-CA"/>
         </w:rPr>
-        <w:t>{{TEMPLATE!1000-islands.docx!section=</w:t>
+        <w:t>{{</w:t>
+      </w:r>
+      <w:proofErr w:type="gramStart"/>
+      <w:r>
+        <w:rPr>
+          <w:rFonts w:ascii="Aptos" w:hAnsi="Aptos" w:cs="Courier New"/>
+          <w:color w:val="000000" w:themeColor="text1"/>
+          <w:spacing w:val="8"/>
+          <w:sz w:val="18"/>
+          <w:szCs w:val="18"/>
+          <w:lang w:val="fr-CA"/>
+        </w:rPr>
+        <w:t>TEMPLATE!1000-islands.docx</w:t>
+      </w:r>
+      <w:proofErr w:type="gramEnd"/>
+      <w:r>
+        <w:rPr>
+          <w:rFonts w:ascii="Aptos" w:hAnsi="Aptos" w:cs="Courier New"/>
+          <w:color w:val="000000" w:themeColor="text1"/>
+          <w:spacing w:val="8"/>
+          <w:sz w:val="18"/>
+          <w:szCs w:val="18"/>
+          <w:lang w:val="fr-CA"/>
+        </w:rPr>
+        <w:t>!section=</w:t>
       </w:r>
       <w:r>
         <w:rPr>
@@ -3094,6 +3897,7 @@
         <w:t>[[</w:t>
       </w:r>
       <w:proofErr w:type="spellStart"/>
+      <w:proofErr w:type="gramStart"/>
       <w:r>
         <w:rPr>
           <w:rFonts w:ascii="Aptos" w:hAnsi="Aptos" w:cs="Courier New"/>
@@ -3103,7 +3907,19 @@
           <w:szCs w:val="18"/>
           <w:lang w:val="fr-CA"/>
         </w:rPr>
-        <w:t>TEMPLATE!contract_template.docx!section</w:t>
+        <w:t>TEMPLATE!contract_template.docx</w:t>
+      </w:r>
+      <w:proofErr w:type="gramEnd"/>
+      <w:r>
+        <w:rPr>
+          <w:rFonts w:ascii="Aptos" w:hAnsi="Aptos" w:cs="Courier New"/>
+          <w:color w:val="000000" w:themeColor="text1"/>
+          <w:spacing w:val="8"/>
+          <w:sz w:val="18"/>
+          <w:szCs w:val="18"/>
+          <w:lang w:val="fr-CA"/>
+        </w:rPr>
+        <w:t>!section</w:t>
       </w:r>
       <w:proofErr w:type="spellEnd"/>
       <w:r>
@@ -3220,9 +4036,34 @@
           <w:szCs w:val="18"/>
           <w:lang w:val="fr-CA"/>
         </w:rPr>
-        <w:t xml:space="preserve">{{TEMPLATE!1000-islands.docx!section=Top </w:t>
+        <w:t>{{</w:t>
+      </w:r>
+      <w:proofErr w:type="gramStart"/>
+      <w:r>
+        <w:rPr>
+          <w:rFonts w:ascii="Aptos" w:hAnsi="Aptos" w:cs="Courier New"/>
+          <w:color w:val="000000" w:themeColor="text1"/>
+          <w:spacing w:val="8"/>
+          <w:sz w:val="18"/>
+          <w:szCs w:val="18"/>
+          <w:lang w:val="fr-CA"/>
+        </w:rPr>
+        <w:t>TEMPLATE!1000-islands.docx</w:t>
+      </w:r>
+      <w:proofErr w:type="gramEnd"/>
+      <w:r>
+        <w:rPr>
+          <w:rFonts w:ascii="Aptos" w:hAnsi="Aptos" w:cs="Courier New"/>
+          <w:color w:val="000000" w:themeColor="text1"/>
+          <w:spacing w:val="8"/>
+          <w:sz w:val="18"/>
+          <w:szCs w:val="18"/>
+          <w:lang w:val="fr-CA"/>
+        </w:rPr>
+        <w:t xml:space="preserve">!section=Top </w:t>
       </w:r>
       <w:proofErr w:type="spellStart"/>
+      <w:proofErr w:type="gramStart"/>
       <w:r>
         <w:rPr>
           <w:rFonts w:ascii="Aptos" w:hAnsi="Aptos" w:cs="Courier New"/>
@@ -3235,6 +4076,7 @@
         <w:t>Attractions:Unique</w:t>
       </w:r>
       <w:proofErr w:type="spellEnd"/>
+      <w:proofErr w:type="gramEnd"/>
       <w:r>
         <w:rPr>
           <w:rFonts w:ascii="Aptos" w:hAnsi="Aptos" w:cs="Courier New"/>
@@ -3419,6 +4261,7 @@
         <w:t>!</w:t>
       </w:r>
       <w:proofErr w:type="spellStart"/>
+      <w:proofErr w:type="gramStart"/>
       <w:r>
         <w:rPr>
           <w:rFonts w:ascii="Aptos" w:hAnsi="Aptos" w:cs="Courier New"/>
@@ -3430,6 +4273,7 @@
         <w:t>launch.json</w:t>
       </w:r>
       <w:proofErr w:type="spellEnd"/>
+      <w:proofErr w:type="gramEnd"/>
       <w:r>
         <w:rPr>
           <w:rFonts w:ascii="Aptos" w:hAnsi="Aptos" w:cs="Courier New"/>
@@ -3486,6 +4330,7 @@
         <w:t>!</w:t>
       </w:r>
       <w:proofErr w:type="spellStart"/>
+      <w:proofErr w:type="gramStart"/>
       <w:r>
         <w:rPr>
           <w:rFonts w:ascii="Aptos" w:hAnsi="Aptos" w:cs="Courier New"/>
@@ -3497,6 +4342,7 @@
         <w:t>launch.json</w:t>
       </w:r>
       <w:proofErr w:type="spellEnd"/>
+      <w:proofErr w:type="gramEnd"/>
       <w:r>
         <w:rPr>
           <w:rFonts w:ascii="Aptos" w:hAnsi="Aptos" w:cs="Courier New"/>
@@ -3559,6 +4405,7 @@
         <w:t>!</w:t>
       </w:r>
       <w:proofErr w:type="spellStart"/>
+      <w:proofErr w:type="gramStart"/>
       <w:r>
         <w:rPr>
           <w:rFonts w:ascii="Aptos" w:hAnsi="Aptos" w:cs="Courier New"/>
@@ -3570,6 +4417,7 @@
         <w:t>launch.json</w:t>
       </w:r>
       <w:proofErr w:type="spellEnd"/>
+      <w:proofErr w:type="gramEnd"/>
       <w:r>
         <w:rPr>
           <w:rFonts w:ascii="Aptos" w:hAnsi="Aptos" w:cs="Courier New"/>
@@ -3636,6 +4484,7 @@
         <w:t>!</w:t>
       </w:r>
       <w:proofErr w:type="spellStart"/>
+      <w:proofErr w:type="gramStart"/>
       <w:r>
         <w:rPr>
           <w:rFonts w:ascii="Aptos" w:hAnsi="Aptos" w:cs="Courier New"/>
@@ -3647,6 +4496,7 @@
         <w:t>launch.json</w:t>
       </w:r>
       <w:proofErr w:type="spellEnd"/>
+      <w:proofErr w:type="gramEnd"/>
       <w:r>
         <w:rPr>
           <w:rFonts w:ascii="Aptos" w:hAnsi="Aptos" w:cs="Courier New"/>
@@ -3686,7 +4536,19 @@
         <w:rPr>
           <w:rStyle w:val="SubtleReference"/>
         </w:rPr>
-        <w:t xml:space="preserve">INJECT FULL JSON CONTENT: </w:t>
+        <w:t xml:space="preserve">INJECT </w:t>
+      </w:r>
+      <w:r>
+        <w:rPr>
+          <w:rStyle w:val="SubtleReference"/>
+        </w:rPr>
+        <w:t>TREE FROM KEY DOWN</w:t>
+      </w:r>
+      <w:r>
+        <w:rPr>
+          <w:rStyle w:val="SubtleReference"/>
+        </w:rPr>
+        <w:t xml:space="preserve">: </w:t>
       </w:r>
       <w:r>
         <w:rPr>
@@ -3719,6 +4581,7 @@
         <w:t>!</w:t>
       </w:r>
       <w:proofErr w:type="spellStart"/>
+      <w:proofErr w:type="gramStart"/>
       <w:r>
         <w:rPr>
           <w:rFonts w:ascii="Aptos" w:hAnsi="Aptos" w:cs="Courier New"/>
@@ -3730,15 +4593,27 @@
         <w:t>launch.json</w:t>
       </w:r>
       <w:proofErr w:type="spellEnd"/>
-      <w:r>
-        <w:rPr>
-          <w:rFonts w:ascii="Aptos" w:hAnsi="Aptos" w:cs="Courier New"/>
-          <w:color w:val="000000" w:themeColor="text1"/>
-          <w:spacing w:val="8"/>
-          <w:sz w:val="18"/>
-          <w:szCs w:val="18"/>
-        </w:rPr>
-        <w:t>!$.</w:t>
+      <w:proofErr w:type="gramEnd"/>
+      <w:r>
+        <w:rPr>
+          <w:rFonts w:ascii="Aptos" w:hAnsi="Aptos" w:cs="Courier New"/>
+          <w:color w:val="000000" w:themeColor="text1"/>
+          <w:spacing w:val="8"/>
+          <w:sz w:val="18"/>
+          <w:szCs w:val="18"/>
+        </w:rPr>
+        <w:t>!</w:t>
+      </w:r>
+      <w:proofErr w:type="gramStart"/>
+      <w:r>
+        <w:rPr>
+          <w:rFonts w:ascii="Aptos" w:hAnsi="Aptos" w:cs="Courier New"/>
+          <w:color w:val="000000" w:themeColor="text1"/>
+          <w:spacing w:val="8"/>
+          <w:sz w:val="18"/>
+          <w:szCs w:val="18"/>
+        </w:rPr>
+        <w:t>$.</w:t>
       </w:r>
       <w:r>
         <w:rPr>
@@ -3750,6 +4625,7 @@
         </w:rPr>
         <w:t>configurations</w:t>
       </w:r>
+      <w:proofErr w:type="gramEnd"/>
       <w:r>
         <w:rPr>
           <w:rFonts w:ascii="Aptos" w:hAnsi="Aptos" w:cs="Courier New"/>
@@ -3806,6 +4682,7 @@
         <w:t>!</w:t>
       </w:r>
       <w:proofErr w:type="spellStart"/>
+      <w:proofErr w:type="gramStart"/>
       <w:r>
         <w:rPr>
           <w:rFonts w:ascii="Aptos" w:hAnsi="Aptos" w:cs="Courier New"/>
@@ -3817,15 +4694,27 @@
         <w:t>launch.json</w:t>
       </w:r>
       <w:proofErr w:type="spellEnd"/>
-      <w:r>
-        <w:rPr>
-          <w:rFonts w:ascii="Aptos" w:hAnsi="Aptos" w:cs="Courier New"/>
-          <w:color w:val="000000" w:themeColor="text1"/>
-          <w:spacing w:val="8"/>
-          <w:sz w:val="18"/>
-          <w:szCs w:val="18"/>
-        </w:rPr>
-        <w:t>!$.</w:t>
+      <w:proofErr w:type="gramEnd"/>
+      <w:r>
+        <w:rPr>
+          <w:rFonts w:ascii="Aptos" w:hAnsi="Aptos" w:cs="Courier New"/>
+          <w:color w:val="000000" w:themeColor="text1"/>
+          <w:spacing w:val="8"/>
+          <w:sz w:val="18"/>
+          <w:szCs w:val="18"/>
+        </w:rPr>
+        <w:t>!</w:t>
+      </w:r>
+      <w:proofErr w:type="gramStart"/>
+      <w:r>
+        <w:rPr>
+          <w:rFonts w:ascii="Aptos" w:hAnsi="Aptos" w:cs="Courier New"/>
+          <w:color w:val="000000" w:themeColor="text1"/>
+          <w:spacing w:val="8"/>
+          <w:sz w:val="18"/>
+          <w:szCs w:val="18"/>
+        </w:rPr>
+        <w:t>$.</w:t>
       </w:r>
       <w:r>
         <w:rPr>
@@ -3837,6 +4726,7 @@
         </w:rPr>
         <w:t>configurations</w:t>
       </w:r>
+      <w:proofErr w:type="gramEnd"/>
       <w:r>
         <w:rPr>
           <w:rFonts w:ascii="Aptos" w:hAnsi="Aptos" w:cs="Courier New"/>
@@ -3847,6 +4737,242 @@
         </w:rPr>
         <w:t>}}</w:t>
       </w:r>
+    </w:p>
+    <w:p>
+      <w:r>
+        <w:rPr>
+          <w:rFonts w:ascii="Source Sans Pro" w:eastAsia="Times New Roman" w:hAnsi="Source Sans Pro" w:cs="Times New Roman"/>
+          <w:b/>
+          <w:bCs/>
+          <w:spacing w:val="-1"/>
+          <w:kern w:val="0"/>
+          <w:sz w:val="27"/>
+          <w:szCs w:val="27"/>
+          <w14:ligatures w14:val="none"/>
+        </w:rPr>
+        <w:br/>
+      </w:r>
+    </w:p>
+    <w:p>
+      <w:pPr>
+        <w:pStyle w:val="Subtitle"/>
+        <w:pBdr>
+          <w:top w:val="single" w:sz="4" w:space="1" w:color="auto"/>
+          <w:left w:val="single" w:sz="4" w:space="4" w:color="auto"/>
+          <w:bottom w:val="single" w:sz="4" w:space="1" w:color="auto"/>
+          <w:right w:val="single" w:sz="4" w:space="4" w:color="auto"/>
+        </w:pBdr>
+        <w:rPr>
+          <w:rStyle w:val="SubtleReference"/>
+        </w:rPr>
+      </w:pPr>
+      <w:r>
+        <w:rPr>
+          <w:rStyle w:val="SubtleReference"/>
+        </w:rPr>
+        <w:t xml:space="preserve">INJECT TREE FROM KEY DOWN: </w:t>
+      </w:r>
+      <w:r>
+        <w:rPr>
+          <w:rFonts w:ascii="Aptos" w:hAnsi="Aptos" w:cs="Courier New"/>
+          <w:color w:val="000000" w:themeColor="text1"/>
+          <w:spacing w:val="8"/>
+          <w:sz w:val="18"/>
+          <w:szCs w:val="18"/>
+        </w:rPr>
+        <w:t>[[</w:t>
+      </w:r>
+      <w:r>
+        <w:rPr>
+          <w:rFonts w:ascii="Aptos" w:hAnsi="Aptos" w:cs="Courier New"/>
+          <w:color w:val="000000" w:themeColor="text1"/>
+          <w:spacing w:val="8"/>
+          <w:sz w:val="18"/>
+          <w:szCs w:val="18"/>
+        </w:rPr>
+        <w:t>JSON!</w:t>
+      </w:r>
+      <w:r>
+        <w:rPr>
+          <w:rFonts w:ascii="Aptos" w:hAnsi="Aptos" w:cs="Courier New"/>
+          <w:color w:val="000000" w:themeColor="text1"/>
+          <w:spacing w:val="8"/>
+          <w:sz w:val="18"/>
+          <w:szCs w:val="18"/>
+        </w:rPr>
+        <w:t>!</w:t>
+      </w:r>
+      <w:proofErr w:type="spellStart"/>
+      <w:proofErr w:type="gramStart"/>
+      <w:r>
+        <w:rPr>
+          <w:rFonts w:ascii="Aptos" w:hAnsi="Aptos" w:cs="Courier New"/>
+          <w:color w:val="000000" w:themeColor="text1"/>
+          <w:spacing w:val="8"/>
+          <w:sz w:val="18"/>
+          <w:szCs w:val="18"/>
+        </w:rPr>
+        <w:t>launch.json</w:t>
+      </w:r>
+      <w:proofErr w:type="spellEnd"/>
+      <w:proofErr w:type="gramEnd"/>
+      <w:r>
+        <w:rPr>
+          <w:rFonts w:ascii="Aptos" w:hAnsi="Aptos" w:cs="Courier New"/>
+          <w:color w:val="000000" w:themeColor="text1"/>
+          <w:spacing w:val="8"/>
+          <w:sz w:val="18"/>
+          <w:szCs w:val="18"/>
+        </w:rPr>
+        <w:t>!</w:t>
+      </w:r>
+      <w:proofErr w:type="gramStart"/>
+      <w:r>
+        <w:rPr>
+          <w:rFonts w:ascii="Aptos" w:hAnsi="Aptos" w:cs="Courier New"/>
+          <w:color w:val="000000" w:themeColor="text1"/>
+          <w:spacing w:val="8"/>
+          <w:sz w:val="18"/>
+          <w:szCs w:val="18"/>
+        </w:rPr>
+        <w:t>$.configurations</w:t>
+      </w:r>
+      <w:proofErr w:type="gramEnd"/>
+      <w:r>
+        <w:rPr>
+          <w:rFonts w:ascii="Aptos" w:hAnsi="Aptos" w:cs="Courier New"/>
+          <w:color w:val="000000" w:themeColor="text1"/>
+          <w:spacing w:val="8"/>
+          <w:sz w:val="18"/>
+          <w:szCs w:val="18"/>
+        </w:rPr>
+        <w:t>[0].name</w:t>
+      </w:r>
+      <w:r>
+        <w:rPr>
+          <w:rFonts w:ascii="Aptos" w:hAnsi="Aptos" w:cs="Courier New"/>
+          <w:color w:val="000000" w:themeColor="text1"/>
+          <w:spacing w:val="8"/>
+          <w:sz w:val="18"/>
+          <w:szCs w:val="18"/>
+        </w:rPr>
+        <w:t>}}</w:t>
+      </w:r>
+    </w:p>
+    <w:p>
+      <w:pPr>
+        <w:rPr>
+          <w:rFonts w:ascii="Aptos" w:hAnsi="Aptos" w:cs="Courier New"/>
+          <w:color w:val="000000" w:themeColor="text1"/>
+          <w:spacing w:val="8"/>
+          <w:sz w:val="18"/>
+          <w:szCs w:val="18"/>
+        </w:rPr>
+      </w:pPr>
+    </w:p>
+    <w:p>
+      <w:pPr>
+        <w:rPr>
+          <w:rFonts w:ascii="Source Sans Pro" w:eastAsia="Times New Roman" w:hAnsi="Source Sans Pro" w:cs="Times New Roman"/>
+          <w:b/>
+          <w:bCs/>
+          <w:spacing w:val="-1"/>
+          <w:kern w:val="0"/>
+          <w:sz w:val="27"/>
+          <w:szCs w:val="27"/>
+          <w14:ligatures w14:val="none"/>
+        </w:rPr>
+      </w:pPr>
+      <w:r>
+        <w:rPr>
+          <w:rFonts w:ascii="Aptos" w:hAnsi="Aptos" w:cs="Courier New"/>
+          <w:color w:val="000000" w:themeColor="text1"/>
+          <w:spacing w:val="8"/>
+          <w:sz w:val="18"/>
+          <w:szCs w:val="18"/>
+        </w:rPr>
+        <w:t>{{JSON!</w:t>
+      </w:r>
+      <w:r>
+        <w:rPr>
+          <w:rFonts w:ascii="Aptos" w:hAnsi="Aptos" w:cs="Courier New"/>
+          <w:color w:val="000000" w:themeColor="text1"/>
+          <w:spacing w:val="8"/>
+          <w:sz w:val="18"/>
+          <w:szCs w:val="18"/>
+        </w:rPr>
+        <w:t>!</w:t>
+      </w:r>
+      <w:proofErr w:type="spellStart"/>
+      <w:proofErr w:type="gramStart"/>
+      <w:r>
+        <w:rPr>
+          <w:rFonts w:ascii="Aptos" w:hAnsi="Aptos" w:cs="Courier New"/>
+          <w:color w:val="000000" w:themeColor="text1"/>
+          <w:spacing w:val="8"/>
+          <w:sz w:val="18"/>
+          <w:szCs w:val="18"/>
+        </w:rPr>
+        <w:t>launch.json</w:t>
+      </w:r>
+      <w:proofErr w:type="spellEnd"/>
+      <w:proofErr w:type="gramEnd"/>
+      <w:r>
+        <w:rPr>
+          <w:rFonts w:ascii="Aptos" w:hAnsi="Aptos" w:cs="Courier New"/>
+          <w:color w:val="000000" w:themeColor="text1"/>
+          <w:spacing w:val="8"/>
+          <w:sz w:val="18"/>
+          <w:szCs w:val="18"/>
+        </w:rPr>
+        <w:t>!</w:t>
+      </w:r>
+      <w:proofErr w:type="gramStart"/>
+      <w:r>
+        <w:rPr>
+          <w:rFonts w:ascii="Aptos" w:hAnsi="Aptos" w:cs="Courier New"/>
+          <w:color w:val="000000" w:themeColor="text1"/>
+          <w:spacing w:val="8"/>
+          <w:sz w:val="18"/>
+          <w:szCs w:val="18"/>
+        </w:rPr>
+        <w:t>$.configurations</w:t>
+      </w:r>
+      <w:proofErr w:type="gramEnd"/>
+      <w:r>
+        <w:rPr>
+          <w:rFonts w:ascii="Aptos" w:hAnsi="Aptos" w:cs="Courier New"/>
+          <w:color w:val="000000" w:themeColor="text1"/>
+          <w:spacing w:val="8"/>
+          <w:sz w:val="18"/>
+          <w:szCs w:val="18"/>
+        </w:rPr>
+        <w:t>[0].name</w:t>
+      </w:r>
+      <w:r>
+        <w:rPr>
+          <w:rFonts w:ascii="Aptos" w:hAnsi="Aptos" w:cs="Courier New"/>
+          <w:color w:val="000000" w:themeColor="text1"/>
+          <w:spacing w:val="8"/>
+          <w:sz w:val="18"/>
+          <w:szCs w:val="18"/>
+        </w:rPr>
+        <w:t>}}</w:t>
+      </w:r>
+    </w:p>
+    <w:p>
+      <w:pPr>
+        <w:rPr>
+          <w:rFonts w:ascii="Source Sans Pro" w:eastAsia="Times New Roman" w:hAnsi="Source Sans Pro" w:cs="Times New Roman"/>
+          <w:b/>
+          <w:bCs/>
+          <w:spacing w:val="-1"/>
+          <w:kern w:val="0"/>
+          <w:sz w:val="27"/>
+          <w:szCs w:val="27"/>
+          <w14:ligatures w14:val="none"/>
+        </w:rPr>
+      </w:pPr>
     </w:p>
     <w:p>
       <w:pPr>

</xml_diff>

<commit_message>
json sum, join and Bool working
</commit_message>
<xml_diff>
--- a/assets/Keyword Parser Test Document.docx
+++ b/assets/Keyword Parser Test Document.docx
@@ -5214,6 +5214,607 @@
         </w:rPr>
         <w:t>}}</w:t>
       </w:r>
+    </w:p>
+    <w:p/>
+    <w:p>
+      <w:pPr>
+        <w:pStyle w:val="Subtitle"/>
+        <w:pBdr>
+          <w:top w:val="single" w:sz="4" w:space="1" w:color="auto"/>
+          <w:left w:val="single" w:sz="4" w:space="4" w:color="auto"/>
+          <w:bottom w:val="single" w:sz="4" w:space="1" w:color="auto"/>
+          <w:right w:val="single" w:sz="4" w:space="4" w:color="auto"/>
+        </w:pBdr>
+        <w:rPr>
+          <w:rStyle w:val="SubtleReference"/>
+        </w:rPr>
+      </w:pPr>
+      <w:r>
+        <w:rPr>
+          <w:rStyle w:val="SubtleReference"/>
+        </w:rPr>
+        <w:t>JOIN</w:t>
+      </w:r>
+      <w:r>
+        <w:rPr>
+          <w:rStyle w:val="SubtleReference"/>
+        </w:rPr>
+        <w:t xml:space="preserve">: </w:t>
+      </w:r>
+      <w:r>
+        <w:rPr>
+          <w:rFonts w:ascii="Aptos" w:hAnsi="Aptos" w:cs="Courier New"/>
+          <w:color w:val="000000" w:themeColor="text1"/>
+          <w:spacing w:val="8"/>
+          <w:sz w:val="18"/>
+          <w:szCs w:val="18"/>
+        </w:rPr>
+        <w:t>[[</w:t>
+      </w:r>
+      <w:proofErr w:type="spellStart"/>
+      <w:proofErr w:type="gramStart"/>
+      <w:r>
+        <w:rPr>
+          <w:rFonts w:ascii="Menlo" w:eastAsia="Times New Roman" w:hAnsi="Menlo" w:cs="Menlo"/>
+          <w:color w:val="3B3B3B"/>
+          <w:kern w:val="0"/>
+          <w:sz w:val="18"/>
+          <w:szCs w:val="18"/>
+          <w14:ligatures w14:val="none"/>
+        </w:rPr>
+        <w:t>JSON!users</w:t>
+      </w:r>
+      <w:proofErr w:type="gramEnd"/>
+      <w:r>
+        <w:rPr>
+          <w:rFonts w:ascii="Menlo" w:eastAsia="Times New Roman" w:hAnsi="Menlo" w:cs="Menlo"/>
+          <w:color w:val="3B3B3B"/>
+          <w:kern w:val="0"/>
+          <w:sz w:val="18"/>
+          <w:szCs w:val="18"/>
+          <w14:ligatures w14:val="none"/>
+        </w:rPr>
+        <w:t>.</w:t>
+      </w:r>
+      <w:proofErr w:type="gramStart"/>
+      <w:r>
+        <w:rPr>
+          <w:rFonts w:ascii="Menlo" w:eastAsia="Times New Roman" w:hAnsi="Menlo" w:cs="Menlo"/>
+          <w:color w:val="3B3B3B"/>
+          <w:kern w:val="0"/>
+          <w:sz w:val="18"/>
+          <w:szCs w:val="18"/>
+          <w14:ligatures w14:val="none"/>
+        </w:rPr>
+        <w:t>json</w:t>
+      </w:r>
+      <w:proofErr w:type="spellEnd"/>
+      <w:r>
+        <w:rPr>
+          <w:rFonts w:ascii="Menlo" w:eastAsia="Times New Roman" w:hAnsi="Menlo" w:cs="Menlo"/>
+          <w:color w:val="3B3B3B"/>
+          <w:kern w:val="0"/>
+          <w:sz w:val="18"/>
+          <w:szCs w:val="18"/>
+          <w14:ligatures w14:val="none"/>
+        </w:rPr>
+        <w:t>!$</w:t>
+      </w:r>
+      <w:proofErr w:type="gramEnd"/>
+      <w:r>
+        <w:rPr>
+          <w:rFonts w:ascii="Menlo" w:eastAsia="Times New Roman" w:hAnsi="Menlo" w:cs="Menlo"/>
+          <w:color w:val="3B3B3B"/>
+          <w:kern w:val="0"/>
+          <w:sz w:val="18"/>
+          <w:szCs w:val="18"/>
+          <w14:ligatures w14:val="none"/>
+        </w:rPr>
+        <w:t>.</w:t>
+      </w:r>
+      <w:proofErr w:type="spellStart"/>
+      <w:proofErr w:type="gramStart"/>
+      <w:r>
+        <w:rPr>
+          <w:rFonts w:ascii="Menlo" w:eastAsia="Times New Roman" w:hAnsi="Menlo" w:cs="Menlo"/>
+          <w:color w:val="3B3B3B"/>
+          <w:kern w:val="0"/>
+          <w:sz w:val="18"/>
+          <w:szCs w:val="18"/>
+          <w14:ligatures w14:val="none"/>
+        </w:rPr>
+        <w:t>names!JOIN</w:t>
+      </w:r>
+      <w:proofErr w:type="spellEnd"/>
+      <w:proofErr w:type="gramEnd"/>
+      <w:r>
+        <w:rPr>
+          <w:rFonts w:ascii="Menlo" w:eastAsia="Times New Roman" w:hAnsi="Menlo" w:cs="Menlo"/>
+          <w:color w:val="3B3B3B"/>
+          <w:kern w:val="0"/>
+          <w:sz w:val="18"/>
+          <w:szCs w:val="18"/>
+          <w14:ligatures w14:val="none"/>
+        </w:rPr>
+        <w:t>(</w:t>
+      </w:r>
+      <w:proofErr w:type="gramStart"/>
+      <w:r>
+        <w:rPr>
+          <w:rFonts w:ascii="Menlo" w:eastAsia="Times New Roman" w:hAnsi="Menlo" w:cs="Menlo"/>
+          <w:color w:val="3B3B3B"/>
+          <w:kern w:val="0"/>
+          <w:sz w:val="18"/>
+          <w:szCs w:val="18"/>
+          <w14:ligatures w14:val="none"/>
+        </w:rPr>
+        <w:t>, )</w:t>
+      </w:r>
+      <w:proofErr w:type="gramEnd"/>
+      <w:r>
+        <w:rPr>
+          <w:rFonts w:ascii="Menlo" w:eastAsia="Times New Roman" w:hAnsi="Menlo" w:cs="Menlo"/>
+          <w:color w:val="3B3B3B"/>
+          <w:kern w:val="0"/>
+          <w:sz w:val="18"/>
+          <w:szCs w:val="18"/>
+          <w14:ligatures w14:val="none"/>
+        </w:rPr>
+        <w:t>}}</w:t>
+      </w:r>
+    </w:p>
+    <w:p>
+      <w:pPr>
+        <w:rPr>
+          <w:rFonts w:ascii="Aptos" w:hAnsi="Aptos" w:cs="Courier New"/>
+          <w:color w:val="000000" w:themeColor="text1"/>
+          <w:spacing w:val="8"/>
+          <w:sz w:val="18"/>
+          <w:szCs w:val="18"/>
+        </w:rPr>
+      </w:pPr>
+    </w:p>
+    <w:p>
+      <w:pPr>
+        <w:shd w:val="clear" w:color="auto" w:fill="FFFFFF"/>
+        <w:spacing w:line="270" w:lineRule="atLeast"/>
+        <w:rPr>
+          <w:rFonts w:ascii="Menlo" w:eastAsia="Times New Roman" w:hAnsi="Menlo" w:cs="Menlo"/>
+          <w:color w:val="3B3B3B"/>
+          <w:kern w:val="0"/>
+          <w:sz w:val="18"/>
+          <w:szCs w:val="18"/>
+          <w14:ligatures w14:val="none"/>
+        </w:rPr>
+      </w:pPr>
+      <w:r>
+        <w:rPr>
+          <w:rFonts w:ascii="Menlo" w:eastAsia="Times New Roman" w:hAnsi="Menlo" w:cs="Menlo"/>
+          <w:color w:val="3B3B3B"/>
+          <w:kern w:val="0"/>
+          <w:sz w:val="18"/>
+          <w:szCs w:val="18"/>
+          <w14:ligatures w14:val="none"/>
+        </w:rPr>
+        <w:t>{{</w:t>
+      </w:r>
+      <w:proofErr w:type="spellStart"/>
+      <w:proofErr w:type="gramStart"/>
+      <w:r>
+        <w:rPr>
+          <w:rFonts w:ascii="Menlo" w:eastAsia="Times New Roman" w:hAnsi="Menlo" w:cs="Menlo"/>
+          <w:color w:val="3B3B3B"/>
+          <w:kern w:val="0"/>
+          <w:sz w:val="18"/>
+          <w:szCs w:val="18"/>
+          <w14:ligatures w14:val="none"/>
+        </w:rPr>
+        <w:t>JSON!users</w:t>
+      </w:r>
+      <w:proofErr w:type="gramEnd"/>
+      <w:r>
+        <w:rPr>
+          <w:rFonts w:ascii="Menlo" w:eastAsia="Times New Roman" w:hAnsi="Menlo" w:cs="Menlo"/>
+          <w:color w:val="3B3B3B"/>
+          <w:kern w:val="0"/>
+          <w:sz w:val="18"/>
+          <w:szCs w:val="18"/>
+          <w14:ligatures w14:val="none"/>
+        </w:rPr>
+        <w:t>.</w:t>
+      </w:r>
+      <w:proofErr w:type="gramStart"/>
+      <w:r>
+        <w:rPr>
+          <w:rFonts w:ascii="Menlo" w:eastAsia="Times New Roman" w:hAnsi="Menlo" w:cs="Menlo"/>
+          <w:color w:val="3B3B3B"/>
+          <w:kern w:val="0"/>
+          <w:sz w:val="18"/>
+          <w:szCs w:val="18"/>
+          <w14:ligatures w14:val="none"/>
+        </w:rPr>
+        <w:t>json</w:t>
+      </w:r>
+      <w:proofErr w:type="spellEnd"/>
+      <w:r>
+        <w:rPr>
+          <w:rFonts w:ascii="Menlo" w:eastAsia="Times New Roman" w:hAnsi="Menlo" w:cs="Menlo"/>
+          <w:color w:val="3B3B3B"/>
+          <w:kern w:val="0"/>
+          <w:sz w:val="18"/>
+          <w:szCs w:val="18"/>
+          <w14:ligatures w14:val="none"/>
+        </w:rPr>
+        <w:t>!$</w:t>
+      </w:r>
+      <w:proofErr w:type="gramEnd"/>
+      <w:r>
+        <w:rPr>
+          <w:rFonts w:ascii="Menlo" w:eastAsia="Times New Roman" w:hAnsi="Menlo" w:cs="Menlo"/>
+          <w:color w:val="3B3B3B"/>
+          <w:kern w:val="0"/>
+          <w:sz w:val="18"/>
+          <w:szCs w:val="18"/>
+          <w14:ligatures w14:val="none"/>
+        </w:rPr>
+        <w:t>.</w:t>
+      </w:r>
+      <w:proofErr w:type="spellStart"/>
+      <w:proofErr w:type="gramStart"/>
+      <w:r>
+        <w:rPr>
+          <w:rFonts w:ascii="Menlo" w:eastAsia="Times New Roman" w:hAnsi="Menlo" w:cs="Menlo"/>
+          <w:color w:val="3B3B3B"/>
+          <w:kern w:val="0"/>
+          <w:sz w:val="18"/>
+          <w:szCs w:val="18"/>
+          <w14:ligatures w14:val="none"/>
+        </w:rPr>
+        <w:t>names!JOIN</w:t>
+      </w:r>
+      <w:proofErr w:type="spellEnd"/>
+      <w:proofErr w:type="gramEnd"/>
+      <w:r>
+        <w:rPr>
+          <w:rFonts w:ascii="Menlo" w:eastAsia="Times New Roman" w:hAnsi="Menlo" w:cs="Menlo"/>
+          <w:color w:val="3B3B3B"/>
+          <w:kern w:val="0"/>
+          <w:sz w:val="18"/>
+          <w:szCs w:val="18"/>
+          <w14:ligatures w14:val="none"/>
+        </w:rPr>
+        <w:t>(</w:t>
+      </w:r>
+      <w:proofErr w:type="gramStart"/>
+      <w:r>
+        <w:rPr>
+          <w:rFonts w:ascii="Menlo" w:eastAsia="Times New Roman" w:hAnsi="Menlo" w:cs="Menlo"/>
+          <w:color w:val="3B3B3B"/>
+          <w:kern w:val="0"/>
+          <w:sz w:val="18"/>
+          <w:szCs w:val="18"/>
+          <w14:ligatures w14:val="none"/>
+        </w:rPr>
+        <w:t>, )</w:t>
+      </w:r>
+      <w:proofErr w:type="gramEnd"/>
+      <w:r>
+        <w:rPr>
+          <w:rFonts w:ascii="Menlo" w:eastAsia="Times New Roman" w:hAnsi="Menlo" w:cs="Menlo"/>
+          <w:color w:val="3B3B3B"/>
+          <w:kern w:val="0"/>
+          <w:sz w:val="18"/>
+          <w:szCs w:val="18"/>
+          <w14:ligatures w14:val="none"/>
+        </w:rPr>
+        <w:t>}}</w:t>
+      </w:r>
+    </w:p>
+    <w:p/>
+    <w:p>
+      <w:pPr>
+        <w:pStyle w:val="Subtitle"/>
+        <w:pBdr>
+          <w:top w:val="single" w:sz="4" w:space="1" w:color="auto"/>
+          <w:left w:val="single" w:sz="4" w:space="4" w:color="auto"/>
+          <w:bottom w:val="single" w:sz="4" w:space="1" w:color="auto"/>
+          <w:right w:val="single" w:sz="4" w:space="4" w:color="auto"/>
+        </w:pBdr>
+        <w:rPr>
+          <w:rStyle w:val="SubtleReference"/>
+        </w:rPr>
+      </w:pPr>
+      <w:r>
+        <w:rPr>
+          <w:rStyle w:val="SubtleReference"/>
+        </w:rPr>
+        <w:lastRenderedPageBreak/>
+        <w:t>BOOL</w:t>
+      </w:r>
+      <w:r>
+        <w:rPr>
+          <w:rStyle w:val="SubtleReference"/>
+        </w:rPr>
+        <w:t xml:space="preserve">: </w:t>
+      </w:r>
+      <w:r>
+        <w:rPr>
+          <w:rFonts w:ascii="Aptos" w:hAnsi="Aptos" w:cs="Courier New"/>
+          <w:color w:val="000000" w:themeColor="text1"/>
+          <w:spacing w:val="8"/>
+          <w:sz w:val="18"/>
+          <w:szCs w:val="18"/>
+        </w:rPr>
+        <w:t>[[</w:t>
+      </w:r>
+      <w:proofErr w:type="spellStart"/>
+      <w:proofErr w:type="gramStart"/>
+      <w:r>
+        <w:rPr>
+          <w:rFonts w:ascii="Menlo" w:eastAsia="Times New Roman" w:hAnsi="Menlo" w:cs="Menlo"/>
+          <w:color w:val="A31515"/>
+          <w:kern w:val="0"/>
+          <w:sz w:val="18"/>
+          <w:szCs w:val="18"/>
+          <w14:ligatures w14:val="none"/>
+        </w:rPr>
+        <w:t>JSON!status</w:t>
+      </w:r>
+      <w:proofErr w:type="gramEnd"/>
+      <w:r>
+        <w:rPr>
+          <w:rFonts w:ascii="Menlo" w:eastAsia="Times New Roman" w:hAnsi="Menlo" w:cs="Menlo"/>
+          <w:color w:val="A31515"/>
+          <w:kern w:val="0"/>
+          <w:sz w:val="18"/>
+          <w:szCs w:val="18"/>
+          <w14:ligatures w14:val="none"/>
+        </w:rPr>
+        <w:t>.</w:t>
+      </w:r>
+      <w:proofErr w:type="gramStart"/>
+      <w:r>
+        <w:rPr>
+          <w:rFonts w:ascii="Menlo" w:eastAsia="Times New Roman" w:hAnsi="Menlo" w:cs="Menlo"/>
+          <w:color w:val="A31515"/>
+          <w:kern w:val="0"/>
+          <w:sz w:val="18"/>
+          <w:szCs w:val="18"/>
+          <w14:ligatures w14:val="none"/>
+        </w:rPr>
+        <w:t>json</w:t>
+      </w:r>
+      <w:proofErr w:type="spellEnd"/>
+      <w:r>
+        <w:rPr>
+          <w:rFonts w:ascii="Menlo" w:eastAsia="Times New Roman" w:hAnsi="Menlo" w:cs="Menlo"/>
+          <w:color w:val="A31515"/>
+          <w:kern w:val="0"/>
+          <w:sz w:val="18"/>
+          <w:szCs w:val="18"/>
+          <w14:ligatures w14:val="none"/>
+        </w:rPr>
+        <w:t>!$</w:t>
+      </w:r>
+      <w:proofErr w:type="gramEnd"/>
+      <w:r>
+        <w:rPr>
+          <w:rFonts w:ascii="Menlo" w:eastAsia="Times New Roman" w:hAnsi="Menlo" w:cs="Menlo"/>
+          <w:color w:val="A31515"/>
+          <w:kern w:val="0"/>
+          <w:sz w:val="18"/>
+          <w:szCs w:val="18"/>
+          <w14:ligatures w14:val="none"/>
+        </w:rPr>
+        <w:t>.</w:t>
+      </w:r>
+      <w:proofErr w:type="spellStart"/>
+      <w:r>
+        <w:rPr>
+          <w:rFonts w:ascii="Menlo" w:eastAsia="Times New Roman" w:hAnsi="Menlo" w:cs="Menlo"/>
+          <w:color w:val="A31515"/>
+          <w:kern w:val="0"/>
+          <w:sz w:val="18"/>
+          <w:szCs w:val="18"/>
+          <w14:ligatures w14:val="none"/>
+        </w:rPr>
+        <w:t>system_</w:t>
+      </w:r>
+      <w:proofErr w:type="gramStart"/>
+      <w:r>
+        <w:rPr>
+          <w:rFonts w:ascii="Menlo" w:eastAsia="Times New Roman" w:hAnsi="Menlo" w:cs="Menlo"/>
+          <w:color w:val="A31515"/>
+          <w:kern w:val="0"/>
+          <w:sz w:val="18"/>
+          <w:szCs w:val="18"/>
+          <w14:ligatures w14:val="none"/>
+        </w:rPr>
+        <w:t>active!BOOL</w:t>
+      </w:r>
+      <w:proofErr w:type="spellEnd"/>
+      <w:proofErr w:type="gramEnd"/>
+      <w:r>
+        <w:rPr>
+          <w:rFonts w:ascii="Menlo" w:eastAsia="Times New Roman" w:hAnsi="Menlo" w:cs="Menlo"/>
+          <w:color w:val="A31515"/>
+          <w:kern w:val="0"/>
+          <w:sz w:val="18"/>
+          <w:szCs w:val="18"/>
+          <w14:ligatures w14:val="none"/>
+        </w:rPr>
+        <w:t>(Online/Offline)</w:t>
+      </w:r>
+      <w:r>
+        <w:rPr>
+          <w:rFonts w:ascii="Menlo" w:eastAsia="Times New Roman" w:hAnsi="Menlo" w:cs="Menlo"/>
+          <w:color w:val="0000FF"/>
+          <w:kern w:val="0"/>
+          <w:sz w:val="18"/>
+          <w:szCs w:val="18"/>
+          <w14:ligatures w14:val="none"/>
+        </w:rPr>
+        <w:t>}}</w:t>
+      </w:r>
+    </w:p>
+    <w:p>
+      <w:pPr>
+        <w:rPr>
+          <w:rFonts w:ascii="Aptos" w:hAnsi="Aptos" w:cs="Courier New"/>
+          <w:color w:val="000000" w:themeColor="text1"/>
+          <w:spacing w:val="8"/>
+          <w:sz w:val="18"/>
+          <w:szCs w:val="18"/>
+        </w:rPr>
+      </w:pPr>
+    </w:p>
+    <w:p>
+      <w:pPr>
+        <w:shd w:val="clear" w:color="auto" w:fill="FFFFFF"/>
+        <w:spacing w:after="0" w:line="270" w:lineRule="atLeast"/>
+        <w:rPr>
+          <w:rFonts w:ascii="Menlo" w:eastAsia="Times New Roman" w:hAnsi="Menlo" w:cs="Menlo"/>
+          <w:color w:val="3B3B3B"/>
+          <w:kern w:val="0"/>
+          <w:sz w:val="18"/>
+          <w:szCs w:val="18"/>
+          <w14:ligatures w14:val="none"/>
+        </w:rPr>
+      </w:pPr>
+      <w:r>
+        <w:rPr>
+          <w:rFonts w:ascii="Menlo" w:eastAsia="Times New Roman" w:hAnsi="Menlo" w:cs="Menlo"/>
+          <w:color w:val="0000FF"/>
+          <w:kern w:val="0"/>
+          <w:sz w:val="18"/>
+          <w:szCs w:val="18"/>
+          <w14:ligatures w14:val="none"/>
+        </w:rPr>
+        <w:t>{{</w:t>
+      </w:r>
+      <w:proofErr w:type="spellStart"/>
+      <w:proofErr w:type="gramStart"/>
+      <w:r>
+        <w:rPr>
+          <w:rFonts w:ascii="Menlo" w:eastAsia="Times New Roman" w:hAnsi="Menlo" w:cs="Menlo"/>
+          <w:color w:val="A31515"/>
+          <w:kern w:val="0"/>
+          <w:sz w:val="18"/>
+          <w:szCs w:val="18"/>
+          <w14:ligatures w14:val="none"/>
+        </w:rPr>
+        <w:t>JSON!status</w:t>
+      </w:r>
+      <w:proofErr w:type="gramEnd"/>
+      <w:r>
+        <w:rPr>
+          <w:rFonts w:ascii="Menlo" w:eastAsia="Times New Roman" w:hAnsi="Menlo" w:cs="Menlo"/>
+          <w:color w:val="A31515"/>
+          <w:kern w:val="0"/>
+          <w:sz w:val="18"/>
+          <w:szCs w:val="18"/>
+          <w14:ligatures w14:val="none"/>
+        </w:rPr>
+        <w:t>.</w:t>
+      </w:r>
+      <w:proofErr w:type="gramStart"/>
+      <w:r>
+        <w:rPr>
+          <w:rFonts w:ascii="Menlo" w:eastAsia="Times New Roman" w:hAnsi="Menlo" w:cs="Menlo"/>
+          <w:color w:val="A31515"/>
+          <w:kern w:val="0"/>
+          <w:sz w:val="18"/>
+          <w:szCs w:val="18"/>
+          <w14:ligatures w14:val="none"/>
+        </w:rPr>
+        <w:t>json</w:t>
+      </w:r>
+      <w:proofErr w:type="spellEnd"/>
+      <w:r>
+        <w:rPr>
+          <w:rFonts w:ascii="Menlo" w:eastAsia="Times New Roman" w:hAnsi="Menlo" w:cs="Menlo"/>
+          <w:color w:val="A31515"/>
+          <w:kern w:val="0"/>
+          <w:sz w:val="18"/>
+          <w:szCs w:val="18"/>
+          <w14:ligatures w14:val="none"/>
+        </w:rPr>
+        <w:t>!$</w:t>
+      </w:r>
+      <w:proofErr w:type="gramEnd"/>
+      <w:r>
+        <w:rPr>
+          <w:rFonts w:ascii="Menlo" w:eastAsia="Times New Roman" w:hAnsi="Menlo" w:cs="Menlo"/>
+          <w:color w:val="A31515"/>
+          <w:kern w:val="0"/>
+          <w:sz w:val="18"/>
+          <w:szCs w:val="18"/>
+          <w14:ligatures w14:val="none"/>
+        </w:rPr>
+        <w:t>.</w:t>
+      </w:r>
+      <w:proofErr w:type="spellStart"/>
+      <w:r>
+        <w:rPr>
+          <w:rFonts w:ascii="Menlo" w:eastAsia="Times New Roman" w:hAnsi="Menlo" w:cs="Menlo"/>
+          <w:color w:val="A31515"/>
+          <w:kern w:val="0"/>
+          <w:sz w:val="18"/>
+          <w:szCs w:val="18"/>
+          <w14:ligatures w14:val="none"/>
+        </w:rPr>
+        <w:t>system_</w:t>
+      </w:r>
+      <w:proofErr w:type="gramStart"/>
+      <w:r>
+        <w:rPr>
+          <w:rFonts w:ascii="Menlo" w:eastAsia="Times New Roman" w:hAnsi="Menlo" w:cs="Menlo"/>
+          <w:color w:val="A31515"/>
+          <w:kern w:val="0"/>
+          <w:sz w:val="18"/>
+          <w:szCs w:val="18"/>
+          <w14:ligatures w14:val="none"/>
+        </w:rPr>
+        <w:t>active!BOOL</w:t>
+      </w:r>
+      <w:proofErr w:type="spellEnd"/>
+      <w:proofErr w:type="gramEnd"/>
+      <w:r>
+        <w:rPr>
+          <w:rFonts w:ascii="Menlo" w:eastAsia="Times New Roman" w:hAnsi="Menlo" w:cs="Menlo"/>
+          <w:color w:val="A31515"/>
+          <w:kern w:val="0"/>
+          <w:sz w:val="18"/>
+          <w:szCs w:val="18"/>
+          <w14:ligatures w14:val="none"/>
+        </w:rPr>
+        <w:t>(Online/Offline)</w:t>
+      </w:r>
+      <w:r>
+        <w:rPr>
+          <w:rFonts w:ascii="Menlo" w:eastAsia="Times New Roman" w:hAnsi="Menlo" w:cs="Menlo"/>
+          <w:color w:val="0000FF"/>
+          <w:kern w:val="0"/>
+          <w:sz w:val="18"/>
+          <w:szCs w:val="18"/>
+          <w14:ligatures w14:val="none"/>
+        </w:rPr>
+        <w:t>}}</w:t>
+      </w:r>
+    </w:p>
+    <w:p>
+      <w:pPr>
+        <w:shd w:val="clear" w:color="auto" w:fill="FFFFFF"/>
+        <w:spacing w:after="0" w:line="270" w:lineRule="atLeast"/>
+        <w:rPr>
+          <w:rFonts w:ascii="Menlo" w:eastAsia="Times New Roman" w:hAnsi="Menlo" w:cs="Menlo"/>
+          <w:color w:val="3B3B3B"/>
+          <w:kern w:val="0"/>
+          <w:sz w:val="18"/>
+          <w:szCs w:val="18"/>
+          <w14:ligatures w14:val="none"/>
+        </w:rPr>
+      </w:pPr>
     </w:p>
     <w:p>
       <w:pPr>

</xml_diff>

<commit_message>
Updated Keyword Cound summary for AI
</commit_message>
<xml_diff>
--- a/assets/Keyword Parser Test Document.docx
+++ b/assets/Keyword Parser Test Document.docx
@@ -57,8 +57,6 @@
         </w:rPr>
         <w:t>[[</w:t>
       </w:r>
-      <w:proofErr w:type="spellStart"/>
-      <w:proofErr w:type="gramStart"/>
       <w:r>
         <w:rPr>
           <w:rStyle w:val="SubtleReference"/>
@@ -75,127 +73,57 @@
         </w:rPr>
         <w:t>TEXT</w:t>
       </w:r>
-      <w:proofErr w:type="gramEnd"/>
       <w:r>
         <w:rPr>
           <w:rStyle w:val="SubtleReference"/>
           <w:sz w:val="20"/>
           <w:szCs w:val="20"/>
         </w:rPr>
-        <w:t>!Enter</w:t>
-      </w:r>
-      <w:proofErr w:type="spellEnd"/>
-      <w:r>
+        <w:t>!Enter your full name!Joe Smith}}</w:t>
+      </w:r>
+    </w:p>
+    <w:p>
+      <w:pPr>
+        <w:pStyle w:val="Subtitle"/>
         <w:rPr>
           <w:rStyle w:val="SubtleReference"/>
           <w:sz w:val="20"/>
           <w:szCs w:val="20"/>
         </w:rPr>
-        <w:t xml:space="preserve"> your full </w:t>
-      </w:r>
-      <w:proofErr w:type="spellStart"/>
-      <w:proofErr w:type="gramStart"/>
-      <w:r>
+      </w:pPr>
+    </w:p>
+    <w:p>
+      <w:pPr>
+        <w:pStyle w:val="Subtitle"/>
         <w:rPr>
           <w:rStyle w:val="SubtleReference"/>
           <w:sz w:val="20"/>
           <w:szCs w:val="20"/>
         </w:rPr>
-        <w:t>name!Joe</w:t>
-      </w:r>
-      <w:proofErr w:type="spellEnd"/>
-      <w:proofErr w:type="gramEnd"/>
+      </w:pPr>
       <w:r>
         <w:rPr>
           <w:rStyle w:val="SubtleReference"/>
           <w:sz w:val="20"/>
           <w:szCs w:val="20"/>
         </w:rPr>
-        <w:t xml:space="preserve"> Smith}}</w:t>
-      </w:r>
-    </w:p>
-    <w:p>
-      <w:pPr>
-        <w:pStyle w:val="Subtitle"/>
+        <w:t>{{INPUT!</w:t>
+      </w:r>
+      <w:r>
         <w:rPr>
           <w:rStyle w:val="SubtleReference"/>
           <w:sz w:val="20"/>
           <w:szCs w:val="20"/>
         </w:rPr>
-      </w:pPr>
-    </w:p>
-    <w:p>
-      <w:pPr>
-        <w:pStyle w:val="Subtitle"/>
+        <w:t>TEXT</w:t>
+      </w:r>
+      <w:r>
         <w:rPr>
           <w:rStyle w:val="SubtleReference"/>
           <w:sz w:val="20"/>
           <w:szCs w:val="20"/>
         </w:rPr>
-      </w:pPr>
-      <w:r>
-        <w:rPr>
-          <w:rStyle w:val="SubtleReference"/>
-          <w:sz w:val="20"/>
-          <w:szCs w:val="20"/>
-        </w:rPr>
-        <w:t>{{</w:t>
-      </w:r>
-      <w:proofErr w:type="spellStart"/>
-      <w:proofErr w:type="gramStart"/>
-      <w:r>
-        <w:rPr>
-          <w:rStyle w:val="SubtleReference"/>
-          <w:sz w:val="20"/>
-          <w:szCs w:val="20"/>
-        </w:rPr>
-        <w:t>INPUT!</w:t>
-      </w:r>
-      <w:r>
-        <w:rPr>
-          <w:rStyle w:val="SubtleReference"/>
-          <w:sz w:val="20"/>
-          <w:szCs w:val="20"/>
-        </w:rPr>
-        <w:t>TEXT</w:t>
-      </w:r>
-      <w:proofErr w:type="gramEnd"/>
-      <w:r>
-        <w:rPr>
-          <w:rStyle w:val="SubtleReference"/>
-          <w:sz w:val="20"/>
-          <w:szCs w:val="20"/>
-        </w:rPr>
-        <w:t>!Enter</w:t>
-      </w:r>
-      <w:proofErr w:type="spellEnd"/>
-      <w:r>
-        <w:rPr>
-          <w:rStyle w:val="SubtleReference"/>
-          <w:sz w:val="20"/>
-          <w:szCs w:val="20"/>
-        </w:rPr>
-        <w:t xml:space="preserve"> your full </w:t>
-      </w:r>
-      <w:proofErr w:type="spellStart"/>
-      <w:proofErr w:type="gramStart"/>
-      <w:r>
-        <w:rPr>
-          <w:rStyle w:val="SubtleReference"/>
-          <w:sz w:val="20"/>
-          <w:szCs w:val="20"/>
-        </w:rPr>
-        <w:t>name!Joe</w:t>
-      </w:r>
-      <w:proofErr w:type="spellEnd"/>
-      <w:proofErr w:type="gramEnd"/>
-      <w:r>
-        <w:rPr>
-          <w:rStyle w:val="SubtleReference"/>
-          <w:sz w:val="20"/>
-          <w:szCs w:val="20"/>
-        </w:rPr>
-        <w:t xml:space="preserve"> Smith}}</w:t>
+        <w:t>!Enter your full name!Joe Smith}}</w:t>
       </w:r>
     </w:p>
     <w:p>
@@ -251,57 +179,21 @@
           <w:rStyle w:val="HTMLCode"/>
           <w:rFonts w:asciiTheme="minorHAnsi" w:eastAsiaTheme="majorEastAsia" w:hAnsiTheme="minorHAnsi" w:cstheme="majorBidi"/>
         </w:rPr>
-        <w:t>[[</w:t>
-      </w:r>
-      <w:proofErr w:type="spellStart"/>
-      <w:proofErr w:type="gramStart"/>
+        <w:t>[[INPUT!</w:t>
+      </w:r>
       <w:r>
         <w:rPr>
           <w:rStyle w:val="HTMLCode"/>
           <w:rFonts w:asciiTheme="minorHAnsi" w:eastAsiaTheme="majorEastAsia" w:hAnsiTheme="minorHAnsi" w:cstheme="majorBidi"/>
         </w:rPr>
-        <w:t>INPUT!</w:t>
+        <w:t>AREA</w:t>
       </w:r>
       <w:r>
         <w:rPr>
           <w:rStyle w:val="HTMLCode"/>
           <w:rFonts w:asciiTheme="minorHAnsi" w:eastAsiaTheme="majorEastAsia" w:hAnsiTheme="minorHAnsi" w:cstheme="majorBidi"/>
         </w:rPr>
-        <w:t>AREA</w:t>
-      </w:r>
-      <w:proofErr w:type="gramEnd"/>
-      <w:r>
-        <w:rPr>
-          <w:rStyle w:val="HTMLCode"/>
-          <w:rFonts w:asciiTheme="minorHAnsi" w:eastAsiaTheme="majorEastAsia" w:hAnsiTheme="minorHAnsi" w:cstheme="majorBidi"/>
-        </w:rPr>
-        <w:t>!Executive</w:t>
-      </w:r>
-      <w:proofErr w:type="spellEnd"/>
-      <w:r>
-        <w:rPr>
-          <w:rStyle w:val="HTMLCode"/>
-          <w:rFonts w:asciiTheme="minorHAnsi" w:eastAsiaTheme="majorEastAsia" w:hAnsiTheme="minorHAnsi" w:cstheme="majorBidi"/>
-        </w:rPr>
-        <w:t xml:space="preserve"> </w:t>
-      </w:r>
-      <w:proofErr w:type="spellStart"/>
-      <w:proofErr w:type="gramStart"/>
-      <w:r>
-        <w:rPr>
-          <w:rStyle w:val="HTMLCode"/>
-          <w:rFonts w:asciiTheme="minorHAnsi" w:eastAsiaTheme="majorEastAsia" w:hAnsiTheme="minorHAnsi" w:cstheme="majorBidi"/>
-        </w:rPr>
-        <w:t>Summary!Place</w:t>
-      </w:r>
-      <w:proofErr w:type="spellEnd"/>
-      <w:proofErr w:type="gramEnd"/>
-      <w:r>
-        <w:rPr>
-          <w:rStyle w:val="HTMLCode"/>
-          <w:rFonts w:asciiTheme="minorHAnsi" w:eastAsiaTheme="majorEastAsia" w:hAnsiTheme="minorHAnsi" w:cstheme="majorBidi"/>
-        </w:rPr>
-        <w:t xml:space="preserve"> Text Here…!400}}</w:t>
+        <w:t>!Executive Summary!Place Text Here…!400}}</w:t>
       </w:r>
     </w:p>
     <w:p>
@@ -330,10 +222,8 @@
           <w:color w:val="000000" w:themeColor="text1"/>
           <w:shd w:val="clear" w:color="auto" w:fill="F8F9FB"/>
         </w:rPr>
-        <w:t>{{</w:t>
-      </w:r>
-      <w:proofErr w:type="spellStart"/>
-      <w:proofErr w:type="gramStart"/>
+        <w:t>{{INPUT!</w:t>
+      </w:r>
       <w:r>
         <w:rPr>
           <w:rStyle w:val="HTMLCode"/>
@@ -341,7 +231,7 @@
           <w:color w:val="000000" w:themeColor="text1"/>
           <w:shd w:val="clear" w:color="auto" w:fill="F8F9FB"/>
         </w:rPr>
-        <w:t>INPUT!</w:t>
+        <w:t>AREA</w:t>
       </w:r>
       <w:r>
         <w:rPr>
@@ -350,49 +240,7 @@
           <w:color w:val="000000" w:themeColor="text1"/>
           <w:shd w:val="clear" w:color="auto" w:fill="F8F9FB"/>
         </w:rPr>
-        <w:t>AREA</w:t>
-      </w:r>
-      <w:proofErr w:type="gramEnd"/>
-      <w:r>
-        <w:rPr>
-          <w:rStyle w:val="HTMLCode"/>
-          <w:rFonts w:ascii="Aptos Light" w:eastAsiaTheme="majorEastAsia" w:hAnsi="Aptos Light" w:cs="Arial"/>
-          <w:color w:val="000000" w:themeColor="text1"/>
-          <w:shd w:val="clear" w:color="auto" w:fill="F8F9FB"/>
-        </w:rPr>
-        <w:t>!Executive</w:t>
-      </w:r>
-      <w:proofErr w:type="spellEnd"/>
-      <w:r>
-        <w:rPr>
-          <w:rStyle w:val="HTMLCode"/>
-          <w:rFonts w:ascii="Aptos Light" w:eastAsiaTheme="majorEastAsia" w:hAnsi="Aptos Light" w:cs="Arial"/>
-          <w:color w:val="000000" w:themeColor="text1"/>
-          <w:shd w:val="clear" w:color="auto" w:fill="F8F9FB"/>
-        </w:rPr>
-        <w:t xml:space="preserve"> </w:t>
-      </w:r>
-      <w:proofErr w:type="spellStart"/>
-      <w:proofErr w:type="gramStart"/>
-      <w:r>
-        <w:rPr>
-          <w:rStyle w:val="HTMLCode"/>
-          <w:rFonts w:ascii="Aptos Light" w:eastAsiaTheme="majorEastAsia" w:hAnsi="Aptos Light" w:cs="Arial"/>
-          <w:color w:val="000000" w:themeColor="text1"/>
-          <w:shd w:val="clear" w:color="auto" w:fill="F8F9FB"/>
-        </w:rPr>
-        <w:t>Summary!Place</w:t>
-      </w:r>
-      <w:proofErr w:type="spellEnd"/>
-      <w:proofErr w:type="gramEnd"/>
-      <w:r>
-        <w:rPr>
-          <w:rStyle w:val="HTMLCode"/>
-          <w:rFonts w:ascii="Aptos Light" w:eastAsiaTheme="majorEastAsia" w:hAnsi="Aptos Light" w:cs="Arial"/>
-          <w:color w:val="000000" w:themeColor="text1"/>
-          <w:shd w:val="clear" w:color="auto" w:fill="F8F9FB"/>
-        </w:rPr>
-        <w:t xml:space="preserve"> Text Here…!400}}</w:t>
+        <w:t>!Executive Summary!Place Text Here…!400}}</w:t>
       </w:r>
     </w:p>
     <w:p>
@@ -446,10 +294,8 @@
           <w:color w:val="000000" w:themeColor="text1"/>
           <w:shd w:val="clear" w:color="auto" w:fill="F8F9FB"/>
         </w:rPr>
-        <w:t>[[</w:t>
-      </w:r>
-      <w:proofErr w:type="spellStart"/>
-      <w:proofErr w:type="gramStart"/>
+        <w:t>[[INPUT!</w:t>
+      </w:r>
       <w:r>
         <w:rPr>
           <w:rStyle w:val="HTMLCode"/>
@@ -457,7 +303,7 @@
           <w:color w:val="000000" w:themeColor="text1"/>
           <w:shd w:val="clear" w:color="auto" w:fill="F8F9FB"/>
         </w:rPr>
-        <w:t>INPUT!</w:t>
+        <w:t>DATE</w:t>
       </w:r>
       <w:r>
         <w:rPr>
@@ -466,19 +312,22 @@
           <w:color w:val="000000" w:themeColor="text1"/>
           <w:shd w:val="clear" w:color="auto" w:fill="F8F9FB"/>
         </w:rPr>
-        <w:t>DATE</w:t>
-      </w:r>
-      <w:proofErr w:type="gramEnd"/>
-      <w:r>
+        <w:t>!Enter DOB!1964/11/05!YYY/MM/DD}}</w:t>
+      </w:r>
+    </w:p>
+    <w:p>
+      <w:pPr>
         <w:rPr>
           <w:rStyle w:val="HTMLCode"/>
           <w:rFonts w:ascii="Aptos Light" w:eastAsiaTheme="majorEastAsia" w:hAnsi="Aptos Light" w:cs="Arial"/>
           <w:color w:val="000000" w:themeColor="text1"/>
-          <w:shd w:val="clear" w:color="auto" w:fill="F8F9FB"/>
-        </w:rPr>
-        <w:t>!Enter</w:t>
-      </w:r>
-      <w:proofErr w:type="spellEnd"/>
+          <w:sz w:val="18"/>
+          <w:szCs w:val="18"/>
+          <w:shd w:val="clear" w:color="auto" w:fill="F8F9FB"/>
+        </w:rPr>
+      </w:pPr>
+    </w:p>
+    <w:p>
       <w:r>
         <w:rPr>
           <w:rStyle w:val="HTMLCode"/>
@@ -486,9 +335,8 @@
           <w:color w:val="000000" w:themeColor="text1"/>
           <w:shd w:val="clear" w:color="auto" w:fill="F8F9FB"/>
         </w:rPr>
-        <w:t xml:space="preserve"> DOB!1964/11/</w:t>
-      </w:r>
-      <w:proofErr w:type="gramStart"/>
+        <w:t>{{</w:t>
+      </w:r>
       <w:r>
         <w:rPr>
           <w:rStyle w:val="HTMLCode"/>
@@ -496,9 +344,8 @@
           <w:color w:val="000000" w:themeColor="text1"/>
           <w:shd w:val="clear" w:color="auto" w:fill="F8F9FB"/>
         </w:rPr>
-        <w:t>05!YYY</w:t>
-      </w:r>
-      <w:proofErr w:type="gramEnd"/>
+        <w:t>INPUT!</w:t>
+      </w:r>
       <w:r>
         <w:rPr>
           <w:rStyle w:val="HTMLCode"/>
@@ -506,90 +353,16 @@
           <w:color w:val="000000" w:themeColor="text1"/>
           <w:shd w:val="clear" w:color="auto" w:fill="F8F9FB"/>
         </w:rPr>
-        <w:t>/MM/DD}}</w:t>
-      </w:r>
-    </w:p>
-    <w:p>
-      <w:pPr>
+        <w:t>DATE</w:t>
+      </w:r>
+      <w:r>
         <w:rPr>
           <w:rStyle w:val="HTMLCode"/>
           <w:rFonts w:ascii="Aptos Light" w:eastAsiaTheme="majorEastAsia" w:hAnsi="Aptos Light" w:cs="Arial"/>
           <w:color w:val="000000" w:themeColor="text1"/>
-          <w:sz w:val="18"/>
-          <w:szCs w:val="18"/>
-          <w:shd w:val="clear" w:color="auto" w:fill="F8F9FB"/>
-        </w:rPr>
-      </w:pPr>
-    </w:p>
-    <w:p>
-      <w:r>
-        <w:rPr>
-          <w:rStyle w:val="HTMLCode"/>
-          <w:rFonts w:ascii="Aptos Light" w:eastAsiaTheme="majorEastAsia" w:hAnsi="Aptos Light" w:cs="Arial"/>
-          <w:color w:val="000000" w:themeColor="text1"/>
-          <w:shd w:val="clear" w:color="auto" w:fill="F8F9FB"/>
-        </w:rPr>
-        <w:t>{{</w:t>
-      </w:r>
-      <w:proofErr w:type="spellStart"/>
-      <w:proofErr w:type="gramStart"/>
-      <w:r>
-        <w:rPr>
-          <w:rStyle w:val="HTMLCode"/>
-          <w:rFonts w:ascii="Aptos Light" w:eastAsiaTheme="majorEastAsia" w:hAnsi="Aptos Light" w:cs="Arial"/>
-          <w:color w:val="000000" w:themeColor="text1"/>
-          <w:shd w:val="clear" w:color="auto" w:fill="F8F9FB"/>
-        </w:rPr>
-        <w:t>INPUT!</w:t>
-      </w:r>
-      <w:r>
-        <w:rPr>
-          <w:rStyle w:val="HTMLCode"/>
-          <w:rFonts w:ascii="Aptos Light" w:eastAsiaTheme="majorEastAsia" w:hAnsi="Aptos Light" w:cs="Arial"/>
-          <w:color w:val="000000" w:themeColor="text1"/>
-          <w:shd w:val="clear" w:color="auto" w:fill="F8F9FB"/>
-        </w:rPr>
-        <w:t>DATE</w:t>
-      </w:r>
-      <w:proofErr w:type="gramEnd"/>
-      <w:r>
-        <w:rPr>
-          <w:rStyle w:val="HTMLCode"/>
-          <w:rFonts w:ascii="Aptos Light" w:eastAsiaTheme="majorEastAsia" w:hAnsi="Aptos Light" w:cs="Arial"/>
-          <w:color w:val="000000" w:themeColor="text1"/>
-          <w:shd w:val="clear" w:color="auto" w:fill="F8F9FB"/>
-        </w:rPr>
-        <w:t>!Enter</w:t>
-      </w:r>
-      <w:proofErr w:type="spellEnd"/>
-      <w:r>
-        <w:rPr>
-          <w:rStyle w:val="HTMLCode"/>
-          <w:rFonts w:ascii="Aptos Light" w:eastAsiaTheme="majorEastAsia" w:hAnsi="Aptos Light" w:cs="Arial"/>
-          <w:color w:val="000000" w:themeColor="text1"/>
-          <w:shd w:val="clear" w:color="auto" w:fill="F8F9FB"/>
-        </w:rPr>
-        <w:t xml:space="preserve"> DOB!1964/11/</w:t>
-      </w:r>
-      <w:proofErr w:type="gramStart"/>
-      <w:r>
-        <w:rPr>
-          <w:rStyle w:val="HTMLCode"/>
-          <w:rFonts w:ascii="Aptos Light" w:eastAsiaTheme="majorEastAsia" w:hAnsi="Aptos Light" w:cs="Arial"/>
-          <w:color w:val="000000" w:themeColor="text1"/>
-          <w:shd w:val="clear" w:color="auto" w:fill="F8F9FB"/>
-        </w:rPr>
-        <w:t>05!YYY</w:t>
-      </w:r>
-      <w:proofErr w:type="gramEnd"/>
-      <w:r>
-        <w:rPr>
-          <w:rStyle w:val="HTMLCode"/>
-          <w:rFonts w:ascii="Aptos Light" w:eastAsiaTheme="majorEastAsia" w:hAnsi="Aptos Light" w:cs="Arial"/>
-          <w:color w:val="000000" w:themeColor="text1"/>
-          <w:shd w:val="clear" w:color="auto" w:fill="F8F9FB"/>
-        </w:rPr>
-        <w:t>/MM/DD}}</w:t>
+          <w:shd w:val="clear" w:color="auto" w:fill="F8F9FB"/>
+        </w:rPr>
+        <w:t>!Enter DOB!1964/11/05!YYY/MM/DD}}</w:t>
       </w:r>
     </w:p>
     <w:p>
@@ -647,8 +420,6 @@
         </w:rPr>
         <w:t>[[</w:t>
       </w:r>
-      <w:proofErr w:type="spellStart"/>
-      <w:proofErr w:type="gramStart"/>
       <w:r>
         <w:rPr>
           <w:rStyle w:val="HTMLCode"/>
@@ -671,7 +442,6 @@
         </w:rPr>
         <w:t>SELECT</w:t>
       </w:r>
-      <w:proofErr w:type="gramEnd"/>
       <w:r>
         <w:rPr>
           <w:rStyle w:val="HTMLCode"/>
@@ -681,10 +451,11 @@
           <w:szCs w:val="18"/>
           <w:shd w:val="clear" w:color="auto" w:fill="F8F9FB"/>
         </w:rPr>
-        <w:t>!Select</w:t>
-      </w:r>
-      <w:proofErr w:type="spellEnd"/>
-      <w:r>
+        <w:t>!Select Rank!General,Captain,Major}}</w:t>
+      </w:r>
+    </w:p>
+    <w:p>
+      <w:pPr>
         <w:rPr>
           <w:rStyle w:val="HTMLCode"/>
           <w:rFonts w:ascii="Aptos Light" w:eastAsiaTheme="majorEastAsia" w:hAnsi="Aptos Light" w:cs="Arial"/>
@@ -693,11 +464,10 @@
           <w:szCs w:val="18"/>
           <w:shd w:val="clear" w:color="auto" w:fill="F8F9FB"/>
         </w:rPr>
-        <w:t xml:space="preserve"> </w:t>
-      </w:r>
-      <w:proofErr w:type="spellStart"/>
-      <w:proofErr w:type="gramStart"/>
-      <w:r>
+      </w:pPr>
+    </w:p>
+    <w:p>
+      <w:pPr>
         <w:rPr>
           <w:rStyle w:val="HTMLCode"/>
           <w:rFonts w:ascii="Aptos Light" w:eastAsiaTheme="majorEastAsia" w:hAnsi="Aptos Light" w:cs="Arial"/>
@@ -706,9 +476,7 @@
           <w:szCs w:val="18"/>
           <w:shd w:val="clear" w:color="auto" w:fill="F8F9FB"/>
         </w:rPr>
-        <w:t>Rank!General</w:t>
-      </w:r>
-      <w:proofErr w:type="gramEnd"/>
+      </w:pPr>
       <w:r>
         <w:rPr>
           <w:rStyle w:val="HTMLCode"/>
@@ -718,9 +486,8 @@
           <w:szCs w:val="18"/>
           <w:shd w:val="clear" w:color="auto" w:fill="F8F9FB"/>
         </w:rPr>
-        <w:t>,</w:t>
-      </w:r>
-      <w:proofErr w:type="gramStart"/>
+        <w:t>{{INPUT!</w:t>
+      </w:r>
       <w:r>
         <w:rPr>
           <w:rStyle w:val="HTMLCode"/>
@@ -730,10 +497,8 @@
           <w:szCs w:val="18"/>
           <w:shd w:val="clear" w:color="auto" w:fill="F8F9FB"/>
         </w:rPr>
-        <w:t>Captain,Major</w:t>
-      </w:r>
-      <w:proofErr w:type="spellEnd"/>
-      <w:proofErr w:type="gramEnd"/>
+        <w:t>SELECT</w:t>
+      </w:r>
       <w:r>
         <w:rPr>
           <w:rStyle w:val="HTMLCode"/>
@@ -743,140 +508,7 @@
           <w:szCs w:val="18"/>
           <w:shd w:val="clear" w:color="auto" w:fill="F8F9FB"/>
         </w:rPr>
-        <w:t>}}</w:t>
-      </w:r>
-    </w:p>
-    <w:p>
-      <w:pPr>
-        <w:rPr>
-          <w:rStyle w:val="HTMLCode"/>
-          <w:rFonts w:ascii="Aptos Light" w:eastAsiaTheme="majorEastAsia" w:hAnsi="Aptos Light" w:cs="Arial"/>
-          <w:color w:val="000000" w:themeColor="text1"/>
-          <w:sz w:val="18"/>
-          <w:szCs w:val="18"/>
-          <w:shd w:val="clear" w:color="auto" w:fill="F8F9FB"/>
-        </w:rPr>
-      </w:pPr>
-    </w:p>
-    <w:p>
-      <w:pPr>
-        <w:rPr>
-          <w:rStyle w:val="HTMLCode"/>
-          <w:rFonts w:ascii="Aptos Light" w:eastAsiaTheme="majorEastAsia" w:hAnsi="Aptos Light" w:cs="Arial"/>
-          <w:color w:val="000000" w:themeColor="text1"/>
-          <w:sz w:val="18"/>
-          <w:szCs w:val="18"/>
-          <w:shd w:val="clear" w:color="auto" w:fill="F8F9FB"/>
-        </w:rPr>
-      </w:pPr>
-      <w:r>
-        <w:rPr>
-          <w:rStyle w:val="HTMLCode"/>
-          <w:rFonts w:ascii="Aptos Light" w:eastAsiaTheme="majorEastAsia" w:hAnsi="Aptos Light" w:cs="Arial"/>
-          <w:color w:val="000000" w:themeColor="text1"/>
-          <w:sz w:val="18"/>
-          <w:szCs w:val="18"/>
-          <w:shd w:val="clear" w:color="auto" w:fill="F8F9FB"/>
-        </w:rPr>
-        <w:t>{{</w:t>
-      </w:r>
-      <w:proofErr w:type="spellStart"/>
-      <w:proofErr w:type="gramStart"/>
-      <w:r>
-        <w:rPr>
-          <w:rStyle w:val="HTMLCode"/>
-          <w:rFonts w:ascii="Aptos Light" w:eastAsiaTheme="majorEastAsia" w:hAnsi="Aptos Light" w:cs="Arial"/>
-          <w:color w:val="000000" w:themeColor="text1"/>
-          <w:sz w:val="18"/>
-          <w:szCs w:val="18"/>
-          <w:shd w:val="clear" w:color="auto" w:fill="F8F9FB"/>
-        </w:rPr>
-        <w:t>INPUT!</w:t>
-      </w:r>
-      <w:r>
-        <w:rPr>
-          <w:rStyle w:val="HTMLCode"/>
-          <w:rFonts w:ascii="Aptos Light" w:eastAsiaTheme="majorEastAsia" w:hAnsi="Aptos Light" w:cs="Arial"/>
-          <w:color w:val="000000" w:themeColor="text1"/>
-          <w:sz w:val="18"/>
-          <w:szCs w:val="18"/>
-          <w:shd w:val="clear" w:color="auto" w:fill="F8F9FB"/>
-        </w:rPr>
-        <w:t>SELECT</w:t>
-      </w:r>
-      <w:proofErr w:type="gramEnd"/>
-      <w:r>
-        <w:rPr>
-          <w:rStyle w:val="HTMLCode"/>
-          <w:rFonts w:ascii="Aptos Light" w:eastAsiaTheme="majorEastAsia" w:hAnsi="Aptos Light" w:cs="Arial"/>
-          <w:color w:val="000000" w:themeColor="text1"/>
-          <w:sz w:val="18"/>
-          <w:szCs w:val="18"/>
-          <w:shd w:val="clear" w:color="auto" w:fill="F8F9FB"/>
-        </w:rPr>
-        <w:t>!Select</w:t>
-      </w:r>
-      <w:proofErr w:type="spellEnd"/>
-      <w:r>
-        <w:rPr>
-          <w:rStyle w:val="HTMLCode"/>
-          <w:rFonts w:ascii="Aptos Light" w:eastAsiaTheme="majorEastAsia" w:hAnsi="Aptos Light" w:cs="Arial"/>
-          <w:color w:val="000000" w:themeColor="text1"/>
-          <w:sz w:val="18"/>
-          <w:szCs w:val="18"/>
-          <w:shd w:val="clear" w:color="auto" w:fill="F8F9FB"/>
-        </w:rPr>
-        <w:t xml:space="preserve"> </w:t>
-      </w:r>
-      <w:proofErr w:type="spellStart"/>
-      <w:proofErr w:type="gramStart"/>
-      <w:r>
-        <w:rPr>
-          <w:rStyle w:val="HTMLCode"/>
-          <w:rFonts w:ascii="Aptos Light" w:eastAsiaTheme="majorEastAsia" w:hAnsi="Aptos Light" w:cs="Arial"/>
-          <w:color w:val="000000" w:themeColor="text1"/>
-          <w:sz w:val="18"/>
-          <w:szCs w:val="18"/>
-          <w:shd w:val="clear" w:color="auto" w:fill="F8F9FB"/>
-        </w:rPr>
-        <w:t>Rank!General</w:t>
-      </w:r>
-      <w:proofErr w:type="gramEnd"/>
-      <w:r>
-        <w:rPr>
-          <w:rStyle w:val="HTMLCode"/>
-          <w:rFonts w:ascii="Aptos Light" w:eastAsiaTheme="majorEastAsia" w:hAnsi="Aptos Light" w:cs="Arial"/>
-          <w:color w:val="000000" w:themeColor="text1"/>
-          <w:sz w:val="18"/>
-          <w:szCs w:val="18"/>
-          <w:shd w:val="clear" w:color="auto" w:fill="F8F9FB"/>
-        </w:rPr>
-        <w:t>,</w:t>
-      </w:r>
-      <w:proofErr w:type="gramStart"/>
-      <w:r>
-        <w:rPr>
-          <w:rStyle w:val="HTMLCode"/>
-          <w:rFonts w:ascii="Aptos Light" w:eastAsiaTheme="majorEastAsia" w:hAnsi="Aptos Light" w:cs="Arial"/>
-          <w:color w:val="000000" w:themeColor="text1"/>
-          <w:sz w:val="18"/>
-          <w:szCs w:val="18"/>
-          <w:shd w:val="clear" w:color="auto" w:fill="F8F9FB"/>
-        </w:rPr>
-        <w:t>Captain,Major</w:t>
-      </w:r>
-      <w:proofErr w:type="spellEnd"/>
-      <w:proofErr w:type="gramEnd"/>
-      <w:r>
-        <w:rPr>
-          <w:rStyle w:val="HTMLCode"/>
-          <w:rFonts w:ascii="Aptos Light" w:eastAsiaTheme="majorEastAsia" w:hAnsi="Aptos Light" w:cs="Arial"/>
-          <w:color w:val="000000" w:themeColor="text1"/>
-          <w:sz w:val="18"/>
-          <w:szCs w:val="18"/>
-          <w:shd w:val="clear" w:color="auto" w:fill="F8F9FB"/>
-        </w:rPr>
-        <w:t>}}</w:t>
+        <w:t>!Select Rank!General,Captain,Major}}</w:t>
       </w:r>
     </w:p>
     <w:p>
@@ -934,8 +566,6 @@
         </w:rPr>
         <w:t>[[</w:t>
       </w:r>
-      <w:proofErr w:type="spellStart"/>
-      <w:proofErr w:type="gramStart"/>
       <w:r>
         <w:rPr>
           <w:rStyle w:val="HTMLCode"/>
@@ -958,7 +588,6 @@
         </w:rPr>
         <w:t>CHECK</w:t>
       </w:r>
-      <w:proofErr w:type="gramEnd"/>
       <w:r>
         <w:rPr>
           <w:rStyle w:val="HTMLCode"/>
@@ -968,10 +597,11 @@
           <w:szCs w:val="18"/>
           <w:shd w:val="clear" w:color="auto" w:fill="F8F9FB"/>
         </w:rPr>
-        <w:t>!Agree</w:t>
-      </w:r>
-      <w:proofErr w:type="spellEnd"/>
-      <w:r>
+        <w:t>!Agree?!false}}</w:t>
+      </w:r>
+    </w:p>
+    <w:p>
+      <w:pPr>
         <w:rPr>
           <w:rStyle w:val="HTMLCode"/>
           <w:rFonts w:ascii="Aptos Light" w:eastAsiaTheme="majorEastAsia" w:hAnsi="Aptos Light" w:cs="Arial"/>
@@ -980,8 +610,7 @@
           <w:szCs w:val="18"/>
           <w:shd w:val="clear" w:color="auto" w:fill="F8F9FB"/>
         </w:rPr>
-        <w:t>?!false}}</w:t>
-      </w:r>
+      </w:pPr>
     </w:p>
     <w:p>
       <w:pPr>
@@ -994,9 +623,7 @@
           <w:shd w:val="clear" w:color="auto" w:fill="F8F9FB"/>
         </w:rPr>
       </w:pPr>
-    </w:p>
-    <w:p>
-      <w:pPr>
+      <w:r>
         <w:rPr>
           <w:rStyle w:val="HTMLCode"/>
           <w:rFonts w:ascii="Aptos Light" w:eastAsiaTheme="majorEastAsia" w:hAnsi="Aptos Light" w:cs="Arial"/>
@@ -1005,7 +632,8 @@
           <w:szCs w:val="18"/>
           <w:shd w:val="clear" w:color="auto" w:fill="F8F9FB"/>
         </w:rPr>
-      </w:pPr>
+        <w:t>{{INPUT!</w:t>
+      </w:r>
       <w:r>
         <w:rPr>
           <w:rStyle w:val="HTMLCode"/>
@@ -1015,10 +643,8 @@
           <w:szCs w:val="18"/>
           <w:shd w:val="clear" w:color="auto" w:fill="F8F9FB"/>
         </w:rPr>
-        <w:t>{{</w:t>
-      </w:r>
-      <w:proofErr w:type="spellStart"/>
-      <w:proofErr w:type="gramStart"/>
+        <w:t>CHECK</w:t>
+      </w:r>
       <w:r>
         <w:rPr>
           <w:rStyle w:val="HTMLCode"/>
@@ -1028,42 +654,7 @@
           <w:szCs w:val="18"/>
           <w:shd w:val="clear" w:color="auto" w:fill="F8F9FB"/>
         </w:rPr>
-        <w:t>INPUT!</w:t>
-      </w:r>
-      <w:r>
-        <w:rPr>
-          <w:rStyle w:val="HTMLCode"/>
-          <w:rFonts w:ascii="Aptos Light" w:eastAsiaTheme="majorEastAsia" w:hAnsi="Aptos Light" w:cs="Arial"/>
-          <w:color w:val="000000" w:themeColor="text1"/>
-          <w:sz w:val="18"/>
-          <w:szCs w:val="18"/>
-          <w:shd w:val="clear" w:color="auto" w:fill="F8F9FB"/>
-        </w:rPr>
-        <w:t>CHECK</w:t>
-      </w:r>
-      <w:proofErr w:type="gramEnd"/>
-      <w:r>
-        <w:rPr>
-          <w:rStyle w:val="HTMLCode"/>
-          <w:rFonts w:ascii="Aptos Light" w:eastAsiaTheme="majorEastAsia" w:hAnsi="Aptos Light" w:cs="Arial"/>
-          <w:color w:val="000000" w:themeColor="text1"/>
-          <w:sz w:val="18"/>
-          <w:szCs w:val="18"/>
-          <w:shd w:val="clear" w:color="auto" w:fill="F8F9FB"/>
-        </w:rPr>
-        <w:t>!Agree</w:t>
-      </w:r>
-      <w:proofErr w:type="spellEnd"/>
-      <w:r>
-        <w:rPr>
-          <w:rStyle w:val="HTMLCode"/>
-          <w:rFonts w:ascii="Aptos Light" w:eastAsiaTheme="majorEastAsia" w:hAnsi="Aptos Light" w:cs="Arial"/>
-          <w:color w:val="000000" w:themeColor="text1"/>
-          <w:sz w:val="18"/>
-          <w:szCs w:val="18"/>
-          <w:shd w:val="clear" w:color="auto" w:fill="F8F9FB"/>
-        </w:rPr>
-        <w:t>?!false}}</w:t>
+        <w:t>!Agree?!false}}</w:t>
       </w:r>
     </w:p>
     <w:p>
@@ -1159,7 +750,6 @@
         </w:rPr>
         <w:t>[[</w:t>
       </w:r>
-      <w:proofErr w:type="gramStart"/>
       <w:r>
         <w:rPr>
           <w:rStyle w:val="HTMLCode"/>
@@ -1169,10 +759,22 @@
           <w:szCs w:val="18"/>
           <w:shd w:val="clear" w:color="auto" w:fill="F8F9FB"/>
         </w:rPr>
-        <w:t>XL!CELL</w:t>
-      </w:r>
-      <w:proofErr w:type="gramEnd"/>
-      <w:r>
+        <w:t>XL!CELL!f11}}</w:t>
+      </w:r>
+    </w:p>
+    <w:p>
+      <w:pPr>
+        <w:pStyle w:val="Subtitle"/>
+        <w:rPr>
+          <w:rStyle w:val="SubtleReference"/>
+          <w:sz w:val="20"/>
+          <w:szCs w:val="20"/>
+        </w:rPr>
+      </w:pPr>
+    </w:p>
+    <w:p>
+      <w:pPr>
+        <w:pStyle w:val="Subtitle"/>
         <w:rPr>
           <w:rStyle w:val="HTMLCode"/>
           <w:rFonts w:ascii="Aptos Light" w:eastAsiaTheme="majorEastAsia" w:hAnsi="Aptos Light" w:cs="Arial"/>
@@ -1181,22 +783,8 @@
           <w:szCs w:val="18"/>
           <w:shd w:val="clear" w:color="auto" w:fill="F8F9FB"/>
         </w:rPr>
-        <w:t>!f11}}</w:t>
-      </w:r>
-    </w:p>
-    <w:p>
-      <w:pPr>
-        <w:pStyle w:val="Subtitle"/>
-        <w:rPr>
-          <w:rStyle w:val="SubtleReference"/>
-          <w:sz w:val="20"/>
-          <w:szCs w:val="20"/>
-        </w:rPr>
-      </w:pPr>
-    </w:p>
-    <w:p>
-      <w:pPr>
-        <w:pStyle w:val="Subtitle"/>
+      </w:pPr>
+      <w:r>
         <w:rPr>
           <w:rStyle w:val="HTMLCode"/>
           <w:rFonts w:ascii="Aptos Light" w:eastAsiaTheme="majorEastAsia" w:hAnsi="Aptos Light" w:cs="Arial"/>
@@ -1205,41 +793,7 @@
           <w:szCs w:val="18"/>
           <w:shd w:val="clear" w:color="auto" w:fill="F8F9FB"/>
         </w:rPr>
-      </w:pPr>
-      <w:r>
-        <w:rPr>
-          <w:rStyle w:val="HTMLCode"/>
-          <w:rFonts w:ascii="Aptos Light" w:eastAsiaTheme="majorEastAsia" w:hAnsi="Aptos Light" w:cs="Arial"/>
-          <w:color w:val="000000" w:themeColor="text1"/>
-          <w:sz w:val="18"/>
-          <w:szCs w:val="18"/>
-          <w:shd w:val="clear" w:color="auto" w:fill="F8F9FB"/>
-        </w:rPr>
-        <w:t>{{</w:t>
-      </w:r>
-      <w:proofErr w:type="gramStart"/>
-      <w:r>
-        <w:rPr>
-          <w:rStyle w:val="HTMLCode"/>
-          <w:rFonts w:ascii="Aptos Light" w:eastAsiaTheme="majorEastAsia" w:hAnsi="Aptos Light" w:cs="Arial"/>
-          <w:color w:val="000000" w:themeColor="text1"/>
-          <w:sz w:val="18"/>
-          <w:szCs w:val="18"/>
-          <w:shd w:val="clear" w:color="auto" w:fill="F8F9FB"/>
-        </w:rPr>
-        <w:t>XL!CELL</w:t>
-      </w:r>
-      <w:proofErr w:type="gramEnd"/>
-      <w:r>
-        <w:rPr>
-          <w:rStyle w:val="HTMLCode"/>
-          <w:rFonts w:ascii="Aptos Light" w:eastAsiaTheme="majorEastAsia" w:hAnsi="Aptos Light" w:cs="Arial"/>
-          <w:color w:val="000000" w:themeColor="text1"/>
-          <w:sz w:val="18"/>
-          <w:szCs w:val="18"/>
-          <w:shd w:val="clear" w:color="auto" w:fill="F8F9FB"/>
-        </w:rPr>
-        <w:t>!f11}}</w:t>
+        <w:t>{{XL!CELL!f11}}</w:t>
       </w:r>
     </w:p>
     <w:p/>
@@ -1291,8 +845,6 @@
         </w:rPr>
         <w:t>[[</w:t>
       </w:r>
-      <w:proofErr w:type="spellStart"/>
-      <w:proofErr w:type="gramStart"/>
       <w:r>
         <w:rPr>
           <w:rFonts w:ascii="Aptos Light" w:hAnsi="Aptos Light" w:cs="Arial"/>
@@ -1301,51 +853,7 @@
           <w:szCs w:val="18"/>
           <w:shd w:val="clear" w:color="auto" w:fill="F8F9FB"/>
         </w:rPr>
-        <w:t>XL!CELL</w:t>
-      </w:r>
-      <w:proofErr w:type="gramEnd"/>
-      <w:r>
-        <w:rPr>
-          <w:rFonts w:ascii="Aptos Light" w:hAnsi="Aptos Light" w:cs="Arial"/>
-          <w:color w:val="000000" w:themeColor="text1"/>
-          <w:sz w:val="18"/>
-          <w:szCs w:val="18"/>
-          <w:shd w:val="clear" w:color="auto" w:fill="F8F9FB"/>
-        </w:rPr>
-        <w:t>!contract</w:t>
-      </w:r>
-      <w:proofErr w:type="spellEnd"/>
-      <w:r>
-        <w:rPr>
-          <w:rFonts w:ascii="Aptos Light" w:hAnsi="Aptos Light" w:cs="Arial"/>
-          <w:color w:val="000000" w:themeColor="text1"/>
-          <w:sz w:val="18"/>
-          <w:szCs w:val="18"/>
-          <w:shd w:val="clear" w:color="auto" w:fill="F8F9FB"/>
-        </w:rPr>
-        <w:t xml:space="preserve"> </w:t>
-      </w:r>
-      <w:proofErr w:type="gramStart"/>
-      <w:r>
-        <w:rPr>
-          <w:rFonts w:ascii="Aptos Light" w:hAnsi="Aptos Light" w:cs="Arial"/>
-          <w:color w:val="000000" w:themeColor="text1"/>
-          <w:sz w:val="18"/>
-          <w:szCs w:val="18"/>
-          <w:shd w:val="clear" w:color="auto" w:fill="F8F9FB"/>
-        </w:rPr>
-        <w:t>years!g</w:t>
-      </w:r>
-      <w:proofErr w:type="gramEnd"/>
-      <w:r>
-        <w:rPr>
-          <w:rFonts w:ascii="Aptos Light" w:hAnsi="Aptos Light" w:cs="Arial"/>
-          <w:color w:val="000000" w:themeColor="text1"/>
-          <w:sz w:val="18"/>
-          <w:szCs w:val="18"/>
-          <w:shd w:val="clear" w:color="auto" w:fill="F8F9FB"/>
-        </w:rPr>
-        <w:t>13}}</w:t>
+        <w:t>XL!CELL!contract years!g13}}</w:t>
       </w:r>
     </w:p>
     <w:p>
@@ -1379,63 +887,7 @@
           <w:szCs w:val="18"/>
           <w:shd w:val="clear" w:color="auto" w:fill="F8F9FB"/>
         </w:rPr>
-        <w:t>{{</w:t>
-      </w:r>
-      <w:proofErr w:type="spellStart"/>
-      <w:proofErr w:type="gramStart"/>
-      <w:r>
-        <w:rPr>
-          <w:rFonts w:ascii="Aptos Light" w:hAnsi="Aptos Light" w:cs="Arial"/>
-          <w:color w:val="000000" w:themeColor="text1"/>
-          <w:sz w:val="18"/>
-          <w:szCs w:val="18"/>
-          <w:shd w:val="clear" w:color="auto" w:fill="F8F9FB"/>
-        </w:rPr>
-        <w:t>XL!CELL</w:t>
-      </w:r>
-      <w:proofErr w:type="gramEnd"/>
-      <w:r>
-        <w:rPr>
-          <w:rFonts w:ascii="Aptos Light" w:hAnsi="Aptos Light" w:cs="Arial"/>
-          <w:color w:val="000000" w:themeColor="text1"/>
-          <w:sz w:val="18"/>
-          <w:szCs w:val="18"/>
-          <w:shd w:val="clear" w:color="auto" w:fill="F8F9FB"/>
-        </w:rPr>
-        <w:t>!contract</w:t>
-      </w:r>
-      <w:proofErr w:type="spellEnd"/>
-      <w:r>
-        <w:rPr>
-          <w:rFonts w:ascii="Aptos Light" w:hAnsi="Aptos Light" w:cs="Arial"/>
-          <w:color w:val="000000" w:themeColor="text1"/>
-          <w:sz w:val="18"/>
-          <w:szCs w:val="18"/>
-          <w:shd w:val="clear" w:color="auto" w:fill="F8F9FB"/>
-        </w:rPr>
-        <w:t xml:space="preserve"> </w:t>
-      </w:r>
-      <w:proofErr w:type="gramStart"/>
-      <w:r>
-        <w:rPr>
-          <w:rFonts w:ascii="Aptos Light" w:hAnsi="Aptos Light" w:cs="Arial"/>
-          <w:color w:val="000000" w:themeColor="text1"/>
-          <w:sz w:val="18"/>
-          <w:szCs w:val="18"/>
-          <w:shd w:val="clear" w:color="auto" w:fill="F8F9FB"/>
-        </w:rPr>
-        <w:t>years!g</w:t>
-      </w:r>
-      <w:proofErr w:type="gramEnd"/>
-      <w:r>
-        <w:rPr>
-          <w:rFonts w:ascii="Aptos Light" w:hAnsi="Aptos Light" w:cs="Arial"/>
-          <w:color w:val="000000" w:themeColor="text1"/>
-          <w:sz w:val="18"/>
-          <w:szCs w:val="18"/>
-          <w:shd w:val="clear" w:color="auto" w:fill="F8F9FB"/>
-        </w:rPr>
-        <w:t>13}}</w:t>
+        <w:t>{{XL!CELL!contract years!g13}}</w:t>
       </w:r>
     </w:p>
     <w:p/>
@@ -1483,7 +935,6 @@
         </w:rPr>
         <w:t>[[</w:t>
       </w:r>
-      <w:proofErr w:type="gramStart"/>
       <w:r>
         <w:rPr>
           <w:rFonts w:ascii="Aptos Light" w:hAnsi="Aptos Light" w:cs="Arial"/>
@@ -1492,18 +943,7 @@
           <w:szCs w:val="18"/>
           <w:shd w:val="clear" w:color="auto" w:fill="F8F9FB"/>
         </w:rPr>
-        <w:t>XL!LAST</w:t>
-      </w:r>
-      <w:proofErr w:type="gramEnd"/>
-      <w:r>
-        <w:rPr>
-          <w:rFonts w:ascii="Aptos Light" w:hAnsi="Aptos Light" w:cs="Arial"/>
-          <w:color w:val="000000" w:themeColor="text1"/>
-          <w:sz w:val="18"/>
-          <w:szCs w:val="18"/>
-          <w:shd w:val="clear" w:color="auto" w:fill="F8F9FB"/>
-        </w:rPr>
-        <w:t>!F4}}</w:t>
+        <w:t>XL!LAST!F4}}</w:t>
       </w:r>
     </w:p>
     <w:p>
@@ -1545,29 +985,7 @@
           <w:szCs w:val="18"/>
           <w:shd w:val="clear" w:color="auto" w:fill="F8F9FB"/>
         </w:rPr>
-        <w:t>{</w:t>
-      </w:r>
-      <w:proofErr w:type="gramStart"/>
-      <w:r>
-        <w:rPr>
-          <w:rFonts w:ascii="Aptos Light" w:hAnsi="Aptos Light" w:cs="Arial"/>
-          <w:color w:val="000000" w:themeColor="text1"/>
-          <w:sz w:val="18"/>
-          <w:szCs w:val="18"/>
-          <w:shd w:val="clear" w:color="auto" w:fill="F8F9FB"/>
-        </w:rPr>
-        <w:t>XL!LAST</w:t>
-      </w:r>
-      <w:proofErr w:type="gramEnd"/>
-      <w:r>
-        <w:rPr>
-          <w:rFonts w:ascii="Aptos Light" w:hAnsi="Aptos Light" w:cs="Arial"/>
-          <w:color w:val="000000" w:themeColor="text1"/>
-          <w:sz w:val="18"/>
-          <w:szCs w:val="18"/>
-          <w:shd w:val="clear" w:color="auto" w:fill="F8F9FB"/>
-        </w:rPr>
-        <w:t>!F4}}</w:t>
+        <w:t>{XL!LAST!F4}}</w:t>
       </w:r>
     </w:p>
     <w:p/>
@@ -1618,8 +1036,6 @@
         </w:rPr>
         <w:t>[[</w:t>
       </w:r>
-      <w:proofErr w:type="spellStart"/>
-      <w:proofErr w:type="gramStart"/>
       <w:r>
         <w:rPr>
           <w:rFonts w:ascii="Aptos Light" w:hAnsi="Aptos Light" w:cs="Arial"/>
@@ -1628,9 +1044,8 @@
           <w:szCs w:val="18"/>
           <w:shd w:val="clear" w:color="auto" w:fill="F8F9FB"/>
         </w:rPr>
-        <w:t>XL!LAST</w:t>
-      </w:r>
-      <w:proofErr w:type="gramEnd"/>
+        <w:t>XL!LAST!</w:t>
+      </w:r>
       <w:r>
         <w:rPr>
           <w:rFonts w:ascii="Aptos Light" w:hAnsi="Aptos Light" w:cs="Arial"/>
@@ -1639,7 +1054,7 @@
           <w:szCs w:val="18"/>
           <w:shd w:val="clear" w:color="auto" w:fill="F8F9FB"/>
         </w:rPr>
-        <w:t>!</w:t>
+        <w:t>Contract Years!</w:t>
       </w:r>
       <w:r>
         <w:rPr>
@@ -1649,41 +1064,8 @@
           <w:szCs w:val="18"/>
           <w:shd w:val="clear" w:color="auto" w:fill="F8F9FB"/>
         </w:rPr>
-        <w:t>Contract</w:t>
-      </w:r>
-      <w:proofErr w:type="spellEnd"/>
-      <w:r>
-        <w:rPr>
-          <w:rFonts w:ascii="Aptos Light" w:hAnsi="Aptos Light" w:cs="Arial"/>
-          <w:color w:val="000000" w:themeColor="text1"/>
-          <w:sz w:val="18"/>
-          <w:szCs w:val="18"/>
-          <w:shd w:val="clear" w:color="auto" w:fill="F8F9FB"/>
-        </w:rPr>
-        <w:t xml:space="preserve"> </w:t>
-      </w:r>
-      <w:proofErr w:type="gramStart"/>
-      <w:r>
-        <w:rPr>
-          <w:rFonts w:ascii="Aptos Light" w:hAnsi="Aptos Light" w:cs="Arial"/>
-          <w:color w:val="000000" w:themeColor="text1"/>
-          <w:sz w:val="18"/>
-          <w:szCs w:val="18"/>
-          <w:shd w:val="clear" w:color="auto" w:fill="F8F9FB"/>
-        </w:rPr>
-        <w:t>Years!</w:t>
-      </w:r>
-      <w:r>
-        <w:rPr>
-          <w:rFonts w:ascii="Aptos Light" w:hAnsi="Aptos Light" w:cs="Arial"/>
-          <w:color w:val="000000" w:themeColor="text1"/>
-          <w:sz w:val="18"/>
-          <w:szCs w:val="18"/>
-          <w:shd w:val="clear" w:color="auto" w:fill="F8F9FB"/>
-        </w:rPr>
         <w:t>F</w:t>
       </w:r>
-      <w:proofErr w:type="gramEnd"/>
       <w:r>
         <w:rPr>
           <w:rFonts w:ascii="Aptos Light" w:hAnsi="Aptos Light" w:cs="Arial"/>
@@ -1733,10 +1115,8 @@
           <w:szCs w:val="18"/>
           <w:shd w:val="clear" w:color="auto" w:fill="F8F9FB"/>
         </w:rPr>
-        <w:t>{</w:t>
-      </w:r>
-      <w:proofErr w:type="spellStart"/>
-      <w:proofErr w:type="gramStart"/>
+        <w:t>{XL!LAST!</w:t>
+      </w:r>
       <w:r>
         <w:rPr>
           <w:rFonts w:ascii="Aptos Light" w:hAnsi="Aptos Light" w:cs="Arial"/>
@@ -1745,9 +1125,8 @@
           <w:szCs w:val="18"/>
           <w:shd w:val="clear" w:color="auto" w:fill="F8F9FB"/>
         </w:rPr>
-        <w:t>XL!LAST</w:t>
-      </w:r>
-      <w:proofErr w:type="gramEnd"/>
+        <w:t>Contract Years!</w:t>
+      </w:r>
       <w:r>
         <w:rPr>
           <w:rFonts w:ascii="Aptos Light" w:hAnsi="Aptos Light" w:cs="Arial"/>
@@ -1756,51 +1135,8 @@
           <w:szCs w:val="18"/>
           <w:shd w:val="clear" w:color="auto" w:fill="F8F9FB"/>
         </w:rPr>
-        <w:t>!</w:t>
-      </w:r>
-      <w:r>
-        <w:rPr>
-          <w:rFonts w:ascii="Aptos Light" w:hAnsi="Aptos Light" w:cs="Arial"/>
-          <w:color w:val="000000" w:themeColor="text1"/>
-          <w:sz w:val="18"/>
-          <w:szCs w:val="18"/>
-          <w:shd w:val="clear" w:color="auto" w:fill="F8F9FB"/>
-        </w:rPr>
-        <w:t>Contract</w:t>
-      </w:r>
-      <w:proofErr w:type="spellEnd"/>
-      <w:r>
-        <w:rPr>
-          <w:rFonts w:ascii="Aptos Light" w:hAnsi="Aptos Light" w:cs="Arial"/>
-          <w:color w:val="000000" w:themeColor="text1"/>
-          <w:sz w:val="18"/>
-          <w:szCs w:val="18"/>
-          <w:shd w:val="clear" w:color="auto" w:fill="F8F9FB"/>
-        </w:rPr>
-        <w:t xml:space="preserve"> </w:t>
-      </w:r>
-      <w:proofErr w:type="gramStart"/>
-      <w:r>
-        <w:rPr>
-          <w:rFonts w:ascii="Aptos Light" w:hAnsi="Aptos Light" w:cs="Arial"/>
-          <w:color w:val="000000" w:themeColor="text1"/>
-          <w:sz w:val="18"/>
-          <w:szCs w:val="18"/>
-          <w:shd w:val="clear" w:color="auto" w:fill="F8F9FB"/>
-        </w:rPr>
-        <w:t>Years!</w:t>
-      </w:r>
-      <w:r>
-        <w:rPr>
-          <w:rFonts w:ascii="Aptos Light" w:hAnsi="Aptos Light" w:cs="Arial"/>
-          <w:color w:val="000000" w:themeColor="text1"/>
-          <w:sz w:val="18"/>
-          <w:szCs w:val="18"/>
-          <w:shd w:val="clear" w:color="auto" w:fill="F8F9FB"/>
-        </w:rPr>
         <w:t>F</w:t>
       </w:r>
-      <w:proofErr w:type="gramEnd"/>
       <w:r>
         <w:rPr>
           <w:rFonts w:ascii="Aptos Light" w:hAnsi="Aptos Light" w:cs="Arial"/>
@@ -1867,8 +1203,6 @@
         </w:rPr>
         <w:t>[[</w:t>
       </w:r>
-      <w:proofErr w:type="spellStart"/>
-      <w:proofErr w:type="gramStart"/>
       <w:r>
         <w:rPr>
           <w:rFonts w:ascii="Menlo" w:eastAsia="Times New Roman" w:hAnsi="Menlo" w:cs="Menlo"/>
@@ -1878,9 +1212,8 @@
           <w:szCs w:val="18"/>
           <w14:ligatures w14:val="none"/>
         </w:rPr>
-        <w:t>XL!LAST</w:t>
-      </w:r>
-      <w:proofErr w:type="gramEnd"/>
+        <w:t>XL!LAST!</w:t>
+      </w:r>
       <w:r>
         <w:rPr>
           <w:rFonts w:ascii="Menlo" w:eastAsia="Times New Roman" w:hAnsi="Menlo" w:cs="Menlo"/>
@@ -1890,7 +1223,7 @@
           <w:szCs w:val="18"/>
           <w14:ligatures w14:val="none"/>
         </w:rPr>
-        <w:t>!</w:t>
+        <w:t>Contract Years</w:t>
       </w:r>
       <w:r>
         <w:rPr>
@@ -1901,9 +1234,8 @@
           <w:szCs w:val="18"/>
           <w14:ligatures w14:val="none"/>
         </w:rPr>
-        <w:t>Contract</w:t>
-      </w:r>
-      <w:proofErr w:type="spellEnd"/>
+        <w:t>!</w:t>
+      </w:r>
       <w:r>
         <w:rPr>
           <w:rFonts w:ascii="Menlo" w:eastAsia="Times New Roman" w:hAnsi="Menlo" w:cs="Menlo"/>
@@ -1913,9 +1245,8 @@
           <w:szCs w:val="18"/>
           <w14:ligatures w14:val="none"/>
         </w:rPr>
-        <w:t xml:space="preserve"> </w:t>
-      </w:r>
-      <w:proofErr w:type="gramStart"/>
+        <w:t>A</w:t>
+      </w:r>
       <w:r>
         <w:rPr>
           <w:rFonts w:ascii="Menlo" w:eastAsia="Times New Roman" w:hAnsi="Menlo" w:cs="Menlo"/>
@@ -1925,7 +1256,7 @@
           <w:szCs w:val="18"/>
           <w14:ligatures w14:val="none"/>
         </w:rPr>
-        <w:t>Years</w:t>
+        <w:t>6</w:t>
       </w:r>
       <w:r>
         <w:rPr>
@@ -1936,52 +1267,7 @@
           <w:szCs w:val="18"/>
           <w14:ligatures w14:val="none"/>
         </w:rPr>
-        <w:t>!</w:t>
-      </w:r>
-      <w:r>
-        <w:rPr>
-          <w:rFonts w:ascii="Menlo" w:eastAsia="Times New Roman" w:hAnsi="Menlo" w:cs="Menlo"/>
-          <w:color w:val="A31515"/>
-          <w:kern w:val="0"/>
-          <w:sz w:val="18"/>
-          <w:szCs w:val="18"/>
-          <w14:ligatures w14:val="none"/>
-        </w:rPr>
-        <w:t>A</w:t>
-      </w:r>
-      <w:r>
-        <w:rPr>
-          <w:rFonts w:ascii="Menlo" w:eastAsia="Times New Roman" w:hAnsi="Menlo" w:cs="Menlo"/>
-          <w:color w:val="A31515"/>
-          <w:kern w:val="0"/>
-          <w:sz w:val="18"/>
-          <w:szCs w:val="18"/>
-          <w14:ligatures w14:val="none"/>
-        </w:rPr>
-        <w:t>6</w:t>
-      </w:r>
-      <w:r>
-        <w:rPr>
-          <w:rFonts w:ascii="Menlo" w:eastAsia="Times New Roman" w:hAnsi="Menlo" w:cs="Menlo"/>
-          <w:color w:val="A31515"/>
-          <w:kern w:val="0"/>
-          <w:sz w:val="18"/>
-          <w:szCs w:val="18"/>
-          <w14:ligatures w14:val="none"/>
-        </w:rPr>
-        <w:t>!Total</w:t>
-      </w:r>
-      <w:proofErr w:type="gramEnd"/>
-      <w:r>
-        <w:rPr>
-          <w:rFonts w:ascii="Menlo" w:eastAsia="Times New Roman" w:hAnsi="Menlo" w:cs="Menlo"/>
-          <w:color w:val="A31515"/>
-          <w:kern w:val="0"/>
-          <w:sz w:val="18"/>
-          <w:szCs w:val="18"/>
-          <w14:ligatures w14:val="none"/>
-        </w:rPr>
-        <w:t xml:space="preserve"> Project Costs</w:t>
+        <w:t>!Total Project Costs</w:t>
       </w:r>
       <w:r>
         <w:rPr>
@@ -2033,8 +1319,6 @@
         </w:rPr>
         <w:t>{{</w:t>
       </w:r>
-      <w:proofErr w:type="spellStart"/>
-      <w:proofErr w:type="gramStart"/>
       <w:r>
         <w:rPr>
           <w:rFonts w:ascii="Menlo" w:eastAsia="Times New Roman" w:hAnsi="Menlo" w:cs="Menlo"/>
@@ -2044,9 +1328,8 @@
           <w:szCs w:val="18"/>
           <w14:ligatures w14:val="none"/>
         </w:rPr>
-        <w:t>XL!LAST</w:t>
-      </w:r>
-      <w:proofErr w:type="gramEnd"/>
+        <w:t>XL!LAST!</w:t>
+      </w:r>
       <w:r>
         <w:rPr>
           <w:rFonts w:ascii="Menlo" w:eastAsia="Times New Roman" w:hAnsi="Menlo" w:cs="Menlo"/>
@@ -2056,7 +1339,7 @@
           <w:szCs w:val="18"/>
           <w14:ligatures w14:val="none"/>
         </w:rPr>
-        <w:t>!</w:t>
+        <w:t>Contract Years</w:t>
       </w:r>
       <w:r>
         <w:rPr>
@@ -2067,9 +1350,8 @@
           <w:szCs w:val="18"/>
           <w14:ligatures w14:val="none"/>
         </w:rPr>
-        <w:t>Contract</w:t>
-      </w:r>
-      <w:proofErr w:type="spellEnd"/>
+        <w:t>!</w:t>
+      </w:r>
       <w:r>
         <w:rPr>
           <w:rFonts w:ascii="Menlo" w:eastAsia="Times New Roman" w:hAnsi="Menlo" w:cs="Menlo"/>
@@ -2079,9 +1361,8 @@
           <w:szCs w:val="18"/>
           <w14:ligatures w14:val="none"/>
         </w:rPr>
-        <w:t xml:space="preserve"> </w:t>
-      </w:r>
-      <w:proofErr w:type="gramStart"/>
+        <w:t>A</w:t>
+      </w:r>
       <w:r>
         <w:rPr>
           <w:rFonts w:ascii="Menlo" w:eastAsia="Times New Roman" w:hAnsi="Menlo" w:cs="Menlo"/>
@@ -2091,7 +1372,7 @@
           <w:szCs w:val="18"/>
           <w14:ligatures w14:val="none"/>
         </w:rPr>
-        <w:t>Years</w:t>
+        <w:t>6</w:t>
       </w:r>
       <w:r>
         <w:rPr>
@@ -2102,52 +1383,7 @@
           <w:szCs w:val="18"/>
           <w14:ligatures w14:val="none"/>
         </w:rPr>
-        <w:t>!</w:t>
-      </w:r>
-      <w:r>
-        <w:rPr>
-          <w:rFonts w:ascii="Menlo" w:eastAsia="Times New Roman" w:hAnsi="Menlo" w:cs="Menlo"/>
-          <w:color w:val="A31515"/>
-          <w:kern w:val="0"/>
-          <w:sz w:val="18"/>
-          <w:szCs w:val="18"/>
-          <w14:ligatures w14:val="none"/>
-        </w:rPr>
-        <w:t>A</w:t>
-      </w:r>
-      <w:r>
-        <w:rPr>
-          <w:rFonts w:ascii="Menlo" w:eastAsia="Times New Roman" w:hAnsi="Menlo" w:cs="Menlo"/>
-          <w:color w:val="A31515"/>
-          <w:kern w:val="0"/>
-          <w:sz w:val="18"/>
-          <w:szCs w:val="18"/>
-          <w14:ligatures w14:val="none"/>
-        </w:rPr>
-        <w:t>6</w:t>
-      </w:r>
-      <w:r>
-        <w:rPr>
-          <w:rFonts w:ascii="Menlo" w:eastAsia="Times New Roman" w:hAnsi="Menlo" w:cs="Menlo"/>
-          <w:color w:val="A31515"/>
-          <w:kern w:val="0"/>
-          <w:sz w:val="18"/>
-          <w:szCs w:val="18"/>
-          <w14:ligatures w14:val="none"/>
-        </w:rPr>
-        <w:t>!Total</w:t>
-      </w:r>
-      <w:proofErr w:type="gramEnd"/>
-      <w:r>
-        <w:rPr>
-          <w:rFonts w:ascii="Menlo" w:eastAsia="Times New Roman" w:hAnsi="Menlo" w:cs="Menlo"/>
-          <w:color w:val="A31515"/>
-          <w:kern w:val="0"/>
-          <w:sz w:val="18"/>
-          <w:szCs w:val="18"/>
-          <w14:ligatures w14:val="none"/>
-        </w:rPr>
-        <w:t xml:space="preserve"> Project Costs</w:t>
+        <w:t>!Total Project Costs</w:t>
       </w:r>
       <w:r>
         <w:rPr>
@@ -2206,7 +1442,6 @@
         </w:rPr>
         <w:t>[[</w:t>
       </w:r>
-      <w:proofErr w:type="gramStart"/>
       <w:r>
         <w:rPr>
           <w:rFonts w:ascii="Aptos Light" w:hAnsi="Aptos Light" w:cs="Arial"/>
@@ -2215,18 +1450,7 @@
           <w:szCs w:val="18"/>
           <w:shd w:val="clear" w:color="auto" w:fill="F8F9FB"/>
         </w:rPr>
-        <w:t>XL!RANGE</w:t>
-      </w:r>
-      <w:proofErr w:type="gramEnd"/>
-      <w:r>
-        <w:rPr>
-          <w:rFonts w:ascii="Aptos Light" w:hAnsi="Aptos Light" w:cs="Arial"/>
-          <w:color w:val="000000" w:themeColor="text1"/>
-          <w:sz w:val="18"/>
-          <w:szCs w:val="18"/>
-          <w:shd w:val="clear" w:color="auto" w:fill="F8F9FB"/>
-        </w:rPr>
-        <w:t>!A4:F11}}</w:t>
+        <w:t>XL!RANGE!A4:F11}}</w:t>
       </w:r>
     </w:p>
     <w:p>
@@ -2259,29 +1483,7 @@
           <w:szCs w:val="18"/>
           <w:shd w:val="clear" w:color="auto" w:fill="F8F9FB"/>
         </w:rPr>
-        <w:t>{{</w:t>
-      </w:r>
-      <w:proofErr w:type="gramStart"/>
-      <w:r>
-        <w:rPr>
-          <w:rFonts w:ascii="Aptos Light" w:hAnsi="Aptos Light" w:cs="Arial"/>
-          <w:color w:val="000000" w:themeColor="text1"/>
-          <w:sz w:val="18"/>
-          <w:szCs w:val="18"/>
-          <w:shd w:val="clear" w:color="auto" w:fill="F8F9FB"/>
-        </w:rPr>
-        <w:t>XL!RANGE</w:t>
-      </w:r>
-      <w:proofErr w:type="gramEnd"/>
-      <w:r>
-        <w:rPr>
-          <w:rFonts w:ascii="Aptos Light" w:hAnsi="Aptos Light" w:cs="Arial"/>
-          <w:color w:val="000000" w:themeColor="text1"/>
-          <w:sz w:val="18"/>
-          <w:szCs w:val="18"/>
-          <w:shd w:val="clear" w:color="auto" w:fill="F8F9FB"/>
-        </w:rPr>
-        <w:t>!A4:F11}}</w:t>
+        <w:t>{{XL!RANGE!A4:F11}}</w:t>
       </w:r>
     </w:p>
     <w:p/>
@@ -2329,7 +1531,6 @@
         </w:rPr>
         <w:t>[[</w:t>
       </w:r>
-      <w:proofErr w:type="gramStart"/>
       <w:r>
         <w:rPr>
           <w:rFonts w:ascii="Aptos Light" w:hAnsi="Aptos Light" w:cs="Arial"/>
@@ -2338,40 +1539,7 @@
           <w:szCs w:val="18"/>
           <w:shd w:val="clear" w:color="auto" w:fill="F8F9FB"/>
         </w:rPr>
-        <w:t>XL!RANGE</w:t>
-      </w:r>
-      <w:proofErr w:type="gramEnd"/>
-      <w:r>
-        <w:rPr>
-          <w:rFonts w:ascii="Aptos Light" w:hAnsi="Aptos Light" w:cs="Arial"/>
-          <w:color w:val="000000" w:themeColor="text1"/>
-          <w:sz w:val="18"/>
-          <w:szCs w:val="18"/>
-          <w:shd w:val="clear" w:color="auto" w:fill="F8F9FB"/>
-        </w:rPr>
-        <w:t>!</w:t>
-      </w:r>
-      <w:proofErr w:type="gramStart"/>
-      <w:r>
-        <w:rPr>
-          <w:rFonts w:ascii="Aptos Light" w:hAnsi="Aptos Light" w:cs="Arial"/>
-          <w:color w:val="000000" w:themeColor="text1"/>
-          <w:sz w:val="18"/>
-          <w:szCs w:val="18"/>
-          <w:shd w:val="clear" w:color="auto" w:fill="F8F9FB"/>
-        </w:rPr>
-        <w:t>Support!A4:J7</w:t>
-      </w:r>
-      <w:proofErr w:type="gramEnd"/>
-      <w:r>
-        <w:rPr>
-          <w:rFonts w:ascii="Aptos Light" w:hAnsi="Aptos Light" w:cs="Arial"/>
-          <w:color w:val="000000" w:themeColor="text1"/>
-          <w:sz w:val="18"/>
-          <w:szCs w:val="18"/>
-          <w:shd w:val="clear" w:color="auto" w:fill="F8F9FB"/>
-        </w:rPr>
-        <w:t>}}</w:t>
+        <w:t>XL!RANGE!Support!A4:J7}}</w:t>
       </w:r>
     </w:p>
     <w:p>
@@ -2406,7 +1574,6 @@
         </w:rPr>
         <w:t>{{</w:t>
       </w:r>
-      <w:proofErr w:type="gramStart"/>
       <w:r>
         <w:rPr>
           <w:rFonts w:ascii="Aptos Light" w:hAnsi="Aptos Light" w:cs="Arial"/>
@@ -2415,40 +1582,7 @@
           <w:szCs w:val="18"/>
           <w:shd w:val="clear" w:color="auto" w:fill="F8F9FB"/>
         </w:rPr>
-        <w:t>XL!RANGE</w:t>
-      </w:r>
-      <w:proofErr w:type="gramEnd"/>
-      <w:r>
-        <w:rPr>
-          <w:rFonts w:ascii="Aptos Light" w:hAnsi="Aptos Light" w:cs="Arial"/>
-          <w:color w:val="000000" w:themeColor="text1"/>
-          <w:sz w:val="18"/>
-          <w:szCs w:val="18"/>
-          <w:shd w:val="clear" w:color="auto" w:fill="F8F9FB"/>
-        </w:rPr>
-        <w:t>!</w:t>
-      </w:r>
-      <w:proofErr w:type="gramStart"/>
-      <w:r>
-        <w:rPr>
-          <w:rFonts w:ascii="Aptos Light" w:hAnsi="Aptos Light" w:cs="Arial"/>
-          <w:color w:val="000000" w:themeColor="text1"/>
-          <w:sz w:val="18"/>
-          <w:szCs w:val="18"/>
-          <w:shd w:val="clear" w:color="auto" w:fill="F8F9FB"/>
-        </w:rPr>
-        <w:t>Support!A4:J7</w:t>
-      </w:r>
-      <w:proofErr w:type="gramEnd"/>
-      <w:r>
-        <w:rPr>
-          <w:rFonts w:ascii="Aptos Light" w:hAnsi="Aptos Light" w:cs="Arial"/>
-          <w:color w:val="000000" w:themeColor="text1"/>
-          <w:sz w:val="18"/>
-          <w:szCs w:val="18"/>
-          <w:shd w:val="clear" w:color="auto" w:fill="F8F9FB"/>
-        </w:rPr>
-        <w:t>}}</w:t>
+        <w:t>XL!RANGE!Support!A4:J7}}</w:t>
       </w:r>
     </w:p>
     <w:p>
@@ -2507,7 +1641,6 @@
         </w:rPr>
         <w:t>[[</w:t>
       </w:r>
-      <w:proofErr w:type="gramStart"/>
       <w:r>
         <w:rPr>
           <w:rFonts w:ascii="Aptos Light" w:hAnsi="Aptos Light" w:cs="Arial"/>
@@ -2516,40 +1649,7 @@
           <w:szCs w:val="18"/>
           <w:shd w:val="clear" w:color="auto" w:fill="F8F9FB"/>
         </w:rPr>
-        <w:t>XL!COLUMN</w:t>
-      </w:r>
-      <w:proofErr w:type="gramEnd"/>
-      <w:r>
-        <w:rPr>
-          <w:rFonts w:ascii="Aptos Light" w:hAnsi="Aptos Light" w:cs="Arial"/>
-          <w:color w:val="000000" w:themeColor="text1"/>
-          <w:sz w:val="18"/>
-          <w:szCs w:val="18"/>
-          <w:shd w:val="clear" w:color="auto" w:fill="F8F9FB"/>
-        </w:rPr>
-        <w:t>!</w:t>
-      </w:r>
-      <w:proofErr w:type="gramStart"/>
-      <w:r>
-        <w:rPr>
-          <w:rFonts w:ascii="Aptos Light" w:hAnsi="Aptos Light" w:cs="Arial"/>
-          <w:color w:val="000000" w:themeColor="text1"/>
-          <w:sz w:val="18"/>
-          <w:szCs w:val="18"/>
-          <w:shd w:val="clear" w:color="auto" w:fill="F8F9FB"/>
-        </w:rPr>
-        <w:t>Support!C4,E4,J</w:t>
-      </w:r>
-      <w:proofErr w:type="gramEnd"/>
-      <w:r>
-        <w:rPr>
-          <w:rFonts w:ascii="Aptos Light" w:hAnsi="Aptos Light" w:cs="Arial"/>
-          <w:color w:val="000000" w:themeColor="text1"/>
-          <w:sz w:val="18"/>
-          <w:szCs w:val="18"/>
-          <w:shd w:val="clear" w:color="auto" w:fill="F8F9FB"/>
-        </w:rPr>
-        <w:t>4}}</w:t>
+        <w:t>XL!COLUMN!Support!C4,E4,J4}}</w:t>
       </w:r>
     </w:p>
     <w:p>
@@ -2582,51 +1682,7 @@
           <w:szCs w:val="18"/>
           <w:shd w:val="clear" w:color="auto" w:fill="F8F9FB"/>
         </w:rPr>
-        <w:t>{{</w:t>
-      </w:r>
-      <w:proofErr w:type="gramStart"/>
-      <w:r>
-        <w:rPr>
-          <w:rFonts w:ascii="Aptos Light" w:hAnsi="Aptos Light" w:cs="Arial"/>
-          <w:color w:val="000000" w:themeColor="text1"/>
-          <w:sz w:val="18"/>
-          <w:szCs w:val="18"/>
-          <w:shd w:val="clear" w:color="auto" w:fill="F8F9FB"/>
-        </w:rPr>
-        <w:t>XL!COLUMN</w:t>
-      </w:r>
-      <w:proofErr w:type="gramEnd"/>
-      <w:r>
-        <w:rPr>
-          <w:rFonts w:ascii="Aptos Light" w:hAnsi="Aptos Light" w:cs="Arial"/>
-          <w:color w:val="000000" w:themeColor="text1"/>
-          <w:sz w:val="18"/>
-          <w:szCs w:val="18"/>
-          <w:shd w:val="clear" w:color="auto" w:fill="F8F9FB"/>
-        </w:rPr>
-        <w:t>!</w:t>
-      </w:r>
-      <w:proofErr w:type="gramStart"/>
-      <w:r>
-        <w:rPr>
-          <w:rFonts w:ascii="Aptos Light" w:hAnsi="Aptos Light" w:cs="Arial"/>
-          <w:color w:val="000000" w:themeColor="text1"/>
-          <w:sz w:val="18"/>
-          <w:szCs w:val="18"/>
-          <w:shd w:val="clear" w:color="auto" w:fill="F8F9FB"/>
-        </w:rPr>
-        <w:t>Support!C4,E4,J</w:t>
-      </w:r>
-      <w:proofErr w:type="gramEnd"/>
-      <w:r>
-        <w:rPr>
-          <w:rFonts w:ascii="Aptos Light" w:hAnsi="Aptos Light" w:cs="Arial"/>
-          <w:color w:val="000000" w:themeColor="text1"/>
-          <w:sz w:val="18"/>
-          <w:szCs w:val="18"/>
-          <w:shd w:val="clear" w:color="auto" w:fill="F8F9FB"/>
-        </w:rPr>
-        <w:t>4}}</w:t>
+        <w:t>{{XL!COLUMN!Support!C4,E4,J4}}</w:t>
       </w:r>
     </w:p>
     <w:p>
@@ -2685,8 +1741,6 @@
         </w:rPr>
         <w:t>[[</w:t>
       </w:r>
-      <w:proofErr w:type="spellStart"/>
-      <w:proofErr w:type="gramStart"/>
       <w:r>
         <w:rPr>
           <w:rFonts w:ascii="Aptos Light" w:hAnsi="Aptos Light" w:cs="Arial"/>
@@ -2695,9 +1749,8 @@
           <w:szCs w:val="18"/>
           <w:shd w:val="clear" w:color="auto" w:fill="F8F9FB"/>
         </w:rPr>
-        <w:t>XL!COLUMN</w:t>
-      </w:r>
-      <w:proofErr w:type="gramEnd"/>
+        <w:t>XL!COLUMN!</w:t>
+      </w:r>
       <w:r>
         <w:rPr>
           <w:rFonts w:ascii="Aptos Light" w:hAnsi="Aptos Light" w:cs="Arial"/>
@@ -2706,7 +1759,7 @@
           <w:szCs w:val="18"/>
           <w:shd w:val="clear" w:color="auto" w:fill="F8F9FB"/>
         </w:rPr>
-        <w:t>!</w:t>
+        <w:t>Distribution Plan</w:t>
       </w:r>
       <w:r>
         <w:rPr>
@@ -2716,72 +1769,7 @@
           <w:szCs w:val="18"/>
           <w:shd w:val="clear" w:color="auto" w:fill="F8F9FB"/>
         </w:rPr>
-        <w:t>Distribution</w:t>
-      </w:r>
-      <w:proofErr w:type="spellEnd"/>
-      <w:r>
-        <w:rPr>
-          <w:rFonts w:ascii="Aptos Light" w:hAnsi="Aptos Light" w:cs="Arial"/>
-          <w:color w:val="000000" w:themeColor="text1"/>
-          <w:sz w:val="18"/>
-          <w:szCs w:val="18"/>
-          <w:shd w:val="clear" w:color="auto" w:fill="F8F9FB"/>
-        </w:rPr>
-        <w:t xml:space="preserve"> </w:t>
-      </w:r>
-      <w:proofErr w:type="gramStart"/>
-      <w:r>
-        <w:rPr>
-          <w:rFonts w:ascii="Aptos Light" w:hAnsi="Aptos Light" w:cs="Arial"/>
-          <w:color w:val="000000" w:themeColor="text1"/>
-          <w:sz w:val="18"/>
-          <w:szCs w:val="18"/>
-          <w:shd w:val="clear" w:color="auto" w:fill="F8F9FB"/>
-        </w:rPr>
-        <w:t>Plan</w:t>
-      </w:r>
-      <w:r>
-        <w:rPr>
-          <w:rFonts w:ascii="Aptos Light" w:hAnsi="Aptos Light" w:cs="Arial"/>
-          <w:color w:val="000000" w:themeColor="text1"/>
-          <w:sz w:val="18"/>
-          <w:szCs w:val="18"/>
-          <w:shd w:val="clear" w:color="auto" w:fill="F8F9FB"/>
-        </w:rPr>
-        <w:t>!Unit</w:t>
-      </w:r>
-      <w:proofErr w:type="gramEnd"/>
-      <w:r>
-        <w:rPr>
-          <w:rFonts w:ascii="Aptos Light" w:hAnsi="Aptos Light" w:cs="Arial"/>
-          <w:color w:val="000000" w:themeColor="text1"/>
-          <w:sz w:val="18"/>
-          <w:szCs w:val="18"/>
-          <w:shd w:val="clear" w:color="auto" w:fill="F8F9FB"/>
-        </w:rPr>
-        <w:t>,</w:t>
-      </w:r>
-      <w:proofErr w:type="gramStart"/>
-      <w:r>
-        <w:rPr>
-          <w:rFonts w:ascii="Aptos Light" w:hAnsi="Aptos Light" w:cs="Arial"/>
-          <w:color w:val="000000" w:themeColor="text1"/>
-          <w:sz w:val="18"/>
-          <w:szCs w:val="18"/>
-          <w:shd w:val="clear" w:color="auto" w:fill="F8F9FB"/>
-        </w:rPr>
-        <w:t>DHTC,Total</w:t>
-      </w:r>
-      <w:proofErr w:type="gramEnd"/>
-      <w:r>
-        <w:rPr>
-          <w:rFonts w:ascii="Aptos Light" w:hAnsi="Aptos Light" w:cs="Arial"/>
-          <w:color w:val="000000" w:themeColor="text1"/>
-          <w:sz w:val="18"/>
-          <w:szCs w:val="18"/>
-          <w:shd w:val="clear" w:color="auto" w:fill="F8F9FB"/>
-        </w:rPr>
-        <w:t>!4}}</w:t>
+        <w:t>!Unit,DHTC,Total!4}}</w:t>
       </w:r>
     </w:p>
     <w:p>
@@ -2814,10 +1802,8 @@
           <w:szCs w:val="18"/>
           <w:shd w:val="clear" w:color="auto" w:fill="F8F9FB"/>
         </w:rPr>
-        <w:t>{{</w:t>
-      </w:r>
-      <w:proofErr w:type="spellStart"/>
-      <w:proofErr w:type="gramStart"/>
+        <w:t>{{XL!COLUMN!</w:t>
+      </w:r>
       <w:r>
         <w:rPr>
           <w:rFonts w:ascii="Aptos Light" w:hAnsi="Aptos Light" w:cs="Arial"/>
@@ -2826,9 +1812,8 @@
           <w:szCs w:val="18"/>
           <w:shd w:val="clear" w:color="auto" w:fill="F8F9FB"/>
         </w:rPr>
-        <w:t>XL!COLUMN</w:t>
-      </w:r>
-      <w:proofErr w:type="gramEnd"/>
+        <w:t>Distribution Plan</w:t>
+      </w:r>
       <w:r>
         <w:rPr>
           <w:rFonts w:ascii="Aptos Light" w:hAnsi="Aptos Light" w:cs="Arial"/>
@@ -2837,82 +1822,7 @@
           <w:szCs w:val="18"/>
           <w:shd w:val="clear" w:color="auto" w:fill="F8F9FB"/>
         </w:rPr>
-        <w:t>!</w:t>
-      </w:r>
-      <w:r>
-        <w:rPr>
-          <w:rFonts w:ascii="Aptos Light" w:hAnsi="Aptos Light" w:cs="Arial"/>
-          <w:color w:val="000000" w:themeColor="text1"/>
-          <w:sz w:val="18"/>
-          <w:szCs w:val="18"/>
-          <w:shd w:val="clear" w:color="auto" w:fill="F8F9FB"/>
-        </w:rPr>
-        <w:t>Distribution</w:t>
-      </w:r>
-      <w:proofErr w:type="spellEnd"/>
-      <w:r>
-        <w:rPr>
-          <w:rFonts w:ascii="Aptos Light" w:hAnsi="Aptos Light" w:cs="Arial"/>
-          <w:color w:val="000000" w:themeColor="text1"/>
-          <w:sz w:val="18"/>
-          <w:szCs w:val="18"/>
-          <w:shd w:val="clear" w:color="auto" w:fill="F8F9FB"/>
-        </w:rPr>
-        <w:t xml:space="preserve"> </w:t>
-      </w:r>
-      <w:proofErr w:type="gramStart"/>
-      <w:r>
-        <w:rPr>
-          <w:rFonts w:ascii="Aptos Light" w:hAnsi="Aptos Light" w:cs="Arial"/>
-          <w:color w:val="000000" w:themeColor="text1"/>
-          <w:sz w:val="18"/>
-          <w:szCs w:val="18"/>
-          <w:shd w:val="clear" w:color="auto" w:fill="F8F9FB"/>
-        </w:rPr>
-        <w:t>Plan</w:t>
-      </w:r>
-      <w:r>
-        <w:rPr>
-          <w:rFonts w:ascii="Aptos Light" w:hAnsi="Aptos Light" w:cs="Arial"/>
-          <w:color w:val="000000" w:themeColor="text1"/>
-          <w:sz w:val="18"/>
-          <w:szCs w:val="18"/>
-          <w:shd w:val="clear" w:color="auto" w:fill="F8F9FB"/>
-        </w:rPr>
-        <w:t>!Unit</w:t>
-      </w:r>
-      <w:proofErr w:type="gramEnd"/>
-      <w:r>
-        <w:rPr>
-          <w:rFonts w:ascii="Aptos Light" w:hAnsi="Aptos Light" w:cs="Arial"/>
-          <w:color w:val="000000" w:themeColor="text1"/>
-          <w:sz w:val="18"/>
-          <w:szCs w:val="18"/>
-          <w:shd w:val="clear" w:color="auto" w:fill="F8F9FB"/>
-        </w:rPr>
-        <w:t>,</w:t>
-      </w:r>
-      <w:proofErr w:type="gramStart"/>
-      <w:r>
-        <w:rPr>
-          <w:rFonts w:ascii="Aptos Light" w:hAnsi="Aptos Light" w:cs="Arial"/>
-          <w:color w:val="000000" w:themeColor="text1"/>
-          <w:sz w:val="18"/>
-          <w:szCs w:val="18"/>
-          <w:shd w:val="clear" w:color="auto" w:fill="F8F9FB"/>
-        </w:rPr>
-        <w:t>DHTC,Total</w:t>
-      </w:r>
-      <w:proofErr w:type="gramEnd"/>
-      <w:r>
-        <w:rPr>
-          <w:rFonts w:ascii="Aptos Light" w:hAnsi="Aptos Light" w:cs="Arial"/>
-          <w:color w:val="000000" w:themeColor="text1"/>
-          <w:sz w:val="18"/>
-          <w:szCs w:val="18"/>
-          <w:shd w:val="clear" w:color="auto" w:fill="F8F9FB"/>
-        </w:rPr>
-        <w:t>!4}}</w:t>
+        <w:t>!Unit,DHTC,Total!4}}</w:t>
       </w:r>
     </w:p>
     <w:p>
@@ -3000,70 +1910,47 @@
         </w:rPr>
         <w:t>[[</w:t>
       </w:r>
-      <w:proofErr w:type="gramStart"/>
-      <w:r>
-        <w:rPr>
-          <w:rFonts w:ascii="Aptos" w:hAnsi="Aptos" w:cs="Courier New"/>
-          <w:color w:val="000000" w:themeColor="text1"/>
-          <w:spacing w:val="8"/>
-          <w:sz w:val="18"/>
-          <w:szCs w:val="18"/>
-        </w:rPr>
-        <w:t>TEMPLATE!contract_template.docx</w:t>
-      </w:r>
-      <w:proofErr w:type="gramEnd"/>
-      <w:r>
-        <w:rPr>
-          <w:rFonts w:ascii="Aptos" w:hAnsi="Aptos" w:cs="Courier New"/>
-          <w:color w:val="000000" w:themeColor="text1"/>
-          <w:spacing w:val="8"/>
-          <w:sz w:val="18"/>
-          <w:szCs w:val="18"/>
-        </w:rPr>
-        <w:t>}}</w:t>
-      </w:r>
-    </w:p>
-    <w:p>
-      <w:pPr>
-        <w:rPr>
-          <w:rFonts w:ascii="Aptos" w:hAnsi="Aptos" w:cs="Courier New"/>
-          <w:color w:val="000000" w:themeColor="text1"/>
-          <w:spacing w:val="8"/>
-          <w:sz w:val="18"/>
-          <w:szCs w:val="18"/>
-        </w:rPr>
-      </w:pPr>
-    </w:p>
-    <w:p>
-      <w:pPr>
-        <w:rPr>
-          <w:rFonts w:ascii="Aptos" w:hAnsi="Aptos" w:cs="Courier New"/>
-          <w:color w:val="000000" w:themeColor="text1"/>
-          <w:spacing w:val="8"/>
-          <w:sz w:val="18"/>
-          <w:szCs w:val="18"/>
-        </w:rPr>
-      </w:pPr>
-      <w:r>
-        <w:rPr>
-          <w:rFonts w:ascii="Aptos" w:hAnsi="Aptos" w:cs="Courier New"/>
-          <w:color w:val="000000" w:themeColor="text1"/>
-          <w:spacing w:val="8"/>
-          <w:sz w:val="18"/>
-          <w:szCs w:val="18"/>
-        </w:rPr>
-        <w:t>{{</w:t>
-      </w:r>
-      <w:proofErr w:type="gramStart"/>
-      <w:r>
-        <w:rPr>
-          <w:rFonts w:ascii="Aptos" w:hAnsi="Aptos" w:cs="Courier New"/>
-          <w:color w:val="000000" w:themeColor="text1"/>
-          <w:spacing w:val="8"/>
-          <w:sz w:val="18"/>
-          <w:szCs w:val="18"/>
-        </w:rPr>
-        <w:t>TEMPLATE!</w:t>
+      <w:r>
+        <w:rPr>
+          <w:rFonts w:ascii="Aptos" w:hAnsi="Aptos" w:cs="Courier New"/>
+          <w:color w:val="000000" w:themeColor="text1"/>
+          <w:spacing w:val="8"/>
+          <w:sz w:val="18"/>
+          <w:szCs w:val="18"/>
+        </w:rPr>
+        <w:t>TEMPLATE!contract_template.docx}}</w:t>
+      </w:r>
+    </w:p>
+    <w:p>
+      <w:pPr>
+        <w:rPr>
+          <w:rFonts w:ascii="Aptos" w:hAnsi="Aptos" w:cs="Courier New"/>
+          <w:color w:val="000000" w:themeColor="text1"/>
+          <w:spacing w:val="8"/>
+          <w:sz w:val="18"/>
+          <w:szCs w:val="18"/>
+        </w:rPr>
+      </w:pPr>
+    </w:p>
+    <w:p>
+      <w:pPr>
+        <w:rPr>
+          <w:rFonts w:ascii="Aptos" w:hAnsi="Aptos" w:cs="Courier New"/>
+          <w:color w:val="000000" w:themeColor="text1"/>
+          <w:spacing w:val="8"/>
+          <w:sz w:val="18"/>
+          <w:szCs w:val="18"/>
+        </w:rPr>
+      </w:pPr>
+      <w:r>
+        <w:rPr>
+          <w:rFonts w:ascii="Aptos" w:hAnsi="Aptos" w:cs="Courier New"/>
+          <w:color w:val="000000" w:themeColor="text1"/>
+          <w:spacing w:val="8"/>
+          <w:sz w:val="18"/>
+          <w:szCs w:val="18"/>
+        </w:rPr>
+        <w:t>{{TEMPLATE!</w:t>
       </w:r>
       <w:r>
         <w:rPr>
@@ -3083,18 +1970,7 @@
           <w:sz w:val="18"/>
           <w:szCs w:val="18"/>
         </w:rPr>
-        <w:t>.docx</w:t>
-      </w:r>
-      <w:proofErr w:type="gramEnd"/>
-      <w:r>
-        <w:rPr>
-          <w:rFonts w:ascii="Aptos" w:hAnsi="Aptos" w:cs="Courier New"/>
-          <w:color w:val="000000" w:themeColor="text1"/>
-          <w:spacing w:val="8"/>
-          <w:sz w:val="18"/>
-          <w:szCs w:val="18"/>
-        </w:rPr>
-        <w:t>}}</w:t>
+        <w:t>.docx}}</w:t>
       </w:r>
     </w:p>
     <w:p>
@@ -3147,41 +2023,17 @@
           <w:sz w:val="18"/>
           <w:szCs w:val="18"/>
         </w:rPr>
-        <w:t>[[</w:t>
-      </w:r>
-      <w:proofErr w:type="spellStart"/>
-      <w:proofErr w:type="gramStart"/>
-      <w:r>
-        <w:rPr>
-          <w:rFonts w:ascii="Aptos" w:hAnsi="Aptos" w:cs="Courier New"/>
-          <w:color w:val="000000" w:themeColor="text1"/>
-          <w:spacing w:val="8"/>
-          <w:sz w:val="18"/>
-          <w:szCs w:val="18"/>
-        </w:rPr>
-        <w:t>TEMPLATE!contract_template.docx</w:t>
-      </w:r>
-      <w:proofErr w:type="gramEnd"/>
-      <w:r>
-        <w:rPr>
-          <w:rFonts w:ascii="Aptos" w:hAnsi="Aptos" w:cs="Courier New"/>
-          <w:color w:val="000000" w:themeColor="text1"/>
-          <w:spacing w:val="8"/>
-          <w:sz w:val="18"/>
-          <w:szCs w:val="18"/>
-        </w:rPr>
-        <w:t>!section</w:t>
-      </w:r>
-      <w:proofErr w:type="spellEnd"/>
-      <w:r>
-        <w:rPr>
-          <w:rFonts w:ascii="Aptos" w:hAnsi="Aptos" w:cs="Courier New"/>
-          <w:color w:val="000000" w:themeColor="text1"/>
-          <w:spacing w:val="8"/>
-          <w:sz w:val="18"/>
-          <w:szCs w:val="18"/>
-        </w:rPr>
-        <w:t>=</w:t>
+        <w:t>[[TEMPLATE!contract_template.docx</w:t>
+      </w:r>
+      <w:r>
+        <w:rPr>
+          <w:rFonts w:ascii="Aptos" w:hAnsi="Aptos" w:cs="Courier New"/>
+          <w:color w:val="000000" w:themeColor="text1"/>
+          <w:spacing w:val="8"/>
+          <w:sz w:val="18"/>
+          <w:szCs w:val="18"/>
+        </w:rPr>
+        <w:t>!section=</w:t>
       </w:r>
       <w:r>
         <w:rPr>
@@ -3233,29 +2085,7 @@
           <w:sz w:val="18"/>
           <w:szCs w:val="18"/>
         </w:rPr>
-        <w:t>{{</w:t>
-      </w:r>
-      <w:proofErr w:type="gramStart"/>
-      <w:r>
-        <w:rPr>
-          <w:rFonts w:ascii="Aptos" w:hAnsi="Aptos" w:cs="Courier New"/>
-          <w:color w:val="000000" w:themeColor="text1"/>
-          <w:spacing w:val="8"/>
-          <w:sz w:val="18"/>
-          <w:szCs w:val="18"/>
-        </w:rPr>
-        <w:t>TEMPLATE!1000-islands.docx</w:t>
-      </w:r>
-      <w:proofErr w:type="gramEnd"/>
-      <w:r>
-        <w:rPr>
-          <w:rFonts w:ascii="Aptos" w:hAnsi="Aptos" w:cs="Courier New"/>
-          <w:color w:val="000000" w:themeColor="text1"/>
-          <w:spacing w:val="8"/>
-          <w:sz w:val="18"/>
-          <w:szCs w:val="18"/>
-        </w:rPr>
-        <w:t>!section=</w:t>
+        <w:t>{{TEMPLATE!1000-islands.docx!section=</w:t>
       </w:r>
       <w:r>
         <w:rPr>
@@ -3316,128 +2146,39 @@
           <w:sz w:val="18"/>
           <w:szCs w:val="18"/>
         </w:rPr>
-        <w:t>[[</w:t>
-      </w:r>
-      <w:proofErr w:type="spellStart"/>
-      <w:proofErr w:type="gramStart"/>
-      <w:r>
-        <w:rPr>
-          <w:rFonts w:ascii="Aptos" w:hAnsi="Aptos" w:cs="Courier New"/>
-          <w:color w:val="000000" w:themeColor="text1"/>
-          <w:spacing w:val="8"/>
-          <w:sz w:val="18"/>
-          <w:szCs w:val="18"/>
-        </w:rPr>
-        <w:t>TEMPLATE!contract_template.docx</w:t>
-      </w:r>
-      <w:proofErr w:type="gramEnd"/>
-      <w:r>
-        <w:rPr>
-          <w:rFonts w:ascii="Aptos" w:hAnsi="Aptos" w:cs="Courier New"/>
-          <w:color w:val="000000" w:themeColor="text1"/>
-          <w:spacing w:val="8"/>
-          <w:sz w:val="18"/>
-          <w:szCs w:val="18"/>
-        </w:rPr>
-        <w:t>!section</w:t>
-      </w:r>
-      <w:proofErr w:type="spellEnd"/>
-      <w:r>
-        <w:rPr>
-          <w:rFonts w:ascii="Aptos" w:hAnsi="Aptos" w:cs="Courier New"/>
-          <w:color w:val="000000" w:themeColor="text1"/>
-          <w:spacing w:val="8"/>
-          <w:sz w:val="18"/>
-          <w:szCs w:val="18"/>
-        </w:rPr>
-        <w:t xml:space="preserve">=Lost </w:t>
-      </w:r>
-      <w:proofErr w:type="spellStart"/>
-      <w:r>
-        <w:rPr>
-          <w:rFonts w:ascii="Aptos" w:hAnsi="Aptos" w:cs="Courier New"/>
-          <w:color w:val="000000" w:themeColor="text1"/>
-          <w:spacing w:val="8"/>
-          <w:sz w:val="18"/>
-          <w:szCs w:val="18"/>
-        </w:rPr>
-        <w:t>Villages&amp;title</w:t>
-      </w:r>
-      <w:proofErr w:type="spellEnd"/>
-      <w:r>
-        <w:rPr>
-          <w:rFonts w:ascii="Aptos" w:hAnsi="Aptos" w:cs="Courier New"/>
-          <w:color w:val="000000" w:themeColor="text1"/>
-          <w:spacing w:val="8"/>
-          <w:sz w:val="18"/>
-          <w:szCs w:val="18"/>
-        </w:rPr>
-        <w:t>=false}}</w:t>
-      </w:r>
-    </w:p>
-    <w:p>
-      <w:pPr>
-        <w:rPr>
-          <w:rFonts w:ascii="Aptos" w:hAnsi="Aptos" w:cs="Courier New"/>
-          <w:color w:val="000000" w:themeColor="text1"/>
-          <w:spacing w:val="8"/>
-          <w:sz w:val="18"/>
-          <w:szCs w:val="18"/>
-        </w:rPr>
-      </w:pPr>
-    </w:p>
-    <w:p>
-      <w:pPr>
-        <w:rPr>
-          <w:rFonts w:ascii="Aptos" w:hAnsi="Aptos" w:cs="Courier New"/>
-          <w:color w:val="000000" w:themeColor="text1"/>
-          <w:spacing w:val="8"/>
-          <w:sz w:val="18"/>
-          <w:szCs w:val="18"/>
-        </w:rPr>
-      </w:pPr>
-      <w:r>
-        <w:rPr>
-          <w:rFonts w:ascii="Aptos" w:hAnsi="Aptos" w:cs="Courier New"/>
-          <w:color w:val="000000" w:themeColor="text1"/>
-          <w:spacing w:val="8"/>
-          <w:sz w:val="18"/>
-          <w:szCs w:val="18"/>
-        </w:rPr>
-        <w:t>{{</w:t>
-      </w:r>
-      <w:proofErr w:type="gramStart"/>
-      <w:r>
-        <w:rPr>
-          <w:rFonts w:ascii="Aptos" w:hAnsi="Aptos" w:cs="Courier New"/>
-          <w:color w:val="000000" w:themeColor="text1"/>
-          <w:spacing w:val="8"/>
-          <w:sz w:val="18"/>
-          <w:szCs w:val="18"/>
-        </w:rPr>
-        <w:t>TEMPLATE!1000-islands.docx</w:t>
-      </w:r>
-      <w:proofErr w:type="gramEnd"/>
-      <w:r>
-        <w:rPr>
-          <w:rFonts w:ascii="Aptos" w:hAnsi="Aptos" w:cs="Courier New"/>
-          <w:color w:val="000000" w:themeColor="text1"/>
-          <w:spacing w:val="8"/>
-          <w:sz w:val="18"/>
-          <w:szCs w:val="18"/>
-        </w:rPr>
-        <w:t xml:space="preserve">!section=Lost </w:t>
-      </w:r>
-      <w:proofErr w:type="spellStart"/>
-      <w:r>
-        <w:rPr>
-          <w:rFonts w:ascii="Aptos" w:hAnsi="Aptos" w:cs="Courier New"/>
-          <w:color w:val="000000" w:themeColor="text1"/>
-          <w:spacing w:val="8"/>
-          <w:sz w:val="18"/>
-          <w:szCs w:val="18"/>
-        </w:rPr>
-        <w:t>Villages</w:t>
+        <w:t>[[TEMPLATE!contract_template.docx!section=Lost Villages&amp;title=false}}</w:t>
+      </w:r>
+    </w:p>
+    <w:p>
+      <w:pPr>
+        <w:rPr>
+          <w:rFonts w:ascii="Aptos" w:hAnsi="Aptos" w:cs="Courier New"/>
+          <w:color w:val="000000" w:themeColor="text1"/>
+          <w:spacing w:val="8"/>
+          <w:sz w:val="18"/>
+          <w:szCs w:val="18"/>
+        </w:rPr>
+      </w:pPr>
+    </w:p>
+    <w:p>
+      <w:pPr>
+        <w:rPr>
+          <w:rFonts w:ascii="Aptos" w:hAnsi="Aptos" w:cs="Courier New"/>
+          <w:color w:val="000000" w:themeColor="text1"/>
+          <w:spacing w:val="8"/>
+          <w:sz w:val="18"/>
+          <w:szCs w:val="18"/>
+        </w:rPr>
+      </w:pPr>
+      <w:r>
+        <w:rPr>
+          <w:rFonts w:ascii="Aptos" w:hAnsi="Aptos" w:cs="Courier New"/>
+          <w:color w:val="000000" w:themeColor="text1"/>
+          <w:spacing w:val="8"/>
+          <w:sz w:val="18"/>
+          <w:szCs w:val="18"/>
+        </w:rPr>
+        <w:t>{{TEMPLATE!1000-islands.docx!section=Lost Villages</w:t>
       </w:r>
       <w:r>
         <w:rPr>
@@ -3457,18 +2198,7 @@
           <w:sz w:val="18"/>
           <w:szCs w:val="18"/>
         </w:rPr>
-        <w:t>title</w:t>
-      </w:r>
-      <w:proofErr w:type="spellEnd"/>
-      <w:r>
-        <w:rPr>
-          <w:rFonts w:ascii="Aptos" w:hAnsi="Aptos" w:cs="Courier New"/>
-          <w:color w:val="000000" w:themeColor="text1"/>
-          <w:spacing w:val="8"/>
-          <w:sz w:val="18"/>
-          <w:szCs w:val="18"/>
-        </w:rPr>
-        <w:t>=false</w:t>
+        <w:t>title=false</w:t>
       </w:r>
       <w:r>
         <w:rPr>
@@ -3519,75 +2249,17 @@
           <w:sz w:val="18"/>
           <w:szCs w:val="18"/>
         </w:rPr>
-        <w:t>[[</w:t>
-      </w:r>
-      <w:proofErr w:type="spellStart"/>
-      <w:proofErr w:type="gramStart"/>
-      <w:r>
-        <w:rPr>
-          <w:rFonts w:ascii="Aptos" w:hAnsi="Aptos" w:cs="Courier New"/>
-          <w:color w:val="000000" w:themeColor="text1"/>
-          <w:spacing w:val="8"/>
-          <w:sz w:val="18"/>
-          <w:szCs w:val="18"/>
-        </w:rPr>
-        <w:t>TEMPLATE!contract_template.docx</w:t>
-      </w:r>
-      <w:proofErr w:type="gramEnd"/>
-      <w:r>
-        <w:rPr>
-          <w:rFonts w:ascii="Aptos" w:hAnsi="Aptos" w:cs="Courier New"/>
-          <w:color w:val="000000" w:themeColor="text1"/>
-          <w:spacing w:val="8"/>
-          <w:sz w:val="18"/>
-          <w:szCs w:val="18"/>
-        </w:rPr>
-        <w:t>!section</w:t>
-      </w:r>
-      <w:proofErr w:type="spellEnd"/>
-      <w:r>
-        <w:rPr>
-          <w:rFonts w:ascii="Aptos" w:hAnsi="Aptos" w:cs="Courier New"/>
-          <w:color w:val="000000" w:themeColor="text1"/>
-          <w:spacing w:val="8"/>
-          <w:sz w:val="18"/>
-          <w:szCs w:val="18"/>
-        </w:rPr>
-        <w:t>=</w:t>
-      </w:r>
-      <w:r>
-        <w:rPr>
-          <w:rFonts w:ascii="Aptos" w:hAnsi="Aptos" w:cs="Courier New"/>
-          <w:color w:val="000000" w:themeColor="text1"/>
-          <w:spacing w:val="8"/>
-          <w:sz w:val="18"/>
-          <w:szCs w:val="18"/>
-        </w:rPr>
-        <w:t xml:space="preserve">Top </w:t>
-      </w:r>
-      <w:proofErr w:type="spellStart"/>
-      <w:proofErr w:type="gramStart"/>
-      <w:r>
-        <w:rPr>
-          <w:rFonts w:ascii="Aptos" w:hAnsi="Aptos" w:cs="Courier New"/>
-          <w:color w:val="000000" w:themeColor="text1"/>
-          <w:spacing w:val="8"/>
-          <w:sz w:val="18"/>
-          <w:szCs w:val="18"/>
-        </w:rPr>
-        <w:t>Attractions:Unique</w:t>
-      </w:r>
-      <w:proofErr w:type="spellEnd"/>
-      <w:proofErr w:type="gramEnd"/>
-      <w:r>
-        <w:rPr>
-          <w:rFonts w:ascii="Aptos" w:hAnsi="Aptos" w:cs="Courier New"/>
-          <w:color w:val="000000" w:themeColor="text1"/>
-          <w:spacing w:val="8"/>
-          <w:sz w:val="18"/>
-          <w:szCs w:val="18"/>
-        </w:rPr>
-        <w:t xml:space="preserve"> Experiences</w:t>
+        <w:t>[[TEMPLATE!contract_template.docx!section=</w:t>
+      </w:r>
+      <w:r>
+        <w:rPr>
+          <w:rFonts w:ascii="Aptos" w:hAnsi="Aptos" w:cs="Courier New"/>
+          <w:color w:val="000000" w:themeColor="text1"/>
+          <w:spacing w:val="8"/>
+          <w:sz w:val="18"/>
+          <w:szCs w:val="18"/>
+        </w:rPr>
+        <w:t>Top Attractions:Unique Experiences</w:t>
       </w:r>
       <w:r>
         <w:rPr>
@@ -3629,51 +2301,17 @@
           <w:sz w:val="18"/>
           <w:szCs w:val="18"/>
         </w:rPr>
-        <w:t>{{</w:t>
-      </w:r>
-      <w:proofErr w:type="gramStart"/>
-      <w:r>
-        <w:rPr>
-          <w:rFonts w:ascii="Aptos" w:hAnsi="Aptos" w:cs="Courier New"/>
-          <w:color w:val="000000" w:themeColor="text1"/>
-          <w:spacing w:val="8"/>
-          <w:sz w:val="18"/>
-          <w:szCs w:val="18"/>
-        </w:rPr>
-        <w:t>TEMPLATE!1000-islands.docx</w:t>
-      </w:r>
-      <w:proofErr w:type="gramEnd"/>
-      <w:r>
-        <w:rPr>
-          <w:rFonts w:ascii="Aptos" w:hAnsi="Aptos" w:cs="Courier New"/>
-          <w:color w:val="000000" w:themeColor="text1"/>
-          <w:spacing w:val="8"/>
-          <w:sz w:val="18"/>
-          <w:szCs w:val="18"/>
-        </w:rPr>
-        <w:t>!section=</w:t>
-      </w:r>
-      <w:r>
-        <w:rPr>
-          <w:rFonts w:ascii="Aptos" w:hAnsi="Aptos" w:cs="Courier New"/>
-          <w:color w:val="000000" w:themeColor="text1"/>
-          <w:spacing w:val="8"/>
-          <w:sz w:val="18"/>
-          <w:szCs w:val="18"/>
-        </w:rPr>
-        <w:t xml:space="preserve">Top </w:t>
-      </w:r>
-      <w:proofErr w:type="spellStart"/>
-      <w:proofErr w:type="gramStart"/>
-      <w:r>
-        <w:rPr>
-          <w:rFonts w:ascii="Aptos" w:hAnsi="Aptos" w:cs="Courier New"/>
-          <w:color w:val="000000" w:themeColor="text1"/>
-          <w:spacing w:val="8"/>
-          <w:sz w:val="18"/>
-          <w:szCs w:val="18"/>
-        </w:rPr>
-        <w:t>Attractions</w:t>
+        <w:t>{{TEMPLATE!1000-islands.docx!section=</w:t>
+      </w:r>
+      <w:r>
+        <w:rPr>
+          <w:rFonts w:ascii="Aptos" w:hAnsi="Aptos" w:cs="Courier New"/>
+          <w:color w:val="000000" w:themeColor="text1"/>
+          <w:spacing w:val="8"/>
+          <w:sz w:val="18"/>
+          <w:szCs w:val="18"/>
+        </w:rPr>
+        <w:t>Top Attractions</w:t>
       </w:r>
       <w:r>
         <w:rPr>
@@ -3693,19 +2331,7 @@
           <w:sz w:val="18"/>
           <w:szCs w:val="18"/>
         </w:rPr>
-        <w:t>Unique</w:t>
-      </w:r>
-      <w:proofErr w:type="spellEnd"/>
-      <w:proofErr w:type="gramEnd"/>
-      <w:r>
-        <w:rPr>
-          <w:rFonts w:ascii="Aptos" w:hAnsi="Aptos" w:cs="Courier New"/>
-          <w:color w:val="000000" w:themeColor="text1"/>
-          <w:spacing w:val="8"/>
-          <w:sz w:val="18"/>
-          <w:szCs w:val="18"/>
-        </w:rPr>
-        <w:t xml:space="preserve"> Experiences</w:t>
+        <w:t>Unique Experiences</w:t>
       </w:r>
       <w:r>
         <w:rPr>
@@ -3756,187 +2382,39 @@
           <w:sz w:val="18"/>
           <w:szCs w:val="18"/>
         </w:rPr>
-        <w:t>[[</w:t>
-      </w:r>
-      <w:proofErr w:type="spellStart"/>
-      <w:proofErr w:type="gramStart"/>
-      <w:r>
-        <w:rPr>
-          <w:rFonts w:ascii="Aptos" w:hAnsi="Aptos" w:cs="Courier New"/>
-          <w:color w:val="000000" w:themeColor="text1"/>
-          <w:spacing w:val="8"/>
-          <w:sz w:val="18"/>
-          <w:szCs w:val="18"/>
-        </w:rPr>
-        <w:t>TEMPLATE!contract_template.docx</w:t>
-      </w:r>
-      <w:proofErr w:type="gramEnd"/>
-      <w:r>
-        <w:rPr>
-          <w:rFonts w:ascii="Aptos" w:hAnsi="Aptos" w:cs="Courier New"/>
-          <w:color w:val="000000" w:themeColor="text1"/>
-          <w:spacing w:val="8"/>
-          <w:sz w:val="18"/>
-          <w:szCs w:val="18"/>
-        </w:rPr>
-        <w:t>!section</w:t>
-      </w:r>
-      <w:proofErr w:type="spellEnd"/>
-      <w:r>
-        <w:rPr>
-          <w:rFonts w:ascii="Aptos" w:hAnsi="Aptos" w:cs="Courier New"/>
-          <w:color w:val="000000" w:themeColor="text1"/>
-          <w:spacing w:val="8"/>
-          <w:sz w:val="18"/>
-          <w:szCs w:val="18"/>
-        </w:rPr>
-        <w:t xml:space="preserve">=Top </w:t>
-      </w:r>
-      <w:proofErr w:type="spellStart"/>
-      <w:proofErr w:type="gramStart"/>
-      <w:r>
-        <w:rPr>
-          <w:rFonts w:ascii="Aptos" w:hAnsi="Aptos" w:cs="Courier New"/>
-          <w:color w:val="000000" w:themeColor="text1"/>
-          <w:spacing w:val="8"/>
-          <w:sz w:val="18"/>
-          <w:szCs w:val="18"/>
-        </w:rPr>
-        <w:t>Attractions:Unique</w:t>
-      </w:r>
-      <w:proofErr w:type="spellEnd"/>
-      <w:proofErr w:type="gramEnd"/>
-      <w:r>
-        <w:rPr>
-          <w:rFonts w:ascii="Aptos" w:hAnsi="Aptos" w:cs="Courier New"/>
-          <w:color w:val="000000" w:themeColor="text1"/>
-          <w:spacing w:val="8"/>
-          <w:sz w:val="18"/>
-          <w:szCs w:val="18"/>
-        </w:rPr>
-        <w:t xml:space="preserve"> </w:t>
-      </w:r>
-      <w:proofErr w:type="spellStart"/>
-      <w:r>
-        <w:rPr>
-          <w:rFonts w:ascii="Aptos" w:hAnsi="Aptos" w:cs="Courier New"/>
-          <w:color w:val="000000" w:themeColor="text1"/>
-          <w:spacing w:val="8"/>
-          <w:sz w:val="18"/>
-          <w:szCs w:val="18"/>
-        </w:rPr>
-        <w:t>Experiences&amp;title</w:t>
-      </w:r>
-      <w:proofErr w:type="spellEnd"/>
-      <w:r>
-        <w:rPr>
-          <w:rFonts w:ascii="Aptos" w:hAnsi="Aptos" w:cs="Courier New"/>
-          <w:color w:val="000000" w:themeColor="text1"/>
-          <w:spacing w:val="8"/>
-          <w:sz w:val="18"/>
-          <w:szCs w:val="18"/>
-        </w:rPr>
-        <w:t>=false}}</w:t>
-      </w:r>
-    </w:p>
-    <w:p>
-      <w:pPr>
-        <w:rPr>
-          <w:rFonts w:ascii="Aptos" w:hAnsi="Aptos" w:cs="Courier New"/>
-          <w:color w:val="000000" w:themeColor="text1"/>
-          <w:spacing w:val="8"/>
-          <w:sz w:val="18"/>
-          <w:szCs w:val="18"/>
-        </w:rPr>
-      </w:pPr>
-    </w:p>
-    <w:p>
-      <w:pPr>
-        <w:rPr>
-          <w:rFonts w:ascii="Aptos" w:hAnsi="Aptos" w:cs="Courier New"/>
-          <w:color w:val="000000" w:themeColor="text1"/>
-          <w:spacing w:val="8"/>
-          <w:sz w:val="18"/>
-          <w:szCs w:val="18"/>
-        </w:rPr>
-      </w:pPr>
-      <w:r>
-        <w:rPr>
-          <w:rFonts w:ascii="Aptos" w:hAnsi="Aptos" w:cs="Courier New"/>
-          <w:color w:val="000000" w:themeColor="text1"/>
-          <w:spacing w:val="8"/>
-          <w:sz w:val="18"/>
-          <w:szCs w:val="18"/>
-        </w:rPr>
-        <w:t>{{</w:t>
-      </w:r>
-      <w:proofErr w:type="gramStart"/>
-      <w:r>
-        <w:rPr>
-          <w:rFonts w:ascii="Aptos" w:hAnsi="Aptos" w:cs="Courier New"/>
-          <w:color w:val="000000" w:themeColor="text1"/>
-          <w:spacing w:val="8"/>
-          <w:sz w:val="18"/>
-          <w:szCs w:val="18"/>
-        </w:rPr>
-        <w:t>TEMPLATE!1000-islands.docx</w:t>
-      </w:r>
-      <w:proofErr w:type="gramEnd"/>
-      <w:r>
-        <w:rPr>
-          <w:rFonts w:ascii="Aptos" w:hAnsi="Aptos" w:cs="Courier New"/>
-          <w:color w:val="000000" w:themeColor="text1"/>
-          <w:spacing w:val="8"/>
-          <w:sz w:val="18"/>
-          <w:szCs w:val="18"/>
-        </w:rPr>
-        <w:t xml:space="preserve">!section=Top </w:t>
-      </w:r>
-      <w:proofErr w:type="spellStart"/>
-      <w:proofErr w:type="gramStart"/>
-      <w:r>
-        <w:rPr>
-          <w:rFonts w:ascii="Aptos" w:hAnsi="Aptos" w:cs="Courier New"/>
-          <w:color w:val="000000" w:themeColor="text1"/>
-          <w:spacing w:val="8"/>
-          <w:sz w:val="18"/>
-          <w:szCs w:val="18"/>
-        </w:rPr>
-        <w:t>Attractions:Unique</w:t>
-      </w:r>
-      <w:proofErr w:type="spellEnd"/>
-      <w:proofErr w:type="gramEnd"/>
-      <w:r>
-        <w:rPr>
-          <w:rFonts w:ascii="Aptos" w:hAnsi="Aptos" w:cs="Courier New"/>
-          <w:color w:val="000000" w:themeColor="text1"/>
-          <w:spacing w:val="8"/>
-          <w:sz w:val="18"/>
-          <w:szCs w:val="18"/>
-        </w:rPr>
-        <w:t xml:space="preserve"> </w:t>
-      </w:r>
-      <w:proofErr w:type="spellStart"/>
-      <w:r>
-        <w:rPr>
-          <w:rFonts w:ascii="Aptos" w:hAnsi="Aptos" w:cs="Courier New"/>
-          <w:color w:val="000000" w:themeColor="text1"/>
-          <w:spacing w:val="8"/>
-          <w:sz w:val="18"/>
-          <w:szCs w:val="18"/>
-        </w:rPr>
-        <w:t>Experiences&amp;title</w:t>
-      </w:r>
-      <w:proofErr w:type="spellEnd"/>
-      <w:r>
-        <w:rPr>
-          <w:rFonts w:ascii="Aptos" w:hAnsi="Aptos" w:cs="Courier New"/>
-          <w:color w:val="000000" w:themeColor="text1"/>
-          <w:spacing w:val="8"/>
-          <w:sz w:val="18"/>
-          <w:szCs w:val="18"/>
-        </w:rPr>
-        <w:t>=false}}</w:t>
+        <w:t>[[TEMPLATE!contract_template.docx!section=Top Attractions:Unique Experiences&amp;title=false}}</w:t>
+      </w:r>
+    </w:p>
+    <w:p>
+      <w:pPr>
+        <w:rPr>
+          <w:rFonts w:ascii="Aptos" w:hAnsi="Aptos" w:cs="Courier New"/>
+          <w:color w:val="000000" w:themeColor="text1"/>
+          <w:spacing w:val="8"/>
+          <w:sz w:val="18"/>
+          <w:szCs w:val="18"/>
+        </w:rPr>
+      </w:pPr>
+    </w:p>
+    <w:p>
+      <w:pPr>
+        <w:rPr>
+          <w:rFonts w:ascii="Aptos" w:hAnsi="Aptos" w:cs="Courier New"/>
+          <w:color w:val="000000" w:themeColor="text1"/>
+          <w:spacing w:val="8"/>
+          <w:sz w:val="18"/>
+          <w:szCs w:val="18"/>
+        </w:rPr>
+      </w:pPr>
+      <w:r>
+        <w:rPr>
+          <w:rFonts w:ascii="Aptos" w:hAnsi="Aptos" w:cs="Courier New"/>
+          <w:color w:val="000000" w:themeColor="text1"/>
+          <w:spacing w:val="8"/>
+          <w:sz w:val="18"/>
+          <w:szCs w:val="18"/>
+        </w:rPr>
+        <w:t>{{TEMPLATE!1000-islands.docx!section=Top Attractions:Unique Experiences&amp;title=false}}</w:t>
       </w:r>
     </w:p>
     <w:p>
@@ -4041,31 +2519,7 @@
           <w:sz w:val="18"/>
           <w:szCs w:val="18"/>
         </w:rPr>
-        <w:t>!</w:t>
-      </w:r>
-      <w:proofErr w:type="spellStart"/>
-      <w:proofErr w:type="gramStart"/>
-      <w:r>
-        <w:rPr>
-          <w:rFonts w:ascii="Aptos" w:hAnsi="Aptos" w:cs="Courier New"/>
-          <w:color w:val="000000" w:themeColor="text1"/>
-          <w:spacing w:val="8"/>
-          <w:sz w:val="18"/>
-          <w:szCs w:val="18"/>
-        </w:rPr>
-        <w:t>launch.json</w:t>
-      </w:r>
-      <w:proofErr w:type="spellEnd"/>
-      <w:proofErr w:type="gramEnd"/>
-      <w:r>
-        <w:rPr>
-          <w:rFonts w:ascii="Aptos" w:hAnsi="Aptos" w:cs="Courier New"/>
-          <w:color w:val="000000" w:themeColor="text1"/>
-          <w:spacing w:val="8"/>
-          <w:sz w:val="18"/>
-          <w:szCs w:val="18"/>
-        </w:rPr>
-        <w:t>}}</w:t>
+        <w:t>!launch.json}}</w:t>
       </w:r>
     </w:p>
     <w:p>
@@ -4112,29 +2566,15 @@
         </w:rPr>
         <w:t>!</w:t>
       </w:r>
-      <w:proofErr w:type="spellStart"/>
-      <w:proofErr w:type="gramStart"/>
-      <w:r>
-        <w:rPr>
-          <w:rFonts w:ascii="Aptos" w:hAnsi="Aptos" w:cs="Courier New"/>
-          <w:color w:val="000000" w:themeColor="text1"/>
-          <w:spacing w:val="8"/>
-          <w:sz w:val="18"/>
-          <w:szCs w:val="18"/>
-        </w:rPr>
-        <w:t>launch.json</w:t>
-      </w:r>
-      <w:proofErr w:type="spellEnd"/>
-      <w:proofErr w:type="gramEnd"/>
-      <w:r>
-        <w:rPr>
-          <w:rFonts w:ascii="Aptos" w:hAnsi="Aptos" w:cs="Courier New"/>
-          <w:color w:val="000000" w:themeColor="text1"/>
-          <w:spacing w:val="8"/>
-          <w:sz w:val="18"/>
-          <w:szCs w:val="18"/>
-        </w:rPr>
-        <w:t>}}</w:t>
+      <w:r>
+        <w:rPr>
+          <w:rFonts w:ascii="Aptos" w:hAnsi="Aptos" w:cs="Courier New"/>
+          <w:color w:val="000000" w:themeColor="text1"/>
+          <w:spacing w:val="8"/>
+          <w:sz w:val="18"/>
+          <w:szCs w:val="18"/>
+        </w:rPr>
+        <w:t>launch.json}}</w:t>
       </w:r>
     </w:p>
     <w:p/>
@@ -4187,8 +2627,6 @@
         </w:rPr>
         <w:t>!</w:t>
       </w:r>
-      <w:proofErr w:type="spellStart"/>
-      <w:proofErr w:type="gramStart"/>
       <w:r>
         <w:rPr>
           <w:rFonts w:ascii="Aptos" w:hAnsi="Aptos" w:cs="Courier New"/>
@@ -4199,8 +2637,6 @@
         </w:rPr>
         <w:t>launch.json</w:t>
       </w:r>
-      <w:proofErr w:type="spellEnd"/>
-      <w:proofErr w:type="gramEnd"/>
       <w:r>
         <w:rPr>
           <w:rFonts w:ascii="Aptos" w:hAnsi="Aptos" w:cs="Courier New"/>
@@ -4266,8 +2702,6 @@
         </w:rPr>
         <w:t>!</w:t>
       </w:r>
-      <w:proofErr w:type="spellStart"/>
-      <w:proofErr w:type="gramStart"/>
       <w:r>
         <w:rPr>
           <w:rFonts w:ascii="Aptos" w:hAnsi="Aptos" w:cs="Courier New"/>
@@ -4278,8 +2712,6 @@
         </w:rPr>
         <w:t>launch.json</w:t>
       </w:r>
-      <w:proofErr w:type="spellEnd"/>
-      <w:proofErr w:type="gramEnd"/>
       <w:r>
         <w:rPr>
           <w:rFonts w:ascii="Aptos" w:hAnsi="Aptos" w:cs="Courier New"/>
@@ -4363,8 +2795,6 @@
         </w:rPr>
         <w:t>!</w:t>
       </w:r>
-      <w:proofErr w:type="spellStart"/>
-      <w:proofErr w:type="gramStart"/>
       <w:r>
         <w:rPr>
           <w:rFonts w:ascii="Aptos" w:hAnsi="Aptos" w:cs="Courier New"/>
@@ -4375,30 +2805,16 @@
         </w:rPr>
         <w:t>launch.json</w:t>
       </w:r>
-      <w:proofErr w:type="spellEnd"/>
-      <w:proofErr w:type="gramEnd"/>
-      <w:r>
-        <w:rPr>
-          <w:rFonts w:ascii="Aptos" w:hAnsi="Aptos" w:cs="Courier New"/>
-          <w:color w:val="000000" w:themeColor="text1"/>
-          <w:spacing w:val="8"/>
-          <w:sz w:val="18"/>
-          <w:szCs w:val="18"/>
-        </w:rPr>
-        <w:t>!</w:t>
-      </w:r>
-      <w:proofErr w:type="gramStart"/>
-      <w:r>
-        <w:rPr>
-          <w:rFonts w:ascii="Aptos" w:hAnsi="Aptos" w:cs="Courier New"/>
-          <w:color w:val="000000" w:themeColor="text1"/>
-          <w:spacing w:val="8"/>
-          <w:sz w:val="18"/>
-          <w:szCs w:val="18"/>
-        </w:rPr>
-        <w:t>$.configurations</w:t>
-      </w:r>
-      <w:proofErr w:type="gramEnd"/>
+      <w:r>
+        <w:rPr>
+          <w:rFonts w:ascii="Aptos" w:hAnsi="Aptos" w:cs="Courier New"/>
+          <w:color w:val="000000" w:themeColor="text1"/>
+          <w:spacing w:val="8"/>
+          <w:sz w:val="18"/>
+          <w:szCs w:val="18"/>
+        </w:rPr>
+        <w:t>!$.configurations</w:t>
+      </w:r>
       <w:r>
         <w:rPr>
           <w:rFonts w:ascii="Aptos" w:hAnsi="Aptos" w:cs="Courier New"/>
@@ -4454,8 +2870,6 @@
         </w:rPr>
         <w:t>!</w:t>
       </w:r>
-      <w:proofErr w:type="spellStart"/>
-      <w:proofErr w:type="gramStart"/>
       <w:r>
         <w:rPr>
           <w:rFonts w:ascii="Aptos" w:hAnsi="Aptos" w:cs="Courier New"/>
@@ -4466,30 +2880,16 @@
         </w:rPr>
         <w:t>launch.json</w:t>
       </w:r>
-      <w:proofErr w:type="spellEnd"/>
-      <w:proofErr w:type="gramEnd"/>
-      <w:r>
-        <w:rPr>
-          <w:rFonts w:ascii="Aptos" w:hAnsi="Aptos" w:cs="Courier New"/>
-          <w:color w:val="000000" w:themeColor="text1"/>
-          <w:spacing w:val="8"/>
-          <w:sz w:val="18"/>
-          <w:szCs w:val="18"/>
-        </w:rPr>
-        <w:t>!</w:t>
-      </w:r>
-      <w:proofErr w:type="gramStart"/>
-      <w:r>
-        <w:rPr>
-          <w:rFonts w:ascii="Aptos" w:hAnsi="Aptos" w:cs="Courier New"/>
-          <w:color w:val="000000" w:themeColor="text1"/>
-          <w:spacing w:val="8"/>
-          <w:sz w:val="18"/>
-          <w:szCs w:val="18"/>
-        </w:rPr>
-        <w:t>$.configurations</w:t>
-      </w:r>
-      <w:proofErr w:type="gramEnd"/>
+      <w:r>
+        <w:rPr>
+          <w:rFonts w:ascii="Aptos" w:hAnsi="Aptos" w:cs="Courier New"/>
+          <w:color w:val="000000" w:themeColor="text1"/>
+          <w:spacing w:val="8"/>
+          <w:sz w:val="18"/>
+          <w:szCs w:val="18"/>
+        </w:rPr>
+        <w:t>!$.configurations</w:t>
+      </w:r>
       <w:r>
         <w:rPr>
           <w:rFonts w:ascii="Aptos" w:hAnsi="Aptos" w:cs="Courier New"/>
@@ -4551,8 +2951,6 @@
         </w:rPr>
         <w:t>!</w:t>
       </w:r>
-      <w:proofErr w:type="spellStart"/>
-      <w:proofErr w:type="gramStart"/>
       <w:r>
         <w:rPr>
           <w:rFonts w:ascii="Aptos" w:hAnsi="Aptos" w:cs="Courier New"/>
@@ -4563,39 +2961,15 @@
         </w:rPr>
         <w:t>launch.json</w:t>
       </w:r>
-      <w:proofErr w:type="spellEnd"/>
-      <w:proofErr w:type="gramEnd"/>
-      <w:r>
-        <w:rPr>
-          <w:rFonts w:ascii="Aptos" w:hAnsi="Aptos" w:cs="Courier New"/>
-          <w:color w:val="000000" w:themeColor="text1"/>
-          <w:spacing w:val="8"/>
-          <w:sz w:val="18"/>
-          <w:szCs w:val="18"/>
-        </w:rPr>
-        <w:t>!</w:t>
-      </w:r>
-      <w:proofErr w:type="gramStart"/>
-      <w:r>
-        <w:rPr>
-          <w:rFonts w:ascii="Aptos" w:hAnsi="Aptos" w:cs="Courier New"/>
-          <w:color w:val="000000" w:themeColor="text1"/>
-          <w:spacing w:val="8"/>
-          <w:sz w:val="18"/>
-          <w:szCs w:val="18"/>
-        </w:rPr>
-        <w:t>$.configurations</w:t>
-      </w:r>
-      <w:proofErr w:type="gramEnd"/>
-      <w:r>
-        <w:rPr>
-          <w:rFonts w:ascii="Aptos" w:hAnsi="Aptos" w:cs="Courier New"/>
-          <w:color w:val="000000" w:themeColor="text1"/>
-          <w:spacing w:val="8"/>
-          <w:sz w:val="18"/>
-          <w:szCs w:val="18"/>
-        </w:rPr>
-        <w:t>[0].name</w:t>
+      <w:r>
+        <w:rPr>
+          <w:rFonts w:ascii="Aptos" w:hAnsi="Aptos" w:cs="Courier New"/>
+          <w:color w:val="000000" w:themeColor="text1"/>
+          <w:spacing w:val="8"/>
+          <w:sz w:val="18"/>
+          <w:szCs w:val="18"/>
+        </w:rPr>
+        <w:t>!$.configurations[0].name</w:t>
       </w:r>
       <w:r>
         <w:rPr>
@@ -4652,8 +3026,6 @@
         </w:rPr>
         <w:t>!</w:t>
       </w:r>
-      <w:proofErr w:type="spellStart"/>
-      <w:proofErr w:type="gramStart"/>
       <w:r>
         <w:rPr>
           <w:rFonts w:ascii="Aptos" w:hAnsi="Aptos" w:cs="Courier New"/>
@@ -4664,39 +3036,15 @@
         </w:rPr>
         <w:t>launch.json</w:t>
       </w:r>
-      <w:proofErr w:type="spellEnd"/>
-      <w:proofErr w:type="gramEnd"/>
-      <w:r>
-        <w:rPr>
-          <w:rFonts w:ascii="Aptos" w:hAnsi="Aptos" w:cs="Courier New"/>
-          <w:color w:val="000000" w:themeColor="text1"/>
-          <w:spacing w:val="8"/>
-          <w:sz w:val="18"/>
-          <w:szCs w:val="18"/>
-        </w:rPr>
-        <w:t>!</w:t>
-      </w:r>
-      <w:proofErr w:type="gramStart"/>
-      <w:r>
-        <w:rPr>
-          <w:rFonts w:ascii="Aptos" w:hAnsi="Aptos" w:cs="Courier New"/>
-          <w:color w:val="000000" w:themeColor="text1"/>
-          <w:spacing w:val="8"/>
-          <w:sz w:val="18"/>
-          <w:szCs w:val="18"/>
-        </w:rPr>
-        <w:t>$.configurations</w:t>
-      </w:r>
-      <w:proofErr w:type="gramEnd"/>
-      <w:r>
-        <w:rPr>
-          <w:rFonts w:ascii="Aptos" w:hAnsi="Aptos" w:cs="Courier New"/>
-          <w:color w:val="000000" w:themeColor="text1"/>
-          <w:spacing w:val="8"/>
-          <w:sz w:val="18"/>
-          <w:szCs w:val="18"/>
-        </w:rPr>
-        <w:t>[0].name</w:t>
+      <w:r>
+        <w:rPr>
+          <w:rFonts w:ascii="Aptos" w:hAnsi="Aptos" w:cs="Courier New"/>
+          <w:color w:val="000000" w:themeColor="text1"/>
+          <w:spacing w:val="8"/>
+          <w:sz w:val="18"/>
+          <w:szCs w:val="18"/>
+        </w:rPr>
+        <w:t>!$.configurations[0].name</w:t>
       </w:r>
       <w:r>
         <w:rPr>
@@ -4739,8 +3087,6 @@
         </w:rPr>
         <w:t>[[</w:t>
       </w:r>
-      <w:proofErr w:type="spellStart"/>
-      <w:proofErr w:type="gramStart"/>
       <w:r>
         <w:rPr>
           <w:rFonts w:ascii="Menlo" w:eastAsia="Times New Roman" w:hAnsi="Menlo" w:cs="Menlo"/>
@@ -4750,10 +3096,24 @@
           <w:szCs w:val="18"/>
           <w14:ligatures w14:val="none"/>
         </w:rPr>
-        <w:t>JSON!sales</w:t>
-      </w:r>
-      <w:proofErr w:type="gramEnd"/>
-      <w:r>
+        <w:t>JSON!sales.json!$.monthly_totals!SUM}}</w:t>
+      </w:r>
+    </w:p>
+    <w:p>
+      <w:pPr>
+        <w:rPr>
+          <w:rFonts w:ascii="Aptos" w:hAnsi="Aptos" w:cs="Courier New"/>
+          <w:color w:val="000000" w:themeColor="text1"/>
+          <w:spacing w:val="8"/>
+          <w:sz w:val="18"/>
+          <w:szCs w:val="18"/>
+        </w:rPr>
+      </w:pPr>
+    </w:p>
+    <w:p>
+      <w:pPr>
+        <w:shd w:val="clear" w:color="auto" w:fill="FFFFFF"/>
+        <w:spacing w:after="0" w:line="270" w:lineRule="atLeast"/>
         <w:rPr>
           <w:rFonts w:ascii="Menlo" w:eastAsia="Times New Roman" w:hAnsi="Menlo" w:cs="Menlo"/>
           <w:color w:val="3B3B3B"/>
@@ -4762,9 +3122,7 @@
           <w:szCs w:val="18"/>
           <w14:ligatures w14:val="none"/>
         </w:rPr>
-        <w:t>.</w:t>
-      </w:r>
-      <w:proofErr w:type="gramStart"/>
+      </w:pPr>
       <w:r>
         <w:rPr>
           <w:rFonts w:ascii="Menlo" w:eastAsia="Times New Roman" w:hAnsi="Menlo" w:cs="Menlo"/>
@@ -4774,202 +3132,7 @@
           <w:szCs w:val="18"/>
           <w14:ligatures w14:val="none"/>
         </w:rPr>
-        <w:t>json</w:t>
-      </w:r>
-      <w:proofErr w:type="spellEnd"/>
-      <w:r>
-        <w:rPr>
-          <w:rFonts w:ascii="Menlo" w:eastAsia="Times New Roman" w:hAnsi="Menlo" w:cs="Menlo"/>
-          <w:color w:val="3B3B3B"/>
-          <w:kern w:val="0"/>
-          <w:sz w:val="18"/>
-          <w:szCs w:val="18"/>
-          <w14:ligatures w14:val="none"/>
-        </w:rPr>
-        <w:t>!$</w:t>
-      </w:r>
-      <w:proofErr w:type="gramEnd"/>
-      <w:r>
-        <w:rPr>
-          <w:rFonts w:ascii="Menlo" w:eastAsia="Times New Roman" w:hAnsi="Menlo" w:cs="Menlo"/>
-          <w:color w:val="3B3B3B"/>
-          <w:kern w:val="0"/>
-          <w:sz w:val="18"/>
-          <w:szCs w:val="18"/>
-          <w14:ligatures w14:val="none"/>
-        </w:rPr>
-        <w:t>.</w:t>
-      </w:r>
-      <w:proofErr w:type="spellStart"/>
-      <w:r>
-        <w:rPr>
-          <w:rFonts w:ascii="Menlo" w:eastAsia="Times New Roman" w:hAnsi="Menlo" w:cs="Menlo"/>
-          <w:color w:val="3B3B3B"/>
-          <w:kern w:val="0"/>
-          <w:sz w:val="18"/>
-          <w:szCs w:val="18"/>
-          <w14:ligatures w14:val="none"/>
-        </w:rPr>
-        <w:t>monthly_</w:t>
-      </w:r>
-      <w:proofErr w:type="gramStart"/>
-      <w:r>
-        <w:rPr>
-          <w:rFonts w:ascii="Menlo" w:eastAsia="Times New Roman" w:hAnsi="Menlo" w:cs="Menlo"/>
-          <w:color w:val="3B3B3B"/>
-          <w:kern w:val="0"/>
-          <w:sz w:val="18"/>
-          <w:szCs w:val="18"/>
-          <w14:ligatures w14:val="none"/>
-        </w:rPr>
-        <w:t>totals!SUM</w:t>
-      </w:r>
-      <w:proofErr w:type="spellEnd"/>
-      <w:proofErr w:type="gramEnd"/>
-      <w:r>
-        <w:rPr>
-          <w:rFonts w:ascii="Menlo" w:eastAsia="Times New Roman" w:hAnsi="Menlo" w:cs="Menlo"/>
-          <w:color w:val="3B3B3B"/>
-          <w:kern w:val="0"/>
-          <w:sz w:val="18"/>
-          <w:szCs w:val="18"/>
-          <w14:ligatures w14:val="none"/>
-        </w:rPr>
-        <w:t>}}</w:t>
-      </w:r>
-    </w:p>
-    <w:p>
-      <w:pPr>
-        <w:rPr>
-          <w:rFonts w:ascii="Aptos" w:hAnsi="Aptos" w:cs="Courier New"/>
-          <w:color w:val="000000" w:themeColor="text1"/>
-          <w:spacing w:val="8"/>
-          <w:sz w:val="18"/>
-          <w:szCs w:val="18"/>
-        </w:rPr>
-      </w:pPr>
-    </w:p>
-    <w:p>
-      <w:pPr>
-        <w:shd w:val="clear" w:color="auto" w:fill="FFFFFF"/>
-        <w:spacing w:after="0" w:line="270" w:lineRule="atLeast"/>
-        <w:rPr>
-          <w:rFonts w:ascii="Menlo" w:eastAsia="Times New Roman" w:hAnsi="Menlo" w:cs="Menlo"/>
-          <w:color w:val="3B3B3B"/>
-          <w:kern w:val="0"/>
-          <w:sz w:val="18"/>
-          <w:szCs w:val="18"/>
-          <w14:ligatures w14:val="none"/>
-        </w:rPr>
-      </w:pPr>
-      <w:r>
-        <w:rPr>
-          <w:rFonts w:ascii="Menlo" w:eastAsia="Times New Roman" w:hAnsi="Menlo" w:cs="Menlo"/>
-          <w:color w:val="3B3B3B"/>
-          <w:kern w:val="0"/>
-          <w:sz w:val="18"/>
-          <w:szCs w:val="18"/>
-          <w14:ligatures w14:val="none"/>
-        </w:rPr>
-        <w:t>{{</w:t>
-      </w:r>
-      <w:proofErr w:type="spellStart"/>
-      <w:proofErr w:type="gramStart"/>
-      <w:r>
-        <w:rPr>
-          <w:rFonts w:ascii="Menlo" w:eastAsia="Times New Roman" w:hAnsi="Menlo" w:cs="Menlo"/>
-          <w:color w:val="3B3B3B"/>
-          <w:kern w:val="0"/>
-          <w:sz w:val="18"/>
-          <w:szCs w:val="18"/>
-          <w14:ligatures w14:val="none"/>
-        </w:rPr>
-        <w:t>JSON!sales</w:t>
-      </w:r>
-      <w:proofErr w:type="gramEnd"/>
-      <w:r>
-        <w:rPr>
-          <w:rFonts w:ascii="Menlo" w:eastAsia="Times New Roman" w:hAnsi="Menlo" w:cs="Menlo"/>
-          <w:color w:val="3B3B3B"/>
-          <w:kern w:val="0"/>
-          <w:sz w:val="18"/>
-          <w:szCs w:val="18"/>
-          <w14:ligatures w14:val="none"/>
-        </w:rPr>
-        <w:t>.</w:t>
-      </w:r>
-      <w:proofErr w:type="gramStart"/>
-      <w:r>
-        <w:rPr>
-          <w:rFonts w:ascii="Menlo" w:eastAsia="Times New Roman" w:hAnsi="Menlo" w:cs="Menlo"/>
-          <w:color w:val="3B3B3B"/>
-          <w:kern w:val="0"/>
-          <w:sz w:val="18"/>
-          <w:szCs w:val="18"/>
-          <w14:ligatures w14:val="none"/>
-        </w:rPr>
-        <w:t>json</w:t>
-      </w:r>
-      <w:proofErr w:type="spellEnd"/>
-      <w:r>
-        <w:rPr>
-          <w:rFonts w:ascii="Menlo" w:eastAsia="Times New Roman" w:hAnsi="Menlo" w:cs="Menlo"/>
-          <w:color w:val="3B3B3B"/>
-          <w:kern w:val="0"/>
-          <w:sz w:val="18"/>
-          <w:szCs w:val="18"/>
-          <w14:ligatures w14:val="none"/>
-        </w:rPr>
-        <w:t>!$</w:t>
-      </w:r>
-      <w:proofErr w:type="gramEnd"/>
-      <w:r>
-        <w:rPr>
-          <w:rFonts w:ascii="Menlo" w:eastAsia="Times New Roman" w:hAnsi="Menlo" w:cs="Menlo"/>
-          <w:color w:val="3B3B3B"/>
-          <w:kern w:val="0"/>
-          <w:sz w:val="18"/>
-          <w:szCs w:val="18"/>
-          <w14:ligatures w14:val="none"/>
-        </w:rPr>
-        <w:t>.</w:t>
-      </w:r>
-      <w:proofErr w:type="spellStart"/>
-      <w:r>
-        <w:rPr>
-          <w:rFonts w:ascii="Menlo" w:eastAsia="Times New Roman" w:hAnsi="Menlo" w:cs="Menlo"/>
-          <w:color w:val="3B3B3B"/>
-          <w:kern w:val="0"/>
-          <w:sz w:val="18"/>
-          <w:szCs w:val="18"/>
-          <w14:ligatures w14:val="none"/>
-        </w:rPr>
-        <w:t>monthly_</w:t>
-      </w:r>
-      <w:proofErr w:type="gramStart"/>
-      <w:r>
-        <w:rPr>
-          <w:rFonts w:ascii="Menlo" w:eastAsia="Times New Roman" w:hAnsi="Menlo" w:cs="Menlo"/>
-          <w:color w:val="3B3B3B"/>
-          <w:kern w:val="0"/>
-          <w:sz w:val="18"/>
-          <w:szCs w:val="18"/>
-          <w14:ligatures w14:val="none"/>
-        </w:rPr>
-        <w:t>totals!SUM</w:t>
-      </w:r>
-      <w:proofErr w:type="spellEnd"/>
-      <w:proofErr w:type="gramEnd"/>
-      <w:r>
-        <w:rPr>
-          <w:rFonts w:ascii="Menlo" w:eastAsia="Times New Roman" w:hAnsi="Menlo" w:cs="Menlo"/>
-          <w:color w:val="3B3B3B"/>
-          <w:kern w:val="0"/>
-          <w:sz w:val="18"/>
-          <w:szCs w:val="18"/>
-          <w14:ligatures w14:val="none"/>
-        </w:rPr>
-        <w:t>}}</w:t>
+        <w:t>{{JSON!sales.json!$.monthly_totals!SUM}}</w:t>
       </w:r>
     </w:p>
     <w:p/>
@@ -5002,8 +3165,6 @@
         </w:rPr>
         <w:t>[[</w:t>
       </w:r>
-      <w:proofErr w:type="spellStart"/>
-      <w:proofErr w:type="gramStart"/>
       <w:r>
         <w:rPr>
           <w:rFonts w:ascii="Menlo" w:eastAsia="Times New Roman" w:hAnsi="Menlo" w:cs="Menlo"/>
@@ -5013,10 +3174,24 @@
           <w:szCs w:val="18"/>
           <w14:ligatures w14:val="none"/>
         </w:rPr>
-        <w:t>JSON!users</w:t>
-      </w:r>
-      <w:proofErr w:type="gramEnd"/>
-      <w:r>
+        <w:t>JSON!users.json!$.names!JOIN(, )}}</w:t>
+      </w:r>
+    </w:p>
+    <w:p>
+      <w:pPr>
+        <w:rPr>
+          <w:rFonts w:ascii="Aptos" w:hAnsi="Aptos" w:cs="Courier New"/>
+          <w:color w:val="000000" w:themeColor="text1"/>
+          <w:spacing w:val="8"/>
+          <w:sz w:val="18"/>
+          <w:szCs w:val="18"/>
+        </w:rPr>
+      </w:pPr>
+    </w:p>
+    <w:p>
+      <w:pPr>
+        <w:shd w:val="clear" w:color="auto" w:fill="FFFFFF"/>
+        <w:spacing w:line="270" w:lineRule="atLeast"/>
         <w:rPr>
           <w:rFonts w:ascii="Menlo" w:eastAsia="Times New Roman" w:hAnsi="Menlo" w:cs="Menlo"/>
           <w:color w:val="3B3B3B"/>
@@ -5025,9 +3200,7 @@
           <w:szCs w:val="18"/>
           <w14:ligatures w14:val="none"/>
         </w:rPr>
-        <w:t>.</w:t>
-      </w:r>
-      <w:proofErr w:type="gramStart"/>
+      </w:pPr>
       <w:r>
         <w:rPr>
           <w:rFonts w:ascii="Menlo" w:eastAsia="Times New Roman" w:hAnsi="Menlo" w:cs="Menlo"/>
@@ -5037,228 +3210,7 @@
           <w:szCs w:val="18"/>
           <w14:ligatures w14:val="none"/>
         </w:rPr>
-        <w:t>json</w:t>
-      </w:r>
-      <w:proofErr w:type="spellEnd"/>
-      <w:r>
-        <w:rPr>
-          <w:rFonts w:ascii="Menlo" w:eastAsia="Times New Roman" w:hAnsi="Menlo" w:cs="Menlo"/>
-          <w:color w:val="3B3B3B"/>
-          <w:kern w:val="0"/>
-          <w:sz w:val="18"/>
-          <w:szCs w:val="18"/>
-          <w14:ligatures w14:val="none"/>
-        </w:rPr>
-        <w:t>!$</w:t>
-      </w:r>
-      <w:proofErr w:type="gramEnd"/>
-      <w:r>
-        <w:rPr>
-          <w:rFonts w:ascii="Menlo" w:eastAsia="Times New Roman" w:hAnsi="Menlo" w:cs="Menlo"/>
-          <w:color w:val="3B3B3B"/>
-          <w:kern w:val="0"/>
-          <w:sz w:val="18"/>
-          <w:szCs w:val="18"/>
-          <w14:ligatures w14:val="none"/>
-        </w:rPr>
-        <w:t>.</w:t>
-      </w:r>
-      <w:proofErr w:type="spellStart"/>
-      <w:proofErr w:type="gramStart"/>
-      <w:r>
-        <w:rPr>
-          <w:rFonts w:ascii="Menlo" w:eastAsia="Times New Roman" w:hAnsi="Menlo" w:cs="Menlo"/>
-          <w:color w:val="3B3B3B"/>
-          <w:kern w:val="0"/>
-          <w:sz w:val="18"/>
-          <w:szCs w:val="18"/>
-          <w14:ligatures w14:val="none"/>
-        </w:rPr>
-        <w:t>names!JOIN</w:t>
-      </w:r>
-      <w:proofErr w:type="spellEnd"/>
-      <w:proofErr w:type="gramEnd"/>
-      <w:r>
-        <w:rPr>
-          <w:rFonts w:ascii="Menlo" w:eastAsia="Times New Roman" w:hAnsi="Menlo" w:cs="Menlo"/>
-          <w:color w:val="3B3B3B"/>
-          <w:kern w:val="0"/>
-          <w:sz w:val="18"/>
-          <w:szCs w:val="18"/>
-          <w14:ligatures w14:val="none"/>
-        </w:rPr>
-        <w:t>(</w:t>
-      </w:r>
-      <w:proofErr w:type="gramStart"/>
-      <w:r>
-        <w:rPr>
-          <w:rFonts w:ascii="Menlo" w:eastAsia="Times New Roman" w:hAnsi="Menlo" w:cs="Menlo"/>
-          <w:color w:val="3B3B3B"/>
-          <w:kern w:val="0"/>
-          <w:sz w:val="18"/>
-          <w:szCs w:val="18"/>
-          <w14:ligatures w14:val="none"/>
-        </w:rPr>
-        <w:t>, )</w:t>
-      </w:r>
-      <w:proofErr w:type="gramEnd"/>
-      <w:r>
-        <w:rPr>
-          <w:rFonts w:ascii="Menlo" w:eastAsia="Times New Roman" w:hAnsi="Menlo" w:cs="Menlo"/>
-          <w:color w:val="3B3B3B"/>
-          <w:kern w:val="0"/>
-          <w:sz w:val="18"/>
-          <w:szCs w:val="18"/>
-          <w14:ligatures w14:val="none"/>
-        </w:rPr>
-        <w:t>}}</w:t>
-      </w:r>
-    </w:p>
-    <w:p>
-      <w:pPr>
-        <w:rPr>
-          <w:rFonts w:ascii="Aptos" w:hAnsi="Aptos" w:cs="Courier New"/>
-          <w:color w:val="000000" w:themeColor="text1"/>
-          <w:spacing w:val="8"/>
-          <w:sz w:val="18"/>
-          <w:szCs w:val="18"/>
-        </w:rPr>
-      </w:pPr>
-    </w:p>
-    <w:p>
-      <w:pPr>
-        <w:shd w:val="clear" w:color="auto" w:fill="FFFFFF"/>
-        <w:spacing w:line="270" w:lineRule="atLeast"/>
-        <w:rPr>
-          <w:rFonts w:ascii="Menlo" w:eastAsia="Times New Roman" w:hAnsi="Menlo" w:cs="Menlo"/>
-          <w:color w:val="3B3B3B"/>
-          <w:kern w:val="0"/>
-          <w:sz w:val="18"/>
-          <w:szCs w:val="18"/>
-          <w14:ligatures w14:val="none"/>
-        </w:rPr>
-      </w:pPr>
-      <w:r>
-        <w:rPr>
-          <w:rFonts w:ascii="Menlo" w:eastAsia="Times New Roman" w:hAnsi="Menlo" w:cs="Menlo"/>
-          <w:color w:val="3B3B3B"/>
-          <w:kern w:val="0"/>
-          <w:sz w:val="18"/>
-          <w:szCs w:val="18"/>
-          <w14:ligatures w14:val="none"/>
-        </w:rPr>
-        <w:t>{{</w:t>
-      </w:r>
-      <w:proofErr w:type="spellStart"/>
-      <w:proofErr w:type="gramStart"/>
-      <w:r>
-        <w:rPr>
-          <w:rFonts w:ascii="Menlo" w:eastAsia="Times New Roman" w:hAnsi="Menlo" w:cs="Menlo"/>
-          <w:color w:val="3B3B3B"/>
-          <w:kern w:val="0"/>
-          <w:sz w:val="18"/>
-          <w:szCs w:val="18"/>
-          <w14:ligatures w14:val="none"/>
-        </w:rPr>
-        <w:t>JSON!users</w:t>
-      </w:r>
-      <w:proofErr w:type="gramEnd"/>
-      <w:r>
-        <w:rPr>
-          <w:rFonts w:ascii="Menlo" w:eastAsia="Times New Roman" w:hAnsi="Menlo" w:cs="Menlo"/>
-          <w:color w:val="3B3B3B"/>
-          <w:kern w:val="0"/>
-          <w:sz w:val="18"/>
-          <w:szCs w:val="18"/>
-          <w14:ligatures w14:val="none"/>
-        </w:rPr>
-        <w:t>.</w:t>
-      </w:r>
-      <w:proofErr w:type="gramStart"/>
-      <w:r>
-        <w:rPr>
-          <w:rFonts w:ascii="Menlo" w:eastAsia="Times New Roman" w:hAnsi="Menlo" w:cs="Menlo"/>
-          <w:color w:val="3B3B3B"/>
-          <w:kern w:val="0"/>
-          <w:sz w:val="18"/>
-          <w:szCs w:val="18"/>
-          <w14:ligatures w14:val="none"/>
-        </w:rPr>
-        <w:t>json</w:t>
-      </w:r>
-      <w:proofErr w:type="spellEnd"/>
-      <w:r>
-        <w:rPr>
-          <w:rFonts w:ascii="Menlo" w:eastAsia="Times New Roman" w:hAnsi="Menlo" w:cs="Menlo"/>
-          <w:color w:val="3B3B3B"/>
-          <w:kern w:val="0"/>
-          <w:sz w:val="18"/>
-          <w:szCs w:val="18"/>
-          <w14:ligatures w14:val="none"/>
-        </w:rPr>
-        <w:t>!$</w:t>
-      </w:r>
-      <w:proofErr w:type="gramEnd"/>
-      <w:r>
-        <w:rPr>
-          <w:rFonts w:ascii="Menlo" w:eastAsia="Times New Roman" w:hAnsi="Menlo" w:cs="Menlo"/>
-          <w:color w:val="3B3B3B"/>
-          <w:kern w:val="0"/>
-          <w:sz w:val="18"/>
-          <w:szCs w:val="18"/>
-          <w14:ligatures w14:val="none"/>
-        </w:rPr>
-        <w:t>.</w:t>
-      </w:r>
-      <w:proofErr w:type="spellStart"/>
-      <w:proofErr w:type="gramStart"/>
-      <w:r>
-        <w:rPr>
-          <w:rFonts w:ascii="Menlo" w:eastAsia="Times New Roman" w:hAnsi="Menlo" w:cs="Menlo"/>
-          <w:color w:val="3B3B3B"/>
-          <w:kern w:val="0"/>
-          <w:sz w:val="18"/>
-          <w:szCs w:val="18"/>
-          <w14:ligatures w14:val="none"/>
-        </w:rPr>
-        <w:t>names!JOIN</w:t>
-      </w:r>
-      <w:proofErr w:type="spellEnd"/>
-      <w:proofErr w:type="gramEnd"/>
-      <w:r>
-        <w:rPr>
-          <w:rFonts w:ascii="Menlo" w:eastAsia="Times New Roman" w:hAnsi="Menlo" w:cs="Menlo"/>
-          <w:color w:val="3B3B3B"/>
-          <w:kern w:val="0"/>
-          <w:sz w:val="18"/>
-          <w:szCs w:val="18"/>
-          <w14:ligatures w14:val="none"/>
-        </w:rPr>
-        <w:t>(</w:t>
-      </w:r>
-      <w:proofErr w:type="gramStart"/>
-      <w:r>
-        <w:rPr>
-          <w:rFonts w:ascii="Menlo" w:eastAsia="Times New Roman" w:hAnsi="Menlo" w:cs="Menlo"/>
-          <w:color w:val="3B3B3B"/>
-          <w:kern w:val="0"/>
-          <w:sz w:val="18"/>
-          <w:szCs w:val="18"/>
-          <w14:ligatures w14:val="none"/>
-        </w:rPr>
-        <w:t>, )</w:t>
-      </w:r>
-      <w:proofErr w:type="gramEnd"/>
-      <w:r>
-        <w:rPr>
-          <w:rFonts w:ascii="Menlo" w:eastAsia="Times New Roman" w:hAnsi="Menlo" w:cs="Menlo"/>
-          <w:color w:val="3B3B3B"/>
-          <w:kern w:val="0"/>
-          <w:sz w:val="18"/>
-          <w:szCs w:val="18"/>
-          <w14:ligatures w14:val="none"/>
-        </w:rPr>
-        <w:t>}}</w:t>
+        <w:t>{{JSON!users.json!$.names!JOIN(, )}}</w:t>
       </w:r>
     </w:p>
     <w:p/>
@@ -5292,8 +3244,6 @@
         </w:rPr>
         <w:t>[[</w:t>
       </w:r>
-      <w:proofErr w:type="spellStart"/>
-      <w:proofErr w:type="gramStart"/>
       <w:r>
         <w:rPr>
           <w:rFonts w:ascii="Menlo" w:eastAsia="Times New Roman" w:hAnsi="Menlo" w:cs="Menlo"/>
@@ -5303,9 +3253,55 @@
           <w:szCs w:val="18"/>
           <w14:ligatures w14:val="none"/>
         </w:rPr>
-        <w:t>JSON!status</w:t>
-      </w:r>
-      <w:proofErr w:type="gramEnd"/>
+        <w:t>JSON!status.json!$.system_active!BOOL(Online/Offline)</w:t>
+      </w:r>
+      <w:r>
+        <w:rPr>
+          <w:rFonts w:ascii="Menlo" w:eastAsia="Times New Roman" w:hAnsi="Menlo" w:cs="Menlo"/>
+          <w:color w:val="0000FF"/>
+          <w:kern w:val="0"/>
+          <w:sz w:val="18"/>
+          <w:szCs w:val="18"/>
+          <w14:ligatures w14:val="none"/>
+        </w:rPr>
+        <w:t>}}</w:t>
+      </w:r>
+    </w:p>
+    <w:p>
+      <w:pPr>
+        <w:rPr>
+          <w:rFonts w:ascii="Aptos" w:hAnsi="Aptos" w:cs="Courier New"/>
+          <w:color w:val="000000" w:themeColor="text1"/>
+          <w:spacing w:val="8"/>
+          <w:sz w:val="18"/>
+          <w:szCs w:val="18"/>
+        </w:rPr>
+      </w:pPr>
+    </w:p>
+    <w:p>
+      <w:pPr>
+        <w:shd w:val="clear" w:color="auto" w:fill="FFFFFF"/>
+        <w:spacing w:after="0" w:line="270" w:lineRule="atLeast"/>
+        <w:rPr>
+          <w:rFonts w:ascii="Menlo" w:eastAsia="Times New Roman" w:hAnsi="Menlo" w:cs="Menlo"/>
+          <w:color w:val="3B3B3B"/>
+          <w:kern w:val="0"/>
+          <w:sz w:val="18"/>
+          <w:szCs w:val="18"/>
+          <w14:ligatures w14:val="none"/>
+        </w:rPr>
+      </w:pPr>
+      <w:r>
+        <w:rPr>
+          <w:rFonts w:ascii="Menlo" w:eastAsia="Times New Roman" w:hAnsi="Menlo" w:cs="Menlo"/>
+          <w:color w:val="0000FF"/>
+          <w:kern w:val="0"/>
+          <w:sz w:val="18"/>
+          <w:szCs w:val="18"/>
+          <w14:ligatures w14:val="none"/>
+        </w:rPr>
+        <w:t>{{</w:t>
+      </w:r>
       <w:r>
         <w:rPr>
           <w:rFonts w:ascii="Menlo" w:eastAsia="Times New Roman" w:hAnsi="Menlo" w:cs="Menlo"/>
@@ -5315,225 +3311,7 @@
           <w:szCs w:val="18"/>
           <w14:ligatures w14:val="none"/>
         </w:rPr>
-        <w:t>.</w:t>
-      </w:r>
-      <w:proofErr w:type="gramStart"/>
-      <w:r>
-        <w:rPr>
-          <w:rFonts w:ascii="Menlo" w:eastAsia="Times New Roman" w:hAnsi="Menlo" w:cs="Menlo"/>
-          <w:color w:val="A31515"/>
-          <w:kern w:val="0"/>
-          <w:sz w:val="18"/>
-          <w:szCs w:val="18"/>
-          <w14:ligatures w14:val="none"/>
-        </w:rPr>
-        <w:t>json</w:t>
-      </w:r>
-      <w:proofErr w:type="spellEnd"/>
-      <w:r>
-        <w:rPr>
-          <w:rFonts w:ascii="Menlo" w:eastAsia="Times New Roman" w:hAnsi="Menlo" w:cs="Menlo"/>
-          <w:color w:val="A31515"/>
-          <w:kern w:val="0"/>
-          <w:sz w:val="18"/>
-          <w:szCs w:val="18"/>
-          <w14:ligatures w14:val="none"/>
-        </w:rPr>
-        <w:t>!$</w:t>
-      </w:r>
-      <w:proofErr w:type="gramEnd"/>
-      <w:r>
-        <w:rPr>
-          <w:rFonts w:ascii="Menlo" w:eastAsia="Times New Roman" w:hAnsi="Menlo" w:cs="Menlo"/>
-          <w:color w:val="A31515"/>
-          <w:kern w:val="0"/>
-          <w:sz w:val="18"/>
-          <w:szCs w:val="18"/>
-          <w14:ligatures w14:val="none"/>
-        </w:rPr>
-        <w:t>.</w:t>
-      </w:r>
-      <w:proofErr w:type="spellStart"/>
-      <w:r>
-        <w:rPr>
-          <w:rFonts w:ascii="Menlo" w:eastAsia="Times New Roman" w:hAnsi="Menlo" w:cs="Menlo"/>
-          <w:color w:val="A31515"/>
-          <w:kern w:val="0"/>
-          <w:sz w:val="18"/>
-          <w:szCs w:val="18"/>
-          <w14:ligatures w14:val="none"/>
-        </w:rPr>
-        <w:t>system_</w:t>
-      </w:r>
-      <w:proofErr w:type="gramStart"/>
-      <w:r>
-        <w:rPr>
-          <w:rFonts w:ascii="Menlo" w:eastAsia="Times New Roman" w:hAnsi="Menlo" w:cs="Menlo"/>
-          <w:color w:val="A31515"/>
-          <w:kern w:val="0"/>
-          <w:sz w:val="18"/>
-          <w:szCs w:val="18"/>
-          <w14:ligatures w14:val="none"/>
-        </w:rPr>
-        <w:t>active!BOOL</w:t>
-      </w:r>
-      <w:proofErr w:type="spellEnd"/>
-      <w:proofErr w:type="gramEnd"/>
-      <w:r>
-        <w:rPr>
-          <w:rFonts w:ascii="Menlo" w:eastAsia="Times New Roman" w:hAnsi="Menlo" w:cs="Menlo"/>
-          <w:color w:val="A31515"/>
-          <w:kern w:val="0"/>
-          <w:sz w:val="18"/>
-          <w:szCs w:val="18"/>
-          <w14:ligatures w14:val="none"/>
-        </w:rPr>
-        <w:t>(Online/Offline)</w:t>
-      </w:r>
-      <w:r>
-        <w:rPr>
-          <w:rFonts w:ascii="Menlo" w:eastAsia="Times New Roman" w:hAnsi="Menlo" w:cs="Menlo"/>
-          <w:color w:val="0000FF"/>
-          <w:kern w:val="0"/>
-          <w:sz w:val="18"/>
-          <w:szCs w:val="18"/>
-          <w14:ligatures w14:val="none"/>
-        </w:rPr>
-        <w:t>}}</w:t>
-      </w:r>
-    </w:p>
-    <w:p>
-      <w:pPr>
-        <w:rPr>
-          <w:rFonts w:ascii="Aptos" w:hAnsi="Aptos" w:cs="Courier New"/>
-          <w:color w:val="000000" w:themeColor="text1"/>
-          <w:spacing w:val="8"/>
-          <w:sz w:val="18"/>
-          <w:szCs w:val="18"/>
-        </w:rPr>
-      </w:pPr>
-    </w:p>
-    <w:p>
-      <w:pPr>
-        <w:shd w:val="clear" w:color="auto" w:fill="FFFFFF"/>
-        <w:spacing w:after="0" w:line="270" w:lineRule="atLeast"/>
-        <w:rPr>
-          <w:rFonts w:ascii="Menlo" w:eastAsia="Times New Roman" w:hAnsi="Menlo" w:cs="Menlo"/>
-          <w:color w:val="3B3B3B"/>
-          <w:kern w:val="0"/>
-          <w:sz w:val="18"/>
-          <w:szCs w:val="18"/>
-          <w14:ligatures w14:val="none"/>
-        </w:rPr>
-      </w:pPr>
-      <w:r>
-        <w:rPr>
-          <w:rFonts w:ascii="Menlo" w:eastAsia="Times New Roman" w:hAnsi="Menlo" w:cs="Menlo"/>
-          <w:color w:val="0000FF"/>
-          <w:kern w:val="0"/>
-          <w:sz w:val="18"/>
-          <w:szCs w:val="18"/>
-          <w14:ligatures w14:val="none"/>
-        </w:rPr>
-        <w:t>{{</w:t>
-      </w:r>
-      <w:proofErr w:type="spellStart"/>
-      <w:proofErr w:type="gramStart"/>
-      <w:r>
-        <w:rPr>
-          <w:rFonts w:ascii="Menlo" w:eastAsia="Times New Roman" w:hAnsi="Menlo" w:cs="Menlo"/>
-          <w:color w:val="A31515"/>
-          <w:kern w:val="0"/>
-          <w:sz w:val="18"/>
-          <w:szCs w:val="18"/>
-          <w14:ligatures w14:val="none"/>
-        </w:rPr>
-        <w:t>JSON!status</w:t>
-      </w:r>
-      <w:proofErr w:type="gramEnd"/>
-      <w:r>
-        <w:rPr>
-          <w:rFonts w:ascii="Menlo" w:eastAsia="Times New Roman" w:hAnsi="Menlo" w:cs="Menlo"/>
-          <w:color w:val="A31515"/>
-          <w:kern w:val="0"/>
-          <w:sz w:val="18"/>
-          <w:szCs w:val="18"/>
-          <w14:ligatures w14:val="none"/>
-        </w:rPr>
-        <w:t>.</w:t>
-      </w:r>
-      <w:proofErr w:type="gramStart"/>
-      <w:r>
-        <w:rPr>
-          <w:rFonts w:ascii="Menlo" w:eastAsia="Times New Roman" w:hAnsi="Menlo" w:cs="Menlo"/>
-          <w:color w:val="A31515"/>
-          <w:kern w:val="0"/>
-          <w:sz w:val="18"/>
-          <w:szCs w:val="18"/>
-          <w14:ligatures w14:val="none"/>
-        </w:rPr>
-        <w:t>json</w:t>
-      </w:r>
-      <w:proofErr w:type="spellEnd"/>
-      <w:r>
-        <w:rPr>
-          <w:rFonts w:ascii="Menlo" w:eastAsia="Times New Roman" w:hAnsi="Menlo" w:cs="Menlo"/>
-          <w:color w:val="A31515"/>
-          <w:kern w:val="0"/>
-          <w:sz w:val="18"/>
-          <w:szCs w:val="18"/>
-          <w14:ligatures w14:val="none"/>
-        </w:rPr>
-        <w:t>!$</w:t>
-      </w:r>
-      <w:proofErr w:type="gramEnd"/>
-      <w:r>
-        <w:rPr>
-          <w:rFonts w:ascii="Menlo" w:eastAsia="Times New Roman" w:hAnsi="Menlo" w:cs="Menlo"/>
-          <w:color w:val="A31515"/>
-          <w:kern w:val="0"/>
-          <w:sz w:val="18"/>
-          <w:szCs w:val="18"/>
-          <w14:ligatures w14:val="none"/>
-        </w:rPr>
-        <w:t>.</w:t>
-      </w:r>
-      <w:proofErr w:type="spellStart"/>
-      <w:r>
-        <w:rPr>
-          <w:rFonts w:ascii="Menlo" w:eastAsia="Times New Roman" w:hAnsi="Menlo" w:cs="Menlo"/>
-          <w:color w:val="A31515"/>
-          <w:kern w:val="0"/>
-          <w:sz w:val="18"/>
-          <w:szCs w:val="18"/>
-          <w14:ligatures w14:val="none"/>
-        </w:rPr>
-        <w:t>system_</w:t>
-      </w:r>
-      <w:proofErr w:type="gramStart"/>
-      <w:r>
-        <w:rPr>
-          <w:rFonts w:ascii="Menlo" w:eastAsia="Times New Roman" w:hAnsi="Menlo" w:cs="Menlo"/>
-          <w:color w:val="A31515"/>
-          <w:kern w:val="0"/>
-          <w:sz w:val="18"/>
-          <w:szCs w:val="18"/>
-          <w14:ligatures w14:val="none"/>
-        </w:rPr>
-        <w:t>active!BOOL</w:t>
-      </w:r>
-      <w:proofErr w:type="spellEnd"/>
-      <w:proofErr w:type="gramEnd"/>
-      <w:r>
-        <w:rPr>
-          <w:rFonts w:ascii="Menlo" w:eastAsia="Times New Roman" w:hAnsi="Menlo" w:cs="Menlo"/>
-          <w:color w:val="A31515"/>
-          <w:kern w:val="0"/>
-          <w:sz w:val="18"/>
-          <w:szCs w:val="18"/>
-          <w14:ligatures w14:val="none"/>
-        </w:rPr>
-        <w:t>(Online/Offline)</w:t>
+        <w:t>JSON!status.json!$.system_active!BOOL(Online/Offline)</w:t>
       </w:r>
       <w:r>
         <w:rPr>
@@ -5621,20 +3399,17 @@
         </w:pBdr>
         <w:rPr>
           <w:rStyle w:val="SubtleReference"/>
-          <w:lang w:val="fr-CA"/>
-        </w:rPr>
-      </w:pPr>
-      <w:r>
-        <w:rPr>
-          <w:rStyle w:val="SubtleReference"/>
-          <w:lang w:val="fr-CA"/>
+        </w:rPr>
+      </w:pPr>
+      <w:r>
+        <w:rPr>
+          <w:rStyle w:val="SubtleReference"/>
         </w:rPr>
         <w:t>SUMMARIZE ENTIRE DOCUMENT</w:t>
       </w:r>
       <w:r>
         <w:rPr>
           <w:rStyle w:val="SubtleReference"/>
-          <w:lang w:val="fr-CA"/>
         </w:rPr>
         <w:t xml:space="preserve">: </w:t>
       </w:r>
@@ -5645,44 +3420,19 @@
           <w:spacing w:val="8"/>
           <w:sz w:val="18"/>
           <w:szCs w:val="18"/>
-          <w:lang w:val="fr-CA"/>
         </w:rPr>
         <w:t>[[</w:t>
       </w:r>
-      <w:proofErr w:type="gramStart"/>
-      <w:r>
-        <w:rPr>
-          <w:rFonts w:ascii="Aptos" w:hAnsi="Aptos" w:cs="Courier New"/>
-          <w:color w:val="000000" w:themeColor="text1"/>
-          <w:spacing w:val="8"/>
-          <w:sz w:val="18"/>
-          <w:szCs w:val="18"/>
-        </w:rPr>
-        <w:t>AI!1000-islands.docx</w:t>
-      </w:r>
-      <w:proofErr w:type="gramEnd"/>
-      <w:r>
-        <w:rPr>
-          <w:rFonts w:ascii="Aptos" w:hAnsi="Aptos" w:cs="Courier New"/>
-          <w:color w:val="000000" w:themeColor="text1"/>
-          <w:spacing w:val="8"/>
-          <w:sz w:val="18"/>
-          <w:szCs w:val="18"/>
-        </w:rPr>
-        <w:t>!</w:t>
-      </w:r>
-      <w:proofErr w:type="gramStart"/>
-      <w:r>
-        <w:rPr>
-          <w:rFonts w:ascii="Aptos" w:hAnsi="Aptos" w:cs="Courier New"/>
-          <w:color w:val="000000" w:themeColor="text1"/>
-          <w:spacing w:val="8"/>
-          <w:sz w:val="18"/>
-          <w:szCs w:val="18"/>
-        </w:rPr>
-        <w:t>summarize.txt!words</w:t>
-      </w:r>
-      <w:proofErr w:type="gramEnd"/>
+      <w:r>
+        <w:rPr>
+          <w:rFonts w:ascii="Aptos" w:hAnsi="Aptos" w:cs="Courier New"/>
+          <w:color w:val="000000" w:themeColor="text1"/>
+          <w:spacing w:val="8"/>
+          <w:sz w:val="18"/>
+          <w:szCs w:val="18"/>
+        </w:rPr>
+        <w:t>AI!1000-islands.docx!summarize.txt!words</w:t>
+      </w:r>
       <w:r>
         <w:rPr>
           <w:rFonts w:ascii="Aptos" w:hAnsi="Aptos" w:cs="Courier New"/>
@@ -5702,64 +3452,29 @@
           <w:spacing w:val="8"/>
           <w:sz w:val="18"/>
           <w:szCs w:val="18"/>
-          <w:lang w:val="fr-CA"/>
-        </w:rPr>
-      </w:pPr>
-    </w:p>
-    <w:p>
-      <w:pPr>
-        <w:rPr>
-          <w:rFonts w:ascii="Aptos" w:hAnsi="Aptos" w:cs="Courier New"/>
-          <w:color w:val="000000" w:themeColor="text1"/>
-          <w:spacing w:val="8"/>
-          <w:sz w:val="18"/>
-          <w:szCs w:val="18"/>
-        </w:rPr>
-      </w:pPr>
-      <w:r>
-        <w:rPr>
-          <w:rFonts w:ascii="Aptos" w:hAnsi="Aptos" w:cs="Courier New"/>
-          <w:color w:val="000000" w:themeColor="text1"/>
-          <w:spacing w:val="8"/>
-          <w:sz w:val="18"/>
-          <w:szCs w:val="18"/>
-        </w:rPr>
-        <w:t>{{</w:t>
-      </w:r>
-      <w:proofErr w:type="gramStart"/>
-      <w:r>
-        <w:rPr>
-          <w:rFonts w:ascii="Aptos" w:hAnsi="Aptos" w:cs="Courier New"/>
-          <w:color w:val="000000" w:themeColor="text1"/>
-          <w:spacing w:val="8"/>
-          <w:sz w:val="18"/>
-          <w:szCs w:val="18"/>
-        </w:rPr>
-        <w:t>AI!1000-islands.docx</w:t>
-      </w:r>
-      <w:proofErr w:type="gramEnd"/>
-      <w:r>
-        <w:rPr>
-          <w:rFonts w:ascii="Aptos" w:hAnsi="Aptos" w:cs="Courier New"/>
-          <w:color w:val="000000" w:themeColor="text1"/>
-          <w:spacing w:val="8"/>
-          <w:sz w:val="18"/>
-          <w:szCs w:val="18"/>
-        </w:rPr>
-        <w:t>!</w:t>
-      </w:r>
-      <w:proofErr w:type="gramStart"/>
-      <w:r>
-        <w:rPr>
-          <w:rFonts w:ascii="Aptos" w:hAnsi="Aptos" w:cs="Courier New"/>
-          <w:color w:val="000000" w:themeColor="text1"/>
-          <w:spacing w:val="8"/>
-          <w:sz w:val="18"/>
-          <w:szCs w:val="18"/>
-        </w:rPr>
-        <w:t>summarize.txt!words</w:t>
-      </w:r>
-      <w:proofErr w:type="gramEnd"/>
+        </w:rPr>
+      </w:pPr>
+    </w:p>
+    <w:p>
+      <w:pPr>
+        <w:rPr>
+          <w:rFonts w:ascii="Aptos" w:hAnsi="Aptos" w:cs="Courier New"/>
+          <w:color w:val="000000" w:themeColor="text1"/>
+          <w:spacing w:val="8"/>
+          <w:sz w:val="18"/>
+          <w:szCs w:val="18"/>
+        </w:rPr>
+      </w:pPr>
+      <w:r>
+        <w:rPr>
+          <w:rFonts w:ascii="Aptos" w:hAnsi="Aptos" w:cs="Courier New"/>
+          <w:color w:val="000000" w:themeColor="text1"/>
+          <w:spacing w:val="8"/>
+          <w:sz w:val="18"/>
+          <w:szCs w:val="18"/>
+        </w:rPr>
+        <w:t>{{AI!1000-islands.docx!summarize.txt!words</w:t>
+      </w:r>
       <w:r>
         <w:rPr>
           <w:rFonts w:ascii="Aptos" w:hAnsi="Aptos" w:cs="Courier New"/>
@@ -5769,6 +3484,231 @@
           <w:szCs w:val="18"/>
         </w:rPr>
         <w:t>=100}}</w:t>
+      </w:r>
+    </w:p>
+    <w:p/>
+    <w:p>
+      <w:pPr>
+        <w:pStyle w:val="Subtitle"/>
+        <w:pBdr>
+          <w:top w:val="single" w:sz="4" w:space="1" w:color="auto"/>
+          <w:left w:val="single" w:sz="4" w:space="4" w:color="auto"/>
+          <w:bottom w:val="single" w:sz="4" w:space="1" w:color="auto"/>
+          <w:right w:val="single" w:sz="4" w:space="4" w:color="auto"/>
+        </w:pBdr>
+        <w:rPr>
+          <w:rStyle w:val="SubtleReference"/>
+        </w:rPr>
+      </w:pPr>
+      <w:r>
+        <w:rPr>
+          <w:rStyle w:val="SubtleReference"/>
+        </w:rPr>
+        <w:t>SUMMARIZE ENTIRE DOCUMENT</w:t>
+      </w:r>
+      <w:r>
+        <w:rPr>
+          <w:rStyle w:val="SubtleReference"/>
+        </w:rPr>
+        <w:t xml:space="preserve"> W/PROMPT</w:t>
+      </w:r>
+      <w:r>
+        <w:rPr>
+          <w:rStyle w:val="SubtleReference"/>
+        </w:rPr>
+        <w:t xml:space="preserve">: </w:t>
+      </w:r>
+      <w:r>
+        <w:rPr>
+          <w:rFonts w:ascii="Aptos" w:hAnsi="Aptos" w:cs="Courier New"/>
+          <w:color w:val="000000" w:themeColor="text1"/>
+          <w:spacing w:val="8"/>
+          <w:sz w:val="18"/>
+          <w:szCs w:val="18"/>
+        </w:rPr>
+        <w:t>[[</w:t>
+      </w:r>
+      <w:r>
+        <w:rPr>
+          <w:rFonts w:ascii="Aptos" w:hAnsi="Aptos" w:cs="Courier New"/>
+          <w:color w:val="000000" w:themeColor="text1"/>
+          <w:spacing w:val="8"/>
+          <w:sz w:val="18"/>
+          <w:szCs w:val="18"/>
+        </w:rPr>
+        <w:t>AI!1000-islands.docx!</w:t>
+      </w:r>
+      <w:r>
+        <w:rPr>
+          <w:rFonts w:ascii="Aptos" w:hAnsi="Aptos" w:cs="Courier New"/>
+          <w:color w:val="000000" w:themeColor="text1"/>
+          <w:spacing w:val="8"/>
+          <w:sz w:val="18"/>
+          <w:szCs w:val="18"/>
+        </w:rPr>
+        <w:t>S</w:t>
+      </w:r>
+      <w:r>
+        <w:rPr>
+          <w:rFonts w:ascii="Aptos" w:hAnsi="Aptos" w:cs="Courier New"/>
+          <w:color w:val="000000" w:themeColor="text1"/>
+          <w:spacing w:val="8"/>
+          <w:sz w:val="18"/>
+          <w:szCs w:val="18"/>
+        </w:rPr>
+        <w:t xml:space="preserve">ummarize </w:t>
+      </w:r>
+      <w:r>
+        <w:rPr>
+          <w:rFonts w:ascii="Aptos" w:hAnsi="Aptos" w:cs="Courier New"/>
+          <w:color w:val="000000" w:themeColor="text1"/>
+          <w:spacing w:val="8"/>
+          <w:sz w:val="18"/>
+          <w:szCs w:val="18"/>
+        </w:rPr>
+        <w:t>with bullet points</w:t>
+      </w:r>
+      <w:r>
+        <w:rPr>
+          <w:rFonts w:ascii="Aptos" w:hAnsi="Aptos" w:cs="Courier New"/>
+          <w:color w:val="000000" w:themeColor="text1"/>
+          <w:spacing w:val="8"/>
+          <w:sz w:val="18"/>
+          <w:szCs w:val="18"/>
+        </w:rPr>
+        <w:t>!words</w:t>
+      </w:r>
+      <w:r>
+        <w:rPr>
+          <w:rFonts w:ascii="Aptos" w:hAnsi="Aptos" w:cs="Courier New"/>
+          <w:color w:val="000000" w:themeColor="text1"/>
+          <w:spacing w:val="8"/>
+          <w:sz w:val="18"/>
+          <w:szCs w:val="18"/>
+        </w:rPr>
+        <w:t>=</w:t>
+      </w:r>
+      <w:r>
+        <w:rPr>
+          <w:rFonts w:ascii="Aptos" w:hAnsi="Aptos" w:cs="Courier New"/>
+          <w:color w:val="000000" w:themeColor="text1"/>
+          <w:spacing w:val="8"/>
+          <w:sz w:val="18"/>
+          <w:szCs w:val="18"/>
+        </w:rPr>
+        <w:t>150</w:t>
+      </w:r>
+      <w:r>
+        <w:rPr>
+          <w:rFonts w:ascii="Aptos" w:hAnsi="Aptos" w:cs="Courier New"/>
+          <w:color w:val="000000" w:themeColor="text1"/>
+          <w:spacing w:val="8"/>
+          <w:sz w:val="18"/>
+          <w:szCs w:val="18"/>
+        </w:rPr>
+        <w:t>}}</w:t>
+      </w:r>
+    </w:p>
+    <w:p>
+      <w:pPr>
+        <w:rPr>
+          <w:rFonts w:ascii="Aptos" w:hAnsi="Aptos" w:cs="Courier New"/>
+          <w:color w:val="000000" w:themeColor="text1"/>
+          <w:spacing w:val="8"/>
+          <w:sz w:val="18"/>
+          <w:szCs w:val="18"/>
+        </w:rPr>
+      </w:pPr>
+    </w:p>
+    <w:p>
+      <w:pPr>
+        <w:rPr>
+          <w:rFonts w:ascii="Aptos" w:hAnsi="Aptos" w:cs="Courier New"/>
+          <w:color w:val="000000" w:themeColor="text1"/>
+          <w:spacing w:val="8"/>
+          <w:sz w:val="18"/>
+          <w:szCs w:val="18"/>
+        </w:rPr>
+      </w:pPr>
+      <w:r>
+        <w:rPr>
+          <w:rFonts w:ascii="Aptos" w:hAnsi="Aptos" w:cs="Courier New"/>
+          <w:color w:val="000000" w:themeColor="text1"/>
+          <w:spacing w:val="8"/>
+          <w:sz w:val="18"/>
+          <w:szCs w:val="18"/>
+        </w:rPr>
+        <w:t>{{AI!1000-islands.docx!</w:t>
+      </w:r>
+      <w:r>
+        <w:rPr>
+          <w:rFonts w:ascii="Aptos" w:hAnsi="Aptos" w:cs="Courier New"/>
+          <w:color w:val="000000" w:themeColor="text1"/>
+          <w:spacing w:val="8"/>
+          <w:sz w:val="18"/>
+          <w:szCs w:val="18"/>
+        </w:rPr>
+        <w:t>S</w:t>
+      </w:r>
+      <w:r>
+        <w:rPr>
+          <w:rFonts w:ascii="Aptos" w:hAnsi="Aptos" w:cs="Courier New"/>
+          <w:color w:val="000000" w:themeColor="text1"/>
+          <w:spacing w:val="8"/>
+          <w:sz w:val="18"/>
+          <w:szCs w:val="18"/>
+        </w:rPr>
+        <w:t xml:space="preserve">ummarize </w:t>
+      </w:r>
+      <w:r>
+        <w:rPr>
+          <w:rFonts w:ascii="Aptos" w:hAnsi="Aptos" w:cs="Courier New"/>
+          <w:color w:val="000000" w:themeColor="text1"/>
+          <w:spacing w:val="8"/>
+          <w:sz w:val="18"/>
+          <w:szCs w:val="18"/>
+        </w:rPr>
+        <w:t>with bullet points</w:t>
+      </w:r>
+      <w:r>
+        <w:rPr>
+          <w:rFonts w:ascii="Aptos" w:hAnsi="Aptos" w:cs="Courier New"/>
+          <w:color w:val="000000" w:themeColor="text1"/>
+          <w:spacing w:val="8"/>
+          <w:sz w:val="18"/>
+          <w:szCs w:val="18"/>
+        </w:rPr>
+        <w:t>!words</w:t>
+      </w:r>
+      <w:r>
+        <w:rPr>
+          <w:rFonts w:ascii="Aptos" w:hAnsi="Aptos" w:cs="Courier New"/>
+          <w:color w:val="000000" w:themeColor="text1"/>
+          <w:spacing w:val="8"/>
+          <w:sz w:val="18"/>
+          <w:szCs w:val="18"/>
+        </w:rPr>
+        <w:t>=</w:t>
+      </w:r>
+      <w:r>
+        <w:rPr>
+          <w:rFonts w:ascii="Aptos" w:hAnsi="Aptos" w:cs="Courier New"/>
+          <w:color w:val="000000" w:themeColor="text1"/>
+          <w:spacing w:val="8"/>
+          <w:sz w:val="18"/>
+          <w:szCs w:val="18"/>
+        </w:rPr>
+        <w:t>150</w:t>
+      </w:r>
+      <w:r>
+        <w:rPr>
+          <w:rFonts w:ascii="Aptos" w:hAnsi="Aptos" w:cs="Courier New"/>
+          <w:color w:val="000000" w:themeColor="text1"/>
+          <w:spacing w:val="8"/>
+          <w:sz w:val="18"/>
+          <w:szCs w:val="18"/>
+        </w:rPr>
+        <w:t>}}</w:t>
       </w:r>
     </w:p>
     <w:p>
@@ -5781,18 +3721,11 @@
           <w:kern w:val="0"/>
           <w:sz w:val="27"/>
           <w:szCs w:val="27"/>
-          <w:lang w:val="fr-CA"/>
           <w14:ligatures w14:val="none"/>
         </w:rPr>
       </w:pPr>
     </w:p>
-    <w:p>
-      <w:pPr>
-        <w:rPr>
-          <w:lang w:val="fr-CA"/>
-        </w:rPr>
-      </w:pPr>
-    </w:p>
+    <w:p/>
     <w:sectPr>
       <w:pgSz w:w="12240" w:h="15840"/>
       <w:pgMar w:top="1440" w:right="1440" w:bottom="1440" w:left="1440" w:header="708" w:footer="708" w:gutter="0"/>

</xml_diff>